<commit_message>
last update of the day
</commit_message>
<xml_diff>
--- a/2. Report/team5_Enverus_final_report.docx
+++ b/2. Report/team5_Enverus_final_report.docx
@@ -4007,16 +4007,7 @@
             <w:sz w:val="20"/>
             <w:szCs w:val="20"/>
           </w:rPr>
-          <w:t>2</w:t>
-        </w:r>
-        <w:r>
-          <w:rPr>
-            <w:noProof/>
-            <w:webHidden/>
-            <w:sz w:val="20"/>
-            <w:szCs w:val="20"/>
-          </w:rPr>
-          <w:t>7</w:t>
+          <w:t>27</w:t>
         </w:r>
         <w:r>
           <w:rPr>
@@ -10542,7 +10533,7 @@
           <w:noProof/>
         </w:rPr>
         <w:drawing>
-          <wp:anchor distT="0" distB="0" distL="114300" distR="114300" simplePos="0" relativeHeight="251668480" behindDoc="0" locked="0" layoutInCell="1" allowOverlap="1" wp14:anchorId="536C76D4" wp14:editId="1BB48EF1">
+          <wp:anchor distT="0" distB="0" distL="114300" distR="114300" simplePos="0" relativeHeight="251668480" behindDoc="0" locked="0" layoutInCell="1" allowOverlap="1" wp14:anchorId="536C76D4" wp14:editId="5318C3DA">
             <wp:simplePos x="0" y="0"/>
             <wp:positionH relativeFrom="margin">
               <wp:align>center</wp:align>
@@ -10956,22 +10947,23 @@
           <w:tab w:val="left" w:pos="3194"/>
         </w:tabs>
       </w:pPr>
-    </w:p>
-    <w:p>
-      <w:pPr>
-        <w:pStyle w:val="ListParagraph"/>
-        <w:ind w:left="-360"/>
-        <w:jc w:val="center"/>
-      </w:pPr>
       <w:r>
         <w:rPr>
           <w:rFonts w:asciiTheme="minorHAnsi" w:hAnsiTheme="minorHAnsi"/>
           <w:noProof/>
         </w:rPr>
         <w:drawing>
-          <wp:inline distT="0" distB="0" distL="0" distR="0" wp14:anchorId="4D32A7DA" wp14:editId="2B5E3668">
+          <wp:anchor distT="0" distB="0" distL="114300" distR="114300" simplePos="0" relativeHeight="251658240" behindDoc="0" locked="0" layoutInCell="1" allowOverlap="1" wp14:anchorId="4D32A7DA" wp14:editId="7CCC5EA3">
+            <wp:simplePos x="0" y="0"/>
+            <wp:positionH relativeFrom="margin">
+              <wp:align>center</wp:align>
+            </wp:positionH>
+            <wp:positionV relativeFrom="paragraph">
+              <wp:posOffset>272324</wp:posOffset>
+            </wp:positionV>
             <wp:extent cx="3860800" cy="2614787"/>
-            <wp:effectExtent l="0" t="0" r="6350" b="0"/>
+            <wp:effectExtent l="0" t="0" r="0" b="0"/>
+            <wp:wrapTopAndBottom/>
             <wp:docPr id="38339533" name="Picture 1" descr="A graph of blue and orange lines&#10;&#10;Description automatically generated"/>
             <wp:cNvGraphicFramePr>
               <a:graphicFrameLocks xmlns:a="http://schemas.openxmlformats.org/drawingml/2006/main" noChangeAspect="1"/>
@@ -10984,7 +10976,13 @@
                     <pic:cNvPicPr/>
                   </pic:nvPicPr>
                   <pic:blipFill>
-                    <a:blip r:embed="rId28"/>
+                    <a:blip r:embed="rId28">
+                      <a:extLst>
+                        <a:ext uri="{28A0092B-C50C-407E-A947-70E740481C1C}">
+                          <a14:useLocalDpi xmlns:a14="http://schemas.microsoft.com/office/drawing/2010/main" val="0"/>
+                        </a:ext>
+                      </a:extLst>
+                    </a:blip>
                     <a:stretch>
                       <a:fillRect/>
                     </a:stretch>
@@ -10992,7 +10990,7 @@
                   <pic:spPr>
                     <a:xfrm>
                       <a:off x="0" y="0"/>
-                      <a:ext cx="3871635" cy="2622125"/>
+                      <a:ext cx="3860800" cy="2614787"/>
                     </a:xfrm>
                     <a:prstGeom prst="rect">
                       <a:avLst/>
@@ -11001,9 +10999,16 @@
                 </pic:pic>
               </a:graphicData>
             </a:graphic>
-          </wp:inline>
+          </wp:anchor>
         </w:drawing>
       </w:r>
+    </w:p>
+    <w:p>
+      <w:pPr>
+        <w:pStyle w:val="ListParagraph"/>
+        <w:ind w:left="-360"/>
+        <w:jc w:val="center"/>
+      </w:pPr>
     </w:p>
     <w:p>
       <w:pPr>
@@ -11092,7 +11097,6 @@
       </w:pPr>
       <w:bookmarkStart w:id="36" w:name="_Toc139818909"/>
       <w:r>
-        <w:lastRenderedPageBreak/>
         <w:t>5.2</w:t>
       </w:r>
       <w:r>
@@ -11328,6 +11332,7 @@
         <w:rPr>
           <w:color w:val="auto"/>
         </w:rPr>
+        <w:lastRenderedPageBreak/>
         <w:t xml:space="preserve">Figure </w:t>
       </w:r>
       <w:r>
@@ -11490,10 +11495,10 @@
           <w:noProof/>
         </w:rPr>
         <w:drawing>
-          <wp:anchor distT="0" distB="0" distL="114300" distR="114300" simplePos="0" relativeHeight="251670528" behindDoc="0" locked="0" layoutInCell="1" allowOverlap="1" wp14:anchorId="2574BB31" wp14:editId="02FBF429">
+          <wp:anchor distT="0" distB="0" distL="114300" distR="114300" simplePos="0" relativeHeight="251670528" behindDoc="0" locked="0" layoutInCell="1" allowOverlap="1" wp14:anchorId="2574BB31" wp14:editId="47578CAC">
             <wp:simplePos x="0" y="0"/>
             <wp:positionH relativeFrom="margin">
-              <wp:posOffset>1228090</wp:posOffset>
+              <wp:align>center</wp:align>
             </wp:positionH>
             <wp:positionV relativeFrom="paragraph">
               <wp:posOffset>414927</wp:posOffset>

</xml_diff>

<commit_message>
Last update for the evening
</commit_message>
<xml_diff>
--- a/2. Report/team5_Enverus_final_report.docx
+++ b/2. Report/team5_Enverus_final_report.docx
@@ -5534,7 +5534,7 @@
           <w:noProof/>
         </w:rPr>
         <w:drawing>
-          <wp:anchor distT="0" distB="0" distL="114300" distR="114300" simplePos="0" relativeHeight="251645952" behindDoc="0" locked="0" layoutInCell="1" allowOverlap="1" wp14:anchorId="65057421" wp14:editId="04B1311D">
+          <wp:anchor distT="0" distB="0" distL="114300" distR="114300" simplePos="0" relativeHeight="251647488" behindDoc="0" locked="0" layoutInCell="1" allowOverlap="1" wp14:anchorId="65057421" wp14:editId="04B1311D">
             <wp:simplePos x="0" y="0"/>
             <wp:positionH relativeFrom="margin">
               <wp:posOffset>-569595</wp:posOffset>
@@ -8014,7 +8014,7 @@
           <w:noProof/>
         </w:rPr>
         <w:drawing>
-          <wp:anchor distT="0" distB="0" distL="114300" distR="114300" simplePos="0" relativeHeight="251650048" behindDoc="1" locked="0" layoutInCell="1" allowOverlap="1" wp14:anchorId="2CE41695" wp14:editId="1CB5D950">
+          <wp:anchor distT="0" distB="0" distL="114300" distR="114300" simplePos="0" relativeHeight="251649536" behindDoc="1" locked="0" layoutInCell="1" allowOverlap="1" wp14:anchorId="2CE41695" wp14:editId="1CB5D950">
             <wp:simplePos x="0" y="0"/>
             <wp:positionH relativeFrom="margin">
               <wp:align>left</wp:align>
@@ -8160,7 +8160,7 @@
         </w:rPr>
         <w:lastRenderedPageBreak/>
         <w:drawing>
-          <wp:anchor distT="0" distB="0" distL="114300" distR="114300" simplePos="0" relativeHeight="251654144" behindDoc="0" locked="0" layoutInCell="1" allowOverlap="1" wp14:anchorId="6321BEC1" wp14:editId="5329CECB">
+          <wp:anchor distT="0" distB="0" distL="114300" distR="114300" simplePos="0" relativeHeight="251651584" behindDoc="0" locked="0" layoutInCell="1" allowOverlap="1" wp14:anchorId="6321BEC1" wp14:editId="5329CECB">
             <wp:simplePos x="0" y="0"/>
             <wp:positionH relativeFrom="margin">
               <wp:posOffset>129540</wp:posOffset>
@@ -8575,7 +8575,7 @@
         </w:rPr>
         <w:lastRenderedPageBreak/>
         <w:drawing>
-          <wp:anchor distT="0" distB="0" distL="114300" distR="114300" simplePos="0" relativeHeight="251656192" behindDoc="0" locked="0" layoutInCell="1" allowOverlap="1" wp14:anchorId="0BE9E5DC" wp14:editId="05EF1179">
+          <wp:anchor distT="0" distB="0" distL="114300" distR="114300" simplePos="0" relativeHeight="251654656" behindDoc="0" locked="0" layoutInCell="1" allowOverlap="1" wp14:anchorId="0BE9E5DC" wp14:editId="05EF1179">
             <wp:simplePos x="0" y="0"/>
             <wp:positionH relativeFrom="margin">
               <wp:posOffset>1314450</wp:posOffset>
@@ -8807,7 +8807,7 @@
           <w:noProof/>
         </w:rPr>
         <w:drawing>
-          <wp:anchor distT="0" distB="0" distL="114300" distR="114300" simplePos="0" relativeHeight="251643904" behindDoc="0" locked="0" layoutInCell="1" allowOverlap="1" wp14:anchorId="29CDA0E5" wp14:editId="483DCAE7">
+          <wp:anchor distT="0" distB="0" distL="114300" distR="114300" simplePos="0" relativeHeight="251646464" behindDoc="0" locked="0" layoutInCell="1" allowOverlap="1" wp14:anchorId="29CDA0E5" wp14:editId="483DCAE7">
             <wp:simplePos x="0" y="0"/>
             <wp:positionH relativeFrom="column">
               <wp:posOffset>2957558</wp:posOffset>
@@ -8870,7 +8870,7 @@
           <w:noProof/>
         </w:rPr>
         <w:drawing>
-          <wp:anchor distT="0" distB="0" distL="114300" distR="114300" simplePos="0" relativeHeight="251641856" behindDoc="1" locked="0" layoutInCell="1" allowOverlap="1" wp14:anchorId="1D7A8877" wp14:editId="44854891">
+          <wp:anchor distT="0" distB="0" distL="114300" distR="114300" simplePos="0" relativeHeight="251645440" behindDoc="1" locked="0" layoutInCell="1" allowOverlap="1" wp14:anchorId="1D7A8877" wp14:editId="44854891">
             <wp:simplePos x="0" y="0"/>
             <wp:positionH relativeFrom="margin">
               <wp:posOffset>422275</wp:posOffset>
@@ -9313,7 +9313,7 @@
           <w:noProof/>
         </w:rPr>
         <w:drawing>
-          <wp:anchor distT="0" distB="0" distL="114300" distR="114300" simplePos="0" relativeHeight="251658240" behindDoc="0" locked="0" layoutInCell="1" allowOverlap="1" wp14:anchorId="1999E5F6" wp14:editId="3F7E0CA0">
+          <wp:anchor distT="0" distB="0" distL="114300" distR="114300" simplePos="0" relativeHeight="251655680" behindDoc="0" locked="0" layoutInCell="1" allowOverlap="1" wp14:anchorId="1999E5F6" wp14:editId="3F7E0CA0">
             <wp:simplePos x="0" y="0"/>
             <wp:positionH relativeFrom="margin">
               <wp:posOffset>112395</wp:posOffset>
@@ -9558,7 +9558,7 @@
           <w:noProof/>
         </w:rPr>
         <w:drawing>
-          <wp:anchor distT="0" distB="0" distL="114300" distR="114300" simplePos="0" relativeHeight="251660288" behindDoc="0" locked="0" layoutInCell="1" allowOverlap="1" wp14:anchorId="6BDE7CD8" wp14:editId="61B71C68">
+          <wp:anchor distT="0" distB="0" distL="114300" distR="114300" simplePos="0" relativeHeight="251657728" behindDoc="0" locked="0" layoutInCell="1" allowOverlap="1" wp14:anchorId="6BDE7CD8" wp14:editId="61B71C68">
             <wp:simplePos x="0" y="0"/>
             <wp:positionH relativeFrom="margin">
               <wp:posOffset>116840</wp:posOffset>
@@ -9885,7 +9885,7 @@
           <w:noProof/>
         </w:rPr>
         <w:drawing>
-          <wp:anchor distT="0" distB="0" distL="114300" distR="114300" simplePos="0" relativeHeight="251652096" behindDoc="0" locked="0" layoutInCell="1" allowOverlap="1" wp14:anchorId="0377DF56" wp14:editId="3BE5C3C3">
+          <wp:anchor distT="0" distB="0" distL="114300" distR="114300" simplePos="0" relativeHeight="251650560" behindDoc="0" locked="0" layoutInCell="1" allowOverlap="1" wp14:anchorId="0377DF56" wp14:editId="3BE5C3C3">
             <wp:simplePos x="0" y="0"/>
             <wp:positionH relativeFrom="margin">
               <wp:posOffset>321310</wp:posOffset>
@@ -10533,7 +10533,7 @@
           <w:noProof/>
         </w:rPr>
         <w:drawing>
-          <wp:anchor distT="0" distB="0" distL="114300" distR="114300" simplePos="0" relativeHeight="251668480" behindDoc="0" locked="0" layoutInCell="1" allowOverlap="1" wp14:anchorId="536C76D4" wp14:editId="5318C3DA">
+          <wp:anchor distT="0" distB="0" distL="114300" distR="114300" simplePos="0" relativeHeight="251661824" behindDoc="0" locked="0" layoutInCell="1" allowOverlap="1" wp14:anchorId="536C76D4" wp14:editId="5318C3DA">
             <wp:simplePos x="0" y="0"/>
             <wp:positionH relativeFrom="margin">
               <wp:align>center</wp:align>
@@ -10953,7 +10953,7 @@
           <w:noProof/>
         </w:rPr>
         <w:drawing>
-          <wp:anchor distT="0" distB="0" distL="114300" distR="114300" simplePos="0" relativeHeight="251658240" behindDoc="0" locked="0" layoutInCell="1" allowOverlap="1" wp14:anchorId="4D32A7DA" wp14:editId="7CCC5EA3">
+          <wp:anchor distT="0" distB="0" distL="114300" distR="114300" simplePos="0" relativeHeight="251656704" behindDoc="0" locked="0" layoutInCell="1" allowOverlap="1" wp14:anchorId="4D32A7DA" wp14:editId="7CCC5EA3">
             <wp:simplePos x="0" y="0"/>
             <wp:positionH relativeFrom="margin">
               <wp:align>center</wp:align>
@@ -11495,7 +11495,7 @@
           <w:noProof/>
         </w:rPr>
         <w:drawing>
-          <wp:anchor distT="0" distB="0" distL="114300" distR="114300" simplePos="0" relativeHeight="251670528" behindDoc="0" locked="0" layoutInCell="1" allowOverlap="1" wp14:anchorId="2574BB31" wp14:editId="47578CAC">
+          <wp:anchor distT="0" distB="0" distL="114300" distR="114300" simplePos="0" relativeHeight="251662848" behindDoc="0" locked="0" layoutInCell="1" allowOverlap="1" wp14:anchorId="2574BB31" wp14:editId="47578CAC">
             <wp:simplePos x="0" y="0"/>
             <wp:positionH relativeFrom="margin">
               <wp:align>center</wp:align>
@@ -11861,7 +11861,7 @@
           <w:noProof/>
         </w:rPr>
         <w:drawing>
-          <wp:anchor distT="0" distB="0" distL="114300" distR="114300" simplePos="0" relativeHeight="251648000" behindDoc="0" locked="0" layoutInCell="1" allowOverlap="1" wp14:anchorId="6704A25A" wp14:editId="79E56B8B">
+          <wp:anchor distT="0" distB="0" distL="114300" distR="114300" simplePos="0" relativeHeight="251648512" behindDoc="0" locked="0" layoutInCell="1" allowOverlap="1" wp14:anchorId="6704A25A" wp14:editId="79E56B8B">
             <wp:simplePos x="0" y="0"/>
             <wp:positionH relativeFrom="margin">
               <wp:posOffset>-280035</wp:posOffset>
@@ -11921,7 +11921,7 @@
           <w:noProof/>
         </w:rPr>
         <w:drawing>
-          <wp:anchor distT="0" distB="0" distL="114300" distR="114300" simplePos="0" relativeHeight="251666432" behindDoc="0" locked="0" layoutInCell="1" allowOverlap="1" wp14:anchorId="2CD5F750" wp14:editId="18DD3921">
+          <wp:anchor distT="0" distB="0" distL="114300" distR="114300" simplePos="0" relativeHeight="251660800" behindDoc="0" locked="0" layoutInCell="1" allowOverlap="1" wp14:anchorId="2CD5F750" wp14:editId="18DD3921">
             <wp:simplePos x="0" y="0"/>
             <wp:positionH relativeFrom="column">
               <wp:posOffset>2917190</wp:posOffset>
@@ -12200,7 +12200,7 @@
           <w:noProof/>
         </w:rPr>
         <w:drawing>
-          <wp:anchor distT="0" distB="0" distL="114300" distR="114300" simplePos="0" relativeHeight="251672576" behindDoc="0" locked="0" layoutInCell="1" allowOverlap="1" wp14:anchorId="3C98BAAF" wp14:editId="50F2F69A">
+          <wp:anchor distT="0" distB="0" distL="114300" distR="114300" simplePos="0" relativeHeight="251663872" behindDoc="0" locked="0" layoutInCell="1" allowOverlap="1" wp14:anchorId="3C98BAAF" wp14:editId="50F2F69A">
             <wp:simplePos x="0" y="0"/>
             <wp:positionH relativeFrom="column">
               <wp:posOffset>1219200</wp:posOffset>
@@ -13634,7 +13634,7 @@
         </w:rPr>
         <w:lastRenderedPageBreak/>
         <w:drawing>
-          <wp:anchor distT="0" distB="0" distL="114300" distR="114300" simplePos="0" relativeHeight="251662336" behindDoc="0" locked="0" layoutInCell="1" allowOverlap="1" wp14:anchorId="3781F328" wp14:editId="12D353A4">
+          <wp:anchor distT="0" distB="0" distL="114300" distR="114300" simplePos="0" relativeHeight="251658752" behindDoc="0" locked="0" layoutInCell="1" allowOverlap="1" wp14:anchorId="3781F328" wp14:editId="12D353A4">
             <wp:simplePos x="0" y="0"/>
             <wp:positionH relativeFrom="margin">
               <wp:align>center</wp:align>
@@ -13846,7 +13846,7 @@
           <w:noProof/>
         </w:rPr>
         <w:drawing>
-          <wp:anchor distT="0" distB="0" distL="114300" distR="114300" simplePos="0" relativeHeight="251664384" behindDoc="0" locked="0" layoutInCell="1" allowOverlap="1" wp14:anchorId="11BC1576" wp14:editId="0E2D7F8E">
+          <wp:anchor distT="0" distB="0" distL="114300" distR="114300" simplePos="0" relativeHeight="251659776" behindDoc="0" locked="0" layoutInCell="1" allowOverlap="1" wp14:anchorId="11BC1576" wp14:editId="0E2D7F8E">
             <wp:simplePos x="0" y="0"/>
             <wp:positionH relativeFrom="margin">
               <wp:posOffset>280035</wp:posOffset>
@@ -14590,7 +14590,7 @@
           <w:noProof/>
         </w:rPr>
         <w:drawing>
-          <wp:anchor distT="0" distB="0" distL="114300" distR="114300" simplePos="0" relativeHeight="251655680" behindDoc="0" locked="0" layoutInCell="1" allowOverlap="1" wp14:anchorId="0B43C337" wp14:editId="07C1046C">
+          <wp:anchor distT="0" distB="0" distL="114300" distR="114300" simplePos="0" relativeHeight="251653632" behindDoc="0" locked="0" layoutInCell="1" allowOverlap="1" wp14:anchorId="0B43C337" wp14:editId="07C1046C">
             <wp:simplePos x="0" y="0"/>
             <wp:positionH relativeFrom="margin">
               <wp:posOffset>1736387</wp:posOffset>
@@ -14683,7 +14683,7 @@
           <w:noProof/>
         </w:rPr>
         <w:drawing>
-          <wp:anchor distT="0" distB="0" distL="114300" distR="114300" simplePos="0" relativeHeight="251654656" behindDoc="0" locked="0" layoutInCell="1" allowOverlap="1" wp14:anchorId="750BA840" wp14:editId="7B919B57">
+          <wp:anchor distT="0" distB="0" distL="114300" distR="114300" simplePos="0" relativeHeight="251652608" behindDoc="0" locked="0" layoutInCell="1" allowOverlap="1" wp14:anchorId="750BA840" wp14:editId="7B919B57">
             <wp:simplePos x="0" y="0"/>
             <wp:positionH relativeFrom="margin">
               <wp:align>center</wp:align>

</xml_diff>

<commit_message>
Updated some EDA plots
</commit_message>
<xml_diff>
--- a/2. Report/team5_Enverus_final_report.docx
+++ b/2. Report/team5_Enverus_final_report.docx
@@ -86,10 +86,34 @@
         <w:t>jgarcia340@gatech.edu</w:t>
       </w:r>
     </w:p>
-    <w:p/>
-    <w:p/>
-    <w:p/>
-    <w:p/>
+    <w:p>
+      <w:pPr>
+        <w:rPr>
+          <w:lang w:val="es-MX"/>
+        </w:rPr>
+      </w:pPr>
+    </w:p>
+    <w:p>
+      <w:pPr>
+        <w:rPr>
+          <w:lang w:val="es-MX"/>
+        </w:rPr>
+      </w:pPr>
+    </w:p>
+    <w:p>
+      <w:pPr>
+        <w:rPr>
+          <w:lang w:val="es-MX"/>
+        </w:rPr>
+      </w:pPr>
+    </w:p>
+    <w:p>
+      <w:pPr>
+        <w:rPr>
+          <w:lang w:val="es-MX"/>
+        </w:rPr>
+      </w:pPr>
+    </w:p>
     <w:p>
       <w:pPr>
         <w:pStyle w:val="Abstract"/>
@@ -159,11 +183,6 @@
       <w:r>
         <w:br w:type="page"/>
       </w:r>
-    </w:p>
-    <w:p>
-      <w:pPr>
-        <w:jc w:val="left"/>
-      </w:pPr>
     </w:p>
     <w:sdt>
       <w:sdtPr>
@@ -5134,22 +5153,15 @@
         <w:t>energy generation in a specific location</w:t>
       </w:r>
       <w:r>
-        <w:t xml:space="preserve">. This will be achieved through extensive research and experimentation. Enverus </w:t>
-      </w:r>
-      <w:r>
-        <w:t xml:space="preserve">will provide </w:t>
-      </w:r>
-      <w:r>
-        <w:t>us with</w:t>
-      </w:r>
-      <w:r>
-        <w:t xml:space="preserve"> </w:t>
-      </w:r>
-      <w:r>
-        <w:t>an</w:t>
-      </w:r>
-      <w:r>
-        <w:t xml:space="preserve"> anonymized dataset</w:t>
+        <w:t xml:space="preserve">. This will be achieved through extensive research and experimentation. </w:t>
+      </w:r>
+      <w:proofErr w:type="spellStart"/>
+      <w:r>
+        <w:t>Enverus</w:t>
+      </w:r>
+      <w:proofErr w:type="spellEnd"/>
+      <w:r>
+        <w:t xml:space="preserve"> will provide us with California ISO solar output dataset</w:t>
       </w:r>
       <w:r>
         <w:t xml:space="preserve">. This </w:t>
@@ -5307,9 +5319,11 @@
       <w:r>
         <w:t>nt Boosting (</w:t>
       </w:r>
+      <w:proofErr w:type="spellStart"/>
       <w:r>
         <w:t>XGBoost</w:t>
       </w:r>
+      <w:proofErr w:type="spellEnd"/>
       <w:r>
         <w:t>), capture complex relationships and patterns within the data. The project also includes a thorough review of relevant literature on solar generation forecasting to incorporate best practices and industry knowledge. Given the comprehensive nature of the project and its potential impact on decision-making processes within energy companies, the magnitude of this endeavor is significant.</w:t>
       </w:r>
@@ -5903,15 +5917,7 @@
         <w:t xml:space="preserve"> collaboration with Enverus, </w:t>
       </w:r>
       <w:r>
-        <w:t xml:space="preserve">we have been </w:t>
-      </w:r>
-      <w:proofErr w:type="gramStart"/>
-      <w:r>
-        <w:t>provided</w:t>
-      </w:r>
-      <w:proofErr w:type="gramEnd"/>
-      <w:r>
-        <w:t xml:space="preserve"> </w:t>
+        <w:t xml:space="preserve">we have been provided </w:t>
       </w:r>
       <w:r>
         <w:t xml:space="preserve">a </w:t>
@@ -6751,7 +6757,15 @@
         <w:t>oosting</w:t>
       </w:r>
       <w:r>
-        <w:t xml:space="preserve"> (XGBoost)</w:t>
+        <w:t xml:space="preserve"> (</w:t>
+      </w:r>
+      <w:proofErr w:type="spellStart"/>
+      <w:r>
+        <w:t>XGBoost</w:t>
+      </w:r>
+      <w:proofErr w:type="spellEnd"/>
+      <w:r>
+        <w:t>)</w:t>
       </w:r>
       <w:r>
         <w:t xml:space="preserve">, </w:t>
@@ -6874,15 +6888,7 @@
         <w:t xml:space="preserve"> a model's performance.</w:t>
       </w:r>
       <w:r>
-        <w:t xml:space="preserve"> In order to </w:t>
-      </w:r>
-      <w:proofErr w:type="gramStart"/>
-      <w:r>
-        <w:t>allow</w:t>
-      </w:r>
-      <w:proofErr w:type="gramEnd"/>
-      <w:r>
-        <w:t xml:space="preserve"> to have some flexibility, we </w:t>
+        <w:t xml:space="preserve"> In order to allow to have some flexibility, we </w:t>
       </w:r>
       <w:r>
         <w:t xml:space="preserve">will use different techniques to obtain the best </w:t>
@@ -8390,7 +8396,10 @@
         <w:t xml:space="preserve"> </w:t>
       </w:r>
       <w:r>
-        <w:t>AM to 8</w:t>
+        <w:t xml:space="preserve">AM to </w:t>
+      </w:r>
+      <w:r>
+        <w:t>9</w:t>
       </w:r>
       <w:r>
         <w:t xml:space="preserve"> </w:t>
@@ -8516,10 +8525,10 @@
         <w:t xml:space="preserve">. In this regard, we can even see a </w:t>
       </w:r>
       <w:r>
-        <w:t>more significant</w:t>
-      </w:r>
-      <w:r>
-        <w:t xml:space="preserve"> difference between summer and winter for the generation of GHI</w:t>
+        <w:t>similar trend</w:t>
+      </w:r>
+      <w:r>
+        <w:t xml:space="preserve"> between summer and winter for the generation of GHI</w:t>
       </w:r>
       <w:r>
         <w:t xml:space="preserve"> </w:t>
@@ -8938,22 +8947,95 @@
     <w:p/>
     <w:p>
       <w:r>
+        <w:tab/>
+      </w:r>
+      <w:r>
+        <w:t xml:space="preserve">In addition, we wanted to explore the impact of GHI and cloud cover on the solar output to recognize potential correlations. However, since GHI and solar output are temporal data with daily cycles, it is more suitable to explore the trends at one point in time to eliminate any temporal </w:t>
+      </w:r>
+      <w:proofErr w:type="spellStart"/>
+      <w:r>
+        <w:t>dependancies</w:t>
+      </w:r>
+      <w:proofErr w:type="spellEnd"/>
+      <w:r>
+        <w:t xml:space="preserve">. For this reason, we created a 3D plot with GHI, cloud cover, and solar output at 1:00 p.m. (Figure 6). The plot revealed that, the solar output at 1:00 p.m. (at given time point) is positively correlated with GHI, but negatively correlated with cloud cover. This observation is sensible, because the </w:t>
+      </w:r>
+      <w:proofErr w:type="gramStart"/>
+      <w:r>
+        <w:t>more cloudy</w:t>
+      </w:r>
+      <w:proofErr w:type="gramEnd"/>
+      <w:r>
+        <w:t xml:space="preserve"> the sky is, the less solar </w:t>
+      </w:r>
+      <w:proofErr w:type="spellStart"/>
+      <w:r>
+        <w:t>irradiace</w:t>
+      </w:r>
+      <w:proofErr w:type="spellEnd"/>
+      <w:r>
+        <w:t xml:space="preserve"> reach to photovoltaic cells, and hence, the lower the solar output is. In addition, looking at Figures 7 &amp; 8, we can see the solar output over 3 weeks from October 11</w:t>
+      </w:r>
+      <w:r>
+        <w:rPr>
+          <w:vertAlign w:val="superscript"/>
+        </w:rPr>
+        <w:t>th</w:t>
+      </w:r>
+      <w:r>
+        <w:t xml:space="preserve"> 2021 to November 1</w:t>
+      </w:r>
+      <w:r>
+        <w:rPr>
+          <w:vertAlign w:val="superscript"/>
+        </w:rPr>
+        <w:t>st</w:t>
+      </w:r>
+      <w:r>
+        <w:t xml:space="preserve"> 2021 and the cloud cover over the same period. As cloud cover becomes heavier in the middle week (orange), the solar output peak tends to decreases, affirming the significance of </w:t>
+      </w:r>
+      <w:proofErr w:type="spellStart"/>
+      <w:r>
+        <w:t>clould</w:t>
+      </w:r>
+      <w:proofErr w:type="spellEnd"/>
+      <w:r>
+        <w:t xml:space="preserve"> cover on PV cells solar output.</w:t>
+      </w:r>
+      <w:r>
+        <w:t xml:space="preserve"> </w:t>
+      </w:r>
+    </w:p>
+    <w:p>
+      <w:pPr>
+        <w:jc w:val="center"/>
+      </w:pPr>
+      <w:r>
         <w:rPr>
           <w:noProof/>
         </w:rPr>
+        <w:lastRenderedPageBreak/>
         <w:drawing>
-          <wp:anchor distT="0" distB="0" distL="114300" distR="114300" simplePos="0" relativeHeight="251634688" behindDoc="0" locked="0" layoutInCell="1" allowOverlap="1" wp14:anchorId="29CDA0E5" wp14:editId="483DCAE7">
+          <wp:anchor distT="0" distB="0" distL="114300" distR="114300" simplePos="0" relativeHeight="251665408" behindDoc="1" locked="0" layoutInCell="1" allowOverlap="1" wp14:anchorId="4DD2A172" wp14:editId="067CDC78">
             <wp:simplePos x="0" y="0"/>
             <wp:positionH relativeFrom="column">
-              <wp:posOffset>2957558</wp:posOffset>
+              <wp:posOffset>3189654</wp:posOffset>
             </wp:positionH>
             <wp:positionV relativeFrom="paragraph">
-              <wp:posOffset>378006</wp:posOffset>
+              <wp:posOffset>58125</wp:posOffset>
             </wp:positionV>
-            <wp:extent cx="2170985" cy="2130552"/>
-            <wp:effectExtent l="19050" t="19050" r="20320" b="22225"/>
-            <wp:wrapNone/>
-            <wp:docPr id="1708321942" name="Picture 1" descr="A graph with many colored dots&#10;&#10;Description automatically generated"/>
+            <wp:extent cx="2189191" cy="2148840"/>
+            <wp:effectExtent l="19050" t="19050" r="1905" b="3810"/>
+            <wp:wrapTight wrapText="bothSides">
+              <wp:wrapPolygon edited="0">
+                <wp:start x="-188" y="-191"/>
+                <wp:lineTo x="-188" y="21638"/>
+                <wp:lineTo x="21619" y="21638"/>
+                <wp:lineTo x="21619" y="-191"/>
+                <wp:lineTo x="-188" y="-191"/>
+              </wp:wrapPolygon>
+            </wp:wrapTight>
+            <wp:docPr id="1733371279" name="Picture 1733371279" descr="A graph with many colored dots&#10;&#10;Description automatically generated"/>
             <wp:cNvGraphicFramePr>
               <a:graphicFrameLocks xmlns:a="http://schemas.openxmlformats.org/drawingml/2006/main" noChangeAspect="1"/>
             </wp:cNvGraphicFramePr>
@@ -8978,7 +9060,7 @@
                   <pic:spPr bwMode="auto">
                     <a:xfrm>
                       <a:off x="0" y="0"/>
-                      <a:ext cx="2170985" cy="2130552"/>
+                      <a:ext cx="2189191" cy="2148840"/>
                     </a:xfrm>
                     <a:prstGeom prst="rect">
                       <a:avLst/>
@@ -8997,6 +9079,12 @@
                 </pic:pic>
               </a:graphicData>
             </a:graphic>
+            <wp14:sizeRelH relativeFrom="margin">
+              <wp14:pctWidth>0</wp14:pctWidth>
+            </wp14:sizeRelH>
+            <wp14:sizeRelV relativeFrom="margin">
+              <wp14:pctHeight>0</wp14:pctHeight>
+            </wp14:sizeRelV>
           </wp:anchor>
         </w:drawing>
       </w:r>
@@ -9005,18 +9093,26 @@
           <w:noProof/>
         </w:rPr>
         <w:drawing>
-          <wp:anchor distT="0" distB="0" distL="114300" distR="114300" simplePos="0" relativeHeight="251631616" behindDoc="1" locked="0" layoutInCell="1" allowOverlap="1" wp14:anchorId="1D7A8877" wp14:editId="44854891">
+          <wp:anchor distT="0" distB="0" distL="114300" distR="114300" simplePos="0" relativeHeight="251664384" behindDoc="1" locked="0" layoutInCell="1" allowOverlap="1" wp14:anchorId="20B66AE6" wp14:editId="58635D2B">
             <wp:simplePos x="0" y="0"/>
             <wp:positionH relativeFrom="margin">
-              <wp:posOffset>422275</wp:posOffset>
+              <wp:posOffset>212090</wp:posOffset>
             </wp:positionH>
             <wp:positionV relativeFrom="paragraph">
-              <wp:posOffset>362585</wp:posOffset>
+              <wp:posOffset>59690</wp:posOffset>
             </wp:positionV>
-            <wp:extent cx="2268220" cy="2130425"/>
-            <wp:effectExtent l="19050" t="19050" r="17780" b="22225"/>
-            <wp:wrapTopAndBottom/>
-            <wp:docPr id="1471340756" name="Picture 1" descr="A graph with many colored dots&#10;&#10;Description automatically generated"/>
+            <wp:extent cx="2286000" cy="2146935"/>
+            <wp:effectExtent l="19050" t="19050" r="0" b="5715"/>
+            <wp:wrapTight wrapText="bothSides">
+              <wp:wrapPolygon edited="0">
+                <wp:start x="-180" y="-192"/>
+                <wp:lineTo x="-180" y="21657"/>
+                <wp:lineTo x="21600" y="21657"/>
+                <wp:lineTo x="21600" y="-192"/>
+                <wp:lineTo x="-180" y="-192"/>
+              </wp:wrapPolygon>
+            </wp:wrapTight>
+            <wp:docPr id="338854189" name="Picture 338854189" descr="A graph with many colored dots&#10;&#10;Description automatically generated"/>
             <wp:cNvGraphicFramePr>
               <a:graphicFrameLocks xmlns:a="http://schemas.openxmlformats.org/drawingml/2006/main" noChangeAspect="1"/>
             </wp:cNvGraphicFramePr>
@@ -9041,7 +9137,7 @@
                   <pic:spPr bwMode="auto">
                     <a:xfrm>
                       <a:off x="0" y="0"/>
-                      <a:ext cx="2268220" cy="2130425"/>
+                      <a:ext cx="2286000" cy="2146935"/>
                     </a:xfrm>
                     <a:prstGeom prst="rect">
                       <a:avLst/>
@@ -9088,100 +9184,84 @@
           </wp:anchor>
         </w:drawing>
       </w:r>
-      <w:r>
-        <w:tab/>
-        <w:t>Then, we also check</w:t>
-      </w:r>
-      <w:r>
-        <w:t>ed</w:t>
-      </w:r>
-      <w:r>
-        <w:t xml:space="preserve"> the </w:t>
-      </w:r>
-    </w:p>
-    <w:p>
-      <w:pPr>
-        <w:pStyle w:val="Caption"/>
+    </w:p>
+    <w:p/>
+    <w:p>
+      <w:pPr>
         <w:jc w:val="center"/>
-        <w:rPr>
-          <w:color w:val="auto"/>
-        </w:rPr>
-      </w:pPr>
-      <w:bookmarkStart w:id="22" w:name="_Toc139922741"/>
-      <w:r>
-        <w:rPr>
-          <w:color w:val="auto"/>
-        </w:rPr>
-        <w:t xml:space="preserve">Figure </w:t>
-      </w:r>
-      <w:r>
-        <w:rPr>
-          <w:color w:val="auto"/>
-        </w:rPr>
-        <w:fldChar w:fldCharType="begin"/>
-      </w:r>
-      <w:r>
-        <w:rPr>
-          <w:color w:val="auto"/>
-        </w:rPr>
-        <w:instrText xml:space="preserve"> SEQ Figure \* ARABIC </w:instrText>
-      </w:r>
-      <w:r>
-        <w:rPr>
-          <w:color w:val="auto"/>
-        </w:rPr>
-        <w:fldChar w:fldCharType="separate"/>
-      </w:r>
+      </w:pPr>
+    </w:p>
+    <w:p>
+      <w:pPr>
+        <w:jc w:val="center"/>
+      </w:pPr>
+    </w:p>
+    <w:p>
+      <w:pPr>
+        <w:jc w:val="center"/>
+      </w:pPr>
+    </w:p>
+    <w:p>
+      <w:pPr>
+        <w:jc w:val="center"/>
+      </w:pPr>
+    </w:p>
+    <w:p>
+      <w:pPr>
+        <w:jc w:val="center"/>
+      </w:pPr>
+    </w:p>
+    <w:p>
+      <w:pPr>
+        <w:jc w:val="center"/>
+      </w:pPr>
+    </w:p>
+    <w:p>
+      <w:pPr>
+        <w:jc w:val="center"/>
+        <w:rPr>
+          <w:i/>
+          <w:iCs/>
+          <w:sz w:val="18"/>
+          <w:szCs w:val="18"/>
+        </w:rPr>
+      </w:pPr>
+      <w:r>
+        <w:rPr>
+          <w:i/>
+          <w:iCs/>
+          <w:sz w:val="18"/>
+          <w:szCs w:val="18"/>
+        </w:rPr>
+        <w:t>Figure 6. Cloud cover vs Solar output at 1:00 p.m. (left). Solar output at 1:00 p.m. vs GHI (right</w:t>
+      </w:r>
+      <w:r>
+        <w:rPr>
+          <w:i/>
+          <w:iCs/>
+          <w:sz w:val="18"/>
+          <w:szCs w:val="18"/>
+        </w:rPr>
+        <w:t>).</w:t>
+      </w:r>
+    </w:p>
+    <w:p>
+      <w:pPr>
+        <w:jc w:val="center"/>
+      </w:pPr>
+    </w:p>
+    <w:p>
+      <w:pPr>
+        <w:jc w:val="center"/>
+      </w:pPr>
       <w:r>
         <w:rPr>
           <w:noProof/>
-          <w:color w:val="auto"/>
-        </w:rPr>
-        <w:t>6</w:t>
-      </w:r>
-      <w:r>
-        <w:rPr>
-          <w:color w:val="auto"/>
-        </w:rPr>
-        <w:fldChar w:fldCharType="end"/>
-      </w:r>
-      <w:r>
-        <w:rPr>
-          <w:color w:val="auto"/>
-        </w:rPr>
-        <w:t xml:space="preserve">. </w:t>
-      </w:r>
-      <w:r>
-        <w:rPr>
-          <w:color w:val="auto"/>
-        </w:rPr>
-        <w:t>Representation of the</w:t>
-      </w:r>
-      <w:bookmarkEnd w:id="22"/>
-      <w:r>
-        <w:rPr>
-          <w:color w:val="auto"/>
-        </w:rPr>
-        <w:t xml:space="preserve"> </w:t>
-      </w:r>
-    </w:p>
-    <w:p/>
-    <w:p/>
-    <w:p>
-      <w:pPr>
-        <w:jc w:val="left"/>
-      </w:pPr>
-    </w:p>
-    <w:p/>
-    <w:p>
-      <w:r>
-        <w:rPr>
-          <w:noProof/>
         </w:rPr>
         <w:drawing>
-          <wp:inline distT="0" distB="0" distL="0" distR="0" wp14:anchorId="0971B135" wp14:editId="32CA5179">
-            <wp:extent cx="4471416" cy="2286000"/>
-            <wp:effectExtent l="19050" t="19050" r="24765" b="19050"/>
+          <wp:inline distT="0" distB="0" distL="0" distR="0" wp14:anchorId="0971B135" wp14:editId="3C8F3A15">
+            <wp:extent cx="3927378" cy="1950427"/>
+            <wp:effectExtent l="19050" t="19050" r="0" b="0"/>
             <wp:docPr id="275867353" name="Picture 1" descr="A graph of different colored lines&#10;&#10;Description automatically generated"/>
             <wp:cNvGraphicFramePr>
               <a:graphicFrameLocks xmlns:a="http://schemas.openxmlformats.org/drawingml/2006/main"/>
@@ -9202,7 +9282,7 @@
                   <pic:spPr>
                     <a:xfrm>
                       <a:off x="0" y="0"/>
-                      <a:ext cx="4471416" cy="2286000"/>
+                      <a:ext cx="3939188" cy="1956292"/>
                     </a:xfrm>
                     <a:prstGeom prst="rect">
                       <a:avLst/>
@@ -9222,81 +9302,37 @@
     </w:p>
     <w:p>
       <w:pPr>
-        <w:pStyle w:val="Caption"/>
         <w:jc w:val="center"/>
         <w:rPr>
-          <w:color w:val="auto"/>
-        </w:rPr>
-      </w:pPr>
-      <w:bookmarkStart w:id="23" w:name="_Toc139922742"/>
-      <w:r>
-        <w:rPr>
-          <w:color w:val="auto"/>
-        </w:rPr>
-        <w:t xml:space="preserve">Figure </w:t>
-      </w:r>
-      <w:r>
-        <w:rPr>
-          <w:color w:val="auto"/>
-        </w:rPr>
-        <w:fldChar w:fldCharType="begin"/>
-      </w:r>
-      <w:r>
-        <w:rPr>
-          <w:color w:val="auto"/>
-        </w:rPr>
-        <w:instrText xml:space="preserve"> SEQ Figure \* ARABIC </w:instrText>
-      </w:r>
-      <w:r>
-        <w:rPr>
-          <w:color w:val="auto"/>
-        </w:rPr>
-        <w:fldChar w:fldCharType="separate"/>
-      </w:r>
+          <w:i/>
+          <w:iCs/>
+          <w:sz w:val="18"/>
+          <w:szCs w:val="18"/>
+        </w:rPr>
+      </w:pPr>
+      <w:r>
+        <w:rPr>
+          <w:i/>
+          <w:iCs/>
+          <w:sz w:val="18"/>
+          <w:szCs w:val="18"/>
+        </w:rPr>
+        <w:t>Figure 7. Actual output over 3 weeks</w:t>
+      </w:r>
+    </w:p>
+    <w:p/>
+    <w:p>
+      <w:pPr>
+        <w:jc w:val="center"/>
+      </w:pPr>
       <w:r>
         <w:rPr>
           <w:noProof/>
-          <w:color w:val="auto"/>
-        </w:rPr>
-        <w:t>7</w:t>
-      </w:r>
-      <w:r>
-        <w:rPr>
-          <w:color w:val="auto"/>
-        </w:rPr>
-        <w:fldChar w:fldCharType="end"/>
-      </w:r>
-      <w:r>
-        <w:rPr>
-          <w:color w:val="auto"/>
-        </w:rPr>
-        <w:t xml:space="preserve">. </w:t>
-      </w:r>
-      <w:r>
-        <w:rPr>
-          <w:color w:val="auto"/>
-        </w:rPr>
-        <w:t xml:space="preserve">Diagram of the </w:t>
-      </w:r>
-      <w:r>
-        <w:rPr>
-          <w:color w:val="auto"/>
-        </w:rPr>
-        <w:t>analemma</w:t>
-      </w:r>
-      <w:bookmarkEnd w:id="23"/>
-    </w:p>
-    <w:p/>
-    <w:p/>
-    <w:p>
-      <w:r>
-        <w:rPr>
-          <w:noProof/>
         </w:rPr>
         <w:drawing>
-          <wp:inline distT="0" distB="0" distL="0" distR="0" wp14:anchorId="141CA482" wp14:editId="306205E8">
-            <wp:extent cx="4470584" cy="2286000"/>
-            <wp:effectExtent l="19050" t="19050" r="25400" b="19050"/>
+          <wp:inline distT="0" distB="0" distL="0" distR="0" wp14:anchorId="141CA482" wp14:editId="70CC6593">
+            <wp:extent cx="3917303" cy="2003083"/>
+            <wp:effectExtent l="19050" t="19050" r="7620" b="0"/>
             <wp:docPr id="30659662" name="Picture 1" descr="A graph showing a number of data&#10;&#10;Description automatically generated"/>
             <wp:cNvGraphicFramePr>
               <a:graphicFrameLocks xmlns:a="http://schemas.openxmlformats.org/drawingml/2006/main" noChangeAspect="1"/>
@@ -9317,7 +9353,7 @@
                   <pic:spPr>
                     <a:xfrm>
                       <a:off x="0" y="0"/>
-                      <a:ext cx="4470584" cy="2286000"/>
+                      <a:ext cx="3939803" cy="2014588"/>
                     </a:xfrm>
                     <a:prstGeom prst="rect">
                       <a:avLst/>
@@ -9337,84 +9373,23 @@
     </w:p>
     <w:p>
       <w:pPr>
-        <w:pStyle w:val="Caption"/>
         <w:jc w:val="center"/>
-        <w:rPr>
-          <w:color w:val="auto"/>
-        </w:rPr>
-      </w:pPr>
-      <w:bookmarkStart w:id="24" w:name="_Toc139922743"/>
-      <w:r>
-        <w:rPr>
-          <w:color w:val="auto"/>
-        </w:rPr>
-        <w:t xml:space="preserve">Figure </w:t>
-      </w:r>
-      <w:r>
-        <w:rPr>
-          <w:color w:val="auto"/>
-        </w:rPr>
-        <w:fldChar w:fldCharType="begin"/>
-      </w:r>
-      <w:r>
-        <w:rPr>
-          <w:color w:val="auto"/>
-        </w:rPr>
-        <w:instrText xml:space="preserve"> SEQ Figure \* ARABIC </w:instrText>
-      </w:r>
-      <w:r>
-        <w:rPr>
-          <w:color w:val="auto"/>
-        </w:rPr>
-        <w:fldChar w:fldCharType="separate"/>
-      </w:r>
-      <w:r>
-        <w:rPr>
-          <w:noProof/>
-          <w:color w:val="auto"/>
-        </w:rPr>
-        <w:t>8</w:t>
-      </w:r>
-      <w:r>
-        <w:rPr>
-          <w:color w:val="auto"/>
-        </w:rPr>
-        <w:fldChar w:fldCharType="end"/>
-      </w:r>
-      <w:r>
-        <w:rPr>
-          <w:color w:val="auto"/>
-        </w:rPr>
-        <w:t xml:space="preserve">. </w:t>
-      </w:r>
-      <w:r>
-        <w:rPr>
-          <w:color w:val="auto"/>
-        </w:rPr>
-        <w:t xml:space="preserve">Diagram of the </w:t>
-      </w:r>
-      <w:r>
-        <w:rPr>
-          <w:color w:val="auto"/>
-        </w:rPr>
-        <w:t>analemma</w:t>
-      </w:r>
-      <w:bookmarkEnd w:id="24"/>
-    </w:p>
-    <w:p/>
-    <w:p>
-      <w:pPr>
-        <w:jc w:val="left"/>
-      </w:pPr>
-      <w:r>
-        <w:br w:type="page"/>
+      </w:pPr>
+      <w:r>
+        <w:rPr>
+          <w:i/>
+          <w:iCs/>
+          <w:sz w:val="18"/>
+          <w:szCs w:val="18"/>
+        </w:rPr>
+        <w:t>Figure 8. Cloud cover over 3 weeks.</w:t>
       </w:r>
     </w:p>
     <w:p>
       <w:pPr>
         <w:pStyle w:val="Heading2"/>
       </w:pPr>
-      <w:bookmarkStart w:id="25" w:name="_Toc139818906"/>
+      <w:bookmarkStart w:id="22" w:name="_Toc139818906"/>
       <w:r>
         <w:lastRenderedPageBreak/>
         <w:t xml:space="preserve">4.2. </w:t>
@@ -9422,7 +9397,7 @@
       <w:r>
         <w:t>Feature selection</w:t>
       </w:r>
-      <w:bookmarkEnd w:id="25"/>
+      <w:bookmarkEnd w:id="22"/>
     </w:p>
     <w:p>
       <w:r>
@@ -9571,7 +9546,7 @@
           <w:color w:val="auto"/>
         </w:rPr>
       </w:pPr>
-      <w:bookmarkStart w:id="26" w:name="_Toc139922744"/>
+      <w:bookmarkStart w:id="23" w:name="_Toc139922744"/>
       <w:r>
         <w:rPr>
           <w:color w:val="auto"/>
@@ -9621,7 +9596,7 @@
         </w:rPr>
         <w:t>First Correlation Matrix</w:t>
       </w:r>
-      <w:bookmarkEnd w:id="26"/>
+      <w:bookmarkEnd w:id="23"/>
     </w:p>
     <w:p>
       <w:pPr>
@@ -9756,7 +9731,7 @@
           <w:color w:val="auto"/>
         </w:rPr>
       </w:pPr>
-      <w:bookmarkStart w:id="27" w:name="_Toc139922745"/>
+      <w:bookmarkStart w:id="24" w:name="_Toc139922745"/>
       <w:r>
         <w:rPr>
           <w:color w:val="auto"/>
@@ -9806,7 +9781,7 @@
         </w:rPr>
         <w:t>Final Correlation Matrix</w:t>
       </w:r>
-      <w:bookmarkEnd w:id="27"/>
+      <w:bookmarkEnd w:id="24"/>
     </w:p>
     <w:p>
       <w:pPr>
@@ -9909,7 +9884,7 @@
           <w:color w:val="auto"/>
         </w:rPr>
       </w:pPr>
-      <w:bookmarkStart w:id="28" w:name="_Toc139922746"/>
+      <w:bookmarkStart w:id="25" w:name="_Toc139922746"/>
       <w:r>
         <w:rPr>
           <w:color w:val="auto"/>
@@ -9959,7 +9934,7 @@
         </w:rPr>
         <w:t>Density of the numerical variables</w:t>
       </w:r>
-      <w:bookmarkEnd w:id="28"/>
+      <w:bookmarkEnd w:id="25"/>
     </w:p>
     <w:p>
       <w:r>
@@ -10207,7 +10182,7 @@
           <w:color w:val="auto"/>
         </w:rPr>
       </w:pPr>
-      <w:bookmarkStart w:id="29" w:name="_Toc139922747"/>
+      <w:bookmarkStart w:id="26" w:name="_Toc139922747"/>
       <w:r>
         <w:rPr>
           <w:color w:val="auto"/>
@@ -10257,7 +10232,7 @@
         </w:rPr>
         <w:t>Distribution of the categorical variables</w:t>
       </w:r>
-      <w:bookmarkEnd w:id="29"/>
+      <w:bookmarkEnd w:id="26"/>
     </w:p>
     <w:p>
       <w:pPr>
@@ -10333,18 +10308,18 @@
       <w:pPr>
         <w:pStyle w:val="Heading1"/>
       </w:pPr>
-      <w:bookmarkStart w:id="30" w:name="_Toc139818907"/>
+      <w:bookmarkStart w:id="27" w:name="_Toc139818907"/>
       <w:r>
         <w:lastRenderedPageBreak/>
         <w:t>Results and Visualizations</w:t>
       </w:r>
-      <w:bookmarkEnd w:id="30"/>
+      <w:bookmarkEnd w:id="27"/>
     </w:p>
     <w:p>
       <w:pPr>
         <w:pStyle w:val="Heading2"/>
       </w:pPr>
-      <w:bookmarkStart w:id="31" w:name="_Toc139818908"/>
+      <w:bookmarkStart w:id="28" w:name="_Toc139818908"/>
       <w:r>
         <w:t>5</w:t>
       </w:r>
@@ -10363,7 +10338,7 @@
       <w:r>
         <w:t>Linear Regression Modeling</w:t>
       </w:r>
-      <w:bookmarkEnd w:id="31"/>
+      <w:bookmarkEnd w:id="28"/>
     </w:p>
     <w:p>
       <w:pPr>
@@ -10603,7 +10578,7 @@
           <w:color w:val="auto"/>
         </w:rPr>
       </w:pPr>
-      <w:bookmarkStart w:id="32" w:name="_Toc139922748"/>
+      <w:bookmarkStart w:id="29" w:name="_Toc139922748"/>
       <w:r>
         <w:rPr>
           <w:color w:val="auto"/>
@@ -10653,7 +10628,7 @@
         </w:rPr>
         <w:t>Prediction vs Actual; &amp; error distribution for simple linear regression</w:t>
       </w:r>
-      <w:bookmarkEnd w:id="32"/>
+      <w:bookmarkEnd w:id="29"/>
     </w:p>
     <w:p>
       <w:pPr>
@@ -10730,7 +10705,7 @@
           <w:color w:val="auto"/>
         </w:rPr>
       </w:pPr>
-      <w:bookmarkStart w:id="33" w:name="_Toc139922749"/>
+      <w:bookmarkStart w:id="30" w:name="_Toc139922749"/>
       <w:r>
         <w:rPr>
           <w:color w:val="auto"/>
@@ -10786,7 +10761,7 @@
         </w:rPr>
         <w:t>Actual and model power generation in week 10 in 2023</w:t>
       </w:r>
-      <w:bookmarkEnd w:id="33"/>
+      <w:bookmarkEnd w:id="30"/>
     </w:p>
     <w:p>
       <w:pPr>
@@ -10982,7 +10957,7 @@
           <w:color w:val="auto"/>
         </w:rPr>
       </w:pPr>
-      <w:bookmarkStart w:id="34" w:name="_Toc139922750"/>
+      <w:bookmarkStart w:id="31" w:name="_Toc139922750"/>
       <w:r>
         <w:rPr>
           <w:color w:val="auto"/>
@@ -11062,7 +11037,7 @@
         </w:rPr>
         <w:t xml:space="preserve"> error distribution for MLR model</w:t>
       </w:r>
-      <w:bookmarkEnd w:id="34"/>
+      <w:bookmarkEnd w:id="31"/>
       <w:r>
         <w:tab/>
       </w:r>
@@ -11153,7 +11128,7 @@
           <w:color w:val="auto"/>
         </w:rPr>
       </w:pPr>
-      <w:bookmarkStart w:id="35" w:name="_Toc139922751"/>
+      <w:bookmarkStart w:id="32" w:name="_Toc139922751"/>
       <w:r>
         <w:rPr>
           <w:color w:val="auto"/>
@@ -11207,23 +11182,15 @@
         <w:rPr>
           <w:color w:val="auto"/>
         </w:rPr>
-        <w:t xml:space="preserve">Actual and model power generation in a winter week in 2021 &amp; </w:t>
-      </w:r>
-      <w:proofErr w:type="gramStart"/>
-      <w:r>
-        <w:rPr>
-          <w:color w:val="auto"/>
-        </w:rPr>
-        <w:t>2022</w:t>
-      </w:r>
-      <w:bookmarkEnd w:id="35"/>
-      <w:proofErr w:type="gramEnd"/>
+        <w:t>Actual and model power generation in a winter week in 2021 &amp; 2022</w:t>
+      </w:r>
+      <w:bookmarkEnd w:id="32"/>
     </w:p>
     <w:p>
       <w:pPr>
         <w:pStyle w:val="Heading2"/>
       </w:pPr>
-      <w:bookmarkStart w:id="36" w:name="_Toc139818909"/>
+      <w:bookmarkStart w:id="33" w:name="_Toc139818909"/>
       <w:r>
         <w:lastRenderedPageBreak/>
         <w:t>5.2</w:t>
@@ -11243,7 +11210,7 @@
       <w:r>
         <w:t>orest</w:t>
       </w:r>
-      <w:bookmarkEnd w:id="36"/>
+      <w:bookmarkEnd w:id="33"/>
       <w:r>
         <w:t xml:space="preserve"> </w:t>
       </w:r>
@@ -11256,15 +11223,7 @@
         <w:t>A r</w:t>
       </w:r>
       <w:r>
-        <w:t xml:space="preserve">andom forest model was built using the scaled numeric features of the whole dataset. Categorical features were excluded as their information is already captured in some numeric features. The initial model was built with 100 trees and using </w:t>
-      </w:r>
-      <w:proofErr w:type="gramStart"/>
-      <w:r>
-        <w:t>the scaled</w:t>
-      </w:r>
-      <w:proofErr w:type="gramEnd"/>
-      <w:r>
-        <w:t xml:space="preserve"> numeric features. Next, multiple model</w:t>
+        <w:t>andom forest model was built using the scaled numeric features of the whole dataset. Categorical features were excluded as their information is already captured in some numeric features. The initial model was built with 100 trees and using the scaled numeric features. Next, multiple model</w:t>
       </w:r>
       <w:r>
         <w:t>s</w:t>
@@ -11427,23 +11386,28 @@
     <w:p>
       <w:pPr>
         <w:pStyle w:val="ListParagraph"/>
-        <w:ind w:left="-720"/>
-      </w:pPr>
-      <w:r>
-        <w:pict w14:anchorId="62E811E0">
-          <v:group id="Group 5" o:spid="_x0000_s1035" style="width:485.8pt;height:183.25pt;mso-position-horizontal-relative:char;mso-position-vertical-relative:line" coordsize="63512,24149">
-            <v:group id="_x0000_s1036" style="position:absolute;width:63512;height:24149" coordsize="63512,24149" o:gfxdata="UEsDBBQABgAIAAAAIQDb4fbL7gAAAIUBAAATAAAAW0NvbnRlbnRfVHlwZXNdLnhtbHyQz07DMAyH&#10;70i8Q+QralM4IITa7kDhCAiNB7ASt43WOlEcyvb2pNu4IODoPz9/n1xv9vOkForiPDdwXVagiI23&#10;jocG3rdPxR0oScgWJ8/UwIEENu3lRb09BBKV0ywNjCmFe63FjDSjlD4Q50nv44wpl3HQAc0OB9I3&#10;VXWrjedEnIq03oC27qjHjympx31un0wiTQLq4bS4shrAECZnMGVTvbD9QSnOhDInjzsyuiBXWQP0&#10;r4R18jfgnHvJr4nOknrFmJ5xzhraRtHWf3Kkpfz/yGo5S+H73hkquyhdjr3R8m2lj09svwAAAP//&#10;AwBQSwMEFAAGAAgAAAAhAFr0LFu/AAAAFQEAAAsAAABfcmVscy8ucmVsc2zPwWrDMAwG4Ptg72B0&#10;X5TuUMaI01uh19I+gLGVxCy2jGSy9e1nemrHjpL4P0nD4SetZiPRyNnCruvBUPYcYp4tXC/Htw8w&#10;Wl0ObuVMFm6kcBhfX4Yzra62kC6xqGlKVgtLreUTUf1CyWnHhXKbTCzJ1VbKjMX5LzcTvvf9HuXR&#10;gPHJNKdgQU5hB+ZyK23zHztFL6w81c5zQp6m6P9TMfB3PtPWFCczVQtB9N4U2rp2HOA44NMz4y8A&#10;AAD//wMAUEsDBBQABgAIAAAAIQBVDj4xyAAAAOIAAAAPAAAAZHJzL2Rvd25yZXYueG1sRE9Na8JA&#10;FLwX+h+WV/BWN9EaanQVEVs8iKAWxNsj+0yC2bchu03iv3eFQuc2zBczX/amEi01rrSsIB5GIIgz&#10;q0vOFfycvt4/QTiPrLGyTAru5GC5eH2ZY6ptxwdqjz4XoYRdigoK7+tUSpcVZNANbU0ctKttDPpA&#10;m1zqBrtQbio5iqJEGiw5LBRY07qg7Hb8NQq+O+xW43jT7m7X9f1ymuzPu5iUGrz1qxkIT73/N/+l&#10;t1rBeDoK+IgSeF4Kd0AuHgAAAP//AwBQSwECLQAUAAYACAAAACEA2+H2y+4AAACFAQAAEwAAAAAA&#10;AAAAAAAAAAAAAAAAW0NvbnRlbnRfVHlwZXNdLnhtbFBLAQItABQABgAIAAAAIQBa9CxbvwAAABUB&#10;AAALAAAAAAAAAAAAAAAAAB8BAABfcmVscy8ucmVsc1BLAQItABQABgAIAAAAIQBVDj4xyAAAAOIA&#10;AAAPAAAAAAAAAAAAAAAAAAcCAABkcnMvZG93bnJldi54bWxQSwUGAAAAAAMAAwC3AAAA/AIAAAAA&#10;">
-              <v:shape id="Picture 1" o:spid="_x0000_s1037" type="#_x0000_t75" style="position:absolute;width:31311;height:24149;visibility:visible;mso-wrap-style:square" o:gfxdata="UEsDBBQABgAIAAAAIQDb4fbL7gAAAIUBAAATAAAAW0NvbnRlbnRfVHlwZXNdLnhtbHyQz07DMAyH&#10;70i8Q+QralM4IITa7kDhCAiNB7ASt43WOlEcyvb2pNu4IODoPz9/n1xv9vOkForiPDdwXVagiI23&#10;jocG3rdPxR0oScgWJ8/UwIEENu3lRb09BBKV0ywNjCmFe63FjDSjlD4Q50nv44wpl3HQAc0OB9I3&#10;VXWrjedEnIq03oC27qjHjympx31un0wiTQLq4bS4shrAECZnMGVTvbD9QSnOhDInjzsyuiBXWQP0&#10;r4R18jfgnHvJr4nOknrFmJ5xzhraRtHWf3Kkpfz/yGo5S+H73hkquyhdjr3R8m2lj09svwAAAP//&#10;AwBQSwMEFAAGAAgAAAAhAFr0LFu/AAAAFQEAAAsAAABfcmVscy8ucmVsc2zPwWrDMAwG4Ptg72B0&#10;X5TuUMaI01uh19I+gLGVxCy2jGSy9e1nemrHjpL4P0nD4SetZiPRyNnCruvBUPYcYp4tXC/Htw8w&#10;Wl0ObuVMFm6kcBhfX4Yzra62kC6xqGlKVgtLreUTUf1CyWnHhXKbTCzJ1VbKjMX5LzcTvvf9HuXR&#10;gPHJNKdgQU5hB+ZyK23zHztFL6w81c5zQp6m6P9TMfB3PtPWFCczVQtB9N4U2rp2HOA44NMz4y8A&#10;AAD//wMAUEsDBBQABgAIAAAAIQAfoHxTzAAAAOMAAAAPAAAAZHJzL2Rvd25yZXYueG1sRI9BS8NA&#10;EIXvgv9hGcGb3Y2Wpk27LVoQREEw9eBxyI5JMDsbs2ua+uudg9DjzLx5732b3eQ7NdIQ28AWspkB&#10;RVwF13Jt4f3weLMEFROywy4wWThRhN328mKDhQtHfqOxTLUSE44FWmhS6gutY9WQxzgLPbHcPsPg&#10;Mck41NoNeBRz3+lbYxbaY8uS0GBP+4aqr/LHWyh/D1Vu+OXjIXvtVm7cP5vT3be111fT/RpUoimd&#10;xf/fT07qz02eL+bZUiiESRagt38AAAD//wMAUEsBAi0AFAAGAAgAAAAhANvh9svuAAAAhQEAABMA&#10;AAAAAAAAAAAAAAAAAAAAAFtDb250ZW50X1R5cGVzXS54bWxQSwECLQAUAAYACAAAACEAWvQsW78A&#10;AAAVAQAACwAAAAAAAAAAAAAAAAAfAQAAX3JlbHMvLnJlbHNQSwECLQAUAAYACAAAACEAH6B8U8wA&#10;AADjAAAADwAAAAAAAAAAAAAAAAAHAgAAZHJzL2Rvd25yZXYueG1sUEsFBgAAAAADAAMAtwAAAAAD&#10;AAAAAA==&#10;">
+        <w:ind w:left="-270"/>
+      </w:pPr>
+      <w:r>
+        <w:rPr>
+          <w:noProof/>
+        </w:rPr>
+      </w:r>
+      <w:r>
+        <w:pict w14:anchorId="2E1830C2">
+          <v:group id="Group 3" o:spid="_x0000_s1093" style="width:448.45pt;height:167.3pt;mso-position-horizontal-relative:char;mso-position-vertical-relative:line" coordsize="62230,23082" o:gfxdata="UEsDBBQABgAIAAAAIQCxgme2CgEAABMCAAATAAAAW0NvbnRlbnRfVHlwZXNdLnhtbJSRwU7DMAyG&#10;70i8Q5QralN2QAit3YGOIyA0HiBK3DaicaI4lO3tSbpNgokh7Rjb3+8vyXK1tSObIJBxWPPbsuIM&#10;UDltsK/5++apuOeMokQtR4dQ8x0QXzXXV8vNzgOxRCPVfIjRPwhBagArqXQeMHU6F6yM6Rh64aX6&#10;kD2IRVXdCeUwAsYi5gzeLFvo5OcY2XqbynsTjz1nj/u5vKrmxmY+18WfRICRThDp/WiUjOluYkJ9&#10;4lUcnMpEzjM0GE83SfzMhtz57fRzwYF7SY8ZjAb2KkN8ljaZCx1IwMK1TpX/Z2RJS4XrOqOgbAOt&#10;Z+rodC5buy8MMF0a3ibsDaZjupi/tPkGAAD//wMAUEsDBBQABgAIAAAAIQA4/SH/1gAAAJQBAAAL&#10;AAAAX3JlbHMvLnJlbHOkkMFqwzAMhu+DvYPRfXGawxijTi+j0GvpHsDYimMaW0Yy2fr2M4PBMnrb&#10;Ub/Q94l/f/hMi1qRJVI2sOt6UJgd+ZiDgffL8ekFlFSbvV0oo4EbChzGx4f9GRdb25HMsYhqlCwG&#10;5lrLq9biZkxWOiqY22YiTra2kYMu1l1tQD30/bPm3wwYN0x18gb45AdQl1tp5j/sFB2T0FQ7R0nT&#10;NEV3j6o9feQzro1iOWA14Fm+Q8a1a8+Bvu/d/dMb2JY5uiPbhG/ktn4cqGU/er3pcvwCAAD//wMA&#10;UEsDBBQABgAIAAAAIQAR59nsFwQAAOYOAAAOAAAAZHJzL2Uyb0RvYy54bWzsV9tu3DYQfS/QfyD0&#10;Hq9IrXZXgtdBYMdGgLQxmvYDuBQlEZFIleSu7H59ZyjJe2tSN2gM9PKwC16HZ2bOXHT5+qFtyE5a&#10;p4xeR/QijojUwhRKV+vol59vX60i4jzXBW+MluvoUbro9dX33132XS6ZqU1TSEtAiHZ5362j2vsu&#10;n82cqGXL3YXppIbN0tiWe5jaalZY3oP0tpmxOF7MemOLzhohnYPVm2Ezugryy1IK/6EsnfSkWUeA&#10;zYd/G/43+D+7uuR5ZXlXKzHC4F+BouVKw6NPom6452Rr1ZmoVglrnCn9hTDtzJSlEjLoANrQ+ESb&#10;O2u2XdClyvuqezITmPbETl8tVvy4u7Pdx+7eDuhh+N6ITw7sMuu7Kj/cx3k1HCab/gdTgD/51pug&#10;+ENpWxQBKpGHYN/HJ/vKB08ELKaLLE1oGhEBe4yy+ZKOHhA1uOnsnqjfjjcXjCVxDA4MN5N4xViK&#10;vpvxfHg4gB3BofNHpMMQlLi3RBVAUApmTlcsm0dE8xYUCDYmFIWd6ove/Kb2+JxWPP+b7dEpkcNv&#10;JBCMzgj054EGt/zWymgU0j5LRsvtp233Crjeca82qlH+McQtcAZB6d29Esg9nOzdxGgcZwlLFnRy&#10;ExzD1wdHTYeHqxxVC6Ql2lzXXFfyjesg8sHdcH1astb0teSFw2WkzrGUMD2Cs2lUd6uaBlmN41Fx&#10;SB4nwfcHthsC+8aIbSu1HzKVlQ3YwGhXq85FxOay3UjgpH1XBEA8d1b8BLgBHIy9lV7UOCwBxLgO&#10;fH/aCIj3IFEdB3H8zNCkWZyOwTeFJ8tomrEpyNhqgRF3GGRgaev8nTQtwQFAB7Qh+vnuvUPcgG86&#10;gsi1QQMGfRp9tAAHcSXogKjHISgxcAEG/xi20vlqlcYJ8PW/wVaGpHgptiYsXiyBqeS8nCQxXTDc&#10;+lxR2JPxm/J1X3uwhkAf46ZcAbOzbPGXSvXHmncSIgzF7tPjgsXZcrVcLie+fdjxhgS3jAengu6G&#10;av6FLHh0ASfPyiEpi5dYjsEpNJsnkK4HTkyphKZsPpVrmmR49ouJRDaQYB1qyvPn5BLSw8MsQBAc&#10;2sYSUivwoO0gnzpdRYQ3FfSjwtsg0plGFVMud7baXDeWgM3W0e0tJLkJ3NExzGM33NXDubA16Ngq&#10;Dy1ro9p1tMLLo+pYW97qIoSG56oZxlOemyw7uHJjikfI1NZADgUrQv8Mg9rY3yLSQy8KOvy65Vhr&#10;m3caGJTR+RyO+TCZp0vM0fZwZ3O4w7UAUYPyZJhc+6Hl3XZWVTW8RYNZtHkD7VupQuZGhAMuyMU4&#10;ARq/EJ9pgo3hnEI3OHZlL07oZJktocMMjIboSk9r4/+E/pcQOiRr+JgKvcr44Ydfa4fzEAD7z9Or&#10;3wEAAP//AwBQSwMECgAAAAAAAAAhAL8lmFzEUQAAxFEAABQAAABkcnMvbWVkaWEvaW1hZ2UxLnBu&#10;Z4lQTkcNChoKAAAADUlIRFIAAAIKAAABmQgCAAAAZ7mOcgAAAAFzUkdCAK7OHOkAAFF+SURBVHhe&#10;7Z0HnFTV2Yd3+vbCFkCagg0EUYKKoMGoYCwI2GussWGJfFgTTWI0tkSMGmNBFDUWVIwoKjZExYKK&#10;IE2KVGFh2WV7m9nZ/Z6ZC+MKLMzu3mVn7v3fH453Z86ce85zzpz/fd/3nHMdDQ0NCTpEQAREQARE&#10;4JcEnAIiAiIgAiIgAtsTkDyoV4iACIiACOyAgORB3UIEREAEREDyoD4gAiIgAiIQHQFZD9FxUioR&#10;EAERsBkByYPNGlzVFQEREIHoCEgeouOkVCIgAiJgMwKSB5s1uKorAiIgAtERkDxEx0mpREAERMBm&#10;BCQPNmtwVVcEREAEoiPg0KYa0YFSKhFoOYHCwsKXXnopIyPjpJNOysrKanlGzf9mXV3dDz/88MYb&#10;b6xevXq//fY77bTTevTo0fxs9A07EpA82LHVm1XnTZs2TZ48+f333+dbDocjJSWFUebUU0/l1eVy&#10;8WZ1dfWf//znlStXDh48+Prrr49kvm7duieffHLu3LlnnXXWiBEj+CIfLVu2jNx+/PHHqqqq7Ozs&#10;/fff/+ijjz7ggAP46Omnn3733Xdra2sjOZD/r3/96+uuu65ZBY4mcSAQmDZt2qRJk/r06XPzzTen&#10;paUZ3+LNjz766IILLjjwwAOjySfKNKtWrRo3blzHjh1vvfXWLl26RPktU5KhCn//+98XLlxIjfr3&#10;73/iiSd27do1kjO033rrLZqyb9++plxOmViJgJxLVmrNNqkLo/93333HsN69e3dDEl5++WWG7A0b&#10;NhimZzAY/OSTT6ZOnTplypSffvopUohvv/32f//7H+8vWbKE4Zj3FyxY8Lvf/e7NN99EKvbYY4/S&#10;0lISMBwbX2EI++abb3Jzc1EL42DsbqPBlJIvX76cq1OXDz74IFJmRO7jjz9GEdsEZXtkunHjxq+/&#10;/nr48OF//OMfzzjjDCSqcSlo3L/85S+NCbRHGXXNGCUgeYjRhom1YnGbf8UVV9xwww133303Qzwj&#10;/ocffojjwiin2+3u1q0bGjBr1izjHT5irPf5fDk5OZG6PPDAA5gU//73v//0pz/dcsst99xzz7/+&#10;9S/uZyMJGLy4c/+/rcfYsWOPP/74tkNB8cj81VdfLSsra7urmJhzfX19TU1NszJEAMrLy3EoIbT4&#10;tTweT+Ovk+GaNWtKSkqaytPv9yP/zbqiEluGgOTBMk3ZthXxer2ZmZm4g7jrP/LII9PT0/FoRwYO&#10;nE7c9ffu3XvGjBmMOBRlxYoV2Ao4NBq7MmbPnk2agw8+GBkgPR9hH+y5556RoiMzOOg7bD0YzgyX&#10;VOOD2+Frr70Wj9D69esj78+cOZOsECeKtHjx4quvvvpXv/oV9sdxxx2Hz6q4uHiHdPLy8k455RRs&#10;ox3ePnOhww8//Lnnnot898svvzzmmGPee+893uF89OjR//nPfx566CGAUKk77riDsZuKI5/9+vU7&#10;+eSTjZSRA5Pl9ddfP+GEEyjYeeedR8rIR4zgqBSRCT4aOnTo448/TrjC+PS///0vGCkktR44cCDS&#10;uX1dioqKxo8fjyMOCMjtO++8QxpGdtT3zDPPNFxbcH7wwQe3IYn6cmne59NDDjmEMtBqOANxguF5&#10;w+93+umnf//997QpltaoUaO4S6AMf/3rXxsLKibjfffdd8QRR3B10gAzomHYYfgbDz30UD469thj&#10;H3nkkZ1IUdv2YOXefAKSh+Yzs/03+IUz9CQnJ6MKERgM6YxrixYtwg3Fm/PmzSMNgx3JImk6d+5M&#10;AgIPkXec4SPyJ4M7mTPYRY7tb5bRFVTq888/X7t2beSLL7zwQmVl5YABA7BObrrpJlTqt7/97UUX&#10;XbTXXnvhfG9KHhITEwcNGoTg4QHb3oCgMFyC0TNyFQpD/kRNeIfz/Px87CGcYwx8e++9N+cYRoyt&#10;KBzKgZ+KQdOgYRyM2s888wwjLCM4thfKxK0971dUVCBCjPto4bnnnotqEi0gbGOMpBSAG/xLLrmE&#10;V0QFxdqmA5KA8free+/F+3f22WfzLV6JKOAGRLfIEF0n9oO5xgje+LupqamXXnopJhTv8ynyg6rR&#10;atQLTQUpcNAPWpZhHXciKX//+9+T58MPP3zZZZcZtiPVxD1FvYDPtXAYXnzxxei08ek555xDqAk+&#10;XIiKk3jz5s22/wHFDwDuaHSIwE4IMLwyNjGWzZ8/nxt2XPP82hn0v/jiCwZQvsjwxPhCArxJ3G8+&#10;9dRTDJ3cfp5//vmEGYYMGcLwwQBNSu6mGbOSkpLIgRGQ4AT+qMilGR/5qPFPh+H70Ucf3b5sZHvQ&#10;QQdxW81YxqfEVxkBx4wZwzm3uvvuuy933ztvU75y//33k5K7chIjY6+99hpfYeBjmOP+l3OUAIcM&#10;I34kK1SH6AsWAO9wfthhh6GI5MCfjIYMpkgdd/HGn0S5e/XqxSjPnwyLBPMpJOEZo8oM3zDk7p4b&#10;c4IujMtQ4pyPqNTtt99O5p999hl/YqCgN3y9qRqRJ/fm8EQYSIPYYG1gDRitQznRyGeffXaHX0eG&#10;MQSZWRD5lEahyTARmIxgvEnxoE3+NLTxDkYGPkMSUBeaG7MDfTU+oqGHDRvG/CjsBkPesK523hb6&#10;NGYJyHqIHyVv15Ly+2fA2meffQhyMgQTNmAaTOMbf0rXqVMn7hDxupAADw/+lm3mUDJwfPrpp3hX&#10;SHDXXXfhDBk5ciSiYvijOBh8GW4Y0Yxj+vTpJNi+3jiOGP7IqqCggE+5f+emlbgr57inOAjGcq+N&#10;PWHox07IIUjUC7OGSVNNGRk7+fpRRx1lOMeQPQZlXvEsGX/iucI5ZpTQOLjvpoIUj3MgAAeRoIRM&#10;7kJQmTuEuwnTipLjfGNsZYSNFB6FbqoYDN+4/pg2hoqQBhOE+3ccShhqLe4yNC6DvvF1VAqS1A5v&#10;G8XjQPZo+jlz5vAOr7Q7Jp3xEXrDp3ioqBHqjvbQOlG2RYtLqy+2EQHJQxuBtVq2jIPcrTN9HrOA&#10;O0dcMcbNaeN6Mkbg+mCMYDoQ95Xckm8TCCUxCV555RVmDWEB4CpBS3B8480w8mGCKaMS1zIO9APP&#10;z/YoGc0Zv/BfMXvKcIsTGGd8JCXpcYBgpvB18sfpgfUTCaHvsFXQPOIEDHMYRhGh2j6lcYu3zfs4&#10;XhgEI4XnnHeMP5EBqm94oowDPpFQCn45dIVxk7Lhu8e8uPzyy7ltNw7CGMgDH0WiOziOmupSpMRN&#10;xBFJgKeLc6yflvVChn6GdQ7j60BGOJkyECkejjtMH8pG7dA/zAgARj7FujJmJ+OMwpZC/ml0fG5Y&#10;aejfztuiZQXWt9qIgOShjcBaLVskgQAjgdnbbrvNGHaNiGXjenIPi7uGYRF3M+mJQu+QAiMjMvCb&#10;3/yGrAicLl26lHlQzeWFGDA28UWGJ4Z1vO3GXTl30FdddRWmALOeGJ1xiRhrMnaSPyMduRHPIB7A&#10;zW8kJRYARY0M0IbbZ5t8SNA4AGMsBIkc2ygKI2OEGB8xhkKMxJQcS+If//gHOtf4wHMVsc8iIrR9&#10;Rbgo2TZuC2N0NjJvwcFFKVKkXpzTXvjBGpeNOwC6AWm4Ok2J82qbT9FCLo0dw6Rn/GbkgJeJRuHO&#10;oAVF0lfahYDkoV2wx/FFGTu4E+T+/YknnjAiq40P7uJxW3MniyN++yULRgQikp67S0ZzBs3th91d&#10;AiJCwA01DihiBniWkBm+QuaMkgxYKBOTlxizrrzySlw3KNDOMyQ9TjPc7gRUIuMst8+MsJF7cEON&#10;dlmwnSTg3hn5MQhwwp84lNAww1fDCQIMN+MAI4q1jftuh5nTFsQbuMc3bszRM2aIISeEHHZZWkPP&#10;dn5H37NnT9IgojA3yoY7juJhqIGIVuDriAFvRgpPrAJ0lASYFAN7buLEicxmJlBP2XZZKiWIEQKS&#10;hxhpiHgqBj94BlMcONsPlwwTRKSZRYP/YfuhjfGaqC++cjzjDNl4pRmO8bFEPCfoBMMc84UiR2Pf&#10;fWNGWCeMUAz9bFbBVB98TcanzAclJoxlw+CL0YAgMYRtE/HenjVjH44sUuIJYag1EvAtQr6YJlwF&#10;jxmhjrfffrs17cRUYPww+OUJzDz22GM46IiXoArEpYHATCGm5zKAcn9NMTiPzG3d+UXhQMnx++Gp&#10;4+tIpjFZaCf+qEiG1JH7egoGK1x8xBi2vxamFTJGjJ32In/Agpd2JD2eND7Fu0XhEVco0SWYtkSz&#10;YsEwSYmQFT5AvkKLE0qBc2SBemtI6ru7h4ALu2/3XElXiVMC3JszVBFLYA1B5LdN3JXpK9wCM0eT&#10;jwhL4FXnFh5JYOAmAMssHWOwZoDg7pj7Su5nGRNxTDNeMJChLjhzcFwQy2XiE7exvPPVV18x6BBY&#10;xiPBQVCUyAFO7abQ4dBgqLrwwgvxepGGG3PGL6IjDFVkxRDGwMdkKsQs4kk3suLGlgTEG/BKGQv3&#10;jDAyV+ScaanGLTP1JTzOYEeZuRDmDsVj5CUCz3hH/gRsiZMbfi3KzywmFmQYl0DnECqklLIxgPIp&#10;SsAJtSNPvkt0mrmkfJcxmli0UWByQIdQEcZrMoczUsH7RCYiUY1taCDJ3KQDk5zJBHOK3Ij8G9Yb&#10;5UQ58P9EFLTx18EOYVBzOXQLCJSH4vFd5hEYKbHweJ9iIA8Uj9Gf8sDEmBNslApNAp2hanj2sCew&#10;hNBmKshXKBUJjDlRLIwwQug6Yp+A5CH226idS2jMtmS45CY34gHH74HfmT+ZjUP58DLxKVOVtimr&#10;4bhnYEIhGByRDe70cTugIow4jCBoAyOX4SUnEwZxZIaUkYOxm2FohwgYmCgD0Q6m2zN5xkhjrNOm&#10;YAxzvIkRw5TQ7d1cRiCBWjBgGeFirsiwxVDLoIxc8RFvUmtcNyRG7RjlCcAylFMexl9GQL5i+LgM&#10;O4nyc0XEwygJdad4uFkooREbIJbAwQnFo2DMxDUGSopKJlyXm2uy4lqcs+AAXJDhNpxkUGq8gqQx&#10;EIqBXGF/MNaTntg+0ZdIW1BO8t+hr8/IBAsJApSWUpEPVSMfWpOrR65CrJuJBvgMQUFiasRCCsOD&#10;xJ98C1DGnDH0jEA0tQMFrHg12gKwkMFaisamaecer8tvJaAt+dQXREAEREAEdkBAsQd1CxEQAREQ&#10;AcmD+oAIiIAIiEB0BGQ9RMdJqURABETAZgQkDzZrcFVXBERABKIjIHmIjpNSiYAIiIDNCMTWzCWm&#10;zbEwhwmCxnNadIiACIiACLQpAWPNPBPNG28Ps+WKMbWXLPsW/POf/2xTFspcBERABESgMQEe+sTq&#10;1+21ILasB9bfTpgwgdWVPLFSBoR6sAiIgAi0KQGWQ/K8ENbDs5H+9ts+xqI88NgZ9gGWPLRpt1Dm&#10;IiACIoBniR262P2FPRO3H3IVmlYPEQEREAER2AEByYO6hQiIgAiIgORBfUAEREAERCA6ArIeouOk&#10;VCIgAiJgMwKSB5s1uKorAiIgAtERkDxEx0mpREAERMBmBCQPNmtwVVcEREAEoiMgeYiOk1KJgAiI&#10;gM0ISB5s1uCqrgiIgAhER0DyEB0npRIBERABmxGQPNiswVVdERABEYiOgKXkYenG8kdnLH959hp/&#10;XX101VcqERABERCBHROwlDysLqp89svVU+fl19VLHtTjRUAERKBVBCwlD9kpPo/TUVBeXd/QKij6&#10;sgiIgAiIgKXkISfV63E5C8pr66UP6toiIAIi0DoClpKHDqk+r9tZWl1X6Q89Hk+HCIiACIhAiwlY&#10;Sh5SvK4Un9uRkLCxtKbFRPRFERABERABCFhKHniUdl6az+V05Ese1LtFQAREoHUELCUPoMhN9bmd&#10;jg1lsh5a1y/0bREQAdsTsJw8yHqwfZ8WABEQAVMIWFMeNpRWm0JHmYiACIiAbQlYUx4Ue7Bth1bF&#10;RUAEzCJgNXnIS0t0O50bFJo2q4MoHxEQAbsSsJo85IZjD6yMqwtqXw27dmrVWwREwAwCVpOHDike&#10;r9tRW1e/ucpvBh/lIQIiIAI2JWA1eWBTjQ4pXlbG5ZcoOm3TPq1qi4AImELAavLAyrjOGYlOh+On&#10;YsmDKT1EmYiACNiUgNXkgWbMS09yOBI0ecmmPVrVFgERMImABeWhY7oP62GdnEsmdRFlIwIiYE8C&#10;FpQH5rY6HQnrJQ/27NGqtQiIgEkELCgPndJ9RCAkDyb1EGUjAiJgUwIWlIe89JD1kF9S09Cgh8bZ&#10;tFur2iIgAq0nYEV5SPM5nQ7WPdQEtDKu9T1EOYiACNiUgAXlIT3Rk+J18zjRgnJt623Tbq1qi4AI&#10;tJ6ABeUB04HJS6DRzkut7x/KQQREwLYELCgPtGWnjERe87Wtt237tSouAiLQagLWlAcWToflQc6l&#10;VncQZSACImBXAtaUh07pSZIHu3Zp1VsERMAcAhaVh7D1oNiDOX1EuYiACNiSgDXlwXAuSR5s2aVV&#10;aREQAXMIWFMejND0hrLqeua36hABERABEWg+AWvKQ8f0kDxUB+pLqwPNZ6JviIAIiIAIJFhTHnxu&#10;Z06qF9OBp4qqkUVABERABFpAwJrywJZ8XTOTcCxt0NKHFnQKfUUEREAEEixqPdCye4TkQdaD+rgI&#10;iIAItJCANa0HQx7YsHVDmVbGtbBn6GsiIAI2J2BleQhZD2WKPdi8h6v6IiACLSRgYXlI5HkPG8uq&#10;WwhGXxMBERABexOwrjxkhELTG8tq9VAge/dw1V4ERKCFBCwrD52JPSQkFFf5/XV6KFALO4e+JgIi&#10;YGcClpWHrGRPosfpr2sorvTbuYFVdxEQARFoGQHLyoPb5cxL8wXr6wsqFJ1uWd/Qt0RABGxNwLLy&#10;QKuy81JdfcMmLZy2dQ9X5UVABFpIoEl5WLVq1SOPPHLZZZeNHj36q6++MrJfuXLlqF8e999///r1&#10;6yMXDwQC119//dlnn7127VrjzaqqqunTp1955ZXnnXfeQw891DhxC4sc9dfYtzUoeYgalxKKgAiI&#10;QGMCTcrDpk2bCgoK9txzz3fffTc/P9/4TlZW1u+2HsOHD1+3bl15eXliYmj/O+N46qmnvv/++7fe&#10;eov3+TMYDH755ZeoQlpa2mGHHfbee+89++yzhYWFu6cNOmUkSR52D2pdRQREwHoEmpSHPn36jBkz&#10;hrt+r9cbqXZGRsaIrQfKkZ2dPWDAgMzMTCPBN9988+KLL958882R9EVFRe+//z7Jxo4de+GFF554&#10;4okzZ86MGBZGMiae1tbWVoSPyspKzs2i3Ck9bD0o9mAWUOUjAiJgJwJNykNKSkrHjh0xF9jeLgKE&#10;c0/4wCxYsGBBTk5O7969nc5QJsXFxbfeeusf/vCHXr16RdLzJmJw4IEHkhUGxODBg7EqsEX4eiQN&#10;enDPPfccED5Ieccdd5jFv3N6KPZQUK59NcwiqnxEQARsRKCFoekff/xxzpw5AwcO7Nmzp2EB3Hnn&#10;nVgSw4YNM9TCOGpqarAJsB4MjeHE5/PhXCJEEUnDO9dee+2n4ePjjz8eN26cWfgJTYesB62MMwuo&#10;8hEBEbATgRbKw9KlSzdv3ty/f38sCXBNmTJlyZIlV199NTbH9vQi9odxss0yZt7ERukePrp168a5&#10;WfyRB1bGVdQGK/0/GytmZa58REAERMDaBFoiD0StCTh37ty5X79+Bp2FCxfOmzevb9++HTp0QDOw&#10;GI455pi//e1vWAbJycm4mAxJ4ARXEjaEISptfaT43OmJ7kCwvkjhh7ZmrfxFQAQsR6BJeaivr8c1&#10;VF0d2tKOMZ0TwyPEQL98+XL0YNCgQcQeDCAEsYk5E5r++uuvp06dig0xadKkq666ClOgR48ec+fO&#10;ZRIUUYdZs2YRgejSpYvL5doNJLFLMCCQBy192A20dQkREAGLEWhSHrjTZ6D/73//6/f7P/nkE6Yk&#10;EWyg8mjG/Pnz6+rqhgwZEmGBQUAQYu/wgR6EHtbWtStvoh9EI5i/9MADDzzzzDNvvvnm0KFD8SDt&#10;HohORwIPnQ4EG4oqtK/G7kGuq4iACFiHQJPyUFZWNmPGDFYwGOsb3n777UWLFlFvw5444YQT9t9/&#10;/x1iwJt00kknYSXwKVYCRsY111xDbqytIytWTURsjram6HQ4wvJQXyjnUluzVv4iIAKWI+CIqf2u&#10;8V9NmDAB62T8+PHELVpJu7Yu+NCHy577YvWlR/a89ph9Wpmbvi4CIiACFiOAH2jy5MnTpk2bOHHi&#10;9kNuS0LT8QJoq/XQIOshXppM5RQBEYgdAlaWB6bRdkz3aeZS7PQ2lUQERCCOCFhZHgzrgZVxxVUB&#10;RCKOWkVFFQEREIF2J2BleWANXlay1+NyVvuDZdU/r9Nud+gqgAiIgAjEPgFLy4PD4XU7s1I8tXX1&#10;m/XMuNjvjCqhCIhALBGwsjzA2eV05Kb5eNy05CGWep3KIgIiEAcELC4PbqcjL9XHDFc9cToOOqOK&#10;KAIiEEsELC4PLqczJy3RH6zfXKWF07HU71QWERCBmCdgeXlw5KVhPci5FPM9UQUUARGIMQLWl4et&#10;sQfNXIqxrqfiiIAIxDYBi8sDsQfkIWw91MbU9iGx3StUOhEQARFIsLg8uByO3FQfK+PKauqYv6QG&#10;FwEREAERiJKAxeWBfTVSE93JHldNIFhSJf9SlL1CyURABETA6tYDT55gZRz+pepAUJOX1N9FQARE&#10;IHoCFrceAMGmGtmp3rD1oLmt0XcMpRQBEbA7ATvIgyMsD/VszGf31lb9RUAERCBqAnaQB2dOqk+x&#10;h6i7hBKKgAiIQIiAreRBziV1ehEQARGIloAd5MGRY8QeqiUP0XYLpRMBERABO8gDoWlfTV09E1uD&#10;9Vr6oD4vAiIgAlERsL48sHA6K9nDk+Mqa4P8i4qKEomACIiA7QlYXx5o4iSPOyPJXeWvK6vR5CXb&#10;d3kBEAERiI6A9eWBlXE+nhmX7K3yB0v1SNHouoVSiYAIiID15YE2ZuF0hxTJg3q7CIiACDSDgC3k&#10;wed2dUjxVfuDZbIemtE3lFQERMDWBGwhD2HrwUPsobS6ztatrcqLgAiIQNQEbCEPxB5CzqWAYg9R&#10;9wslFAERsD0BW8iDEXsIO5f8eiiQ7fu8AIiACERFwC7ywMwlnhlXWlMXCDZEBUaJREAERMDeBGwh&#10;D6yMS0/0eF3Oqtq6ylqFH+zd5VV7ERCB6AjYQh5Y+pDkdWUmeypqg+U1kofouoZSiYAI2JuALeSB&#10;Jk7yMLfVW1Eb0MJpe3d41V4ERCBaAnaRh0SPE+sBz1K59tWItm8onQiIgK0J2EceXJlJWA9yLtm6&#10;u6vyIiAC0ROwkzxssR4Ue4i+eyilCIiAfQnYSB6Y2xp2Lkke7NvdVXMREIHoCdhHHsKxB1bG1QTq&#10;G7T0IfoeopQiIAI2JWAbeXCHJrYiDBU1dbUBPRTIpt1d1RYBEYiegF3kweFISPG5U71urAcC1NED&#10;UkoREAERsCcB+8iDI9nrSk9iZZwWTtuzq6vWIiACzSNgF3mASrI39EjRsPWg6HTzeolSi4AI2JCA&#10;jeSBhdPpSV5mLmnbJRt2dFVZBESguQRsJA84l7AeJA/N7SJKLwIiYE8CtpIHnEseNtVQaNqefV21&#10;FgERaBYBW8lDKDQdth4CeihQs3qJEouACNiQgI3kgT29MxI9NYFgOQ8G0so4G3Z2VVkERKA5BGwk&#10;DzxSNC3R7XQ6ylgZV1ffHEpKKwIiIAK2I2AjeXA6HKmJnlSfu6w6wM4atmtqVVgEREAEmkPARvIA&#10;llSfi6eKllQFqv1aON2cbqK0IiAC9iNgN3lw418KWw+SB/t1dtVYBESgOQTsJQ9su4Q8lEoemtNF&#10;lFYERMCeBGwoD56QPNTJerBnh1etRUAEoiVgL3kgLh1yLtUoNB1t/1A6ERAB2xKwlzyk+FyGc6na&#10;X6eVcbbt9Kq4CIhANARsJg9ed5rPEwg2sHY6WK9nxkXTQ5RGBETApgTsJQ9uV2hlXKLHWVTp18o4&#10;m3Z5VVsERCA6Ak3Kg9/vLyws/Omnn1atWlVVVWXkxpv82fgoKCgIBALBYLC4uHjdunWrV6/mKyUl&#10;JRHXTX19fXl5OW+uWbOGDEkcXcHaKlVaoifF6y6WPLQVYOUrAiJgEQJNysPChQtvu+22008/fe+9&#10;937vvfeM6q5YseKkrcfw4cMPPPDAm266CVXguPfee88///xRo0adffbZd9xxB++QHpFYv379ww8/&#10;TD58dN1113399dftqxDpie7URPfmSr9f+2pYpA+rGiIgAm1CoEl58Pl8RxxxxF133ZWUlBS5MlLx&#10;ydZjwoQJhx9++CGHHNKpU6fKysquXbv+9a9/ffPNN++5557PPvts/PjxfKu6unp6+Bg7dizpXS4X&#10;r1gSbVKV6DLFucTqB+ShVnNboyOmVCIgAvYk0KQ89OnT59xzzz366KMZ0yNo3G53h/CRkZGBsygx&#10;MREDgtfevXtfffXVRx55JCIxZMiQE0444bvvvuNbmzZtmj179qGHHnrKKacMGDDgnHPO+fHHH9eu&#10;Xdt41hDn+KYwKTjq6uo4b9OWwLmU6nUTe5D10KaclbkIiEC8E2hhaLqoqAgB6NWr1z777LMNgrKy&#10;svnz5/fr14/3KyoqiEn07NnT0BiMD14JVyADkW+hB19++SVWBcdTTz01a9asNmUath5cYetBu/K1&#10;KWllLgIiEN8EWigPS5YsWbZs2cCBA3NzcxsDQA8ef/xxBOCCCy7gfWSAaHbEPcUJ9geeqMYmghGf&#10;QFE4FixYwHmbEkUeWBxnOJe09KFNUStzERCBuCbQEnlgItO8efMwCPr37+90/pwD2vDYY4+9/fbb&#10;N998M64kuJAGPaitrTUYcYJgIBKNv0WC0aNHE6vg+Mc//nHaaae1KdDQzCWfmycCVfmDWvjQpqiV&#10;uQiIQFwTaIk8MCtpzpw5++67L16jSOWZvfrII48wx+nGG28k9mC8n5KSkpmZSZSC6a38ybRXXvPy&#10;8pCEyBcdDgd/Egk3jsYftQXZRI+LmUvYDWzrjf3QFpdQniIgAiJgAQI7W/eAn4eRnZGUCDMnRBGo&#10;MH6h5cuXE15m2lLEa4Q2PPTQQ++8884ll1wyaNAgwg8cJM7JyTn44IOZzPrBBx8sXrz4tdde69at&#10;W5cuXRpbD7sZosvp4JGiPrersKI2EFT4YTfj1+VEQATihkCT8rBy5coxY8Yw44hQAWsazjzzzEmT&#10;JlEtRILocXZ2NjOUIrXE1/T888/z+sADD5x44onHH3/8RRddxKepqan8OXjw4L///e+XXXYZAW30&#10;o3v37u2LJyPZk+R1Sh7atxV0dREQgRgn4GgqPMuSBRSCwLJRAVxAmALc+DP9dOPGjTiLmMMaMQKw&#10;FbAnGq9383q9TI01rA0UBfuDqAPTYTt27IgHqSko5MD8JWLUxCF2kqyVTN+Yu+7ed344ct+cccP3&#10;z01rsjCtvIq+LgIiIAIxToBhefLkydOmTZs4ceL2Q26T8tAutdo98jDjh4K/vbWoZ27K30b27Zz5&#10;86K/dqmyLioCIiAC7UVg5/LQktB0e9XErOtmJHkIUBdW+BV7MAup8hEBEbAeAdvKg7MoFJrWzCXr&#10;dWnVSAREwBwC9pQH9vQOzVzy88yHBimEOT1JuYiACFiMgB3lIS3Jk+RxVQfqy2sCUgeLdWhVRwRE&#10;wCwCdpQHFj2kJ3ncTsemilo21jALpfIRAREQASsRsKM80H4dUrxet3NTOdu2Sh6s1J9VFxEQAdMI&#10;2FUeklk4jTzU6InTpnUlZSQCImAtAjaVh6wt1kOt5MFa/Vm1EQERMI2ATeUhO8Ubth6QB227ZFpn&#10;UkYiIAJWImBTeeiQ6vO6XciDYg9W6s2qiwiIgIkEbCoPWVtiD3IumdiXlJUIiIClCNhUHrJTsB6c&#10;m6v8tQGtjLNUh1ZlREAEzCJgU3ngkaLJHhePA+KpoprZalZnUj4iIAJWImBTeeChQExecrscG8tq&#10;MB+s1KKqiwiIgAiYQsCm8sDjK3JTfR6Xc0NZjdTBlJ6kTERABCxGwKbyQCtmp3o9sh4s1p1VHREQ&#10;AfMI2FcecsLWQ0FZrbbVMK87KScREAHrELCvPGSnsjWfk9iD9vS2TndWTURABMwjYF95yEnxepyE&#10;pmU9mNeblJMIiICFCNhXHsKxB2eBduWzUG9WVURABEwkYGt5YGVcWU1dZW2diUCVlQiIgAhYg4B9&#10;5SHZ6yb64EhIIPxgjbZULURABETARAL2lYfQ0oc0H+vjWPpgIlBlJQIiIALWIGBfeaD9kAceKbqh&#10;VPJgjc6sWoiACJhJwO7ygPWQX1ptJlHlJQIiIAKWIGBrecgznEuyHizRlVUJERABcwnYWh7Ydils&#10;Pci5ZG6nUm4iIAJWIGBveQjFHpyyHqzQkVUHERABswnYWh4M51JBWU0wqCdOm92zlJ8IiECcE7C1&#10;PHTgmXEuR22woajKH+ftqOKLgAiIgMkEbC0PPA6IjflYGZdfovCDyR1L2YmACMQ7AVvLAyvjOmUk&#10;Oh2OdSWa2xrvPVnlFwERMJmAreUBlnnpPocjQfJgcrdSdiIgAvFPwO7y0Ck9ZD2sl/UQ/11ZNRAB&#10;ETCXgN3lIS8NeZD1YG6nUm4iIAJWIGB3eegYci45FJq2Ql9WHURABEwlIHkIWQ84l/RIUVP7lTIT&#10;ARGIewJ2lwdWxjmdjuIqf7U/GPeNqQqIgAiIgHkE7C4PaYmeFK+rviFhU3mteVSVkwiIgAjEPQG7&#10;ywOmQ8f0RJpRG/PFfV9WBURABEwlYHd5AGbnDEMetDLO1J6lzERABOKcgOQhgYXTNKIeKRrnPVnF&#10;FwERMJmA5GGL9aBtvU3uWcpOBEQgzglIHrAekhR7iPNurOKLgAiYT0DyIOeS+b1KOYqACFiAgOQh&#10;oXN45hLOJa2Ms0CHVhVEQATMIiB5SDAmtrIsrrQ6YBZW5SMCIiAC8U5A8pDg87hyUn31DQ0by/RQ&#10;oHjvzyq/CIiAaQQkDyGUXTOTWDi9oVQLp03rWMpIBEQg3glIHkItuEdmYsh6KJf1EO/9WeUXAREw&#10;jYDkIYSyS2ZSQ0NCgZxLpvUrZSQCIhD3BCQPoSbsHHIuKfYQ971ZFRABETCRgOThZ+thY5liDyZ2&#10;LWUlAiIQ3wQkD4b1EIo94FzS0of47s4qvQiIgHkEJA8hlnsQe0hI2FwV8NfVm8dWOYmACIhAHBOQ&#10;PIQaLzPJk+RxoQ2bq/xx3JgqugiIgAiYR6BJeVizZs1TTz01bty4iy66aM6cOcYVefPCXx6PPvro&#10;xo0b+aiqqur5558fM2bMVVdd9dxzz9XWbvHjV1dXf/zxxzfddBMfTZgwYcOGDeYV3rSc3C5nbpov&#10;WN+gZ8aZxlQZiYAIxDmBJuWBQX/FihXJyckvvvgiqmBUMyUlZejWo3fv3nPnzl23bp3b7eajp59+&#10;etKkSd27d99rr72eeOIJ/uTNYDD4zTffPPTQQzU1Nd26dXvjjTfIbfPmzTEIjYcC1dXXSx5isGlU&#10;JBEQgXYh0KQ87LfffpdddtnVV1/t8/kiJcvKyjp369G/f/9OnToNGDAgMzMTmwDTYcSIEZdeeinf&#10;Ovnkk1GIkpISlOC9995LSkoaO3bs5Zdffuyxx3744Ydr165tl6ru/KI8FEjWQwy2i4okAiLQXgSa&#10;lIf09PQePXrk5eU5HI5I4ZxOpzd81NfXL1y4MDs7u0+fPi6Xa9GiRWVlZccdd1yHDh0yMjJOP/10&#10;BIM3i4uLV61ahZBgVSAtv/71r0tLS9evX49VEcmTyUJ4oirCR2VlZcQrtZuJsG8r8lBQrrmtuxm8&#10;LicCIhCjBFoYmmbQJyBx8MEH9+zZk5ohBqmpqbieDC3BnsArlZ+fj0+JQT8nJ8d4nxOPx1NYWBgI&#10;/Lw3Knpwzz33HBA+DjzwwDvuuKNdUPFQIOShUPLQLvR1UREQgdgj0EJ5WLJkCaP8QQcdhCVBpTAm&#10;GhsZnGNnYCJgGXBwblScEz4icWMOOK+uvfbaT8MHQWyC4e1CKRx7aCiokPXQLvh1UREQgZgj0BJ5&#10;QBi++uqr3NxcvEaGKuBTKi8vj4z7GAf8ia2AeBB4wO9k1JsTbAUSG9Fs4yAH/E54nzgIX3PeLpAU&#10;e2gX7LqoCIhAzBJoUh646+f23wgSGCfG6M/7K1euXLBgwcCBA1EIo2L9+vXDMkAzGP3r6uoIR+Nc&#10;wlOEl4nw9fz585n2imbgj0pMTOSdxvIQI2g6pvtYGVdRU1dZq4cCxUibqBgiIALtSaBJeeD2H2/P&#10;9OnTGe6ZwMqIj0OJkvr9/sWLFxNDHjJkSKTg3PWPHDnywQcfZOrq1KlT77///vPOOw/rAf1gttLS&#10;pUsfeOCBKVOmMLvpsMMOw0pozxo3ce0Unzs90R0I1hdWaGVcDLaPiiQCIrC7CTQpDwUFBU8++eR9&#10;992HlYBOML4TGKB0yAbzkYYNG4Zx0Liwt9xyyxlnnMGCOBbTXXDBBfzJp1gJRx11FOGEH374AW1g&#10;ycSVV17ZsWPH3V3LKK6Hj6tzRlJIHhSdjgKXkoiACFiegCOmNqHDAcXKapxR48ePb7zeYjc0Q5W/&#10;7vLnvl22seKvJx9wXN9Ou+GKuoQIiIAItC8BnEOTJ0+eNm3axIkTtx9yWxKabt/6tNHVmVPVMT0R&#10;66GoUpOX2oixshUBEYgnApKHLa3FDCyi0+HYg+QhnnqwyioCItBGBCQPW8BiPXQKWQ8NRQpNt1Ff&#10;U7YiIAJxRUDyEJEHrIeQc0kzl+KqA6uwIiACbUVA8hBxLjny0kN7ehdX+RGJtuKtfEVABEQgTghI&#10;HrbKQ0JCVrLX43JW+4Nl1VoZFyf9V8UUARFoMwKSh5+tB6/b2SHFyzPjiiu1Mq7NepwyFgERiBMC&#10;koefG8rtdPDMuFoeKSp5iJPuq2KKgAi0HQHJw89sXU4eKer1B/XE6bbrb8pZBEQgbghIHhrLgyMv&#10;FeshKOshbvqvCioCItBmBCQPv5CHnLREOZfarLMpYxEQgXgiIHn4RewhL81HaLpIsYd46sMqqwiI&#10;QJsQkDz8wnowQtPMXIqpnQrbpOWVqQiIgAjslIDkoZE8OBw5qd76+oaymjpEQj1HBERABOxMQPLw&#10;c+uzK19aoifZ56oOBFk7beduobqLgAiIgOShsTw4PG5nToqvJhAsqdLCaf06REAEbE1A8vCL5mdT&#10;jexUb1geZD3Y+oehyouACEgetpEHwg9YD/XFsh704xABEbA3AcnDttYD0WlZD/b+Uaj2IiACIQKS&#10;h+2dS4o96LchAiIgApKHX/YBj8twLgVLtKe3fh0iIAL2JiDrYUfOpbp6QtM8GsjefUO1FwERsDUB&#10;ycMvmp89vTOTvc4ER2VtHf9s3TVUeREQAXsTkDxs2/5JHldGsgfjoaxGSx/s/eNQ7UXA3gQkD79o&#10;f4fD4fOEnhmHPJQq/GDv34ZqLwI2JyB52LYDhB8p6tETp23+w1D1RUAEJA/b9gGfy5mVbFgPij3o&#10;ByICImBfApKH7a0HVzbOpUBdabX21bDvD0M1FwERkDxsZz24nVkpvlBoWrEH/T5EQARsTEDy0GTs&#10;AeeSHgpk45+Gqi4CdicgediRPCR7eaQoE1sDQa2Ms/svRPUXAdsSkDxs2/SsjEtP8jC9taK2jn+2&#10;7RmquAiIgM0JSB627QAsfWBlXGaSF20o18o4m/8+VH0RsDEBycMOGj8ReUj2sKkGD522cd9Q1UVA&#10;BGxNQPKwQ3lwGvJQIevB1r8OVV4EbE1A8tCE9RByLrHtkqwHW/88VHkRsDMBycOO5SFri/UgebDz&#10;r0N1FwFbE5A8NBV7CIWmtWmrrX8cqrwI2JuA5KHJ2ENVaOaSVsbZ+/eh2ouAjQlIHnYkD25XRpKH&#10;h8UxsbU6ELRx91DVRUAE7EtA8rCDtnc6HamJ7hSfC/9SZa3kwb4/D9VcBOxMQPKw49ZP9rozkrzM&#10;XNIjRe3881DdRcDOBCQPTclDyL9E7EHyYOefh+ouAnYmIHnYiTy4iT1o2yU7/zxUdxGwMwHJg6wH&#10;O/d/1V0ERKBJApKHHaNJ8rrZtzVkPfi1Mk6/HxEQATsSkDw0YT14IrGHoB4KZMdfhuosArYnIHlo&#10;ynpwpSd6WPSAARFkBYQOERABEbAZAcnDjhvc53biXOLRQKXVWhlns9+EqisCIhAmIHnYcUfgoUCp&#10;Pneqz1OGPPi1Mk4/FxEQAdsRkDw02eQpPndaoru0uq5K8mC734UqLAIiIOuh6T6Q6nMhD1gPkgf9&#10;UERABGxIQNbDLq0H5EFzW23401CVRcDuBCQPTfYAYg9piR5C07Ie7P4rUf1FwJYEJA+7th4Umrbl&#10;T0OVFgG7E5A87Mx6YOkDsYdKvx4KZPffieovAjYk0KQ8BIPBqqqqsrKykpKSQCAQQcMSYr/fX15e&#10;zvt8yrmxqLi+vp70paWlvM+nka/wKedG+oqKirq6uBlqk70u/EuB+gb2ba3Tyjgb/jhUZRGwN4Em&#10;5WH+/PnXX3/90KFDs7Ozp02bZlBirC8qKnr22WdHjhx56KGHHnvssa+99lp1dTUfrVixwkh/yCGH&#10;nHzyyS+//LKhEEjCq6++OmLECN4/9dRT33///dra2rhg7nY50xPdiR5nSZXfX1cfF2VWIUVABETA&#10;LAJNyoPL5UIA7rnnnqSkpMjFKisrX3/99RdffPGKK6545513Hn/8cdK43W4S3HnnnatXr37yySdn&#10;zJgxatSoW265ZeHChZgUs2fP5s3jjjsOkejfv//48eMXLVoUL7sYpSZ6WP1QXBWolTyY1eOUjwiI&#10;QJwQaFIe+vXrd8kllzCsG6O/YTps2LBh6tSpw4YN69WrV2FhYUZGRpcuXbxeL5+uW7cOqejduzfv&#10;nHjiiT6fb9OmTZgOc+bM6dChA1mhDZdffjnOqAULFjQ2IMgWFcHpxIFHi/PYQYf1gH9J1kPstIhK&#10;IgIisNsINCM0zTi+efPmefPmYRbcf//9d99997333vvVV18ZYz3upu+//37y5MlvvPHGY489NmDA&#10;gIMOOoiQw9q1a/fYY4+8vDzS7LXXXrm5ubihDH+UcaAH3333HV/keOWVV7799tvdVvldXohlcVgP&#10;JSHrQftq7JKWEoiACFiKQDPkgXGcWDRGQ01NzR/+8Ifbb78dYWBMz8/PB8lhhx3GKyGHSZMmoRnI&#10;AwYEBgHmQnJyssHM6XRyTgQbKyFCkXPcTYQ3ON5++21si9gBzLoHrIdixR5ip0lUEhEQgd1FoBny&#10;wC51+JGIVONcGjRoEALACe4m5AEn0iOPPLL33nv/85//5GTs2LFTpkz59NNPCWDgm0IhIoYC52SC&#10;TkQq6PF4zjrrrKfCxxNPPHHeeeftrrrv+jpYDyHnUrViD7tmpRQiIAIWI9AMeWBMz8rKwk3EoG9Q&#10;4ATN4ASnEyFoAhVG7AHZQEWIOmArdOzYsaCggAmvJOOEiU9du3bFsIhwJAcUInHrwXnsIMZ6SPG5&#10;cC5p5lLsNIpKIgIisHsINCkP3OZjGRBwNiazcoJnKScnZ+DAgcxNwgW0dOnSTz75hNGfIy0tjY/e&#10;ffdd4gp4n2bOnEl6jAneJ8SNKrz55purVq0itIArqW/fvmjB7qleK68Sij143RU1dayMqw8v79Ah&#10;AiIgAjYh0KQ8rFmzZty4cbh6CBU8+OCDF1100QsvvIAGcMK9/4033ogHibH+zDPPxBpgChPv/PTT&#10;T//3f/934YUXMuF19OjRw4cPxxQYPHgwE5mYC8u0penTp5Mh8hCxP2KccpIntGlrgiOhGH0ISh5i&#10;vLlUPBEQATMJOJpagkA4gRlKkSlGuICQAeazEo7GMsCwoBSdOnViVpJhChCvZt0Ddgbh6JSUlO7d&#10;uzNJifcJaBcXF/MRayYwJpi8lJ6ebriktj9YSTdhwgRW5LE8orEDyswaNzOvRz5a9tjMFWOH73vm&#10;wG7MYmrmt5VcBERABGKXAMM104uYFjRx4sTth9wm5aFdKhSD8vDsF6se/mj5GQO7/v7InpnJoRUe&#10;OkRABETAGgR2Lg/NCE1bA0dza5GR5GHzpcIKf0DOpeayU3oREIF4JiB52EXrbZWH2kAwhpZzx3OX&#10;U9lFQATig4DkISp5KKpg3bTkIT76tEopAiJgCgHJwy4wpid5krxuOZdM6W3KRAREII4ISB6ish42&#10;V/r9QVY+aG5rHPVtFVUERKBVBCQPu8DHugdC0zxumsVxUodW9TV9WQREIK4ISB520VxeHgrkc7ud&#10;jk0VtUHpQ1x1bhVWBESgNQQkD7ugxwq+zBSv1+0sKKvRwunWdDV9VwREIL4ISB523V5ZyV6f27mp&#10;vJbow65TK4UIiIAIWIKA5GHXzZiZ5MF6kHNp16SUQgREwEIEJA+7bkz20vC5XWHrQUsfdo1LKURA&#10;BKxBQPKw63bMTA5ZDwXltWzqvevUSiECIiACliAgedh1Myr2sGtGSiECImA5ApKHXTdpVrKH0DQr&#10;42oCWhm3a1xKIQIiYA0Ckoddt2NqojvJ62La0uYKv1Y+7JqXUoiACFiCgORh183odDiyeRKQy7Gx&#10;rFqPFN01L6UQARGwBAHJw66bkZVx2SlejysUnVZsete8lEIERMASBCQPUTVjTqoPedhYVivrISpe&#10;SiQCIhD/BCQPUbVhdirWA86lGk1tjYqXEomACMQ/AclDVG2YE5IHrIca7ekdFS8lEgERiH8Ckoeo&#10;2jA7ldA0sQdZD1HhUiIREAELEJA8RNWI4dgDziXtyhcVLiUSARGwAAHJQ1SN2IE9vV1OtvSurK2L&#10;6gtKJAIiIAJxTkDyEFUD8sA4HhvncCTgX4rqC0okAiIgAnFOQPIQVQOy9CE3zedyOvJLJQ9REVMi&#10;ERCBeCcgeYi2BXOJTjscGyQP0QJTOhEQgfgmIHmItv0M60HyEC0vpRMBEYhzApKHaBtQzqVoSSmd&#10;CIiAJQhIHqJtxrw0dvUm9lAd7ReUTgREQATimYDkIdrWy01LdDmdci5Fy0vpREAE4pyA5CHaBjSc&#10;Sxt5pGhQT5yOFprSiYAIxC8ByUO0bcee3jxx2l9XX1Thj/Y7SicCIiACcUtA8hBt07HnEgYEK+PW&#10;K/wQLTOlEwERiGMCkodmNB7RaWeCY32JotPNgKakIiACcUpA8tCMhuuYnhiyHkq0cLoZ0JRUBEQg&#10;TglIHprRcB2xHhwOOZeagUxJRUAE4paA5KEZTZeXnugMWQ9yLjUDmpKKgAjEKQHJQzMaLuxcUuyh&#10;GcSUVAREIH4JOGLq6ZiBQGDChAnz588fP368z+eLNazLNpaP+vesRI/rmz8di060Y/Hq6xuKq/z1&#10;DQ3tWIYYuLSDZzQx25gn+bEkJQbKoyKIQJwRqKurmzx58rRp0yZOnLj9kCt5aEZzllb5j7hvBk8E&#10;WvCX45J97mZ807ykLMpbUVj53ZriHzaUIxLmZRyHOTkSEAYexWH8Q7b5lxR+TfQ4Q69uVyLvu528&#10;6fM4iRu1r6jHIWIV2eIEJA+mNXCwvuGIez/ML62dOe6oHjkppuUbXUaBuvofN1V8/mPRlyuKZq/c&#10;XB0IMiZG91VrpkIc/cH6Gn8QkWQ/LDQAIEn823LibvwO72/91J1iJPs5pSvZ4+ZPREUSYs2+olo1&#10;QUDyYGbXGPXvz+auLX3p94MG9co2M9+d5sU+Hks3Vny2dNPsVZvnrCkh7WF7dRjcKzs10bPbyhCD&#10;F2pIaEAyq/1BlLLSz3Neg1X+YFVtXaU/iIVXxTtb/6wJoOwJuKGwJLa1MLYYHFveRyRSfCH9SPa6&#10;k32uFK87ZcurO2Sj+JAcJ1tvxSANFUkEWkBA8tACaE1+5Yrnvn134YYHz+w/6uCuZubbRF6Ma4vz&#10;yz76oeDrlZt/2FiOg/2IvXOG7pvbr2tmr9wUjVNgIwCDSNRu+ResDXAeDP0ZOUFCAihHSD8qauoq&#10;avkXCL3y5HD/lneQE9IQyvG4nCEV8YRe8VxhlHBunPjwUIX/RDl4NJTxDy1JTTROXKm8Hz5HY9Q0&#10;u+HXoUu0noDkofUMf87hL1MXPvP5qpt+u9+VR+1tZr7b5YUwzP+p9J2F+d+sKl5VWMnAdMQ+ucfs&#10;n9eva8YemUlsLS43evT8kRBiNnih2DIr9I/z8AlGReTPmrqQzVFew78Ar+hH+HzLn+E3g1WBuoSG&#10;BDfx8LCK8OrhNXzyi1ePk93f0xI9SAWPKDf+pfo84RPjNWSghEMhiqhH34xKaT4ByYOZTB+f+ePd&#10;7/xwweE9/jqyr5n5bs2LiWSMWd+uLn5j7vpvVhfzeAnuVY/pnTe8T8f9OqXzQFPm6mhMMZ082Alg&#10;4IECPlYEWsIr53X1W06MP2sDwYraYFl1oKwmsOW1pi50Ul0Xeif0ZkhXKB76jSFCY7FVF6+cG+9E&#10;/kRREIn0JHd6oicjyZOW5AmfhP5MD53zkQd3lmIhpre1MmxMQPJgZn94Y+66616aO/yAjk+cP9DM&#10;fMN5MRPps+WFk79e893a0s2Vtdx7nnBg5+P7dt47L5URhMHF9Csqw+gJGFPAkZC6+oatr+hHQxA5&#10;afROTaAeU6O0OlBSFXqN/Nv6p593cHORF2M/mtHo1elCThq9g8mItUHTh/4le7KSvJxkJqMc3szw&#10;O/zJ3YMm9UbfiEq5DQHJg5ldgilDZzz+xYFdM6ZefYSJ+XK7+vGSgkmfr1qYX15RE+Be8tQBXUb2&#10;79KtQzLebf3+TUTd1lmhIoTB0Q88WvwLn4SEn8gGr6F3GhKwQrAzSqr8JdWBzZW8+osrkRM/a1l4&#10;ByEpqQwQbEdCiDZhQNABtr4mMLkKA5I/CZBzQvw8Ly2xc0Zip9C/pM7pvtBrRmKHFK+szLZuawvk&#10;L3kwsxHXbq468r4ZuWne2beaszIO3/cHizc+9enKxRtwTgTxLZx/eI/TB3btyH2jOzTP0szSK6/Y&#10;IGD4svgvdIJ4hP4f/nPrCSpCgL20KrC5yo9+FFeGX6v8RZWB0DlCEv7TsEKQEJTAEBIjJsUrIfQu&#10;mUldspKIVO2RkdQlM5E/O2cmYXBwuxEbGFSK9icgeTCzDfjR7v+nd7mj//TG32SleFuWNYMB7gh8&#10;1jOXbnpm1qpF+WXcHnZM951/+J5nHtINhWhZtvqWrQjQi3BkbaqozS+pZh8wdopcV1LDybri6o3l&#10;NfX1oTld4X8hzTH+REuIZ3RKT9wjrBYh5UBCQq+JWaFAB8e2SsPtiawQC/cryYPJjXvYXR8Qfnzt&#10;ysH7d05vbtahu8LQT7rm02WFL81es2RjBf7lPbOTzxjYbfTBXWy+jqG5MJW+KQL+uuCmcj/zGvJL&#10;avLLqnlAOuLB6+bKAPc3+LuM2MnWwElo9T39MGRe4KFKN/xUOKySOmX4MpK8WLHbxkhCzi7JhhU6&#10;oOTB5FZkZdySDRWPnTdg6H550WeNMDBvkju7WT8WTpmzbnlBBRNXiDmf1G+PEf07M01F92jRw1TK&#10;FhDAeGA5CI/CLSirwbzYyGtZLa8FZbWYIHXM+g3N1wrN+mUdydaJWw0YFTwkEdMWbyc7FnOCfnDC&#10;JCuC4qGpvVunZoXm+LoM75Y8oi1on/b5iuTBZO5X/XfOh4s3/m1k3zMO6RZN1vwsCTauKqqctbzo&#10;re/XryisyE1N7N05bfgBnY7eLy87VSHEaCgqTRsS8AeDmysCG8qqC8v9SMWm8ppN5bzWFlcFiIf9&#10;cslhaNUh4kFsg4cnEhVHPPiXkxp6zU31MqsitMPVloWEW1cUullqLtlowxZscdaShxaj2/EX75q2&#10;aNLnq685eu9rjtln51kjDIUVtcsKKhCG6Qvy12yu6pqV3LdL+jG9Ow7plSNhMLlhlJ2pBAxrgzsb&#10;+nBRZS1mB/8KwycExpGNqkCQV2NTE/6x+RULD1kxnp3izUnx0b1D/8InOSle7GNjk6vw3lY/n2iB&#10;p6mN1uzMJA/NRrbzLzw9a+Vd0xafdWi3O0f1ayolrqT80prF60vZQe+DxQW4fXvmpvTvlvGb/fIO&#10;2yu7xTFtk2ui7ESgRQSIbSAbReHZU1smVoVPmK2LB5UpuVW1oV2w2AIrvBFWHTKDMGSleDoke5lx&#10;S//nhFfi4SwMZGOrLdtbhXe1Cu+/69byzxa1TLO/JHloNrKdf2H6wvyrnp/DSuYnfnfI9ikJ+q0t&#10;rpq3tuSLH4s+WbqpoLz2gD3Sf9Ujiy0xBvbI4h7K5NIoOxGIDQJYG8zSLqsJr+cILwlkPUdoDQdr&#10;A6tCm1yxWtDY6iq87VVowxLS46Qi+p2ZzHI/T2itX/jcWAkY2okkvIcVewVwwj4lzBiUbJjb2pIH&#10;c3kmsBXSyY98xsq4/40Z0jgKxwYMrIqYvbJ41vLC2SuLSqvr2B9p0F4dBvXMPqhbZns9H8Lkyis7&#10;EWgmgdA+MeFp3OFtSEJ7kIRWlbMBSVX4T2NXki2blBjndfis2Bl3y0YjCMOWHUdCghHacSSyE0mi&#10;OyPRi+WhdaM82gQFbWbLhJJLHloAbWdfKaqo/dWdH3TvkPze9b/Gi0pS5nusLqr8bFkhT2KY+1Mp&#10;9jV6wNaqA/fM6rtHBtskmVwCZScC8U/A2F4M71P5FpNiy06ImBeIBwZH2PLYaoiEz5kUzmOdtmyX&#10;GzYs0nyhkIZ2WB/cMyfKmTLbdJwWysOaNWvef//9xYsXFxUVXXPNNQMGDDDyra2t/f77799+++38&#10;/Py0tLSRI0ceeuihXm9ogdiqVaumTJnyww8/uN3uAw444LLLLvN4PFx+0aJFb7zxxvr16/faa69T&#10;TjmlZ8+eoeU3Ozpi/GGiRpGD9fV9/zwdK/j1MYOZsLFiU+VHizd+saKIx7exWcJB3bOG9emIPDBp&#10;lbnkmuQX/+OYarBbCRiLRsNP7DCe2xEOYxDMqA3te0i0I7xuPLQZibF0HCeVzZ+aSPOcMbDr7SMO&#10;aEE7tVAevv766//9738ul+u+++576aWXRo0aFbpNDgS++OKLRx99lIG+W7duZI1sDBw4MDExEW24&#10;9dZbc3Nz9913X75VX19/ySWX8PBStOGBBx4gZb9+/WbPnt25c+exY8d27949fuWBkg+9fwZW8K3H&#10;915TXEWMgad7EnI4dM8OCAPx5x5M15AwtKCr6isi0DQBQza2mSvFjCkCGPZ+pm4IGfum7NsprQXd&#10;p4XyUFZWVlxcnJSUtM8++0yaNMmQByyAu+++OyUlBXsiMzOTrDEUSIM1gDbw6S233NK1a+g5OdXV&#10;1R06dPD7/UjLyy+/fNttt2FPzJo165577iHNsGHD+KJRmZCNGT44J8NnnnlmyZIl48eP3/652C2o&#10;fBt95azHv/h6dTFLTPGi0jWP3Dv3+H6d8COx1lTC0EbMla0IiIDpBHYuD01uzpWent6jR4+8vLyI&#10;e4RxHEfT559/jmVwww03nHXWWc8++ywqgjbwiicKm+Dee+8dMWLEuHHjNm7caLyPrwnBwMLIyMgY&#10;OnQorwsWLKiqqorUEwlBDA4PH0cccQTGiukITM+wa4dkzAVmaByzf8eHzjr4tpP6YDf0yE4mFCFv&#10;kum0laEIiEC7EGjG3o2oQmFh4cKFCzECGOhHjx5NROHpp5/evHkzcQiUgBv/3r1733jjjSjSRRdd&#10;tG7dupqamtLS0qysLCM4kZycjM2BxiAJkdoSn/jd73733/Dx3HPPXXzxxe0ColkXvWTInmOH7Tvp&#10;4kNvH9GHEHTYaJAwNAuhEouACMQ6gWbIQ8j3V1eHVYF9wOh//vnnoxDz5s1buXIlriHE47jjjiMc&#10;feyxx951113Ue+rUqeH9ihsigejQtsNOJykbU+HNTp069Q0fffr02WOPPWKdWUICD267Ymivg7tl&#10;ZYafxhL7BVYJRUAERKC5BJoxtBFwxg5AHph6hDXAXT/RaeyAysrK7Oxs/mRwJw5BUIHgBLFr5j6R&#10;jHcwLIxiBYNBzskhEnjgTeOJu5GjuRVol/Q8h4FnC/PaLlfXRUVABERgNxBoUh6462c05zCGdQ7e&#10;wTWENjBJyQgm4z4igJyamsrtP3qwfPlyvEmkJLSwevVqQhdEGpjIhE7wEZbH3LlzN23aRIwa/dgN&#10;ddMlREAEREAEWkzA9Ze//GWHXy4pKZkxYwYD+uuvv87oX15ezviOuYAqEHJABpix+uabbx555JFH&#10;H300JgKGBcEDJiwRbHjqqad4/eMf/8ibWBVffvkl+WA3EFog1n366afn5OTs8KL4nebMmVNQUPDb&#10;3/62sYXR4urpiyIgAiIgAk0RYMglnLxs2TJWsG0/5DYpD1gGDz/88EcffdSlSxdmrDK+swhuyJAh&#10;WA94mZinRI4nnHBCZKxn/mvHjh0//PDDmTNncnL77bfvueeelAm/EyespPv00085GTNmDCmbWhYn&#10;eVA/FgEREIHdRmDn8uAIP2EwVo64WDUdK7BUDhEQARFoHYEWrnto3UX1bREQAREQgfgm0IyZS/Fd&#10;UZVeBERABESgOQQkD82hpbQiIAIiYBsCkgfbNLUqKgIiIALNISB5aA4tpRUBERAB2xCQPNimqVVR&#10;ERABEWgOAclDc2gprQiIgAjYhkAsrntg4TSPhYjl5z3YpnuooiIgAlYmwB5Ir732GsuZ2eqCp7pt&#10;U9XYkgf25HjsscdYcc1uHHpwgpV7peomAiIQAwRYFs0WeWyMNGHCBDZLjWl5YIU3j6jjARI7MR2o&#10;zzfffMNzh9jBib2eYoBwOxShoqKCnQ3ZLIX9ENvh8jFwSXb9uvLKK9lV/qijjmpqj5YYKGbbFoFd&#10;BnhSL7vdsJG+PfcoM0YDHm/8n//8Z/ub37alHzO5t3I0YOE0W2vzJIXtf0exZT1EAxwJ4Yl1PJF0&#10;+vTpPF8omq9YLw37G7IbLvsebi/41qvsDmuEocl+XygEuzeyCZhNar1NNWtra9lSk57A89uNJ27Z&#10;7TBGA3zRr7zyim1vFttuNFBo2m4/KNVXBERABKIiEJfygB1tW6eK0aoEZrhntHl4hqeGsF18VN3c&#10;oonoAHhUOOzcE4znj1m0haOqVtuNBk1u6B1VudopER2CR1DwXGvbOp3pEOyUfsghh9jWrwIBfO70&#10;AZvLJP7VXr168XOw7W+B0YAnCPDYMdsSaLvRIP5iD+0kSbqsCIiACNiLQFw6l+zVRKqtCIiACLQH&#10;AclDe1DXNUVABEQg5glIHmK+iVRAERABEWgPApKH9qCua4qACIhAzBOIv9A066HefffdmTNnsiLm&#10;0EMPPf7445nDE/OcW1XAwsLCzz77jNWhGzduPO2001gnbKwq9/v9r7766hdffMHUhcMPP/yEE05g&#10;Gk+rrhSrXy4qKnrnnXfmz59fXl6em5t7zDHHDBw40FgUycrhqVOnfvTRRyygZSoXa+WsOumZOn7w&#10;wQfGngL9+vU77rjjunXrxp45dAzgbNiwYc899zzrrLO6d+9u+Tk8LIl98cUXTzzxRJqbdl+1atXr&#10;r7++bNmynJwc3hwwYIBVFwn+8MMPLAD88ccfjV8q9f3jH//IFkT8Cp5//nl6AvO4jjjiCCCYsmQ4&#10;zqwH1n+///77//rXv1gtDJopU6a88MIL7K8Qq8OaOeVidfTKlSsZCD799NNFixZxYuSLNrCdALP6&#10;EMiXX34ZFPAx55Ixlgu6+Mknn2RmZvbt25c1onQA1soaHOgD//73vxko99prr5deeok9u2Ks7KYV&#10;h7sEGpqxDwFgDzVqyg403377LX0APszs5Jz1wyUlJaZdMiYzQgzoAB9//DF7d1JAbh1AwU0SE3w3&#10;bdr0yCOPzJ07NyYLbkKhuAmg53MXODR8HHbYYYYQPvHEE2yaRMfo0KHDs88+i3aacLGEhDhb94Dp&#10;wC4C++yzzw033IDpwLjJiNmnTx/mfZuCIzYzYd0TXZ+uQGU54caZ5WDcNLHTDntpXXPNNQwZDJoM&#10;GXyEasZmLVpTKvZLYI+pI4888le/+hVrHeDAfhIHHXQQEG688UbIXHvttUDAinrmmWeGDx+OkLTm&#10;crH5Xe4DqCNH//79qT7NzcmMGTPWr19/+eWXY0wwOjz++ONg6dGjh1UNCO4Fb775ZmzltWvXUk36&#10;/+LFiydOnPj73/8ew5qRASDcJGFdWXLLZ6QRURwxYgSVPfDAA/fff38GB/bUO/vssy+++OJLL72U&#10;N7lp4B4a8Wj9jjtxZj0gD9wi8fvHw8CdFCwYEZYvXx6bv2ezSoWd2KVLF/bMamwyr1u3bsmSJSef&#10;fDIc8vLyjLES+9qsi8ZUPviL+CWgfJzwyk8C1yJNv2LFCn4wJ510EvY1koDbDZMCH1RMFd6swlBx&#10;7g1RSoa/n376yYBAi2M3MBoyFjBo0hPwMFjViITkk08+Sbufc845xoJ5/KvY0zBhNOSemnsIFIJe&#10;gQvOLOyxlg/W4Z133jly5Mhx48YxAtDhIYBYnnnmmfwKuFEeNGgQm/SZMhTEmTzQ6tw3MVbSZsa6&#10;WXoJNkSsNeFuKA/ywOiAU8VAwb4C3C5Z+FdhIEUCuT1kcOTOgNbHqQIEw3YEAjrKGIEBvhv4t8sl&#10;8LBhK2MtffXVV9dffz0ECMYwKBiOZu4ekAeqD5N2KV5bXxS/CnHHMWPGRExkBkfqS+c37EU87ygo&#10;d9McbV2Ydsmfrn7BBRf86U9/uuSSSwoKCrCZuD1as2YNw2Dnzp0pElYjt1DcOuCKbH0J40weDHdz&#10;xHA2tpqx6o9h561roIhsqgEKDsujwK2Ej5XQ9G9+8xu6gVHfxjsORd5s/W8jBnPARmQfe3azx1bA&#10;xcwQgF5S5QgBziOhqRgsf2uKRIzh/vvvZwt37MhIfam+YUdGxgROeJOjNdeK2e9iG2E5YTqMGjXq&#10;oYceoppvvfUWDrfGBEwcCuJMHoxJSpF7ZHxNdA6rzlTZeR/lPoK6R+4RMKqYvdB6b2PM/jAo2Jdf&#10;fnn33XcTX7niiiuMOVrcKvJK3MUoNiMj58abljxoX6qP35mAE8Pl119/jV8FTwI+FqO+/DT4jVhy&#10;hz58yDhMzj33XH7v3CwzdxGZ3G+//TCeGAci5gLmFGa0JQMPxu0gdcdI4sBS3HvvvbEesKXoABEn&#10;CucIhimTGONMHvgxYFxzCwkCDtBUVlYyn8+SY0GkUtwjMPBxGPdKnPDKRB3MSeKTqAI/D6Y2gYLA&#10;tSVRUGW04a677mLm0nXXXYdTxbhDZHRgNMTdBAQE8vvvvwcCjnhLQqCVCSqAgsry++eVAYLOv3Tp&#10;0tWrV/ORcXLwwQdb8tFAuBOZwUxgiVbmQCZxsND0NDfu+O+++w4CeFxREZzPVp3sbvRz+gCV5f6A&#10;Xz19gPkauNdwu/Em9wo8JYz+T0Sq9b+COJu5ZNjRTFTg7oCAzOTJk/kxnHrqqVad5mw0MOMCTT5v&#10;3jymt0OAOwikEW2gl/CEWG4T+IipbEOGDAGFJaesEIJjrhoomKHBzyM/Px8CONy5XWCgZLYSwwHj&#10;Ao9OY9L3eeed1/ofRgzmwAx3egKDwuzZs3Ex4V++8MILaX1uEZi8xEdM8IXJVVddZUkjkrtmDAXm&#10;pBgH07i5OSAeixYyk3XWrFmcsPqBNQG4X7iJjMEWbH2RmJL03nvvoQH09vHjxyOHPBiNGWvcFT39&#10;9NOYEcgkCyCGDRvGpJXWXy7+lsUBYtKkScx2Z3DkSWH4IpnS03oQsZwDP34GPpZERQrJYkDcLIyM&#10;zPKeNm0akslCGGJWlpzVSq2ZjcOkvcZtNHr0aOb1opHoBLNZWPaBRcWvAtvCkrNaqTtTupndz50y&#10;rTx48GBGRnwL3DAiDwgkdgNjIvFqXPN22ObdmMTJhGbanbmtLP7gJon+wPxO4lJWfbAo8kBb4zXh&#10;hpjmBgLGE7rIPROuNj7lfYThoosuMuUWIf7kIZbHcZVNBERABCxDIM5iD5bhroqIgAiIQIwTkDzE&#10;eAOpeCIgAiLQPgQkD+3DXVcVAREQgRgnIHmI8QZS8URABESgfQhIHtqHu64qAiIgAjFOQPIQ4w2k&#10;4omACIhA+xCQPLQPd11VBERABGKcgOQhxhtIxRMBERCB9iEgeWgf7rqqCIiACMQ4gf8HlClvt5+h&#10;6nAAAAAASUVORK5CYIJQSwMECgAAAAAAAAAhAPJAdNnCXwAAwl8AABQAAABkcnMvbWVkaWEvaW1h&#10;Z2UyLnBuZ4lQTkcNChoKAAAADUlIRFIAAAIZAAABmwgCAAAA5ugVkgAAAAFzUkdCAK7OHOkAAF98&#10;SURBVHhe7Z0HeFTF+odJ75WQQABBmnSRLigqKAgIilfB3rBgL1evBS+iXnvBrmAXxa6AikqRKiBV&#10;egfpBEhI79n83+R49783lOwmu8nuOb/z8ORZdufMmXlnzvzO930zc/xKS0vr6BABERABERCBahDw&#10;r8a5OlUEREAEREAEyghIS9QPREAEREAEqktAWlJdgjpfBERABERAWqI+IAIiIAIiUF0C0pLqEtT5&#10;IiACIiAC0hL1AREQAREQgeoSkJZUl6DOFwEREAERkJaoD4iACIiACFSXgLSkugR1vgiIgAiIgLRE&#10;fUAEREAERKC6BPy0h0p1Eep8EXCdwIIFC3799ddLLrnk1FNPdf3sap2Rn5//1VdfLVu2jHt/wIAB&#10;F1xwQbWy08kiUE5Adok6gpsJLFy4cMSIEReVH4yVt99++xdffJGVlXX0ZRjL3n//fdI88MADBQUF&#10;jglKSkq2bNny7rvv3nHHHVdeeSWZMPzl5OR47tHn0KFDFPiyyy5bsWKFvSQ7dux4/PHHP/744wrF&#10;qz6yrVu3Tp06de/evdXPytUcfv755+eeey41NTU6Ojo0NLTC6X/88cfMmTPz8vJczVbpLU5AWmLx&#10;DuD+6u/bt++HH36Ij49v27Zt48aNGTQZjt98883i4uIKF/vuu+9eeOGFXbt2oRnPPPOMzWazJ0A2&#10;pkyZwveIUP369VNSUp588smnnnrK7WO6/YqMnlzx22+/feutt+yKlZGRsWjRonXr1jmWzf3IajbH&#10;H3/8MSAgAJ5333336aefXuHiX3/99TvvvJOdnV2zhdLVfJ6AtMTnm9A7K3DVVVfdf//9jzzyCGNW&#10;s2bNpk2bhp3hWNQ5c+Y8/fTTnTp1+uijj0jJ+MUgbk8QGBjYt2/fcePGkeahhx56+eWXzzzzTFJu&#10;27bNo/U9+eSTeSpfsmSJR6/ixswRV1d1bufOnfXq1aNREhMTIyIiKhQGe+XAgQPYhccsJA8EhYWF&#10;biy/sjINAWmJaZrSuyqC/wTThDGrVatWPXr0SEtL279/v72Iq1atGjt2bOvWrZEK/t5zzz08I7/4&#10;4otffvmlkSYsLKxjx449e/Zs2LAhmZx00kkXXnhhUVHRhg0bKtSTkfT7778fMmTI9OnT7T/l5uae&#10;ffbZjz32GN8w9mEV8V/sJDK877771qxZczxYF198cVBQ0IQJE47pTHv44YdvvvlmR8cUPrEHH3yQ&#10;3KggjqPrr7/+k08+ueaaa4iCDB8+/M8//yQ48corr3Bdrv7vf/+7wkC8ceNGynPaaadRPMOJZy8Y&#10;I/6dd97JT3C46aabVq5cafyEml566aWI6+uvv47ctmnT5mj/ISM+8Zhrr722Q4cOWB7/+c9/Dh8+&#10;TI0oedOmTfkJPyQfBg0atGnTJkcUWH543gildOvWjQTUjgJDg+L99NNPFIPvEXhOwdykOrQs9cKl&#10;uXr1ans+yBsPCnzZvn17EnB1TE/jVwr26aefcl0anceIG264wdGj6F09WKVxkYC0xEVgSu4iAYaP&#10;I0eO4FQJDg42Tv3rr7/GjBnTqFEjRhkGLH9//8jISMbNUaNG4Q2bPXs2afz8/DBNOMtRHhgNo6Ki&#10;KlyflAkJCTijGJXsT9Nz585dv3597969SUxIhsuhRgyF5513HuP1CYwbsho5ciSn49o6uqI8sx88&#10;eNDxmZ1HeL4kJZJGNX/55Zfx48fzsN+/f39G/9GjRxPvoUbDhg1DEl577bUPPvjAni3OQBKjGcgk&#10;VbvrrrtmzZpliA1XOf/88xmRhw4dShQH8UPGli5dyk8IKqqMGYdoUUF0C1CORSUrTiTChGuO09Fy&#10;DD5su/T09JiYGPLB8YhRwgeGcnTa8dx+/fq1a9eOpqEwJCBSxa+ZmZkYak888QSOLxQCmVy7di0h&#10;LtTlrLPOuuKKK7Zv3z548GBDMCj/jBkzrrvuOlqEn7p06UK06dlnn929eze/Tpo06dFHH6W5b7nl&#10;FrSWvnECXXexoyl5bROg5+kQATcSwOGOVYGniAGRp1ceY+Pi4hhrGGqrfBVGKIZURkAG7qMz2bNn&#10;Dzp0+eWXIxLGr4ykp5xyCsMZn5mnhIRUemnGdO5Fhns+MP4yziIP6AEznRg3MXTIATVi3CeBPTcG&#10;U7SH/xK6x0CpW7cu5gJDJN9gZiUlJTHcozdGeh7S+a/x+cMPP+RyWDnGr7Dq06cPQzmRIf5LnpQB&#10;W8dIzFCOZcNoblhmZNKgQQNDO4+uFxKFEmCOoIjGr0hpbGwsAmMUDG/hCYAgA+SPXBnnYmQQ00Id&#10;EUXjdL5B8qn477//bqTB6EF+gMNnTqQimEQ0Gf+F4XvvvYeOEogy6sWl7UCOLry+8V0CsktqW8xN&#10;en2cTsQe8LEQMunatSsmCMNZ1erKqPT8888vXryYIexou4Q8GVhxmDDnCpcRtyKihRuH53q8VfzK&#10;ozeWEKfjC8LjdLxIgL1suOZwVTGdaf78+eTmUplx+HTu3NkwpxAzSotFwmO4kQk/4WWyz0Gg2KgL&#10;emMU8txzz8WSoJCU8JtvvjnnnHPQEtSRg1Pw9VFBlMbIauDAgZyOSXd08Rip8ThhEJC58SuuKvL/&#10;7bffjp7+4GTt0EhMHKNeSCl2ScuWLUNCQoziYfFgrGBUoRwoGX4zWhwzhZ8wWfB2YpLSBMxugC2n&#10;o4Kcwn8rbQsni6dk3kBAWuINrWDCMvCAz9xT/DCM6ThJqjydl9Efx8jEiRMZ3xnODHmocDCkEjZg&#10;wMKvhfAwaDJUYY4YXjUiMYzmBELwOxGkQVQwMk5AnGdwjA/OZSpzpXHmCmLDhRg6jczDw8MZfIlv&#10;231Q/MToaQ+KIK5YbPaSoBbkhn7wmI9F9dlnn2EfGAeChDpSd3t5mNtm9xlWqAtjNAejP2O98RNO&#10;Leb+YjG4GqW358y1uKLxX8qGWn/++eeEPewlJMRCK5A/EoKJRijF/hPeSxxcVA2jikZs3rw5pg8B&#10;mHvvvXfevHmOISIT3gZWqpK0xEqtXYN1xVDAl/KPf/zD8JAQf2aUdPX6CAkTWN944w2GHvw29mH6&#10;6HwwApATYt08/6IlPLPj9zeeo3Gw8MhMJt27dyc+j/uLKcsnMDgIwCQnJxPfxrNEjNrxWsZw6Xhu&#10;hTnKnFvBVjim6WDkia44Ppgz1PIlZeYUDsIJk//3YLYb9TLOZXA/Xs7G6eRsVw5y5vMxZdjJFiFD&#10;u3QZ+dOyqJ1jAVEXckM4kTFiLRUKT6AFcaWNmGLAEwY+TyIlTPbjQcHJMiiZlxOQlnh5A/l28Yxx&#10;mSEDi4Eh3iWXEcM0XibsG+b8/Otf/zJ8Qcc7ePxHM/ACMfovX74cB5F9tiuOHR7/sUuI3DChi6d1&#10;HP0n9vYgWphTjJ4MiI4rLbAksLGMSAAlIXhjhJSrdmB/cLphajDc46CjzAzEOIKaNGlC5sZMNuNg&#10;AhXhoqOXFh59aRxrZELOdvHG5cXjPwEYx7kMxyuzoUMnaCmmJyBpFBtzBzeavYSUlnMpOdEy8OJk&#10;cyw83QCZ4XvqSAiKCWNE1DDFkJaq0dNZ3kZAWuJtLWK28jCyMOIw+mAcOG+aMOjgVWfmK4MaQXWG&#10;IQLsjI84r44JCNFiLOPRmymnjNFoCU/BRkq2KiH4weoWlIZwBVpiD2AcjzW5McGMZ2cCGI6zkLF+&#10;iFjgbmJOAT8xP6o668NRKZw8hMQ3b97M3Ceme1FsZIwR/9Zbb2UiGc/sXIWQA39RYvTYmc4BagZx&#10;QhoM04QumD7A5DFEiJB4hRlfx8wNJcOFBS5o4606Og359+rViwQEdTAEKR4qSC2AjJagGYTlWfUJ&#10;dq5OyIQ0ND3NR1Y8HCDkfI/5yF/Kw+WcqZTSeD+BADzI3l9KldCHCDDkseADzzjDilFshm/GTZ5D&#10;8ZUTs2WkrrQ6OOWZS8pgyqMrIxpjEMMuB+MsfpJjns4DL8MWiyKNWVg8mxvJmMXEuMaEWjSAg3mx&#10;xKJbtGhRIROuiCOOmLYRsmbwxS5h4GOsxPXPKI9QMfAxbnIJBnfGegqG8UQ1CeQQg8EkYjoWURlj&#10;oi3SZcyaJSBvDOIQwLFz2223kTlFpUgYOuCidmwBwGe8WExYYERmZQZDOUs9SEaAByFhsMYgIMSN&#10;UvI9JBGMY5opfEkdGevBhYlG1IqsaA5i+0YEhSlklOfqq68+JkZqxBWpICKE9OIYRCTQdRSdAnCK&#10;EQTC0KE6pKQWlA0m2EMUCWiYJqwfYno0hQcgycgKGeb7V199lZriPIQep/DEwAQ82qvS/qAE3k9A&#10;WuL9beRjJcT7gS3C4MuIZhSd8QUvE54ThIQBxRktwefDaMWYxUjN6YzjxoEGMCodkwgXJSXjOJFz&#10;ojX2yDPOMSMMjtiw9I9FD4yPR3t7iCgQnqHYlJD8KSTpOZfZrugBF+UUhnvGenJjuKcuhHBIw7jP&#10;welUEOXj0obdQxUoMMOrfcIVRgyfsQ+MKDq1Yy8yTiElOTCnloleRlgCPTjjjDNIQDGoCItjUALi&#10;TyA1QiyICnJyzBAIpwCBDI05b1SH2A/hDUplkEfXCSbhNDsmRjxXXNeYmUo+JKOoCDOCancbUgxy&#10;ICVMKANheVZNIsN8DxlOZx4XBpbBEHQ4DMFCA6FGlAol4ywAMnWYE08QUvKxrm/t4mqfYGu3v2ov&#10;AiIgAu4goHiJOygqDxEQARGwNgFpibXbX7UXAREQAXcQkJa4g6LyEAEREAFrE5CWWLv9VXsREAER&#10;cAcBaYk7KCoPERABEbA2AV+ax8W0S2OpmjNLrqzdrKq9CIiACLiBAGuAmLTNbO/Kp/L70BbHLMdl&#10;prwb8CgLERABERAB5wjwpgDj9Q0nPnzJLmGp14033sjiJvZWcmZnIedAKZUIiIAIiMAxCLAwln0K&#10;2D2B3Ywq3QvOl7SEZckoJLsksYWq3Fzq+yIgAiLgUQI4uNjVjZ2H2BfVvpHE8a6o2LtH20KZi4AI&#10;iIAlCEhLLNHMqqQIiIAIeJSAtMSjeJW5CIiACFiCgLTEEs2sSoqACIiARwlISzyKV5mLgAiIgCUI&#10;SEss0cyqpAiIgAh4lIC0xKN4lbkIiIAIWIKAtMQSzaxKioAIiIBHCUhLPIpXmYuACIiAJQi4piW/&#10;/vorO2L16NHjqquuWr9+/dGEVq9e/cADD5x99tn9+vV77LHHDh06xBYuJDNe+Gw/hg0bNmPGDPvp&#10;pHnllVd4ofS0adMsQV2VFAEREAFzEXBBSxYuXPjoo4+2a9fuiSeeYAuTa665hs0WHWls27bt9ddf&#10;P3jw4D//+c/bb7/9t99+e/HFFwsKCkjz3HPPvVt+vPrqq+ecc05WVlbDhg3t586cOXPFihVr1qyp&#10;kKG5UKs2IiACImBaAi7sx3XXXXex5TuqkJiYyDaLHTp0GD16NJst2tnMmTPn7bffxua45JJL+BIh&#10;mTVrFluDRUVFsV28kWz79u1jxoxp0KDB888/b+zPuHv37gcffBBzh9w4rrzySkfYbC6GGrEtDF/y&#10;AYm66KKLvHk/LmyslMz8+VsOt0qKat8wOsDfBbU2bS9TxUSgZglwG2bmFa/cdWTtvozsgrLRw8pH&#10;oL/f/QNaV4GAS/txOaslRUVF/fv3Hzp06C233BIeHk6xsEvY7QtTw17EjRs3Pvnkk40bN8YuIT0y&#10;g1ML5bBvMImizJs3D+XAvhkyZAgnFhYW8jk2Nvbmm28+99xz8Y9V0BLyfOihh6ZMmWK/ymeffebN&#10;WpJXWPLdyj2jv18bGRLQt3XijWc2a58c4+/vV4WG1CkiIAIuEcguKFq5M33h9tRF21LX7k0v/vsJ&#10;1qU8TJg4ONB/838GVqFiHtGStLS0Cy64ACEZMWKEoQ333XcfRsbkyZPtRUQqfv/9dzxgS5cuxZ5A&#10;e1577bXk5GT7S1TIhP0mV61a9cknn6AfpPniiy/YhPLWW2/t2LEjwnO0lvicXZKRV/T+/B2v/7Yl&#10;MACdrhMWFDCwQ/2rT2/SvF5kKF/51an8lTJVaHOdIgJWIoDZYSutU2yzFZeUZuUXb9ifuWRH2pK/&#10;0tbsSS+ylfIYHuDvFxLof1J8eKfGcQmRwdx3Vj7wjtx+TosqEPCIlhDJQEswNS6//HJDS+6++27c&#10;U7iw7EXcunXrSy+9FBQUdNlll2GXPPPMM82bN8fTFRYWRhqaf9OmTXfeeSdxeAwXvlm7du2zzz7b&#10;rVs3csbfNWjQIKwTzq1fv/4xq+0Te84fzi54efrmmRtSBrYvq8XsTYdwedGtB7ZvcFn3xicnRESF&#10;BtHRq9CuOkUErEyAAaTYVlpQVJJfbMvKL9p2MHv5rvQVO4+s25eZV1gcHBgQEuTPjdY4Lvy0k2I7&#10;N4k7rXFcUnSIHt2q02dc0hJnvfnEPDgOHDhghC5oV4SkUaNGjgXllSnGqw979ep11llnIRtTp04l&#10;smKkwZ2FRULEBXvF+IbEubm548ePx3XGW0mwchAeTJPqVL7Wzy0qsSEnESGBPZvVHTOk7dtXdb60&#10;S6PEqNAfVu+79oMlz/68ccXOtENZBSU8VukQARE4IQHGmcJiW3pu4d4jeZtTsmdvOvjG7K13Tlpx&#10;8VsLb/l0xcRFO/9KzUmMCjm9ed1rejV5ZliH727t9dWo00cPbsujW/2YUAlJTfYvZ7WEiVvdu3df&#10;tmzZzp07s7OzsTBWrlzZp08fbAU+ozEUGouE8HhKSkpmZibvdNyzZw/yYzQnfYK5Wz/++CO+rLZt&#10;2xo17Nq1K/O+fvrpJ77naNasGfYKMfmarL/br1VUUpqaXRga5B8bjv3h3y45ZuyF7V64tOOlXRs1&#10;igtHUa77aOkLv2z8fdvhfel5xSVy6Lq9BZShbxNgrCgoLuGBbPuh7D93p/+y7sD4udse+nb1Fe8u&#10;HjVx+edLdu9Jz2sYG3b2KfWu7dV07JB2H13f7cPruz88sM3ADg0axoX7W9yfVXuNHzB27Fgnr56Q&#10;kMCiEKwHLBICHniiCJkwA5h1JBgrnTt3RjYIlWN88CU2CotFCKfzSl10yHBwvfPOO6NGjbJrCdoT&#10;HR0d99+DMD4mCzbN8crDVTB0WrVqxbxkXmfvZLFrOBn3wOdLdkWFBQ3umFwvKoSr07kbxIT1aZnQ&#10;vmFMSFAARvriHWk/rz5wMCsfX1dwgH94SKC8XjXcTLqcVxFgfCh/CCvYnZaL/bF0x5Hp6w98s3zP&#10;Rwv/+n7F3k0p2URBGsSGdWwUe27bpGGnNbymZ5PLuzfp06pey6SomHDuITmNPdKehMDXrVu3a9cu&#10;AhOVvsrWBS1JSkrCdPjrr79YR9KiRYv7778fOcFzxYJExndCI/Hx8STIycnZsmULVsiZZ5553XXX&#10;oRZoDGXiRD4QbjHCJ0cf+/btw/RhGpjvagm3xMHMgk8W7UyOC7uwUzKhEXtdDEU5o0VC2+SYqJDA&#10;whIbocLfNh7cn5HPXcREC9xiuiU8ckMoU28lYDiEdxzKXrsvc/H21OnrUyb/ue/Lpbt/XL1vS0o2&#10;U1cInndpEtevdeKQU5OHd21MxPGMFvVaJkbFRUg/aqJRXdISZ+cE10TBK7uG98febaWlBAMvHb/o&#10;nFMS37zitLDgwGPWyWYrXbcvY86mQ3/sSOUuYtrJ6c3qntEygdvmpPgIdKUyEvpdBHyVQIkN/Sjk&#10;EWp/et7uI7k7U3N3HM7ZmZpzKKswLDigQUxo2b/YsCbx4UxUaZoQgZwQUVfko1ba26XYu7TEnW3E&#10;cxamxm2frbigY4NXRnQ6wQ1gTErZdCBr4dbDTIdfvTsDowQt6dW8LoFEbiGCLe4smfISgdojwOTd&#10;tOxClGPPkTy8WLvS8vYcyeUDioJ+NI4Laxwfzvwr40Oj+PDk2DAMD+lH7bXY31eWltRaE+Cu+mb5&#10;7qd+2nhZt8aPDW1XaTmMaSrbDuUs/Stt/pZD2DSE6zs0iiG4ctYp9bBR5PWqlKESeCcBZioeySlk&#10;nhVmB39REQwRxCMlsyAowO+kuuE8MDVPiGBCCsrBP+bvRoYESj+8qjWlJbXWHDkFxePnbftk4c6R&#10;Z5x8Z7+WzpcDEcLMX7Erfc6mg39sT8PN1aZBVO8WCf3b1W9aN8L5fJRSBGqRAM9GR3KLth3K3pqS&#10;vfVQNsYH4cODWQWpOQVYGdgcLRMjWyRGNqkbnhQdlhgdwnRe6Ucttlell5aWVIrIUwlY9P7szxtm&#10;bTh4V7+WV/Vs4uplUJS96XmrdqdPW73/922pESEBzepFYqMQeGwiRXGVptLXFAHWCm46kL3xQNbG&#10;A5m70nLTcgr5dyS3kOsjG63rR7euH3VyQiTKQTSQf+X6oQ0gaqp5qnEdaUk14FXvVG6hf32ziijI&#10;w4PaDOrQoGqZMWkYVwB70k1euXfupkNsvUL48exTEi/q1PDkerJRqgZVZ7mTQNlysfxiLI91ezOY&#10;PPLX4ZzUnMLMvCKepYgCNkuIaJ8c3a5hDCYI+hETFhQdFhTOwnTN3HVnI9REXtKSmqB8zGuwoP3G&#10;j5eyL+lTwzqw7r065SCOwnT79fszWa0ye+NB5rIQnGRy5LDODZnfIrdyddjq3CoQQD/Yt3TLwaw/&#10;d2es2pO+9WA2lkdOQQl+Xaac0CdPbRTTsXFcuwZRCVGhRM6Z485uQdKPKqD2nlOkJbXWFgcy8i5+&#10;e2FsWPArl53aKim6+uVgYXxm+dZ1LNpCUYijJMeGDmhb/5IujQhdSlGqT1g5nJgAhgaeKyJ5TAzh&#10;yQb9KCi2FRTZSkptDWPCTm0c26VpfKfGMfWjw9jrgaW4Icwekf1hll4lLamdluTBbU9a3jkvzWEi&#10;1nvXdq0bUbbo3V0HsypRlLdmb5uxPgU3Qt2IYNZCXt2ziRTFXYSVj50AdsamA5mLtqexc/uSHZjH&#10;JcZPaASbXPU4Ob5X8wT+NowL0+t5zN1tpCW1074sVFyzJ+PCN3/v2Sz+0xt7BHpglxccX7yV4YPf&#10;/2ICMXd4XHjQhZ0ajujWmIAKJgv7SMhSqZ22982r8vTD2nIeTZi/yxZYLBtcvjNt4bbU5TuPpOcV&#10;MfMKDxXrnHhw6do0rvvJ8V2bxDEHhLiHb1ZXpXaZgLTEZWRuOYEbctaGFBYq9m+X9NaVXdyS5zEz&#10;QVHY827S4p3s60W0PyYscGinhv/o3JA5l5ph6TnspsnZUA78VHnM8kjPW7m7zH9Fj2LlR0CAX2hg&#10;masqPiKoY8NYFs92PimuWT3ph2ka37WKSEtc4+Wu1HgGvliy++lpG9gS+IkL27sr2+Plw3Cwclf6&#10;V8t28xSZkpEfERrI5vbMHk6OCYsJD9JuqZ7m71v5s3NJbiFx8pKcwuKDmfkY0MTP1+zN2Juez8pB&#10;9u0hVM5s3VZJkYgHUZDm9cp2XpCZ61ut7PbSSkvcjtSpDBnc35i15eNFO3kvL+tLnDqn2omwUdAS&#10;Zg+v3H0EHwUjAgZK/7b1WVccFXrs3cCqfU1l4DME6B7M3WC2LvqxMSVr7d6MdXszdx3JZYZVTChT&#10;dQOJ6mF2lE3hTY7hA/1H+uEzrev5gkpLPM/4WFdgpeGYyWtnbTx4X/9WV/ZweaFidQrNZJtlZYqy&#10;Z9XeDCb7M6P/vDZJzO6vTp4619cJ8LY1djFh8i6rCFlCSESNsBo77NaNDGYK7ylJUa0bRDVLiGTx&#10;h6/XVOX3EAFpiYfAVpJtbmHxrRNXbErJenxouwHlL+it4QMnG/vYT1+b8ufuI9sPM+9fL9qq4Rbw&#10;usuxMzueKxYM8iodlqC3qBfZnF1M6kXyfh2vK6sK5H0EpCW10yYsUbzk7YUM4eNGdOraNL52ClGn&#10;jhFHIZqKf7y2yqDregkBduHlFYRNE8LZ1Q37Q1E0L2kXXymGtKR2Wgqv9FkvzI4LD/7gum4s+6id&#10;QuiqIiACIuAmAi5piaaKu4l6nTr4uNiPKDDAD3+02zJVRiIgAiLgCwSkJW5rJV4Mx8ovZk8xw9Jt&#10;mSojERABEfAFAtISt7XSgcw8ZuQnRIZoPyK3MVVGIiACPkJAWuK2hmKjeLSkXqQ7t+FyW+GUkQiI&#10;gAh4koC0xG10D2TksydWvahQt+WojERABETARwhIS9zWUH/bJVEKvLsNqTISARHwFQLSEre1FHYJ&#10;Pi7WhbktR2UkAiIgAj5CQFritoban1Eee5eWuI2oMhIBEfAZAtIS9zQV+7CWx0v8k6IVL3EPUuUi&#10;AiLgQwSkJe5pLN4dlF9sCwr0c+/rFN1TOOUiAiIgAh4mIC1xD+B96fm81pB9WNmN1T05KhcREAER&#10;8B0CGvjc01b70vP8/OokRivw7h6eykUERMC3CEhL3NNeaAmbsCpY4h6aykUERMDXCEhL3NNif2uJ&#10;Fiq6B6dyEQER8DECfqXsR+j0sXbt2vnz56empiYlJQ0ePDg5ObnCqXv27Fm4cOFff/3l7+/fokWL&#10;fv36RUZG8tbPcePGZWRk2BMnJCT07du3ZcuWGzZsWLFiRUpKSkBAQPPmzc877zzSH684+fn5I0eO&#10;5LrDhw8PDPSu/RNv/2zFzA0pT17Yfni3xk7jVEIREAER8F4CntpzfsuWLc8///yyZctyc3OnTZv2&#10;1FNP5eTkOGJAEj799NMpU6akp6cfPnx4woQJ33zzTVFREWmQFuOgcH/88cekSZOQluzs7AULFpBh&#10;VlZWWlrah+WH93I9Ycn+6+NSvMRHG1DFFgERqBYBF3xc3333HRbJTTfddH/58dNPP82bN8/x4jt2&#10;7Fi5cmW3bt3uLT+wM9AVQ0tuueWWB8qP66677qSTTmpXfoSGhvbp0+fWW28l8T333HPWWWe99dZb&#10;JSU++TbAci2po3hJtTqjThYBEfBZAs5qCUM8NkT37t3RgPj4+F69evFh1qxZjhVHG7A8CgoKQkJC&#10;goKCMjMzGzRogIOLNPwUFhbGX9Ro8+bNvXv3joqK4pv27duTT926dRMTE3F5YdAY6e2HzWYjQywh&#10;48Cs8ULU+UUlqTmFlDxRCxW9sHlUJBEQAc8TcFZL8EcdOXKkUaNGiASlYtxs1qzZzp07HUvYqlWr&#10;Sy65ZNGiRRdccMGQIUPwXGGOoB/2NGTCr4Q6zj777AqawU/ffvtt//79USPHPHfv3j127NgB5Qd5&#10;zp492/NMXL7CYV71bisNDwmICSuDo0MEREAErEbAWS3BLsFEcIx4IyqG/8p+IB5//vknwfOrr776&#10;iiuuIGQyc+ZMxzQYJYTucYKhSY4nElR/4YUX9u3b9/DDD1dogHr16l1zzTXPlB9PPvlkp06dvLCF&#10;2D2FUiVFhbAflxcWT0USAREQAU8TcFZLUIjg4GAC5iiKUSai5Ti7HMu3ePHi7du3X3nllVddddUN&#10;N9yAUfLee+/hmDLS4J7aunUrCbAwHDUJIXnxxRexVx577DHcXBUqjB/slFNOwaXG0bNnTyaAeZpI&#10;FfJnV0fOqh8TVoVzdYoIiIAImICAs1qCFYILa82aNQz9VBtFYe7vaaed5oiAaV2FhYVGIIQDpeEb&#10;u/bgxSJcT+D99NNPt59Fbi+99BJxl0ceeaRHjx4VHFwkwxVmnwPGhwqeMS9pAMMuaaBgiZe0h4oh&#10;AiJQ4wSc1RIG8csuu2zu3LlM20VRmHyFDPANIZMbb7xx4sSJlJwICvH2jz76aMmSJQTqn3vuuS5d&#10;uhjxElax8NNvv/3G6hDsG6OaBNVfffVV5g0zNwyLBA8Ys4p9cR7X/swyLakfox2Ca7z/6oIiIALe&#10;QcBZLaG0rC4kaEGE/Nxzz8VbxXxfghkM/cTkjYUmzPIaPXo0UZMRI0awqBA7BqkIDw/nJxxc2DHo&#10;ClpirzjKsX79emYS33bbbczmal1+7N271zvIuFAKwy6RlriATElFQATMRcC1de+1W3evXfc+7K3f&#10;V+5Kn3RTj17NvTGcU7utpquLgAj4KAFPrXv3URyeLrbNVmrYJQ1jFXv3NGzlLwIi4KUEXPBxeWkN&#10;artYrC3Jzi8O8KtTL1IbqNR2Y+j6IiACtURAWlJd8CmZ+bbS0tjw4LDggOrmpfNFQAREwDcJSEuq&#10;224pWWhJnQaxod45X7m61dP5IiACIuAEAWmJE5BOmORgZgEznhUsqS5HnS8CIuDLBKQl1W29ch9X&#10;nWQteq8uSJ0vAiLgwwSkJdVtvJTMAuIlyZrEVV2QOl8ERMCHCUhLqtt42CW8mjI5Voveq0tS54uA&#10;CPguAWlJddtOdkl1Cep8ERAB3ycgLalWGxaX2Hh5SWkd7BItVKwWSZ0sAiLg0wSkJdVqvjR2Ri62&#10;BQb41Y34e8PKamWnk0VABETANwlIS6rVbhglJaWlegtWtSDqZBEQAd8nIC2pVhsezCoosZXWj9ZC&#10;xWph1MkiIAK+TkBaUq0WPFSmJbYGenNJtSjqZBEQAZ8nIC2pVhNilxTbShso8F4tijpZBETA5wlI&#10;S6rVhOV2SanskmpB1MkiIAK+T0BaUq02PETsvTxeUq1cdLIIiIAI+DgBaUnVG5CtUw5m5uPjSo4t&#10;ew+xDhEQARGwLAFpSdWbPq+wBCnh/MQovQWr6hh1pgiIgAkISEuq3ogsVCwqsUWFBEaGBlY9F50p&#10;AiIgAr5PQFpS9TZkoWJRSWlidIi/v1/Vc9GZIiACIuD7BKQlVW/D1OxC9uNKig6VlFQdos4UAREw&#10;BQFpSdWbsdwuKdMSvZ236hB1pgiIgCkISEuq3oyHy+IlbMYlu6TqDHWmCIiAOQhIS6rejql/2yUh&#10;/n6Kl1Qdo84UAREwAQFpSdUbkXgJPi5i75KSqkPUmSIgAqYgIC2pYjPabKXYJcX4uKLDZJdUEaJO&#10;EwERMAsBaUkVWzIzvyivqASLJCEyWB6uKkLUaSIgAmYhIC2pYkuyUJEtgnmdYnAAZonUpIoYdZoI&#10;iIA5CEhLqtiOxtt560WFICVVzEKniYAIiIBZCEhLqtiShl0iLakiPp0mAiJgLgKuacnBgweXLl06&#10;b9685cuXZ2VlHY0iMzNz3bp1v//++8KFCzdu3FhQUFBaWkqyRYsWzXE4lixZcujQIb632Wz79+8n&#10;z/nz569atSovL89X8KblltslbMXl7xpDX6mgyikCIiACzhPwM8Z6Zw5G/zfeeGPZsmUl5cewYcNG&#10;jhwZEvL/W+SiLlOmTPnxxx9zcnLIkJ9uv/32M888MzAw8JprrjHEo7i4eM+ePWFhYc8999x55523&#10;a9euDz74AC0hQ39//xtuuOGSSy45XmHy8/O54uDBg4cPH06ezpTZc2nemrP13XnbL+920m3ntNDe&#10;jp7jrJxFQARqiwDD9VdffbVgwYJx48Y5DvXHLI8Lz9TfffcdpgXywOjPmI4YrFixwjHTzZs3//DD&#10;D23btkVyXnnlFQTjnXfewTQhzVtvvfVl+fH222/379+fNJ06daKg33777Z9//jlq1Kjx48cPGDBg&#10;9OjRmCm1Bc6l67K4BB8Xi0sUL3GJmxKLgAiYkoCzWoLdMHPmzNNPP713797JyckjRoxo2rTpzz//&#10;7AgFhxW2RWxsbEJCQmJiYkxMDFJmzHGKjIyMjo6OiorCCYbvq2fPnqQ5cuQIfq3OnTtjuzRp0gTb&#10;JTc3Fw2skGdRURGCZBwUwxuaAWPOHnsPVOzdG5pEZRABEahVAs5qCZGMAwcOnHzyycHBwRQYhcC2&#10;2LJli2PhmzdvftZZZy1evPiBBx6477778GVdddVVRnrjIBNMGbThnHPOIYfU1FTkpGHDhmgMv8bF&#10;xTVq1Gj9+vWOeRKhwQy6t/wg2wqWUG2hwyLJymfNe2mC5nHVVhvouiIgAt5EwFktKSwsxCYIDf3/&#10;PXFxYR0dKsewwHOFRYIVQvgE+XGMx6Slpc2dO7dDhw4tWrQAAqJCnkFBQQEBAQYT8iQHRz5YNpgs&#10;nMLRvn17jB5voJeZV8RLFcOCA6JDg7S2xBtaRGUQARGoXQLOagmjPIN+dnY2jiyjxHirEAzH0mM0&#10;EPwYOnQoRsm//vUvguRER+zagGzs2LFj06ZNhNyNMA7KRJ5E1JEfI5+MjIwKasF/zz333BvLj+uv&#10;vx7Tp3Z5GVc/ksuidy1U9IamUBlEQAS8goCzWsLoT4AEJTBi6SgK04IxFBwrwUwthAEzol69eklJ&#10;SW3atMHNZY9wICpEXOLj48844wzjLNKQcvv27Xi6+C9GzO7duwmfOOaJK4wpW0iOcRCP8QZs6bmF&#10;uLjqRgYHBWihojc0iMogAiJQywScHZoZxC+88EJWgUyePJkwyVNPPYXDimnBTLt6/PHHmQdMPYjJ&#10;49diKtfatWtXrlz54YcfElMx4iV4urA50BKMDDxgRqUJyBPMZ5Lx1KlT16xZ88wzzxA7sStNLYM5&#10;4eUNLUmIDAkKcBagN1dHZRMBERCBahJwYSgcOHDgzTffPGHCBCb1Tp8+Hf9Vs2bNWErCwsO//vqL&#10;cnTv3p0E2C6s/7j22muJgjz99NM4x/gJ64TVi9gfeMDsu1ehTxdffDES9d577yFLGzZsYGZwRERE&#10;NatUA6en5xaV2yUhgdKSGsCtS4iACHg9ARfWKlIXIvB4sXBwoROIBN4nRIIIPN4nnGAYH0Q+7DN3&#10;+ZWICIKBePATkXbOxRZx9FPxPXlyCnmSnjztcfij0XnPWsV35mybwELFHo1vOrNZbPj/T1Tz+uZW&#10;AUVABETAWQKeWqvI9XFYEW8nHs4sXmPlOUM/8mDE0tEMRIX/4sXiwMLgV8MK4a9xboWAB99zrpEn&#10;J55ASJytfY2kS88ryi8uqRshH1eN4NZFREAEvJ6ACz4ur69LDRXQVlp6JLdA8ZIawq3LiIAI+AIB&#10;aYnLrcTKkpyCErYxi4sICtQ8Lpf56QQREAETEpCWuNyoGXlFuYUlMWFB4cHsn6I5wS4D1AkiIALm&#10;IyAtcblN0RJMk7iI4JBA0XOZnk4QAREwJQGNhi43Kxuo5BYWx0cEYZa4fLJOEAEREAEzEtBo6HKr&#10;Gj6ueNklLpPTCSIgAqYlIC1xuWn/qyUhsktcZqcTREAETEpAWuJyw5ZrSXHdMrvk7+2NXc5CJ4iA&#10;CIiAuQhIS1xuT/m4XEamE0RABMxOQFriWgvzAqys/OLCYhvzuOTjco2dUouACJiXgLTEtbbNKSjO&#10;LihGRXgLlt7O6xo7pRYBETAvAWmJa22bmV+mJeULFf/easy185VaBERABMxIQFriWqtm5xdhmsSG&#10;B4UGCZ1r6JRaBETAxAQ0ILrWuIZdUq4lmsTlGjqlFgERMDEBaYlrjZudX1xml4QFh2pCsGvklFoE&#10;RMDMBKQlrrVuZn4RdgmTuEKDZZe4hk6pRUAETExAWuJa4zIhmA3nFS9xjZpSi4AImJ2AtMSFFuaN&#10;wlnlsfe48KAwxUtcIKekIiACJicgLXGhgQuKyxYqlthKY8K0gYoL3JRUBETA9ASkJS40MRZJVkEx&#10;K0si2YrLX2/BcgGdkoqACJibgLTEhfYt05L84ujyhYounKakIiACImB2AtISF1o4u6CEeAmL3sOk&#10;JS5gU1IREAHzE5CWuNDGhl1ivOndhdOUVAREQATMTkBa4kILs7IEu0Q+LheQKakIiIA1CEhLXGhn&#10;tCQzj0Xvipe4AE1JRUAErEBAWuJCKxsbzpfbJfJxucBNSUVABExPQFribBOzrIQJwTmFf2847+xp&#10;SicCIiACFiAgLXG2kQuLS7Lyivz9/KJCA/VGRWepKZ0IiIA1CEhLnG3nvCIbb3qPCgnkn5YpOktN&#10;6URABKxBQFribDsXFJUQeMcoiUBL/KQmznJTOhEQASsQcE1LCgsLMzMz09PTs7KyiouLjwbElzk5&#10;ORnlR25urs1mYz9EkvG3pKQkOzvb8Sfj+4KCAnIjT3Lms9dCzysqSc8rjCzXEq8tpAomAiIgArVC&#10;wAUtycvL++CDD84///zOnTsPHDhwxowZyINjoYuKimbNmnX99df36tXrjDPOuPnmmzdt2mRoCT/N&#10;nTv32muv7dGjR+/evceMGbN3716+R0LGjx8/ZMgQvu/bt+8zzzyDAtUKiEovmo9dwuKS0KDIEG2g&#10;UiktJRABEbAWARe05Oeff37nnXduvPHGX3/9tX///qNGjdqxY4cjrY0bNyI2DRo0+PLLLz/++OPD&#10;hw8/99xz+fn5pFmzZs19992HikyePPn777+/+uqro6Ki+P7HH3+cMmUK//3ll1+efPLJt956i/96&#10;Zwvkl8VLisvtkiDvLKFKJQIiIAK1RcBZLcFbxSh/5plnDhs2rGXLlo8++mhcXNx3333nWG6cVAQS&#10;TjvttFatWrVr165r166YHZxImjfffJNvzj333CNHjuDIatKkSWxsLN+npqbWr1+fU/gGpeHvvn37&#10;HPM0nGO4zozDsHJq5cAuIfYeHRIUIbukVhpAFxUBEfBiAs5qCQLw119/tW7dOiQkhOr4+/sjFWvX&#10;rnWsGkqAzCxatAi7ZNKkSatXrx46dGhwcDBp5syZg4vshRdewFJ5+umnSYCo8H2XLl2CgoJ++OEH&#10;ZOndd9+NiIjAh1ZBn37//fevyo9vv/12586dtQITDSNekplXhF3ChvO1UgZdVAREQAS8loCzWoIS&#10;EPOIjIxERYzKREdHY4g4VgxLpU2bNvv37/+8/MCMaNasWUBAWXQBa2Pz5s2XX345WtKzZ8+pU6ei&#10;EHxPgkaNGi1YsOCTTz5BUU455RQyccyTSP6yZct+Kj9wshlRlpo/WKiYmV/Mu7CiQwO14XzN89cV&#10;RUAEvJyAs1qCeYEqEPywe5lQl7CwMMfqrVu3jth7nz59Xi0/sFHGjRtHMtIgQt27dx80aBBqcd55&#10;59WrVw+bBvcX8oCpcccdd7z++uvIDDlMnDjRMU88YPz6fvlBtAYdqhWghcW2IzmFIYH+2CVBAc5C&#10;q5Wi6qIiIAIiUPMEnB0WkQ2GddxcTAumlCjKhg0bUAvHEm/fvp1Zv8zI4nsMlAEDBqxYscJIz38D&#10;A/92DWHZcJADhsuff/6ZmJjIKfjH+IvL67fffnPMk5TIWOh/D8PKqfmjoMSWllvIbGDmcWlxSc3z&#10;1xVFQAS8nICzWsIgTuScWMjChQvxYhG9QFeIbaSlpX3xxRdLly6lnrinmNHLZ0wNdAVVaNy4sSEh&#10;l1xyCd/jy9qzZw/eLULuhOLRCQyUrVu3oigpKSn8xZ3Vvn17L0Rm2CXMBmatohcWT0USAREQgdol&#10;EDB27FgnS9CwYUOUYPr06czfRRhGjBhx0UUXHTp0CEdWeHg4oXim+aIliM3MmTMREn5iAnHHjh3R&#10;IYIiu3fv5kScYCgN88Hwd+H4iomJQZPmzZtHtixAqVu37r333puQkHDMImHHEGgxJonZwzZOFr6a&#10;ydJyCmesT8ktLOnbOunkhIhq5qbTRUAERMD7CRCGIO6wa9cuzAa7Y+l4xfZzaZYtWkIIHUcWGoBI&#10;YIjwmflaSUlJzZs3JyvWlGBnYKwYNgeuLWQGpxBl4lyWLuLyio+PxwlmCAbxfDQGdSHGji+radOm&#10;/HQ8JxLRmpEjRw4ePHj48OGVVsy97bT1YNbo79eyiP/B81t3bRrv3syVmwiIgAh4IQEe33FB4U/C&#10;YDBm8J7gcE1Lare2tagl6/Zm3P3Fn43iwx4Z1KZVUtkqSx0iIAIiYG4CLmmJs/EScyOrtHbMBsbN&#10;xcoSxUsqZaUEIiACFiQgLam80fHd5RcVs7Ej87ikJZXzUgoREAHrEZCWVN7mxbbSI7lF7N4SGRwQ&#10;obfzVg5MKURABCxHQFpSeZMXldgOZxeGBPnHhAdrcUnlvJRCBETAegSkJZW3eVFJaWp2QVhQABuo&#10;VJ5aKURABETAegSkJZW3uWGXhAYFxIRpt/nKcSmFCIiABQlISypvdLQEu0RaUjkppRABEbAqAWlJ&#10;5S2Pj+twmZb4R8suqZyWUoiACFiRgLSk8lYv83HlyMdVOSilEAERsCwBaUklTc/ikqJifFzSEsve&#10;I6q4CIhA5QSkJZVpSZ062QXFOQXFYUH+WqhYeYdSChEQAUsSkJZU0uy8UZFgib+/X1RIEOF3S3YS&#10;VVoEREAEKiEgLalcSw5lFQQH+MdFaKGibicREAERODYBaUklPYMNVNAS3s4bHxGsTiQCIiACInBM&#10;AtKSyu2Sg9kFwdIS3UAiIAIicHwC0pLKteS/dokWvetOEgEREAH5uKrUB4i9l8VLyuySSl4rVqXs&#10;dZIIiIAImIGA7JJK4yW2g5kFIUEBdSMVLzFDj1cdREAEPEFAWnIiqsZCReYEl8Xew6UlnuiBylME&#10;RMAMBKQlJ9SSOnV4NS9TudiMS5sEm6G/qw4iIAKeISAtORFXW2lpSmZBoL9ffHhIYIBYeaYPKlcR&#10;EAHfJ6Dx8cQ+rjoHs/KDAvwTFCzx/b6uGoiACHiOgLSkcrskKMBPgXfPdUHlLAIiYAIC0pJK7JKU&#10;zHK7RBOCTdDZVQUREAGPEZCWVGaXlPu46kZqcYnH+qAyFgER8H0C0pITa0kdFpfg41K8xPe7umog&#10;AiLgQQLSkhNqiY15XLJLPNj/lLUIiIA5CEhLTtSOuYXFGXlFgYq9m6OzqxYiIAIeIyAtORHag1kF&#10;paV1okKDIoIDPdYEylgEREAEfJ6AtORETXggIz/A3y8hIpj3Kvp8U6sCIiACIuAxAtKSyrWkXpQm&#10;cXmsAypjERABUxBwTUt++OGH888/v3Xr1hdddNGaNWuOJrBy5crbbrvttNNO69at2wMPPHDw4EG2&#10;RySZzWbbtGnTjTfe2LFjR34dPXr0vn37jNNTUlKee+65Xr16tW3b9oILLti7d6/3gN2fkccGKtIS&#10;72kRlUQERMA7CbigJfPmzXvkkUf69Onz/vvv161bd/jw4ampqY612rJly7hx43Jzc1966aUnn3zy&#10;999/f+qpp/Lz80mDQlx++eXR0dFvvvnmW2+91b9//6CgsldLkcOYMWP+/PNPhGfixInXXXddYKAX&#10;RSYMH5e0xDv7rkolAiLgPQSc1RLMi08//bRHjx6jRo3q3bv3u+++W1xcPGnSJMeaIBgFBQWDBg06&#10;++yzUYsLL7xww4YNJSUlpHnxxRdbtGjxxBNPYJdwkEO9evXIc8qUKVlZWXfccUe/fv1atWo1dOjQ&#10;pKQkxzxJ43jUMLh95VqSFB1aw9fV5URABETAtwg4qyVFRUWbN29GBkJDywZWf39/9ACPlmNtGzdu&#10;HBcXt2jRIuyMpUuXzp8/v2/fvob9MX369MjIyKuvvhqZwfj46aefUB0cX+vXr8/MzMRSQUsQoQkT&#10;Jhh2jP0oLCzctWvX2vJj3bp16enpNcl3f0Z+oL+/7JKaZK5riYAI+CIBZ7UkOzubYT0mJgYVMeoZ&#10;Hx+flpZWQUuwRTZu3HjFFVdceeWVeKuwMwwt2bFjx+zZs/n1vffeIy6Cp2vhwoV4wzIyMhYsWIAI&#10;ISdYJ/jEkBnHPAmrvPzyy+TGgQjhN6sxysbbeeXjqjHgupAIiIDvEnBWSwICAlAR/Fr2qmKpGDph&#10;P4iXTJ48mdA6vi8OLJjnn38+Ly+PBCEhIUTXEYMuXboQaMGRtWzZMjLkOPXUU0eMGEGsnr8DBw7E&#10;k+aYZ5MmTYjMY+twzJ07d8CAATXGOj23MK+oJDiQl5fojYo1Rl0XEgER8EkCzmoJHir8V3v27EFC&#10;qCgxjO3btzPQO1YaNxQ+KPSgc+fO3bt3v+aaa2bNmoUvizQESzjdSBwcHIy08D1iQwyfg2+Mn7B1&#10;CJ845onYkCziv0dNRub3peexqCQuPJiXvftk26rQIiACIlBTBJzVEuySM844gygIEY4jR47goeID&#10;4RB8X/idtm3bRoHDwsKIdvD50KFDzPRFWtAJwyc2ePDgVatW4f5i4hZhD3Jo3rw5eWKUICpMLz58&#10;+PDWrVuXLFly5pln1lTdK7nOvvR8fz8F3r2kNVQMERABryYQMHbsWCcLaDimiLejCiw0wZfFehFk&#10;4+mnn/bz88N5hXmB4bJ8+XI0Y/HixQjPsGHDcG1hTCQnJ/MNMfnVq1evWLGiadOmF198MdEXDBFO&#10;ISUCw5xjfGhMDrZbMBUKxq9Tp05lule7du3sYRsnC1+FZPM3H5q/9XDPZvF9W//P1LIqZKVTREAE&#10;RMDnCDA9ipGZ2U8sK6zUJ+SClmBktGzZEh8XY3qnTp0QEr7B2YWQEE5v1KhRbGxss2bNwsPDMTVw&#10;SmG1oCV8IAHy0KZNG6wWPiNCLHU0/GNRUVEYKIgQp6A3N9xwwymnnHI84jWsJdPW7F+9J6Nfm8Tu&#10;J9f1uU6gAouACIhANQm4pCV+xrp0nziQopEjR+IuI3pfqUhWv0a3fbZ81oaD/7mw/aXdGlc/N+Ug&#10;AiIgAr5FgMf3r776iqm2LEInyH3iwjsbL/EtBG4p7f7yeEmiFiq6haYyEQERMDUBaclxm3dveh67&#10;AydFa2NHU98BqpwIiIA7CEhLjk0xv6gkNaeQ6I60xB3dTHmIgAiYnIC05NgNfDirgHXv4cEB0WFa&#10;qGjye0DVEwERqD4BacmxGR7ILNsWjGAJe6hUn7JyEAEREAFzE5CWHLt92SGYHxrEKFhi7v6v2omA&#10;CLiHgLTkOHZJRtk2YvU1ics93Uy5iIAImJyAtOTYDcxu8+V2id5cYvIbQNUTARFwCwFpyXG0JL3M&#10;LkmODXcLZWUiAiIgAuYmIC05kV1SX3aJubu/aicCIuAmAtKSY4BkNvDBrLKt8hUvcVM3UzYiIAIm&#10;JyAtOUYDZxcUZeUXB/jVSYzSPC6T3wCqngiIgFsISEuOgfFgZgFbXsaEB4UF6y1YbulmykQERMDk&#10;BKQlx2jglMx8W2mdhrHh7KFi8vZX9URABETAHQSkJcfUkjK7JFmBd3f0MOUhAiJgBQLSkmP6uMrs&#10;kuTYMCv0ANVRBERABKpPQFpyPB9XaXKsFipWv4MpBxEQAUsQkJYcS0uy8HHJLrHEDaBKioAIuIWA&#10;tOQEdol8XG7pY8pEBETA/ASkJRXbuKjEdji7oLRsAxVpiflvANVQBETALQSkJRUxHskpLCwpDfL3&#10;S4jUW7Dc0seUiQiIgPkJSEsqtvGh7LI3KiaVvQVLcMx/A6iGIiACbiGg4fIoLSl/O692dXRL91Im&#10;IiACFiEgLTmGlhRLSyzS/VVNERABNxGQllQEyQ7BJTab7BI3dTBlIwIiYAkC0pKKzcxmXCUlpQ1j&#10;NInLEjeAKikCIuAWAtIS+bjc0pGUiQiIgKUJSEv+p/ltpaUsLikpLdWb3i19W6jyIiACLhKQlvwP&#10;sLzCYt6CVae0TmK0NuNysSspuQiIgIUJSEv+p/FTyxYq2qJCAyNCAi3cK1R1ERABEXCNgLTkf7Uk&#10;u5A9VDBKAvz1FizXepJSi4AIWJmAa1qyYMGCe+65Z/jw4Q888MC2bduOBrdp06bnn3/+6quvvu66&#10;61577bW0tDReKkUym822c+fOp5566sorr+TXt99++9ChQ46nT5kyhe+/+eab2m2Mw2VawqL3EElJ&#10;7TaEri4CIuBbBFzQkpUrVz7xxBOBgYGDBg3au3fvnXfemZGR4VjbXbt2TZgwYc2aNWeddVbPnj0n&#10;T548fvz4wsJC0qAc99133759+84999z+/fvXr18fdbGfu379+u+++2727Nlbt26tXXyp2QXFJbak&#10;qFC9nbd2G0JXFwER8C0CLmjJV199FRsbe8stt4wYMeKZZ57ZsGHDtGnTKmjJnj17zjnnnMsvv/yq&#10;q67q3bv3vHnzioqKSPPhhx8WFBQ88sgjnHvJJZcgJ3Xr1jXOzczMRHJ69OjRpEmTo9khOfn5+dn/&#10;PYqLiz3Kl0lc5T4u2SUexazMRUAEzEbAWS1hEF++fHnXrl0bNGgQFhZ20kkndevWDZeXI4+4uLiA&#10;gAB8WchGTk4O1kbbtm35hjTff/89p4wePbpfv354ybBdsG/4Hg/YxIkTg4KCUJeoqKijrYHt27dj&#10;ALUrPzp37vzjjz96tAVS//Zxhfr7KV7iUdLKXAREwFQEnNUSrAdsg8TEREMDGPSTk5PxWTnCaN26&#10;9ahRoxYtWtSyZctTTjmFNPi1QkPLJtciHkRE+H7MmDHk8Pjjj6NMfD937txly5ZdcMEFzZo18z/W&#10;vrwYK9hA88uPWbNmnXfeeR7Fb9glbBIsKfEoZ2UuAiJgMgLOaolRbUe7gaHfiKvbj/379+MHa9So&#10;0ddff/3FF18QU3n11VexUQz7Ay8WdsnAgQPxkmHBoA1I0eeff873HMcUEk7EZElISMCm4WjcuHFE&#10;RITnGsBmK2VO8H9j77JLPEdaOYuACJiNgLNaEh0djWuLEHpJSYmhDQcOHCCE7shj4cKFhw8fvv76&#10;6/v27Xv++ec/+uijSEVubi5pkIHmzZsbiSMjI3FnpaenE1zZvXv3Qw89hImDusyYMWPs2LH4smqL&#10;cUZ+UX5RCTO46kaESElqqxV0XREQAV8k4KyW4Jjq1KkTU7lQC6Zm8Xfx4sWnn346cRQ+4/4yKk+k&#10;nUgJtggB86ysrJCQEOP7Pn36bNy4EUcZP6WkpPABHerQoQNR9z/++IOsOHr16nXHHXdMnTq1tjjy&#10;RsWCYlvdiOCQQMIlUpPaagddVwREwPcIOKsl1IwpWJgRzPr94Ycf/vnPf2JqDB06FNuCzzi1SEC8&#10;JDw8HO8WkXa+ef/99wcMGIA1w0833XQTM4bHjRtH1GTSpEkE5FEXfiITIivGgf8Kd5bdfKl5lmks&#10;ei+2JURpoWLNs9cVRUAEfJuAC1rSvXt3fFAERTAmGPcRFRxTxDOSkpLwgIGhffv29957LxO9UAvk&#10;5Oyzz8bNZcTeu3Tp8sILL2zZsuWTTz7Bx3X//fczxasCOcwUpKUWcaIl2CWJkSFa9F6LraBLi4AI&#10;+CIBvwrxc2+uA36zkSNHDh48mIX3xnQy9x5fLNn1yswtZ7RM+PfgNjHhwe7NXLmJgAiIgG8RIITB&#10;dCrWfuBSsgcsjlcFF+wS36JQhdKy6J1V72ygEhAgLFXgp1NEQASsS0CD5v+3fVpuET6ueoqXWPd2&#10;UM1FQASqSEBa8jc4fH1G7L1eZHCgJnFVsTvpNBEQAYsSkJb83fBYJJn5RcW20nqKvVv0XlC1RUAE&#10;qk5AWvI3u4y8orzCkvDggKiwIJklVe9QOlMERMCSBKQlfzd7em4hi95ZqBjMjGCJiSVvBlVaBESg&#10;ygSkJX+jO5LLBiq2upEhQQFa8V7l7qQTRUAELEpAWvI/dklCZHCQJgRb9F5QtUVABKpOQFpi15Ky&#10;jR3rMolLWlL17qQzRUAELEpAWvI/WpIgH5dFbwRVWwREoFoEpCVl+FhcUh57Z5Ng4iViUq0upZNF&#10;QAQsSEDjpqEldcpi78UlipdY8B5QlUVABKpPQFpSxjC3sCSnsJgPcRHESzSPq/r9SjmIgAhYi4C0&#10;pKy9eaMichIVGhgeXPYaLGt1AdVWBERABKpNQFpShjAzDy0pjo8I4Y2K1UaqDERABETAcgQ0dJbb&#10;JeUbqMSz6F1aYrlbQBUWARFwAwFpyd9ago8LLZFd4oY+pSxEQASsR0Ba8reWEHtnMy5pifVuAdVY&#10;BETADQSkJRV8XAFugKosREAERMBiBKQlZQ1eHnuXj8tifV/VFQERcB8BaUmdohIbWsIbFVlcoti7&#10;+7qWchIBEbAQAWlJnZyCYoIlQYH+0aH80eISC/V+VVUERMBdBKQldTLzi7PzS2LDgnipot6C5a6O&#10;pXxEQAQsRUBaUicrrwjTJDY8KDRINCzV+VVZERABtxHQ6Fknq6A4u6A4Ljw4NEiTuNzWsZSRCIiA&#10;pQhIS+pk5RcRL4kps0ukJZbq/KqsCIiA2whIS9ASwy6Rj8ttvUoZiYAIWI2AtKRMS3IKSmLl47Ja&#10;31d9RUAE3EfA6lpiKy0t83Fhl4QFhwXKx+W+nqWcREAErETA6lrCEkXskpLS0pjwwGDN47JS11dd&#10;RUAE3EjANS3ZsWPHlClTJk6c+OOPP6amph5djkOHDs2ePfvzzz//8ssvFyxYkJuby6vUScbfI0eO&#10;zJo1a9KkSfy6aNGinJwcvty1a9eMGTO+KD9+++23rKwsN9bNmaywSNCS8KCAyLIXKmqhojPMlEYE&#10;REAEKhIIGDt2rJNUdu/e/fLLLyMDe/bsmTt3Ln979OgRFBRkPz0tLe2rr76aPHkyKbdt2zZz5syo&#10;qKgWLVoEBARkZma+8847aMnOnTvRj8LCwubNm4eFhaFJHEgUx5w5czIyMsjzeOUpLi6eOnVqq1at&#10;2rVr5+/vmgoeL89DWQVzNh1MzSkc0L5+s3qRTqJQMhEQAREwPQGbzbZu3TpG7PPPPz8wMPDE9XVh&#10;RMYiWbt27U033fTss8/ecsstH3300ZIlSxxzRz/QmA4dOjzxxBNjxoypW7fuZ599hmyQZvr06dOm&#10;Tbvyyiv/85//8OvFF18cGxvLInOE4brrrnu8/Ojbt+9LL72EnNRkCxF1Z31JTPmi95q8rq4lAiIg&#10;AmYi4KyWlJSU4IPq2bNn9+7dk5KShgwZgmHx66+/OrLAVuAIDQ2NiYlBKoKDg6Ojo41dST755BMM&#10;FIyP8ePH//TTTwUFBeHh4QgdGfbp06dhw4bJycm9e/fGb2Zoj/1AGPkm/78HxXAv/XIfVxFaEhZc&#10;ieq697rKTQREQATMRMBZLSG8cfDgwZNPPtlwaqEQrVu33rp1qyMLjAw0hjDJ5Zdfftlll5Ee8yUk&#10;JIQ0eMZWrlxJetRl4cKF2B9btmxxPLeoqOjbb7/t2rUrIuT4/d69e59//vlLyg+ynT9/vnvpZxcU&#10;ZeaV2SURskvcS1a5iYAIWImAs1pCrAITASGx736ISFSwITAecHPxfb9+/c455xzCJ0uXLjUsiezs&#10;7Pj4+DvvvPOGG25AFQjRO6oCaT744ANECE+XYwCGE+Pi4nDV3Vp+3HzzzS1btnRv62Tj48ov05Iw&#10;aYl7ySo3ERABKxFwVksiIni5RzAhdBTF4MO8LAZ6R1aETzZt2jRixIiRI0eOGjXq6quvxqPFVC7S&#10;JCYmEkc56aSTMDtwdnEioXvjXITkww8/JGh/11134fKqAJ/rdu7cGTnh6N+/P64w97aO4eOKLouX&#10;yMflXrTKTQREwEIEnNUShAQNIKaP8QEeFOWPP/449dRTHVERNicQgv3B9C18WYz76enphl3SpUuX&#10;lJQUI7ER+4iMLJs0xa8ff/wxIXq8YahFBaOEBJhBxGCYCWYc7t0TvsTGQsVi3qio2LuFuryqKgIi&#10;4AECzmoJg/ill17KNC3G/fXr19933324rYYPH870X+wJVodQtiZNmmC4sHxk+fLlBEheeeWVTp06&#10;GfESpIIpv++9996qVatIgK4QaUdIWKry9ttvDxs2rFu3bmRIiKWC38wDVf7/LPOLSjLzi3j9VVRo&#10;YEigsyg8WiRlLgIiIAK+SMCFAXTAgAGPPfbYhAkTcDohFd999x2WB4bI5s2b0QAqf/rppz/44INM&#10;RsYZhTzUq1fvtddew0nFT0RQCKFznHXWWcjJI488wjoSVibOmzdv2bJld999d7NmzeqXH0Tma4xj&#10;bmExb+eNCg2KCgl0r8VTY1XQhURABETAGwj4GevSfeLAM0YkZvDgwdhDlS6ccaZGO1Nzxs3YvGzn&#10;kdGD2gzs0MCZU5RGBERABCxCgClXRLKZFTVu3DjDw3SCwwW7xHz4iJRk5BXxmveIEAXezde8qpEI&#10;iEDNEbC4lhSjJZGhgdKSmutxupIIiIAZCVhaS/IKS4iXRIcGRoZoAxUz9m7VSQREoKYIWFpLynxc&#10;+cXE3iND/n+Hypoir+uIgAiIgHkIWFdLmHSQU26XMCE4QnaJebq0aiICIlALBKyrJbwAixXvvAuL&#10;CcFa9F4LXU+XFAERMBEB62oJb1PMyC0KDvTHxxUUoLdgmahTqyoiIAI1TsDCWlJUciS3kBlc+Li0&#10;ULHGO54uKAIiYCoCVtYSW3puUWSZlijwbqo+rcqIgAjUPAEra0kJWkLUHbuk5rnriiIgAiJgJgLW&#10;1ZK8ch8Xdkl0mLTETF1adREBEagFAtbVEjYJNrREPq5a6He6pAiIgLkIWFlLyuIlRuzdXG2q2oiA&#10;CIhATROwqJawUJEN5zPyDS1R7L2mu52uJwIiYDICFtWSwpIyo4S2xMcVrje9m6xTqzoiIAI1TsCq&#10;WlJsS8spDAsKiAkN9PfTQsUa73e6oAiIgLkIWFRLCsq1BIskOkwOLnP1aNVGBESgNghYVEvYhqtc&#10;SwJjwoJrA7uuKQIiIAKmImBRLSmzS3LL7JIYLS4xVX9WZURABGqHgEW1pLC4pCxeIh9X7fQ6XVUE&#10;RMBsBCyqJfZ4SYziJWbr0qqPCIhALRCwopawuKSgyB4vUey9FrqdLikCImAyAtbUkjpZBUW87B0f&#10;V5TsEpP1aFVHBESgNghYUUtKSksJlgT4+0WHBIYEWpFAbfQ0XVMERMDMBKw4kpbYSg9nF4YG+ceG&#10;B2mhopl7t+omAiJQUwSsqCXFttLU7ILQoIC4cC0uqamOpuuIgAiYmoAVteS/dklArLTE1J1blRMB&#10;EagxAtbUEtvhrHw244qL0CSuGutpupAIiICZCVhRS/BxlcdLZJeYuWerbiIgAjVJwHJawuISfFyp&#10;OWWx9zhtxlWTfU3XEgERMC8By2kJTcnGjuVagl0iH5d5u7ZqJgIiUIMEXNOSI0eObNy4cdWqVZs3&#10;b87NzT26nDk5OTt27FizZs3atWt37dpVVFSEHUAy/ubl5W3fvp2fOHbv3l1YWGh8n56eTm6rV6/m&#10;L2k8XXdKcySHV2GVli1U1Nt5PY1b+YuACFiDgAtagpCMHz/+zjvvvO2220aNGvX1118jFY6UUJdp&#10;06Y99NBDd5Uf999//7Jly2w2G2ny8/OnTJny8MMPc/q99977/vvvHzp0iO/J85NPPrnnnnvIk+P7&#10;77830nvusJWWpmTmBwf4x4UHBQa4UH3PFUk5i4AIiICvE3BhMP3pp58mT5580003ffbZZ//4xz/G&#10;jBmzfv16x/pjWHzzzTcnn3zyhAkT3njjjeLiYv4WFBSQZvHixS+//PLAgQM/+OADhOSyyy6LiorC&#10;KJkxYwbyM2zYML6/8MILH3nkkZ07d3qUKWZSSlZBcKB/fIQWl3iUtDIXARGwEAFntQRzgUG/d+/e&#10;/fv3b9q06a233tqgQYMffvjBERXGh5+fH1rSuHFj0jRr1gw5MXxc7777buvWrRs2bIilsm3bttjY&#10;2OjoaNxcS5Ysadmy5fnnn9+qVStUKjw8vEKenE4mpDSO6lsthl3C1inx4SEWamdVVQREQAQ8ScBZ&#10;LSGSsWfPnhYtWoSElA3B/v7+HTt23LBhg2PZUJEuXboYJsiLL764ZcuWSy+9NDi47PF//vz5KSkp&#10;X3311fTp0z/88MOPP/74wIEDREoOHjyIwMTFxZEmNDS0bdu2BE4c80xLS8M5RoYcr732WoUrVoFM&#10;mV2SKbukCuR0igiIgAgcl4CzWoKrCvsAuwHLw8gsMjKSSLtjxmFhYTExMRkZGagIB2ZKUFCQkZ7o&#10;SGpq6rXXXvvoo4/27dv39/LDMDWQkMDAQHueWVlZjnmWlJQQhiFP46gQoalCw2KXHDTsEvm4qoBP&#10;p4iACIjAsQg4qyWYI4z4DOuGz4ojOzs7IiLCMU/mdy1atAgn2BNPPPHkk0/26NHj9ddfN6Z7oTGY&#10;LGeccQa+r169eiUkJGzatAmThQPJQaXseRJHccyzXr16BFfGlh///ve/MYaq2Y62snhJPvESLXqv&#10;JkmdLgIiIAJ2As5qCTZHo0aNtm7dasTSiVvgjGrTpo0jSpxgWCrt2rUz4iU9e/ZEMAyd6NChg92k&#10;4FwOlImoSWJi4t69e5nNRRpEhWB+BbXArMG4Qck4EB58a9VsPJuNeElBSGBAfITiJdVkqdNFQARE&#10;4G8Czg7NDOKDBg1auHAhM6+YavXOO+/s379/yJAhOK/efPPNOXPmkB/CgJbMnj0bBxeqwATf5s2b&#10;owT8dMUVV2Cy/PzzzwTeyeHw4cOdOnVCG7p3744+/frrr5zy3nvvYcSQp0cbJ7ewODOvqGwelzZ2&#10;9ChoZS4CImAlAgH4jpysL9YGwQxm/X7xxRcM/XfffTeRD7TkrbfewoXVrVu3+Pj4gICAuXPnEmP/&#10;5ZdfMClYSsI0LXSIc5GZzz//nFnFhNMvuugiXGGYGsnJyUT1p06d+uWXXyIz//znP/GD2UMyFQqG&#10;iUNKZnxh+lTZQNl+OOfzJbtb1Y+6pEuj413ISSBKJgIiIAImJoADad26daw6Z6qtPap9vPr62eMf&#10;zhDBGcV0LNxchsuLUDyfcW0xwZfABlkRREFdkA2GaSIf9evXx/jgMz8Z56IHRFmwYAjdc0W+J6LO&#10;bC4cXAThkRxyPl5JSDNy5MjBgwcPHz680oodL5Nf1x24/bMVQzslvzy8kzNVVhoREAERsCYBhmsM&#10;gwULFowbN86YwXuCw1kfl5EFk3dZJnLqqadiHCAkfMMFcGQhJHw29INlJURH2rdv36RJE341nv35&#10;i9VCfIWfSGAIifE9URNyI0zC3xMIibva8kBGPm/nTdAkLncBVT4iIAIiwEIRq0HYX64ldSMVeLda&#10;y6u+IiACHiRgPS1Jzw3096sXJS3xYK9S1iIgAlYjYD0tkV1itT6u+oqACHiegOW05O94SaQ2dvR8&#10;59IVREAELEPAWlpSbLMdyioI9PdPULzEMl1cFRUBEagBAtbSEt6ClVdsY6Gi3qhYA31LlxABEbAO&#10;AWtpCZO4mKHMW7DYQ8U6bayaioAIiICnCVhLS/al5/n71UmKDvU0VuUvAiIgApYiYDUtKXtbl7TE&#10;Ul1clRUBEagBAtbSkr1ldolfohaX1EDP0iVEQASsRMBaWrI/PY8tXWSXWKmHq64iIAI1QcBaWmLY&#10;JUnRWvReE31L1xABEbAOAWtpCfO4FHu3TudWTUVABGqMgIW0pKCoJDW7gNh7ouZx1Vj/0oVEQASs&#10;QcBCWlJsK72pT/NhpyXHhAVao3FVSxEQARGoIQIW0pLw4IB7z2s5enBbQiY1RFeXEQEREAFrELCQ&#10;luDdYrl7aFCAXs1rjb6tWoqACNQcAQtpSc1B1ZVEQAREwGIEpCUWa3BVVwREQAQ8QEBa4gGoylIE&#10;REAELEZAWmKxBld1RUAERMADBKQlHoCqLEVABETAYgSkJRZrcFVXBERABDxAQFriAajKUgREQAQs&#10;RkBaYrEGV3VFQAREwAMEpCUegKosRUAERMBiBKQlFmtwVVcEREAEPEBAWuIBqMpSBERABCxGwK+0&#10;tNRXqpyXl3fjjTf269fvH//4R0BAgK8UW+UUAREQAV8kUFJS8u233y5btuzll18ODQ09cRV8SUsy&#10;MjJuuumm3377LTw8XPsz+mLXVJlFQAR8iACWRm5u7rBhw1566aXo6GjzaAkiuX///sLCwsDAE72A&#10;pKioCBWNioq6+eabT5zShxrVpaLSA3iUeO655yZOnBgWFubSuaZJnJOT06NHj0WLFtETTFMplyrC&#10;nXL//fdjx19wwQXWtONtNtucOXO4C955552QEIu+mTs7O7tdu3br1q2LjIx0qf8YiYuLi7FI6tev&#10;7+9fSUDEl+wSJ0EUFBSMHTs2JibmvvvuCw4OdvIsMyXjFlq4cOHDDz/866+/YsOZqWrO1yUrK6tx&#10;48a7du2q9HnK+Tx9KyU3wg033DB48ODhw4db86GKp89ffvnl7bff/uabbyp10fhW4zpf2szMTAZD&#10;nDqevhEUe3e+UZRSBERABETg2ARMqCWEUngG4bByTIXn0KqZtKa5UWh9HsdMU52qVQSr1JqmuR1X&#10;UFBQRERE1eiZ4yzjRqiBwTAAd5A5kDnWgluoefPmzvj4zFd3o0ZoCdVv06ZNpV5OsxLg5omLi+vc&#10;ubM1QwU0KwQYRk855ZS6devWwFDinR0JLUlOTm7ZsqWVbwQ6QLdu3Tx9I5gwXuKdfVqlEgEREAET&#10;EzChj8vEraWqiYAIiIB3EpCWeGe7qFQiIAIi4EsEpCW+1FoqqwiIgAh4JwFpiXe2i0olAiIgAr5E&#10;wGyx93379v38888rV65kvXf//v179eplhRmBrMibMWMGS1vT0tLuvffeU089lT7I6ne2CZgyZcra&#10;tWtZ+z1gwICePXuachn87t27p0+fvmHDBnZsa9CgwdChQ5nAxgQeILAJwqeffsouAExsO+OMM1i4&#10;Z8rFm1STDjB//vwjR47QxJ06dTrvvPOYv8Si5Xnz5vET37dq1erqq6+uV6+eL41PVS3r999/T5cY&#10;MmTIoEGDWLq7fv36H374gdsEJuwI0rp1a1Mu3ty4cePXX3+9bds2A1tCQsLo0aOZzWi/C1j8f9ZZ&#10;ZzEwemIcMJVdkpqa+vnnn//444/0GJa8vvHGG2yhwe1U1Q7pM+elpKRs374dwfj444/37NljlPvw&#10;4cP8l6XvJ510EoPsm2++CQ3uK5+pldMF3bFjx/LlyxMTE9krguo/+eSTfGNsWjphwoT33nsPAvHx&#10;8Z988gndw+lcfSkhlU1PT0cnmAONmv70008ffvghS53nzp1Lu7OZCjODZ82aBRlfqlVVy7ply5ZX&#10;XnmFuvN0RR5//fUXS98ZZ1u0aMFPbLDEN1XN26vPO3DgABtesJoEweBgDyFjdZH9LuBBio6B0Hqk&#10;GvRC0xx//PHHxRdf/NprryEqPKtee+21DzzwAM/mpqng8SrCqMHtgaLQRZBSkqEZS5cu5eH03Xff&#10;xVjhUeWaa65hVxXSmI8Gzb1582b+sm8KRlj37t2/+OKL/Px8diJiGxW2pYPA3r17n3nmGXamQmzM&#10;R4Anp0OHDlFNdiHj77hx47gRVqxYcdddd7ErHUzoIdjrLDlieDVf9R1rxF6EGKYIxjnnnPP888/z&#10;KDl58mTaHeMMuV28ePHZZ5/NDl08XZmPw+zZs7G62DCG7XOMg3HA8S7YuXPnv//978suu8wTo6J5&#10;7BKo4eBi8xk8OTyENmzYsEuXLrDj1vKICHtTpuy006RJEx7M7YXCqkVdeCDt06cPRm7Tpk07dOjA&#10;eIqx4k0Fd09ZaG4Wo/GXpf5AMNbl8RfPBo8UI0aMgADDKB2D+4onU/dc1ZtyYSEeDg2qie8CEeVG&#10;wLVL6/MMwSI11u3SQxhb+YsfzJsK7v6yvPjiiyzNu/zyyw0vFi2ORZKUlAQHHtix2zBSEVS+d/+1&#10;vSBH9PI///nPhRdeyLaemzZt4iHD8S5o1KhR165dSYMbw+2FNY+W8AACI7zk9CRjKOHuosdwa7md&#10;mvdniJbwoIp7FAiUlrGGoRYUPLV5f+GrXEKeNLHfsevbt29PT0BI+IvPxyCA0rCzjinVlArS4lge&#10;BIoIC6GXt956K5Xl6ZsOYGyRy18ElaerKuP1/hNnzpzJZo5PPfWUfQMhns0xWBFRY2dD+gNAiB4h&#10;tN5fHVdLSPvijHn00UdHjhx58OBB3tDBAyVRIse7AE84KuuJJ2zzaInh2EFC7NtFMHwYZqyrTWKO&#10;9DySgMK+dYQVaDDRYNKkSXfeeSdP4tS9AgGjb5gyYkSPZYcMDC+8N4yktPWXX37JeEHn57P9jiAN&#10;TMzRvY+uBf5bhtEnnniCIdX+6zGHBbP2AazzK664AqPkoosuwtVP3fF48wTpOA547i4wj5agvdiw&#10;PIbYrVf8XZbd245HDwwRaADBuK+IJfBkauK3OEybNo04Afur4xw3NhjHs8HjJ6ECgwCfua/MuuEj&#10;moGPC08O3nBiJNhka9as4aag3e3TTzBVHcdZk4kKzhxcN0xSMoYCAiQPPvjgwIEDsUgwx+3+CbwX&#10;xrO5yapvPE9Qd6rGgbOXuQbYJdhhjncBYwImrCf2nzePlnAvgQ9/MZFGYNF1Vq1axTexsbHm6zQV&#10;asQDCM+bxiOn8YEudfLJJ/P8xfRohhIUhSmzqIvh8jLZQQUNIUFFrrzySvTSsEeZGkvYAKcHCXjC&#10;MGb1MDXWZNWnOlSWDk81aXqj8/MZ5x5RQzoAD+z8l/uCeQd4wMxXfaNGTFtasGABCrp69Wqm4Zx+&#10;+um8wYg5sswAJlJI1AQIjK3oDX3AlLto0/RIBX2AmuLZYzYjAyBhY/tdwHMViosTuFmzZm7vBqba&#10;J5hBBHzMfURXmF1OmJGRxQo7xfLsyc3D3YKHh9mfdCkGF2aIGjTQFYZapnURkISG+TZMZQQZM2YM&#10;cUUeQpnIxBwV7hPuHx4skBAmQaKgDKksNGFiG5N83H4X1XqGiMfTTz/N0zeWB7NC6QZUGXcHEKZO&#10;ncr3PIw/++yzTMEgJFvrpfVQAYxYKd2eg+duImcdO3bk8QKvDj2EJwkGWeaFc7PwijB6i4eKUYvZ&#10;Yoox7tHnt27dyqMVCsrUTeYacFMYdwGjBLPauE1Ybeb2cpptrSKjJ9SYWs5zB0JCT/KENef2Zqhm&#10;hkzYYIzArWHkg2fvqquuIvoKjfHjxzO44P1gnRp9yJSPYwyXaIkjQ+pOfeHAYxrvKuYe41kMFbn+&#10;+utN2R/Qkscff5xFNhigjKRM3rv00ktRDp4qGFKRFiKxp512GiOLKcfQo28f5BOjhADSddddh4Qs&#10;WbKEyfHcJhjrt912G55AYymryQ76+UcffYTtRW9v27btjTfeyOxN/F32u4A7gknDDIyeeHG12bTE&#10;ZJ1D1REBERABnyBgnniJT+BWIUVABETAlASkJaZsVlVKBERABGqUgLSkRnHrYiIgAiJgSgLSElM2&#10;qyolAiIgAjVKQFpSo7h1MREQAREwJQFpiSmbVZUSAREQgRolIC2pUdy6mAiIgAiYkoC0xJTNqkqJ&#10;gAiIQI0SkJbUKG5dTAREQARMSUBaYspmVaVEQAREoEYJSEtqFLcuJgIiIAKmJPB/HHaPHE5ZTAwA&#10;AAAASUVORK5CYIJQSwMEFAAGAAgAAAAhAMyTHkrdAAAABQEAAA8AAABkcnMvZG93bnJldi54bWxM&#10;j0FLw0AQhe+C/2EZwZvdxGho02xKKeqpCLaC9DbNTpPQ7GzIbpP037t60cvA4z3e+yZfTaYVA/Wu&#10;sawgnkUgiEurG64UfO5fH+YgnEfW2FomBVdysCpub3LMtB35g4adr0QoYZehgtr7LpPSlTUZdDPb&#10;EQfvZHuDPsi+krrHMZSbVj5GUSoNNhwWauxoU1N53l2MgrcRx3USvwzb82lzPeyf37+2MSl1fzet&#10;lyA8Tf4vDD/4AR2KwHS0F9ZOtArCI/73Bm++SBcgjgqS5CkFWeTyP33xDQAA//8DAFBLAwQUAAYA&#10;CAAAACEALmzwAMUAAAClAQAAGQAAAGRycy9fcmVscy9lMm9Eb2MueG1sLnJlbHO8kMGKwjAQhu8L&#10;+w5h7tu0PSyymPYigldxH2BIpmmwmYQkir69gWVBQfDmcWb4v/9j1uPFL+JMKbvACrqmBUGsg3Fs&#10;Ffwetl8rELkgG1wCk4IrZRiHz4/1nhYsNZRnF7OoFM4K5lLij5RZz+QxNyES18sUksdSx2RlRH1E&#10;S7Jv22+Z7hkwPDDFzihIO9ODOFxjbX7NDtPkNG2CPnni8qRCOl+7KxCTpaLAk3H4t+ybyBbkc4fu&#10;PQ7dv4N8eO5wAwAA//8DAFBLAQItABQABgAIAAAAIQCxgme2CgEAABMCAAATAAAAAAAAAAAAAAAA&#10;AAAAAABbQ29udGVudF9UeXBlc10ueG1sUEsBAi0AFAAGAAgAAAAhADj9If/WAAAAlAEAAAsAAAAA&#10;AAAAAAAAAAAAOwEAAF9yZWxzLy5yZWxzUEsBAi0AFAAGAAgAAAAhABHn2ewXBAAA5g4AAA4AAAAA&#10;AAAAAAAAAAAAOgIAAGRycy9lMm9Eb2MueG1sUEsBAi0ACgAAAAAAAAAhAL8lmFzEUQAAxFEAABQA&#10;AAAAAAAAAAAAAAAAfQYAAGRycy9tZWRpYS9pbWFnZTEucG5nUEsBAi0ACgAAAAAAAAAhAPJAdNnC&#10;XwAAwl8AABQAAAAAAAAAAAAAAAAAc1gAAGRycy9tZWRpYS9pbWFnZTIucG5nUEsBAi0AFAAGAAgA&#10;AAAhAMyTHkrdAAAABQEAAA8AAAAAAAAAAAAAAAAAZ7gAAGRycy9kb3ducmV2LnhtbFBLAQItABQA&#10;BgAIAAAAIQAubPAAxQAAAKUBAAAZAAAAAAAAAAAAAAAAAHG5AABkcnMvX3JlbHMvZTJvRG9jLnht&#10;bC5yZWxzUEsFBgAAAAAHAAcAvgEAAG26AAAAAA==&#10;">
+            <v:group id="_x0000_s1094" style="position:absolute;width:62230;height:23082" coordsize="62230,23082" o:gfxdata="UEsDBBQABgAIAAAAIQDb4fbL7gAAAIUBAAATAAAAW0NvbnRlbnRfVHlwZXNdLnhtbHyQz07DMAyH&#10;70i8Q+QralM4IITa7kDhCAiNB7ASt43WOlEcyvb2pNu4IODoPz9/n1xv9vOkForiPDdwXVagiI23&#10;jocG3rdPxR0oScgWJ8/UwIEENu3lRb09BBKV0ywNjCmFe63FjDSjlD4Q50nv44wpl3HQAc0OB9I3&#10;VXWrjedEnIq03oC27qjHjympx31un0wiTQLq4bS4shrAECZnMGVTvbD9QSnOhDInjzsyuiBXWQP0&#10;r4R18jfgnHvJr4nOknrFmJ5xzhraRtHWf3Kkpfz/yGo5S+H73hkquyhdjr3R8m2lj09svwAAAP//&#10;AwBQSwMEFAAGAAgAAAAhAFr0LFu/AAAAFQEAAAsAAABfcmVscy8ucmVsc2zPwWrDMAwG4Ptg72B0&#10;X5TuUMaI01uh19I+gLGVxCy2jGSy9e1nemrHjpL4P0nD4SetZiPRyNnCruvBUPYcYp4tXC/Htw8w&#10;Wl0ObuVMFm6kcBhfX4Yzra62kC6xqGlKVgtLreUTUf1CyWnHhXKbTCzJ1VbKjMX5LzcTvvf9HuXR&#10;gPHJNKdgQU5hB+ZyK23zHztFL6w81c5zQp6m6P9TMfB3PtPWFCczVQtB9N4U2rp2HOA44NMz4y8A&#10;AAD//wMAUEsDBBQABgAIAAAAIQB4n07LyAAAAOMAAAAPAAAAZHJzL2Rvd25yZXYueG1sRE9fa8Iw&#10;EH8X9h3CDXybaeocrjOKiMoeZDAdjL0dzdkWm0tpYlu//TIY+Hi//7dYDbYWHbW+cqxBTRIQxLkz&#10;FRcavk67pzkIH5AN1o5Jw408rJYPowVmxvX8Sd0xFCKGsM9QQxlCk0np85Is+olriCN3dq3FEM+2&#10;kKbFPobbWqZJ8iItVhwbSmxoU1J+OV6thn2P/Xqqtt3hct7cfk6zj++DIq3Hj8P6DUSgIdzF/+53&#10;E+erNFGzefr6DH8/RQDk8hcAAP//AwBQSwECLQAUAAYACAAAACEA2+H2y+4AAACFAQAAEwAAAAAA&#10;AAAAAAAAAAAAAAAAW0NvbnRlbnRfVHlwZXNdLnhtbFBLAQItABQABgAIAAAAIQBa9CxbvwAAABUB&#10;AAALAAAAAAAAAAAAAAAAAB8BAABfcmVscy8ucmVsc1BLAQItABQABgAIAAAAIQB4n07LyAAAAOMA&#10;AAAPAAAAAAAAAAAAAAAAAAcCAABkcnMvZG93bnJldi54bWxQSwUGAAAAAAMAAwC3AAAA/AIAAAAA&#10;">
+              <v:shape id="Picture 1" o:spid="_x0000_s1095" type="#_x0000_t75" style="position:absolute;top:190;width:29159;height:22860;visibility:visible;mso-wrap-style:square" o:gfxdata="UEsDBBQABgAIAAAAIQDb4fbL7gAAAIUBAAATAAAAW0NvbnRlbnRfVHlwZXNdLnhtbHyQz07DMAyH&#10;70i8Q+QralM4IITa7kDhCAiNB7ASt43WOlEcyvb2pNu4IODoPz9/n1xv9vOkForiPDdwXVagiI23&#10;jocG3rdPxR0oScgWJ8/UwIEENu3lRb09BBKV0ywNjCmFe63FjDSjlD4Q50nv44wpl3HQAc0OB9I3&#10;VXWrjedEnIq03oC27qjHjympx31un0wiTQLq4bS4shrAECZnMGVTvbD9QSnOhDInjzsyuiBXWQP0&#10;r4R18jfgnHvJr4nOknrFmJ5xzhraRtHWf3Kkpfz/yGo5S+H73hkquyhdjr3R8m2lj09svwAAAP//&#10;AwBQSwMEFAAGAAgAAAAhAFr0LFu/AAAAFQEAAAsAAABfcmVscy8ucmVsc2zPwWrDMAwG4Ptg72B0&#10;X5TuUMaI01uh19I+gLGVxCy2jGSy9e1nemrHjpL4P0nD4SetZiPRyNnCruvBUPYcYp4tXC/Htw8w&#10;Wl0ObuVMFm6kcBhfX4Yzra62kC6xqGlKVgtLreUTUf1CyWnHhXKbTCzJ1VbKjMX5LzcTvvf9HuXR&#10;gPHJNKdgQU5hB+ZyK23zHztFL6w81c5zQp6m6P9TMfB3PtPWFCczVQtB9N4U2rp2HOA44NMz4y8A&#10;AAD//wMAUEsDBBQABgAIAAAAIQBL+s6czAAAAOMAAAAPAAAAZHJzL2Rvd25yZXYueG1sRI9Ba8JA&#10;FITvBf/D8gq91d1ECDW6imgLOXipre31kX0mqdm3IbuN0V/fLRR6HGbmG2a5Hm0rBup941hDMlUg&#10;iEtnGq40vL+9PD6B8AHZYOuYNFzJw3o1uVtibtyFX2k4hEpECPscNdQhdLmUvqzJop+6jjh6J9db&#10;DFH2lTQ9XiLctjJVKpMWG44LNXa0rak8H76ths1QjJ/Pt9vxa1vss/O+S/G6+9D64X7cLEAEGsN/&#10;+K9dGA1potR8ls6yBH4/xT8gVz8AAAD//wMAUEsBAi0AFAAGAAgAAAAhANvh9svuAAAAhQEAABMA&#10;AAAAAAAAAAAAAAAAAAAAAFtDb250ZW50X1R5cGVzXS54bWxQSwECLQAUAAYACAAAACEAWvQsW78A&#10;AAAVAQAACwAAAAAAAAAAAAAAAAAfAQAAX3JlbHMvLnJlbHNQSwECLQAUAAYACAAAACEAS/rOnMwA&#10;AADjAAAADwAAAAAAAAAAAAAAAAAHAgAAZHJzL2Rvd25yZXYueG1sUEsFBgAAAAADAAMAtwAAAAAD&#10;AAAAAA==&#10;">
                 <v:imagedata r:id="rId29" o:title=""/>
               </v:shape>
-              <v:shape id="Picture 1" o:spid="_x0000_s1038" type="#_x0000_t75" style="position:absolute;left:32079;width:31433;height:24143;visibility:visible;mso-wrap-style:square" o:gfxdata="UEsDBBQABgAIAAAAIQDb4fbL7gAAAIUBAAATAAAAW0NvbnRlbnRfVHlwZXNdLnhtbHyQz07DMAyH&#10;70i8Q+QralM4IITa7kDhCAiNB7ASt43WOlEcyvb2pNu4IODoPz9/n1xv9vOkForiPDdwXVagiI23&#10;jocG3rdPxR0oScgWJ8/UwIEENu3lRb09BBKV0ywNjCmFe63FjDSjlD4Q50nv44wpl3HQAc0OB9I3&#10;VXWrjedEnIq03oC27qjHjympx31un0wiTQLq4bS4shrAECZnMGVTvbD9QSnOhDInjzsyuiBXWQP0&#10;r4R18jfgnHvJr4nOknrFmJ5xzhraRtHWf3Kkpfz/yGo5S+H73hkquyhdjr3R8m2lj09svwAAAP//&#10;AwBQSwMEFAAGAAgAAAAhAFr0LFu/AAAAFQEAAAsAAABfcmVscy8ucmVsc2zPwWrDMAwG4Ptg72B0&#10;X5TuUMaI01uh19I+gLGVxCy2jGSy9e1nemrHjpL4P0nD4SetZiPRyNnCruvBUPYcYp4tXC/Htw8w&#10;Wl0ObuVMFm6kcBhfX4Yzra62kC6xqGlKVgtLreUTUf1CyWnHhXKbTCzJ1VbKjMX5LzcTvvf9HuXR&#10;gPHJNKdgQU5hB+ZyK23zHztFL6w81c5zQp6m6P9TMfB3PtPWFCczVQtB9N4U2rp2HOA44NMz4y8A&#10;AAD//wMAUEsDBBQABgAIAAAAIQAaTWizyQAAAOMAAAAPAAAAZHJzL2Rvd25yZXYueG1sRI/LasMw&#10;EEX3hf6DmEI3JZEcQ3CdKKEPSrMLdRvwcrAmtqk1MpZqu38fLQJZXu6Ls93PthMjDb51rCFZKhDE&#10;lTMt1xp+vj8WGQgfkA12jknDP3nY7+7vtpgbN/EXjUWoRRxhn6OGJoQ+l9JXDVn0S9cTR+/sBosh&#10;yqGWZsApjttOrpRaS4stx4cGe3prqPot/qyGpzJNP4v164T2VKv3sSuzw7HU+vFhftmACDSHW/ja&#10;PhgNqyR5Vmmm0kgRmSIPyN0FAAD//wMAUEsBAi0AFAAGAAgAAAAhANvh9svuAAAAhQEAABMAAAAA&#10;AAAAAAAAAAAAAAAAAFtDb250ZW50X1R5cGVzXS54bWxQSwECLQAUAAYACAAAACEAWvQsW78AAAAV&#10;AQAACwAAAAAAAAAAAAAAAAAfAQAAX3JlbHMvLnJlbHNQSwECLQAUAAYACAAAACEAGk1os8kAAADj&#10;AAAADwAAAAAAAAAAAAAAAAAHAgAAZHJzL2Rvd25yZXYueG1sUEsFBgAAAAADAAMAtwAAAP0CAAAA&#10;AA==&#10;">
+              <v:shape id="Picture 1" o:spid="_x0000_s1096" type="#_x0000_t75" style="position:absolute;left:32067;width:30163;height:23082;visibility:visible;mso-wrap-style:square" o:gfxdata="UEsDBBQABgAIAAAAIQDb4fbL7gAAAIUBAAATAAAAW0NvbnRlbnRfVHlwZXNdLnhtbHyQz07DMAyH&#10;70i8Q+QralM4IITa7kDhCAiNB7ASt43WOlEcyvb2pNu4IODoPz9/n1xv9vOkForiPDdwXVagiI23&#10;jocG3rdPxR0oScgWJ8/UwIEENu3lRb09BBKV0ywNjCmFe63FjDSjlD4Q50nv44wpl3HQAc0OB9I3&#10;VXWrjedEnIq03oC27qjHjympx31un0wiTQLq4bS4shrAECZnMGVTvbD9QSnOhDInjzsyuiBXWQP0&#10;r4R18jfgnHvJr4nOknrFmJ5xzhraRtHWf3Kkpfz/yGo5S+H73hkquyhdjr3R8m2lj09svwAAAP//&#10;AwBQSwMEFAAGAAgAAAAhAFr0LFu/AAAAFQEAAAsAAABfcmVscy8ucmVsc2zPwWrDMAwG4Ptg72B0&#10;X5TuUMaI01uh19I+gLGVxCy2jGSy9e1nemrHjpL4P0nD4SetZiPRyNnCruvBUPYcYp4tXC/Htw8w&#10;Wl0ObuVMFm6kcBhfX4Yzra62kC6xqGlKVgtLreUTUf1CyWnHhXKbTCzJ1VbKjMX5LzcTvvf9HuXR&#10;gPHJNKdgQU5hB+ZyK23zHztFL6w81c5zQp6m6P9TMfB3PtPWFCczVQtB9N4U2rp2HOA44NMz4y8A&#10;AAD//wMAUEsDBBQABgAIAAAAIQDUwvZoyQAAAOMAAAAPAAAAZHJzL2Rvd25yZXYueG1sRE9La8JA&#10;EL4X/A/LCF6kbmq0pKmr1EKglyo+wB6H7DQJZmdDdtXtv+8WhB7ne89iFUwrrtS7xrKCp0kCgri0&#10;uuFKwfFQPGYgnEfW2FomBT/kYLUcPCww1/bGO7rufSViCLscFdTed7mUrqzJoJvYjjhy37Y36OPZ&#10;V1L3eIvhppXTJHmWBhuODTV29F5Ted5fjIKXsy7WxefhJKvmK2x4vdtuxkGp0TC8vYLwFPy/+O7+&#10;0HH+LMvmSZpOU/j7KQIgl78AAAD//wMAUEsBAi0AFAAGAAgAAAAhANvh9svuAAAAhQEAABMAAAAA&#10;AAAAAAAAAAAAAAAAAFtDb250ZW50X1R5cGVzXS54bWxQSwECLQAUAAYACAAAACEAWvQsW78AAAAV&#10;AQAACwAAAAAAAAAAAAAAAAAfAQAAX3JlbHMvLnJlbHNQSwECLQAUAAYACAAAACEA1ML2aMkAAADj&#10;AAAADwAAAAAAAAAAAAAAAAAHAgAAZHJzL2Rvd25yZXYueG1sUEsFBgAAAAADAAMAtwAAAP0CAAAA&#10;AA==&#10;">
                 <v:imagedata r:id="rId30" o:title=""/>
               </v:shape>
             </v:group>
-            <v:oval id="Oval 4" o:spid="_x0000_s1039" style="position:absolute;left:13481;top:19870;width:1055;height:1172;visibility:visible;mso-wrap-style:square;v-text-anchor:middle" o:gfxdata="UEsDBBQABgAIAAAAIQDb4fbL7gAAAIUBAAATAAAAW0NvbnRlbnRfVHlwZXNdLnhtbHyQz07DMAyH&#10;70i8Q+QralM4IITa7kDhCAiNB7ASt43WOlEcyvb2pNu4IODoPz9/n1xv9vOkForiPDdwXVagiI23&#10;jocG3rdPxR0oScgWJ8/UwIEENu3lRb09BBKV0ywNjCmFe63FjDSjlD4Q50nv44wpl3HQAc0OB9I3&#10;VXWrjedEnIq03oC27qjHjympx31un0wiTQLq4bS4shrAECZnMGVTvbD9QSnOhDInjzsyuiBXWQP0&#10;r4R18jfgnHvJr4nOknrFmJ5xzhraRtHWf3Kkpfz/yGo5S+H73hkquyhdjr3R8m2lj09svwAAAP//&#10;AwBQSwMEFAAGAAgAAAAhAFr0LFu/AAAAFQEAAAsAAABfcmVscy8ucmVsc2zPwWrDMAwG4Ptg72B0&#10;X5TuUMaI01uh19I+gLGVxCy2jGSy9e1nemrHjpL4P0nD4SetZiPRyNnCruvBUPYcYp4tXC/Htw8w&#10;Wl0ObuVMFm6kcBhfX4Yzra62kC6xqGlKVgtLreUTUf1CyWnHhXKbTCzJ1VbKjMX5LzcTvvf9HuXR&#10;gPHJNKdgQU5hB+ZyK23zHztFL6w81c5zQp6m6P9TMfB3PtPWFCczVQtB9N4U2rp2HOA44NMz4y8A&#10;AAD//wMAUEsDBBQABgAIAAAAIQB6FIdayAAAAOMAAAAPAAAAZHJzL2Rvd25yZXYueG1sRI9Ba8JA&#10;FITvhf6H5RW8FN0khxhTVxFBsEdtoddH9pmE7r4N2afGf98tFHocZuYbZr2dvFM3GmMf2EC+yEAR&#10;N8H23Br4/DjMK1BRkC26wGTgQRG2m+enNdY23PlEt7O0KkE41migExlqrWPTkce4CANx8i5h9ChJ&#10;jq22I94T3DtdZFmpPfacFjocaN9R832+egO7hxZ3iqvDqy25LOUrvqOrjJm9TLs3UEKT/If/2kdr&#10;oMiLrFrly3wJv5/SH9CbHwAAAP//AwBQSwECLQAUAAYACAAAACEA2+H2y+4AAACFAQAAEwAAAAAA&#10;AAAAAAAAAAAAAAAAW0NvbnRlbnRfVHlwZXNdLnhtbFBLAQItABQABgAIAAAAIQBa9CxbvwAAABUB&#10;AAALAAAAAAAAAAAAAAAAAB8BAABfcmVscy8ucmVsc1BLAQItABQABgAIAAAAIQB6FIdayAAAAOMA&#10;AAAPAAAAAAAAAAAAAAAAAAcCAABkcnMvZG93bnJldi54bWxQSwUGAAAAAAMAAwC3AAAA/AIAAAAA&#10;" filled="f" strokecolor="red" strokeweight="1pt">
+            <v:oval id="Oval 2" o:spid="_x0000_s1097" style="position:absolute;left:5207;top:19431;width:1524;height:1397;visibility:visible;mso-wrap-style:square;v-text-anchor:middle" o:gfxdata="UEsDBBQABgAIAAAAIQDb4fbL7gAAAIUBAAATAAAAW0NvbnRlbnRfVHlwZXNdLnhtbHyQz07DMAyH&#10;70i8Q+QralM4IITa7kDhCAiNB7ASt43WOlEcyvb2pNu4IODoPz9/n1xv9vOkForiPDdwXVagiI23&#10;jocG3rdPxR0oScgWJ8/UwIEENu3lRb09BBKV0ywNjCmFe63FjDSjlD4Q50nv44wpl3HQAc0OB9I3&#10;VXWrjedEnIq03oC27qjHjympx31un0wiTQLq4bS4shrAECZnMGVTvbD9QSnOhDInjzsyuiBXWQP0&#10;r4R18jfgnHvJr4nOknrFmJ5xzhraRtHWf3Kkpfz/yGo5S+H73hkquyhdjr3R8m2lj09svwAAAP//&#10;AwBQSwMEFAAGAAgAAAAhAFr0LFu/AAAAFQEAAAsAAABfcmVscy8ucmVsc2zPwWrDMAwG4Ptg72B0&#10;X5TuUMaI01uh19I+gLGVxCy2jGSy9e1nemrHjpL4P0nD4SetZiPRyNnCruvBUPYcYp4tXC/Htw8w&#10;Wl0ObuVMFm6kcBhfX4Yzra62kC6xqGlKVgtLreUTUf1CyWnHhXKbTCzJ1VbKjMX5LzcTvvf9HuXR&#10;gPHJNKdgQU5hB+ZyK23zHztFL6w81c5zQp6m6P9TMfB3PtPWFCczVQtB9N4U2rp2HOA44NMz4y8A&#10;AAD//wMAUEsDBBQABgAIAAAAIQAB1qsxxwAAAOIAAAAPAAAAZHJzL2Rvd25yZXYueG1sRI/BasMw&#10;EETvhf6D2EIuJZGbg+y4UUIoBNJj0kCui7W1TaWVsbaJ8/dVodDjMDNvmPV2Cl5daUx9ZAsviwIU&#10;cRNdz62F88d+XoFKguzQRyYLd0qw3Tw+rLF28cZHup6kVRnCqUYLnchQa52ajgKmRRyIs/cZx4CS&#10;5dhqN+Itw4PXy6IwOmDPeaHDgd46ar5O38HC7q7FH9Nq/+wMGyOX9I6+snb2NO1eQQlN8h/+ax+c&#10;BbMsVmVVliX8Xsp3QG9+AAAA//8DAFBLAQItABQABgAIAAAAIQDb4fbL7gAAAIUBAAATAAAAAAAA&#10;AAAAAAAAAAAAAABbQ29udGVudF9UeXBlc10ueG1sUEsBAi0AFAAGAAgAAAAhAFr0LFu/AAAAFQEA&#10;AAsAAAAAAAAAAAAAAAAAHwEAAF9yZWxzLy5yZWxzUEsBAi0AFAAGAAgAAAAhAAHWqzHHAAAA4gAA&#10;AA8AAAAAAAAAAAAAAAAABwIAAGRycy9kb3ducmV2LnhtbFBLBQYAAAAAAwADALcAAAD7AgAAAAA=&#10;" filled="f" strokecolor="red" strokeweight="1pt">
               <v:stroke joinstyle="miter"/>
             </v:oval>
-            <v:oval id="Oval 4" o:spid="_x0000_s1040" style="position:absolute;left:45251;top:2754;width:1055;height:1173;visibility:visible;mso-wrap-style:square;v-text-anchor:middle" o:gfxdata="UEsDBBQABgAIAAAAIQDb4fbL7gAAAIUBAAATAAAAW0NvbnRlbnRfVHlwZXNdLnhtbHyQz07DMAyH&#10;70i8Q+QralM4IITa7kDhCAiNB7ASt43WOlEcyvb2pNu4IODoPz9/n1xv9vOkForiPDdwXVagiI23&#10;jocG3rdPxR0oScgWJ8/UwIEENu3lRb09BBKV0ywNjCmFe63FjDSjlD4Q50nv44wpl3HQAc0OB9I3&#10;VXWrjedEnIq03oC27qjHjympx31un0wiTQLq4bS4shrAECZnMGVTvbD9QSnOhDInjzsyuiBXWQP0&#10;r4R18jfgnHvJr4nOknrFmJ5xzhraRtHWf3Kkpfz/yGo5S+H73hkquyhdjr3R8m2lj09svwAAAP//&#10;AwBQSwMEFAAGAAgAAAAhAFr0LFu/AAAAFQEAAAsAAABfcmVscy8ucmVsc2zPwWrDMAwG4Ptg72B0&#10;X5TuUMaI01uh19I+gLGVxCy2jGSy9e1nemrHjpL4P0nD4SetZiPRyNnCruvBUPYcYp4tXC/Htw8w&#10;Wl0ObuVMFm6kcBhfX4Yzra62kC6xqGlKVgtLreUTUf1CyWnHhXKbTCzJ1VbKjMX5LzcTvvf9HuXR&#10;gPHJNKdgQU5hB+ZyK23zHztFL6w81c5zQp6m6P9TMfB3PtPWFCczVQtB9N4U2rp2HOA44NMz4y8A&#10;AAD//wMAUEsDBBQABgAIAAAAIQA9wBdbxAAAAOMAAAAPAAAAZHJzL2Rvd25yZXYueG1sRE9fS8Mw&#10;EH8X/A7hBF/EJRWJXV02hjDQx22Cr0dztsXkUppz6769EQQf7/f/Vps5BnWiKQ+JHVQLA4q4TX7g&#10;zsH7cXdfg8qC7DEkJgcXyrBZX1+tsPHpzHs6HaRTJYRzgw56kbHROrc9RcyLNBIX7jNNEaWcU6f9&#10;hOcSHoN+MMbqiAOXhh5Heump/Tp8Rwfbi5awz8vdnbdsrXzkNwy1c7c38/YZlNAs/+I/96sv8221&#10;NKZ6rJ/g96cCgF7/AAAA//8DAFBLAQItABQABgAIAAAAIQDb4fbL7gAAAIUBAAATAAAAAAAAAAAA&#10;AAAAAAAAAABbQ29udGVudF9UeXBlc10ueG1sUEsBAi0AFAAGAAgAAAAhAFr0LFu/AAAAFQEAAAsA&#10;AAAAAAAAAAAAAAAAHwEAAF9yZWxzLy5yZWxzUEsBAi0AFAAGAAgAAAAhAD3AF1vEAAAA4wAAAA8A&#10;AAAAAAAAAAAAAAAABwIAAGRycy9kb3ducmV2LnhtbFBLBQYAAAAAAwADALcAAAD4AgAAAAA=&#10;" filled="f" strokecolor="red" strokeweight="1pt">
+            <v:oval id="Oval 2" o:spid="_x0000_s1098" style="position:absolute;left:37973;top:2095;width:1524;height:1397;visibility:visible;mso-wrap-style:square;v-text-anchor:middle" o:gfxdata="UEsDBBQABgAIAAAAIQDb4fbL7gAAAIUBAAATAAAAW0NvbnRlbnRfVHlwZXNdLnhtbHyQz07DMAyH&#10;70i8Q+QralM4IITa7kDhCAiNB7ASt43WOlEcyvb2pNu4IODoPz9/n1xv9vOkForiPDdwXVagiI23&#10;jocG3rdPxR0oScgWJ8/UwIEENu3lRb09BBKV0ywNjCmFe63FjDSjlD4Q50nv44wpl3HQAc0OB9I3&#10;VXWrjedEnIq03oC27qjHjympx31un0wiTQLq4bS4shrAECZnMGVTvbD9QSnOhDInjzsyuiBXWQP0&#10;r4R18jfgnHvJr4nOknrFmJ5xzhraRtHWf3Kkpfz/yGo5S+H73hkquyhdjr3R8m2lj09svwAAAP//&#10;AwBQSwMEFAAGAAgAAAAhAFr0LFu/AAAAFQEAAAsAAABfcmVscy8ucmVsc2zPwWrDMAwG4Ptg72B0&#10;X5TuUMaI01uh19I+gLGVxCy2jGSy9e1nemrHjpL4P0nD4SetZiPRyNnCruvBUPYcYp4tXC/Htw8w&#10;Wl0ObuVMFm6kcBhfX4Yzra62kC6xqGlKVgtLreUTUf1CyWnHhXKbTCzJ1VbKjMX5LzcTvvf9HuXR&#10;gPHJNKdgQU5hB+ZyK23zHztFL6w81c5zQp6m6P9TMfB3PtPWFCczVQtB9N4U2rp2HOA44NMz4y8A&#10;AAD//wMAUEsDBBQABgAIAAAAIQCW8OyjyQAAAOMAAAAPAAAAZHJzL2Rvd25yZXYueG1sRI9BawIx&#10;EIXvhf6HMAUvRbOrbdCtUUQQ2qO20OuwGXeXJpNlE3X9951DoceZefPe+9bbMXh1pSF1kS2UswIU&#10;cR1dx42Fr8/DdAkqZWSHPjJZuFOC7ebxYY2Vizc+0vWUGyUmnCq00ObcV1qnuqWAaRZ7Yrmd4xAw&#10;yzg02g14E/Pg9bwojA7YsSS02NO+pfrndAkWdned/TGtDs/OsDH5O32gX1o7eRp3b6Ayjflf/Pf9&#10;7qT+wqxeFy9lKRTCJAvQm18AAAD//wMAUEsBAi0AFAAGAAgAAAAhANvh9svuAAAAhQEAABMAAAAA&#10;AAAAAAAAAAAAAAAAAFtDb250ZW50X1R5cGVzXS54bWxQSwECLQAUAAYACAAAACEAWvQsW78AAAAV&#10;AQAACwAAAAAAAAAAAAAAAAAfAQAAX3JlbHMvLnJlbHNQSwECLQAUAAYACAAAACEAlvDso8kAAADj&#10;AAAADwAAAAAAAAAAAAAAAAAHAgAAZHJzL2Rvd25yZXYueG1sUEsFBgAAAAADAAMAtwAAAP0CAAAA&#10;AA==&#10;" filled="f" strokecolor="red" strokeweight="1pt">
               <v:stroke joinstyle="miter"/>
             </v:oval>
             <w10:anchorlock/>
@@ -11456,7 +11420,7 @@
         <w:pStyle w:val="Caption"/>
         <w:jc w:val="center"/>
       </w:pPr>
-      <w:bookmarkStart w:id="37" w:name="_Toc139922752"/>
+      <w:bookmarkStart w:id="34" w:name="_Toc139829244"/>
       <w:r>
         <w:rPr>
           <w:color w:val="auto"/>
@@ -11518,7 +11482,7 @@
         </w:rPr>
         <w:t>RMSE &amp; R2 vs Number of Trees</w:t>
       </w:r>
-      <w:bookmarkEnd w:id="37"/>
+      <w:bookmarkEnd w:id="34"/>
     </w:p>
     <w:p/>
     <w:p>
@@ -11555,7 +11519,7 @@
         <w:pStyle w:val="Caption"/>
         <w:jc w:val="center"/>
       </w:pPr>
-      <w:bookmarkStart w:id="38" w:name="_Toc139922753"/>
+      <w:bookmarkStart w:id="35" w:name="_Toc139922753"/>
       <w:r>
         <w:rPr>
           <w:color w:val="auto"/>
@@ -11611,7 +11575,7 @@
         </w:rPr>
         <w:t>Prediction vs Actual; &amp; error distribution for random forest model</w:t>
       </w:r>
-      <w:bookmarkEnd w:id="38"/>
+      <w:bookmarkEnd w:id="35"/>
     </w:p>
     <w:p>
       <w:pPr>
@@ -11678,7 +11642,7 @@
         <w:pStyle w:val="Caption"/>
         <w:jc w:val="center"/>
       </w:pPr>
-      <w:bookmarkStart w:id="39" w:name="_Toc139922754"/>
+      <w:bookmarkStart w:id="36" w:name="_Toc139922754"/>
       <w:r>
         <w:rPr>
           <w:color w:val="auto"/>
@@ -11734,7 +11698,7 @@
         </w:rPr>
         <w:t>Actual and model power generation in a summer week in 2021 &amp; 2022</w:t>
       </w:r>
-      <w:bookmarkEnd w:id="39"/>
+      <w:bookmarkEnd w:id="36"/>
     </w:p>
     <w:p/>
     <w:p>
@@ -11749,7 +11713,7 @@
       <w:pPr>
         <w:pStyle w:val="Heading2"/>
       </w:pPr>
-      <w:bookmarkStart w:id="40" w:name="_Toc139818910"/>
+      <w:bookmarkStart w:id="37" w:name="_Toc139818910"/>
       <w:r>
         <w:lastRenderedPageBreak/>
         <w:t>5</w:t>
@@ -11769,7 +11733,7 @@
       <w:r>
         <w:t>Time Series Modeling</w:t>
       </w:r>
-      <w:bookmarkEnd w:id="40"/>
+      <w:bookmarkEnd w:id="37"/>
       <w:r>
         <w:t xml:space="preserve"> </w:t>
       </w:r>
@@ -11778,7 +11742,7 @@
       <w:pPr>
         <w:ind w:firstLine="720"/>
       </w:pPr>
-      <w:bookmarkStart w:id="41" w:name="_Hlk139828135"/>
+      <w:bookmarkStart w:id="38" w:name="_Hlk139828135"/>
       <w:r>
         <w:t xml:space="preserve">Time series models were explored on the actual solar power generation without excluding nighttime. The </w:t>
       </w:r>
@@ -11870,11 +11834,11 @@
       <w:r>
         <w:t xml:space="preserve"> to forecast the future 72 hours (3 days). The autoregressive model achieved an overall </w:t>
       </w:r>
-      <w:bookmarkStart w:id="42" w:name="_Hlk139380704"/>
+      <w:bookmarkStart w:id="39" w:name="_Hlk139380704"/>
       <w:r>
         <w:t xml:space="preserve">RMSE of 1900 MW, </w:t>
       </w:r>
-      <w:bookmarkEnd w:id="42"/>
+      <w:bookmarkEnd w:id="39"/>
       <w:r>
         <w:t>with a relatively low R</w:t>
       </w:r>
@@ -11979,152 +11943,41 @@
         <w:t xml:space="preserve">. </w:t>
       </w:r>
     </w:p>
-    <w:bookmarkEnd w:id="41"/>
     <w:p>
       <w:pPr>
         <w:ind w:firstLine="720"/>
       </w:pPr>
+    </w:p>
+    <w:bookmarkEnd w:id="38"/>
+    <w:p>
+      <w:pPr>
+        <w:ind w:hanging="810"/>
+      </w:pPr>
       <w:r>
         <w:rPr>
           <w:noProof/>
         </w:rPr>
-        <w:drawing>
-          <wp:anchor distT="0" distB="0" distL="114300" distR="114300" simplePos="0" relativeHeight="251640832" behindDoc="0" locked="0" layoutInCell="1" allowOverlap="1" wp14:anchorId="6704A25A" wp14:editId="79E56B8B">
-            <wp:simplePos x="0" y="0"/>
-            <wp:positionH relativeFrom="margin">
-              <wp:posOffset>-280035</wp:posOffset>
-            </wp:positionH>
-            <wp:positionV relativeFrom="paragraph">
-              <wp:posOffset>585470</wp:posOffset>
-            </wp:positionV>
-            <wp:extent cx="3199765" cy="2174875"/>
-            <wp:effectExtent l="0" t="0" r="635" b="0"/>
-            <wp:wrapSquare wrapText="bothSides"/>
-            <wp:docPr id="1207892830" name="Picture 1"/>
-            <wp:cNvGraphicFramePr>
-              <a:graphicFrameLocks xmlns:a="http://schemas.openxmlformats.org/drawingml/2006/main" noChangeAspect="1"/>
-            </wp:cNvGraphicFramePr>
-            <a:graphic xmlns:a="http://schemas.openxmlformats.org/drawingml/2006/main">
-              <a:graphicData uri="http://schemas.openxmlformats.org/drawingml/2006/picture">
-                <pic:pic xmlns:pic="http://schemas.openxmlformats.org/drawingml/2006/picture">
-                  <pic:nvPicPr>
-                    <pic:cNvPr id="1207892830" name=""/>
-                    <pic:cNvPicPr/>
-                  </pic:nvPicPr>
-                  <pic:blipFill>
-                    <a:blip r:embed="rId34">
-                      <a:extLst>
-                        <a:ext uri="{28A0092B-C50C-407E-A947-70E740481C1C}">
-                          <a14:useLocalDpi xmlns:a14="http://schemas.microsoft.com/office/drawing/2010/main" val="0"/>
-                        </a:ext>
-                      </a:extLst>
-                    </a:blip>
-                    <a:stretch>
-                      <a:fillRect/>
-                    </a:stretch>
-                  </pic:blipFill>
-                  <pic:spPr>
-                    <a:xfrm>
-                      <a:off x="0" y="0"/>
-                      <a:ext cx="3199765" cy="2174875"/>
-                    </a:xfrm>
-                    <a:prstGeom prst="rect">
-                      <a:avLst/>
-                    </a:prstGeom>
-                  </pic:spPr>
-                </pic:pic>
-              </a:graphicData>
-            </a:graphic>
-            <wp14:sizeRelH relativeFrom="page">
-              <wp14:pctWidth>0</wp14:pctWidth>
-            </wp14:sizeRelH>
-            <wp14:sizeRelV relativeFrom="page">
-              <wp14:pctHeight>0</wp14:pctHeight>
-            </wp14:sizeRelV>
-          </wp:anchor>
-        </w:drawing>
-      </w:r>
-      <w:r>
-        <w:rPr>
-          <w:noProof/>
-        </w:rPr>
-        <w:drawing>
-          <wp:anchor distT="0" distB="0" distL="114300" distR="114300" simplePos="0" relativeHeight="251674624" behindDoc="0" locked="0" layoutInCell="1" allowOverlap="1" wp14:anchorId="2CD5F750" wp14:editId="18DD3921">
-            <wp:simplePos x="0" y="0"/>
-            <wp:positionH relativeFrom="column">
-              <wp:posOffset>2917190</wp:posOffset>
-            </wp:positionH>
-            <wp:positionV relativeFrom="paragraph">
-              <wp:posOffset>591457</wp:posOffset>
-            </wp:positionV>
-            <wp:extent cx="2836545" cy="2150745"/>
-            <wp:effectExtent l="0" t="0" r="0" b="0"/>
-            <wp:wrapSquare wrapText="bothSides"/>
-            <wp:docPr id="843297673" name="Picture 1"/>
-            <wp:cNvGraphicFramePr>
-              <a:graphicFrameLocks xmlns:a="http://schemas.openxmlformats.org/drawingml/2006/main" noChangeAspect="1"/>
-            </wp:cNvGraphicFramePr>
-            <a:graphic xmlns:a="http://schemas.openxmlformats.org/drawingml/2006/main">
-              <a:graphicData uri="http://schemas.openxmlformats.org/drawingml/2006/picture">
-                <pic:pic xmlns:pic="http://schemas.openxmlformats.org/drawingml/2006/picture">
-                  <pic:nvPicPr>
-                    <pic:cNvPr id="843297673" name=""/>
-                    <pic:cNvPicPr/>
-                  </pic:nvPicPr>
-                  <pic:blipFill rotWithShape="1">
-                    <a:blip r:embed="rId35">
-                      <a:extLst>
-                        <a:ext uri="{28A0092B-C50C-407E-A947-70E740481C1C}">
-                          <a14:useLocalDpi xmlns:a14="http://schemas.microsoft.com/office/drawing/2010/main" val="0"/>
-                        </a:ext>
-                      </a:extLst>
-                    </a:blip>
-                    <a:srcRect b="1943"/>
-                    <a:stretch/>
-                  </pic:blipFill>
-                  <pic:spPr bwMode="auto">
-                    <a:xfrm>
-                      <a:off x="0" y="0"/>
-                      <a:ext cx="2836545" cy="2150745"/>
-                    </a:xfrm>
-                    <a:prstGeom prst="rect">
-                      <a:avLst/>
-                    </a:prstGeom>
-                    <a:ln>
-                      <a:noFill/>
-                    </a:ln>
-                    <a:extLst>
-                      <a:ext uri="{53640926-AAD7-44D8-BBD7-CCE9431645EC}">
-                        <a14:shadowObscured xmlns:a14="http://schemas.microsoft.com/office/drawing/2010/main"/>
-                      </a:ext>
-                    </a:extLst>
-                  </pic:spPr>
-                </pic:pic>
-              </a:graphicData>
-            </a:graphic>
-            <wp14:sizeRelH relativeFrom="page">
-              <wp14:pctWidth>0</wp14:pctWidth>
-            </wp14:sizeRelH>
-            <wp14:sizeRelV relativeFrom="page">
-              <wp14:pctHeight>0</wp14:pctHeight>
-            </wp14:sizeRelV>
-          </wp:anchor>
-        </w:drawing>
-      </w:r>
-    </w:p>
-    <w:p>
-      <w:pPr>
-        <w:pStyle w:val="ListParagraph"/>
-        <w:ind w:left="0"/>
-        <w:jc w:val="left"/>
-      </w:pPr>
+      </w:r>
+      <w:r>
+        <w:pict w14:anchorId="1400F2EB">
+          <v:group id="Group 1" o:spid="_x0000_s1099" style="width:499.85pt;height:176.45pt;mso-position-horizontal-relative:char;mso-position-vertical-relative:line" coordsize="63480,22409" o:gfxdata="UEsDBBQABgAIAAAAIQCxgme2CgEAABMCAAATAAAAW0NvbnRlbnRfVHlwZXNdLnhtbJSRwU7DMAyG&#10;70i8Q5QralN2QAit3YGOIyA0HiBK3DaicaI4lO3tSbpNgokh7Rjb3+8vyXK1tSObIJBxWPPbsuIM&#10;UDltsK/5++apuOeMokQtR4dQ8x0QXzXXV8vNzgOxRCPVfIjRPwhBagArqXQeMHU6F6yM6Rh64aX6&#10;kD2IRVXdCeUwAsYi5gzeLFvo5OcY2XqbynsTjz1nj/u5vKrmxmY+18WfRICRThDp/WiUjOluYkJ9&#10;4lUcnMpEzjM0GE83SfzMhtz57fRzwYF7SY8ZjAb2KkN8ljaZCx1IwMK1TpX/Z2RJS4XrOqOgbAOt&#10;Z+rodC5buy8MMF0a3ibsDaZjupi/tPkGAAD//wMAUEsDBBQABgAIAAAAIQA4/SH/1gAAAJQBAAAL&#10;AAAAX3JlbHMvLnJlbHOkkMFqwzAMhu+DvYPRfXGawxijTi+j0GvpHsDYimMaW0Yy2fr2M4PBMnrb&#10;Ub/Q94l/f/hMi1qRJVI2sOt6UJgd+ZiDgffL8ekFlFSbvV0oo4EbChzGx4f9GRdb25HMsYhqlCwG&#10;5lrLq9biZkxWOiqY22YiTra2kYMu1l1tQD30/bPm3wwYN0x18gb45AdQl1tp5j/sFB2T0FQ7R0nT&#10;NEV3j6o9feQzro1iOWA14Fm+Q8a1a8+Bvu/d/dMb2JY5uiPbhG/ktn4cqGU/er3pcvwCAAD//wMA&#10;UEsDBBQABgAIAAAAIQBzWLjDogIAACkIAAAOAAAAZHJzL2Uyb0RvYy54bWzkVclu2zAQvRfoPxC6&#10;J1osObZgOyiaJijQJejyATRFSUTEBUPacv6+Q0pWE6dAihxaFD1IIIfk8L03j+Tq8iA7sudghVbr&#10;KD1PIsIV05VQzTr6/u36bBER66iqaKcVX0f33EaXm9evVr0peaZb3VUcCCZRtuzNOmqdM2UcW9Zy&#10;Se25NlzhYK1BUoddaOIKaI/ZZRdnSTKPew2VAc24tRi9GgajTchf15y5z3VtuSPdOkJsLvwh/Lf+&#10;H29WtGyAmlawEQZ9AQpJhcJNp1RX1FGyA/EklRQMtNW1O2daxrquBeOBA7JJkxM2N6B3JnBpyr4x&#10;k0wo7YlOL07LPu1vwHw1tzCgx+YHze4s6hL3pikfjvt+M0wm2/6jrrCedOd0IH6oQfoUSIkcgr73&#10;k7784AjD4HyWL5JlERGGY1mWJ8u0GCrAWizTk3WsfffMypiWw8YB7AhuszKClfiNgmHriWDPGwtX&#10;uR3waEwifyuHpHC3M2dYW0Od2IpOuPvgU9TIg1L7W8G81r6D2t4CERWemzRNZkWRJ1lEFJWoK07z&#10;u5PU63OcPCylnlooElH6bUtVw99Yg07HPLj8GALQfctpZX3Yl/NxltB9BGfbCXMtus5X0bdH4nhY&#10;Tsz2C+0GI19ptpNcueFkAu9QA61sK4yNCJRcbjmShfdVAERLC+wL4g5n0DrgjrV+8xpBjHGs7zQQ&#10;EP8E6elY9O2zVpzlRZ4nePjRdPPlohgP/dGU2WI5m0+mTC/SZB5MOVkL9QbrbriWxDeQAGIOnqf7&#10;D9ajx6nHKR6/0l7GwKpTjwI40UcCE499bCKVf9CzRV5k+XJx4U33H3g2G26qP+PZwa0nTp1lyyy/&#10;mK5P9PXfcWq4a/E9CsYf307/4D3sY/vhC7/5AQAA//8DAFBLAwQKAAAAAAAAACEAd8cOPMZ2AADG&#10;dgAAFAAAAGRycy9tZWRpYS9pbWFnZTEucG5niVBORw0KGgoAAAANSUhEUgAAAhEAAAGNCAIAAAAg&#10;sLTgAAAAAXNSR0IArs4c6QAAdoBJREFUeF7tnQd8FEUbxknvnYSQhNAJvUtHQaqgUkRFBRUsqCiI&#10;2Bt+dlREsaCCFVCsVJWO9F4TII0WCKSSnpD+/S+L53EXkstdLrncvfvDeLc3O/vOM7PzzFvmXZvS&#10;0tJ6cggCgoAgIAgIAnogYKtHGSkiCAgCgoAgIAioEBDOkHEgCAgCgoAgoC8Cwhn6IiXlBAFBQBAQ&#10;BIQzZAwIAoKAICAI6IuAcIa+SEk5QUAQEAQEAeEMGQOCgCAgCAgC+iIgnKEvUlLOrBCIjIx84403&#10;tm/fXqlU+/bte/fdd/lbaUlLLUDz58+fb0DrLl68OG/evB9//NGAa+USS0VAOMNSe7b223Xu3Ll3&#10;3nlndNkxbty4hx9++NNPP01KSqqqZGwhunTp0vLly0+fPq2+NiEh4c8//4yNja20trNnz65Zs4a/&#10;1ypJ/WfOnJk4ceJzzz3Hh0orVAoUFxdHR0evX7/egBbpeYvqKkbzt2zZUmlt+fn5S5cuPX78uLpk&#10;RkbGpk2b9u7dW+m1UsB6EBDOsJ6+rumWZmVl7dmzJzU1tXnz5i1atMjMzJw7dy7Mcfny5SqJwpx+&#10;4cKFt95668CBA+oLO3bs+PHHHw8ZMqRKVZVbuKCgYOfOnX/88Qfz465du/SsEM6g8Oeff37q1Ck9&#10;LzHzYrm5uc8//7wmuzRq1GjWrFmPPPKImUsu4tUkAsIZNYm2Nd6rT58+jz/++DPPPPPBBx+MHDly&#10;w4YNGzdu1B+IkpIS5nQOtJbs7Gz1hT4+Ptddd11QUJD+VV2rZE5ODiJ169atTZs2kAf30qdOmAwW&#10;xHpTVQrUp/JrlUE2ANH8FepCPzCmTvW11Iw2hm6hPuPq6tqpU6ewsLBqqV8qsQwEhDMsox/NtxXO&#10;zs7e3t5+fn4hISE33XQTU+2xY8eY5tASbr75ZtQFJuunn35a0ySCLjJlypSffvqJAq1atfr666/5&#10;kJycTLEmTZqMGDGCtTAazG233fb7778rLcdG9MADD8AilKfAsmXL9EREMXzt3r37rrvu6tu374kT&#10;J/CUqK99/fXXx48fz62VM3l5eU888cT999+P/Nz6tddeO3ToEAWQCplPnjxJGZShCRMmQD9dunRB&#10;4Li4OHVtkBOCjR07tn379ogKlfKrkryHD8gPGl27dp05c6YaDWxl9913HzoWCs2wYcOoFpWLarn8&#10;yJEjd9xxR79+/RYuXEglBw8epEIu79y5M5oBdjMtduEunKF18Pf111/frl27G2+8cdGiRQpJQH79&#10;+/fnw+zZs2kO9f/222+oUFSF30hpAvy0atUqYG/btm3v3r3fe+89Nb+Cw/Dhw7n2s88+A0b6lKsQ&#10;Vc9ekGJ1CAHhjDrUWXVeVEz/zG4eHh7MuQsWLGjWrBleBBSRlStX/u9//1M7JygGB7z44ovMTcxZ&#10;TJSTJ092d3eHOV544QU+cyGre6Y5teaBn5YJHcfJQw89pMzsq1ev1gevwsJCVB9K3nrrrdzIxsZG&#10;01sOneA4Ya5UqkJ4+APx7OzsmN+HDh0aHBx8zz33IBUzKby4f/9+uAcHwN133z1o0KAlS5ZMmjQp&#10;MTGRa7H8fPPNNwjGHM1cD7FFREQogFAn0zdN5uQNN9wAGs8++yzMylVFRUVczoUckBBwsfZPSUnh&#10;1wcffBBlixuhB0CiTz75JCwCRChzfL333nuZsrWyydEQbgpBchcKeHp6wh8rVqwAMT4/9thj3HHA&#10;gAE0Z9q0aR06dAAcJAQEpfk0B7ri7nfeeWfr1q1fffXVqVOnKj/RoTExMQiJ8MACc+N15zM0qU8v&#10;SJm6hACjSg5BwBQIMK+NGjWKWQkyiI+PZ4nasmVLFxeX8+fPs+BlnlJuykTGkpaF7Xfffaec4Srm&#10;bhbyzJhKARbvDRo0+Pbbb9Vybt68uWfPnuoz1EYx5Vf8KEzBzN3K119//ZUpkr/ltpHCaD+s5fkV&#10;HztTPCzFTKcUnj59OtdCTspXzjNdKtoSpEVMETIgibpmyKBhw4bUwxmE//vvvyGSt99+m69bt26l&#10;jagjkJC6PDhw4EVgyoBplKuYxFnpo8TwExMx6gVthwbUDURaJycnoqGUepjEoSLUF5Qk5QxKGLT6&#10;0UcfMZXzlSYgNh+oEBrgUIpBY1AOaGOSUupBDMIW1OJRIb8CAmfoNWh18ODBaCpKAfjDzc0Nax6f&#10;ce34+/ujatDXfAVVlK0xY8YoX+WwJAREz6hLBF8XZWXmYknOwpPpieX5L7/8wtqchtja2uIPYJ5i&#10;wuIzJiymZnUDWVNzFeX1bLKDgwO0kZ6ejpEHzweGFz7os8iFzCAk1ubMyIGBgUzrTNOa5ik9BaAY&#10;3n5W8eg6TPF8RXhagRmK+ZTJGisTczRkpvyqHFAjx9q1a3v16sWtlatQdxQx1BFZqCyNGzcGJfWF&#10;cAaKgvKV2Rx6hiTs7e2xj3FAVNgDuS8MpCk/96ISOAOg0EIAnL4AAaCrtJncAmBpHY5xpTCcAWiK&#10;lsaBpoJJingHPqMUNm3aFC1Qn5orvbUUMCsEhDPMqjssUBjWm2gMGF5YRx8+fJjZmUayDsV2MXDg&#10;QIiB6RIzC0tjTWcy07ejo6OecDAzsthHscBhy2yLdQX9g+mMObrSGn7++WfWgFDOtm3bMNpAM8yn&#10;zI+6zgCqUlaL16oT/mM6RkVQT+5UixeHCmlvWloaZiUW47qXM2ujganPM+GirHCJ2h0dEBAAp2pe&#10;CDhq7qGZ6C5ffvklvg18CcpBnTRBS1owwVPCXI96hOcDqyC9AHmojW8VwEUruBH9opYEARBVzfSc&#10;x1amroHG4u3QIq1Ku0MKmD8Cwhnm30d1W0KWpcxQuEyxgLM6ZqlLe/766y+s4Xhi8WoQ5EpIFetx&#10;rTlRc1ldMQS4arHmM0NhV8HMxYFfuuL5XakQ0w2F+TBjxgysUhzsIMGyhGNAMeKz6teaeSsIUmKZ&#10;T+s0CyADUlEJbVGqglR02wK1aPIlMzjFKK9WsyighQacoT7DTbH4YbBiC4vmgYtIi2mgFhrIRkhC&#10;DHBO4JBHWcG9pM8IU1qhWAuV8giJqMimfFWUGH2qkjJ1GgHp4zrdfXVVeIz7LKWxyKN2oGewjq7Y&#10;jqTMntdaDh89epRV/CuvvAJVEPyDtqEZMFoBRkT7YAJ66aWXcKWoD3zs4eHhikOehTNVKV4BvmJM&#10;U4KjlClSoQG1RkIrsAjBNwptcAlrc/gMVYP1OKty+IOvmrG8CrFhjOKOKBbKVegr8Fb9+vV9fX31&#10;6WBuqqgvGAABUzngaXQXrUkclIinwkcNR2LvwnTG7dQ0poB8Lc2A/uJGeDjU2NJSTE/cVB8hpYzF&#10;ICCcYTFdWZcagokDQwfWKqZg/rJRGaP8tRrA7IyvlRmN+Q6vAHFEWlsimFvRYCAAaqMM+8NxzOoD&#10;ByYspmaCkfASKwd2Ldy8cAMuDSZTAreYIjGsQSFMl4T/YvNRakarQComTVgH3wnODBb1XIsXAQE4&#10;iYELwxcxUXiGaQLRTdj6+Yna+BU5We8ziVMVVAdJLF68mJviEUEJw3PQvXt35mh9WsEmFZgSrwzB&#10;Y1wOLXFr3Ay64bZoJ15eXkANRfErN+IqNZhYk9A5oqKiEAaLkxaLIz+RVOvWraNm5MfMiG8fOoR7&#10;9BFSylgMAnaEZ1hMY6QhZoUA0yV75aAHlr0YTzRlY93NtM6+a+a4HTt2YDPhVxzXTNl8IIMFkyyB&#10;p7hVlRU9a3kM8bALMx0zGmt2KIfJi4mV7QgUY6JkOmZaZ8rmwLXLlIeHg2ldubBHjx4QgKYMWJ+w&#10;aGEfgzM0z3M71CAux+LPLM88Tswof/F2MFcyscJPxNdSDBkgKpbbtILZHzc1FjbEw0DErE3bYQVi&#10;jdh4oWxSYUamkn/++YeraDWub6RCO0EhUOLKmMrBhIBdVAFCBpjfEZKZnfbioqAtipzUT3vZxqF8&#10;RR6c3tSg5PlQbgENU62iaqBCATjpW+BdZOZXvEewBVs6ABbOgLTQVPiVahGMJiAJOha9BshIDu0p&#10;jEK7uJwLQRv+JiSXKDJkgIeQH8UFI6QiFW2HaLmQAWBWw1KEMRIB4QwjAZTLr4kApiQmVgwvzLxq&#10;q7dSWpkoWaozmTI1E41DmA0TLilG+JX5GosHZKA2x3M5Z/jLHMcUxpqXGY2vBOpAD0xn8AEzGr9S&#10;MzMgLIUCgX2G+RRbEDMmtWlNXkzH6BAEoSqhPuqD2qiZ+RrJmay5F2f4FQlxA2CiQUi4ijNIEhoa&#10;qth/qJySOG9oDhxG25GEdrEBUDEx0VhIBV6kNmZnZnnoCvn5SjOhBIUguYo9FkjFEp6vSnwtV9F8&#10;dVAA8z5VEUGglpkZHyWAa5UINMRgssYlTsPpAuKXqAEEQAMXPcUQAKkUwyBN4C8lqY1K4AluSiX4&#10;n2iU0oMc/EpJxEBgTiIAvhDkVJqPRYs6gYX6FamgIm5EA5V2yWExCNhUEAdiMY2UhggCgoAgIAhU&#10;CwLiz6gWGKUSQUAQEASsAgHhDKvoZmmkICAICALVgoAhtikMwfj3CP8gXARHJf5AjLNa0hBPgkeO&#10;QA5CUHD04Y1UTNUcbJ4iNhwHGiZRnJCKqVQOQUAQEAQEAfNHwBA9Az4gSgQ/G24uQiN0c0fjECPR&#10;G6F45DPADUj4vLLdFDiIGHnzzTdxuBEFTywjm4SVcEM5BAFBQBAQBMwfAUM4g2AS9AYyl2nt3VW3&#10;ljgNwgGJsiA/HSGDt99+OzF8sAUFOE/EC7kiyH1G5mSIhORx5g+TSCgICAKCgCAAAobYptTAYVki&#10;upHMyQQgaqJJuD1pGMjHSQHOE+tNMn2ys0EVBOexTZewbuIUCdnCrkWIHkn8NS9HTWEnrbLplzJY&#10;t9BL9E9XJ/0qCAgCgoAgYDACSuoaws2VTD/ahzFJelE1SMKspOnXPNjFSmg8+1qVkygZaBu8oYVN&#10;XhAJGW9QRJSfUETgEq3LlTTXBjdYLhQEBAFBQBAwBgE2orJ7qVx2MImewaZQ7FG8jwV3BXLDGeQC&#10;Yo8oygdn2EnEB2VTKyk2SUKgTqesNFJTz2B7F/kYeFOb1ibeSuH4dFPsV9tOkdlTXRLK7BjiPX1Q&#10;yx5N9UrjU+ktpIAgIAgIAhaGAAYeEgeQ8uDDDz/UynGptNQknIFtCppCgVDSG5BcgZdTkpeGkzhC&#10;2JKKgoJXAxLDVMW2UkS8Fu5wBtkIiLPCd1K+onSNK89dyr310+1puf+lEXWyt72rR6OnhoR5ulzJ&#10;xGlhnS3NEQQEAUHASARYspNtGofC3LlzSRygW5shPnAlwzPRU9TOwQfcDzg2SB7H+3O4B+kHmOLJ&#10;aYMximydZOOBu4isJX0Czgzy/2C84irUEeJulRRD1X408nV9fVS7xr6qNEcOdjZBXs4jOgTe1SNU&#10;CKPaoZYKBQFBwHoQMIQzmO5Jo8ban8RtZMEkCz8eCHLgwE74J8AOuxNhUWT6nDNnDjoEKd5IxUO6&#10;G37iPATDe4NJEfryyy+TvoYzJoJ7RIegd27rQOXB3i4v39z2tVvahQVK6hsTgS3VCgKCgFUgYAhn&#10;MOmjOqxevZpwJhLDoSugUkAkZItTkumjT+C94C3HvD+An9jT99BDDykZ4kiCRpwVBci7SRY5aEbz&#10;3V7VC7mtTT1/d9Xbzfw9nAa1DvBy1fe9b9UrhtQmCAgCgoDFIGCUP6MGUDDYn4Fs2NBik7KHzN16&#10;XROfxQ/0dHLQ9+XSNdAuuYUgIAgIAmaIgEn8GWbYTj1Fyi8qPpWcvSM2ZdfJ1Pj0vKLiEj0vlGKC&#10;gCAgCAgCIGCIbaqOApeWW/B3eMKcddHv/h05e03kh+uitsemFBQJbdTR/hSxBQFBoBYQsBbOKCgu&#10;2X0ydd6mmL/CL0bEZxw5l/7HwfgP10efTc0pKXvVsxyCgCAgCAgClSJgLZyRnJW/OSrpdHIO/KD+&#10;Fx6fsTEyqahYOKPScSIFBAFBQBBQIWAtnIFh6kxqrnafl9YLP59RrLFXXAaFICAICAKCQAUIWAtn&#10;2NvZOjtoN5ZsIm5OduWm4ZJBIwgIAoKAIKCLgLVwBvvAu4X6aLUfR8bwdoEOdtYCgjwAgoAgIAgY&#10;iYC1TJcezg4jOjS8qb1qXyEHGX5p+aS+Tbo38WXrnxyCgCAgCAgC+iBgLZwBL7Rs4PHmmPb39AwF&#10;l/6t6n8/ucezw1uTfqpKqQ/1wVTKCAKCgCBgqQhYC2co/Ye24e2qSmo7rF1g7xZ+zrIz3FLHtbRL&#10;EBAETIOAdXGGaTCUWgUBQUAQsBYEhDOspaelnYKAICAIGI+AcIbxGEoNgoAgIAhYCwLCGdbS09JO&#10;QUAQEASMR0A4w3gMpQZBQBAQBKwFAeEMa+lpaacgIAgIAsYjIJxhPIZSgyAgCAgC1oKAcIa19LS0&#10;UxAQBAQB4xEQzjAeQ6lBEBAEBAFrQUA4w1p6WtopCAgCgoDxCAhnGI+h1CAICAKCgLUgIJxhLT0t&#10;7RQEBAFBwHgEhDOMx1BqEAQEAUHAWhAQzrCWnpZ2CgKCgCBgPALCGcZjKDUIAoKAIGAtCAhnWEtP&#10;SzsFAUFAEDAeAeEM4zGUGgQBQUAQsBYEhDOspaelnYKAICAIGI+AcIbxGEoNgoAgIAhYCwLCGdbS&#10;09JOQUAQEASMR0A4w3gMpQZBQBAQBKwFAeEMa+lpaacgIAgIAsYjYDhnnD179ptvvnnhhRfefvvt&#10;/fv3FxQUaEqTnJz8/vvvP6lxvPPOO1FRUZTZsGHDiy++qP6FSoxvhtQgCAgCgoAgUAMIGMgZCQkJ&#10;33///fr16x0dHU+dOjV79uyYmJiSkhK1xA4ODkFBQU3LjpCQkIiIiK1bt+bl5VEAgtm4cWP9+vWV&#10;Xxs0aFAD7ZRbCAKCgCAgCBiPgIGccejQoSNHjgwbNuyJJ5545pln0tPT//rrr9zcXLVAnp6e48aN&#10;m1J2DB8+HIbo0aMHDKEUgE7uu+8+5dehQ4ca3wypQRAQBAQBQaAGEDCEM9AnTp48aW9vf91110EG&#10;rVq14gMsoqgRymFra+vk5ORcdkRHR2dmZnbt2tXDw0P5FaUEtnjwwQc///xzzauUX4uLizmZU3bA&#10;Q5rqSw0gIrcQBAQBQUAQuBYChnBGfn4+ioWbm5u3tzf12tjYBAcH48AoKirSvU1aWtqBAwcCAgI6&#10;deoEkVCgXbt2jzzyyOTJk/v27fvTTz/h2IAkNC88ePAgdNK77Bg4cGBsbKz0nyAgCAgCgoA5IGAI&#10;Z5SWljLLQwAKB3DY2dlxhvO6TWLGP3HiROfOnRs1aqT8OnjwYAjjlltuwTw1b968FStWoKNoXtim&#10;TZvXX399SdmBhzw0NNQckBIZBAFBQBAQBAzhDIxO7u7uWI3UDgzUDi8vL5hDC1A0j+PHj1MM45X6&#10;VxcXF1dXVyrhL04OvmKq0rwQDaZZs2bty462bdti3ZJ+EgQEAUFAEDAHBAzhDGZ/1v6XL19Gh4AV&#10;8D3s2bMnLCyMyR0PBOfVDTt//vz27dv5CWeGchJdBNNWYWEhegl/YYusrKzAwEBNLDB2aR7mAJPI&#10;IAgIAoKAIAAChnAGl3Xr1g3v96JFi5YvX87+jPj4+FGjRqF8PPTQQ3xVkFVc5XFxcbglUCaUkxDG&#10;/Pnzf/nllx07dnDtpEmT8GpwSGcIAoKAICAImD8CBnIGtqNp06bh2f7444/Dw8NnzZqFxwL9A3OT&#10;2pTELr+UlBRK9urVSw0ELhA0jMWLFz/99NNff/31TTfdxGc2eZg/UiKhICAICAKCgE25jmvzwQVj&#10;F2oKznB8GxisqiQYTYtNyh4yd+t1TXwWP9DTycGusLjkow3Rn20++daY9nde18j+Xx9+laqVwoKA&#10;ICAIWCoCuBsWLFiAJjB37ly8zrrNNFDPsFS8pF2CgCAgCAgCFSAgnCHDQxAQBAQBQUBfBIQz9EVK&#10;ygkCgoAgIAgIZ8gYEAQEAUFAENAXAeEMfZGScoKAICAICALCGTIGBAFBQBAQBPRFQDhDX6SknCAg&#10;CAgCgoBwhowBQUAQEAQEAX0REM7QFykpJwgIAoKAICCcIWNAEBAEBAFBQF8EhDP0RUrKCQKCgCAg&#10;CAhnyBgQBAQBQUAQ0BcB4Qx9kZJygoAgIAgIAsIZMgYEAUFAEBAE9EVAOENfpKScICAICAKCgHCG&#10;jAFBQBAQBAQBfREQztAXKSknCAgCgoAgIJwhY0AQEAQEAUFAXwSEM/RFSsoJAoKAICAICGfIGBAE&#10;BAFBQBDQFwHhDH2RknKCgCAgCAgCwhkyBgQBQUAQEAT0RUA4Q1+kpJwgIAgIAoKAcIaMAUFAEBAE&#10;BAF9ERDO0BcpKScICAKCgCAgnCFjQBAQBAQBQUBfBIQz9EVKygkCgoAgIAgIZ8gYEAQEAUFAENAX&#10;AeEMfZGScoKAICAICALCGTIGBAFBQBAQBPRFQDhDX6SkXLUgcLmwOO5SbkxS1vm03PzC4mqpUyoR&#10;BASBGkNAOKPGoJYb1Tt3KXfx7rOvrTz27G9H3/rzxG8Hzydk5AkugoAgUIcQMJwzEhISVq9ePX/+&#10;/O+//z4yMrKwsFCz2ZcvX96+fftH/x4ff/zx4cOHlQKlpaVHjhz57rvvPv30099//z09Pb0O4SWi&#10;GoxA9uWiBdtOzV4TuTkq6XBc+ppjCe+tifxpb1xufpHBdcqFgoAgUMMIGMgZKSkpP//886JFi44e&#10;Pfr333/PmTPnzJkzJSUlaulzc3P/+uuvL7/88nzZER8fn52drfwaERFB+S1btsA0Cxcu/Pzzz4uK&#10;ZNao4X6vhdsdjEv7K/xiYTFrhnqlqqVDvYy8ojURCccvZtaCNHJLQUAQMAgBAzkDRWHbtm39+/d/&#10;6aWXZs6cGR0dvW7dOnQLTRlsbGw6duz4v7Jj1qxZPXv2VJSMxYsX5+TkTJ069dVXX500adIXX3xx&#10;7Ngxg4SXi+oSAofPpecX/beqUETPyCs8cTGrLjVDZBUErBsBQzgDfSImJsbW1hbOCAkJ6V527Nmz&#10;B91CE0zoAS3klVdeee+993bu3Jmfn8+vmZmZ+/btGzRoUNu2bQMCAkaPHu3r67t161bNC4uLiymc&#10;9++hqb5Yd2fV7dbb29nY6LSAhYWdne7put1SkV4QsGAEDOGMgoKC1NRUV1dXpnug4bFv0qRJYmKi&#10;pkvDwcEBJWPcuHHNmjWDJ+bNm7dy5UoUEYxafKU8BbjW0dGxcePGp0+f1oQYtePFF1+8veyYOHFi&#10;XFycBXeA9TStdzM/Zwc7rfb6uDp0aeRtPSBISwWBuo6AIZzBwh8PhH3ZobQfAoAwVIbqfw8YZdiw&#10;YdOnT7/33nuffPJJtIoNGzbg86AYl1MeplHKOjk5QUKaOAYHB48dO/bRsuPBBx9UmEmOuo5A24ae&#10;9/dp4mR/Zcjxv/rujnf3DG3u717XmybyCwLWg4AhnIFy4ObmppiOFKRQHTw8POzs/ltF8tnHx6d+&#10;/fqenp6hoaHoHPgwkpOTKQZhZGRkqC1OaWlplNREHJLo1avX8LJjyJAhXGI9/WFJLSVQamt08scb&#10;or/YcjI8PoNVwoRejT8e31m1yLCzuatn6LzxXUZ3Dnb8l0Usqe3SFkHAUhEwhDPgg8DAQAxNREOB&#10;C7M/cbSYm9AYyoUJ/YOAWjQMyKZBgwZciwtdcZhnZWWFh4d36tRJ88IyG/d/h1ojsdQ+sMh2sRXj&#10;vbWRT/1yeOG2059vjn3wu32Ld5/BpdGnhZ9KubS3mz6oZY+mvu7OKhOlHIKAIFBXEDCEM5jEu3bt&#10;irrAzgyc25988smhQ4duvvlmd3f3Rx55ZPbs2TQe9wZbN3bv3k1IFSG5P/zwQ1hYWIsWLaAC7E7L&#10;li1bsWIFbDFlyhR/f3/0ibqCl8ipDwK5BUVrjyWw9yIluyArvyjzclFiVv57a6OOxWfYltkk+ePh&#10;bG9vZ8jw00cAKSMICAImQsDAhxb/xFNPPXXp0qURI0bADUTc9unTB/cGWy7Onj2LrDg8duzYMWrU&#10;qG7durEb44477pgxY4afnx98g4fjscceIwC3R48eSUlJ8AdkY6LmSbW1gsD5tLydJ1OLSv7zbyFG&#10;QVHJiiMXCnXCbWtFQrmpICAIGIaAgZzBzZjx//jjD4xO8MSECRPwcHDyn3/+YY8eH/Bjsw8DbQPr&#10;ExG37OEgslYREdqAM2JjY3GH4BhH+TBMdLnKbBEgqVRaboFq557GQYREYmb+1Txiti0QwQQBQaB8&#10;BAznDEFUELgWAu5O9oGezvWu3neBPaqJn6utjDgZN4JAXUZAnuC63HvmKntDL5d+Let7Ol8JxVbE&#10;rO/uNLJDQ0fxYZhrr4lcgoA+CAhn6IOSlKkaAi6OdoNaB9zXp0kDT1Uona+bY7sgz2eGhbVu6ClR&#10;cFWDUkoLAmaGgHCGmXWIpYgT6OXyYL+mN7UPpEEjOwR+eEen0V2CdfeBW0pzpR2CgLUgIJxhLT1d&#10;8+10cbR3c1KZp9iH0SLAw0GsUjXfB3JHQaC6ERDOqG5EpT5BQBAQBCwXAeEMy+1baZkgIAgIAtWN&#10;gHBGdSMq9QkCgoAgYLkICGdYbt9KywQBQUAQqG4EhDOqG1GpTxAQBAQBy0VAOMNy+1ZaJggIAoJA&#10;dSMgnFHdiEp9goAgIAhYLgLCGZbbtzXbspKS0uMXM99fG/ny8oif95EFXfX6dzkEAUHAwhAQzrCw&#10;Dq215izaffbmedvm/3Pyxz1nX/gj/NHFBw6fS6s1aeTGgoAgYBoEhDNMg6uV1RqVkPXaymPkOVf/&#10;23cmbdGus6nZV73p3cpQkeYKAhaIgHCGBXZqzTfptwPnyt6/99/Bt5PJOZEJmTUvjNxREBAETIeA&#10;cIbpsLWimlNztPUJ3rfEm5fyCoutCAVpqiBgBQgIZ1hBJ5u+ie2DvbRugp7h5+7o767KhS6HICAI&#10;WAwCwhkW05W12RBeptQ60ENTAm9Xh56qdLbypvfa7Be5tyBQ7QgIZ1Q7pNZYYQNP5xdHtOnfwo/G&#10;uzjYdWnkPaFX49FdQpRc6HIIAoKAxSAgnGExXVnLDenTvP60wS0RIsTH5dnhYVOubx7q61rLMsnt&#10;BQFBoLoREM6obkSttT7iprxdHGk9VqmuoT7uV78M3FpRkXYLApaGgHCGpfWotEcQEAQEAdMhIJxh&#10;OmylZkFAEBAELA0B4QxL61FpjyAgCAgCpkNAOMN02ErNgoAgIAhYGgLCGZbWo9IeQUAQEARMh4Bw&#10;humwlZoFAUFAELA0BIQzLK1HLa89JM1968/jT/1y+JsdpxMzL1teA6VFgkAdQkA4ow51ltWJynuc&#10;vt95ZvhHW7/efnr5ofg3Vx+f9O3e7THJJaWkQJRDEBAEagEB4YxaAF1uqScCkYlZ/1t1DH5Qv5bj&#10;+MUsWES0DT0BlGKCQLUjIJxR7ZBKhdWGwJ9HL+jWFXcpL/x8RrXdQyoSBASBqiBgOGdkZmZGRERs&#10;37597969iYmJxcVXvSmhsLDwzJkz+/bto8CePXvOnj1bUHDlFQtxcXGc/Offg0qqIrCUtSIEMvKK&#10;dFubXyyv5bCiMSBNNTcEDOSM7Ozs1atXv/7662+++ebLL7/86aefJiQklGpYmS9durRgwYL33ntv&#10;9uzZb7311pw5cw4fPlxUpJoCfvzxx0mTJnEtP3EsX77c3EARefRBgFcqnU7JYckfnZiVk1/O5K5P&#10;JRWX6RDsqVvAz80x2NvF+MqlBkFAEDAAAQM5Izw8fNmyZe3atfvoo4+mT5++bt26zZs35+fnqyWw&#10;s7MLCwt7+umnP//88+eee+7ixYuUT09PVwq0bdv2q6++Wlp2PPXUUwbILZfULgJ4FFYevjBnXdRr&#10;q4698/cJXv0ddym32kUa1KZBt8Y+6mp5j5OPqwMJdFsHlsMl1X53qVAQEAR0ETCEM9Anjh07Rl0j&#10;R45s3br1iBEjunXrhqkpJydHfYP69evfe++9PXv2bNSoEX87dOiQnJyclZWlFEhNTUW9gEX2799v&#10;a6stQ0lJCaYtGIgDi5am+iJdaA4I5BYU/XHw/HtrI/8Mv3jwbNo/Ucmz10R+tjk2O7+wesWr7+70&#10;0og2N3cMpFpnB9seTX3v79Pk9m4hkjS3enGW2gQB/REwhDOY0FNSUlxdXQMCAriTjY1Ny5YtL1y4&#10;wPlyb4xjgyM0NNTHR7VmDA4ORkGhPITxwQcffPfdd5CE5oUUxq71WtmBXQtnif7tkZI1gEB0Yvaa&#10;Ywkp2dB5PYKalL9/Hr24/2xatd+9c6jPtBtVr+XgNbFPDW31YP9moX5u1X4XqVAQEAT0RMAQzsAt&#10;gQbgUHYot3Fxcbl8+bLW1K/8BDfgwOCSoUOHenqqTAoDBgx49tlnn3/++RkzZnAS2jh9+rSmuPb2&#10;9u7u7l5lB5foKiJ6ts2AYkXFJWdTc9ZEXFx15MLR8+ksqA2oxOIviUnKupRzJaJB3diiktJDcemm&#10;aLuni2qY8cq/TiHe8uI/UyAsdQoC+iNgCGcwpzs7Oyu2I+VOWKVQO3Qnd1SERYsWxcTETJgwoXPn&#10;zkoBrFXNmzdHR+Hvgw8+iMFKK3QqJCTkrrvuws/BMW3aNH9/f/3bY0zJ/MLi9ScSZ608Nmd99Nz1&#10;0W/9qTLTJ2TIxmNtUO1tbWx5xdLVB9/t7bRPGtMdcq0gIAiYIQKGcAbqRWBgYF5eHp5tmoR6waTf&#10;uHFjJycnzRZCGF988cWBAwceeOCBG264AZrRbT/aCR4Ltb6iFIBaOONYdvAB21cNAMfW4qjErLf/&#10;PIF1PiYx+1RKzp7Tl77cehKdI0+0jas7oGOIdwPPq/qa3yGMG1rVELvXwHiQWwgCgkC5CBjCGUzi&#10;nTp1IjLq559/Pnjw4Pfff8/fYcOGubm5EXf75Zdfcie83ERMbdmyZfz48a1atUKZyMjIUIxaxErt&#10;2LHj3Llz7N549NFHcW/06tWr1runsLhkTURCfHqepiRpOYU7TqayiazWxat1AYim3Xky5ZNNMfi6&#10;kzIv39Y1pJHPlYBXxhCsPnVgizYSzlTr/SQCCAImRsAQzkAknNiYlZj3oYTPPvvsoYce6t+/PzrB&#10;rl27CMOlAFFSWKV27tw5depU4qa6dOny+OOPR0VF8dOhQ4eeeOIJNI8pU6ZAMz/99JPiG6/dAzd8&#10;bHK2bh4jgkoz8qo5HKh2W2rA3VOz8z/eGDP9p0NfbT31xZaT05YeOpWc8+rNbUJ9VbQxumvwTw/1&#10;urd3Ewc7A4eTASLJJYKAIFArCBj4kEMPAwcO/OGHH9AVNm3a9PDDD3t7e6N/rFixgn18tIRIKriB&#10;jX4nTpyARTjmz59PYC7mJqKh2MyBasJfTkI/NWN9qhhfDGBEduqawTyc7YnyrJW+MZObFhSV7DyZ&#10;+t2O08nZBVmXi/iXnFXw3c7T6XmF9mUOqumDWhIF6+poZyYCixiCgCBgOgQMnw3xhKMlKKFNMIEy&#10;7xPvhDOcD1iu+AkiUR/8xEmKEWSl/MTfcj3npmttBTWzRr6lY5CuntGlkU+z+lYd3JmWW7DhRGIh&#10;aQI1jsLi0n+iU6ANzjlBHbY14XOqlYEhNxUEBAFNBAznDAvD0c7WplOI17PDw1zKtArIzc3R7tZO&#10;Dcd0CXZ3vhJSbGFN1rM5eHpSsvNVWzA0Dsj1UnY+ocl6ViLFBAFBwDIQEM74rx9dnewn9236xuj2&#10;nApr6PH+7R3fGN2heYC7ZfS0wa1wsrcL8XFVubk1D5t6Qd4ujvYyfgzGVS4UBOokAvLMX9VtWKjw&#10;anCqVYD74DYNlN1kVn54uTgMah3gfTUUvq4OA1v785OVgyPNFwSsDQHhDGvr8Sq3F2UCF/eD/ZsG&#10;eat22MATbQI9HhvQontjXwmUqjKacoEgUMcREM6o4x1YI+J7uzre17vJ2C7B3K1/y/rv3tZhQq/G&#10;nKyRm8tNBAFBwIwQEM4wo84wZ1GcHeyUbLLtgz3bBXk5OUhkrTl3V03LVlRSwk6mQ3FpB86mnbtE&#10;njYJjqjpLqix+wln1BjUciNBwDIR4O1be09f+nRT7Dt/R7791wm2f26KTMy0+p2wltnZ5Hay1IZJ&#10;uwQBQaAGECguKT2ZnP3h+ujFu8/uO32J96n8fuD8RxuiYZFC0TZqoANq/BbCGTUOudxQELAgBFAy&#10;NkcmYZJSvUnl339RCdmbIpOS2dYjh8UhIJxhcV0qDRIEahCB/KKS8PgM3RuifJBBoAYFkVvVEALC&#10;GTUEtDnfJuty4faY5O92nvl5X9yp5GysDeYsrchmVgiQNYaACN3UMYRok0zBrEQVYaoFAeGMaoGx&#10;DldyOiUHY/Rrq47N/ydWlbx26aE/j16QpCB1uEdrVnQXB7t+zevrJmrrGOzVwLOcV+bUrHRyt+pH&#10;QDij+jGtQzWiYfy2/9xPe+Nik3ISM/MvpF8Oj898dcWx2KTsOtQKEbUWEUCfuCHM/+6eoYpOwV/m&#10;lMFtAm7uFOTlKmkCarFnTHVr4QxTIVsn6uWNhAfi0vILr4qmz7xcuOxwfJ2QX4SsdQTIVB3g4TRz&#10;aKtnhrVCmNYNPd65rcObYzqENfDQfQFwrUsrAhiPgHCG8RjW4RoyLhem5RZquS+wM5xNza3DrRLR&#10;axYBaMPLxbGRr+olCGSUGds1BKuUpMev2U6oubsJZ9Qc1mZyp9LSUtwVhEjmFRS7Oth5uzpop6y1&#10;qdfYT/X8y2ENCJSUlpLUnsHAkJDwB2vocSPbKJxhJIB17HImiNScgjXHEl5eHvHMb0f2nE7FsGB/&#10;ddiLp7PDmM6q1FJyWDwC8EREfMbHG2Km/3zo9dXH2YiXm19k8a2WBhqDgHCGMejVsWvRMC7lFMxd&#10;H/3ET4f+OHj+z/CLH22IOX4hs12QJy+YojHkrOWlhC+PbCNvDaljXWuQuKiba48lTF1ykHe8rz+W&#10;uHRv3N0Ldn+/6wyREQkZl+PT8xgtEkFnELSWfJFwhiX3rlbbsDzsPpX64944PBbswVD+nkrOaVrf&#10;rW2QJ4XHdAn6YkK3MV2DSXKeV1h8NjWHAKoL6XnYLuoWTKhT5Ds6k5LDzrLkrHxeNVi35K8ZaWGF&#10;JXvOnkvLUw2GemVDol69eRtjfth15o0/j7/4R/hnm2P3nL6UfVn1Bl85BAEFAeEMKxoJRSWl/0Ql&#10;6+6zYtbAYAUQA8ICWgS429nawhO/HThPvrmXl4eze4NFaB3a01tSUgoRLtp99o3Vx2etPDZ/S+ye&#10;U6nZl8Xkoj3UT1zMJMBa62xeYcn7a6P/Cr+4NTr5mx2nZ62M2ByVLJmjrGiaqKypwhmVIWRBv6NY&#10;YL/W3eSN/UHT+ZmTX4Sx4tXlEeuOJ+45den3g+exdP8dkUCWiDoBBvxHjrwP1kZtikraEZPy7fYz&#10;7/4diedGtA26j76+mJF3MC6NZILn0/KuZXpiqKiSR5XWY+PO6iMXzqfn1YmuFyFrAAHhjBoAuZZv&#10;wRL78Ln0f6KSjp5Pb9XAXVfPIEqyvvt/L1Ai3xw8oUwZyt+krHwWnnUlAHd7bArS/id/vXrHLmTC&#10;f0k6a+pa7pgavz3vtdhxMvWTjbHv/HUCJXL98cTcgsqtjufSckkWUOPCyg3NFAHhDDPtmOoSi6d9&#10;4fZT76+NZK394YbomKRsvBfqyuGPZv5uA8P8NdM8YMIu1tFGmHAx+FSXVCatZ+fJFN36TyZl81Ig&#10;k97XzCvntUgYo+auj2Lb//4zqpcj0dHsztEcDOU2oYx9JQVZbXZvem4BK6G/Iy6iLtf6i0mEM2pz&#10;KJj63gTA4M9cuO3UztjUyISsvacurYlI8HC2v7G1P7f293Aa1TnoycGt+rXwd7T7bySQdU6VAkLr&#10;sKlXVzLOlbv9WCW8pWfMw6jIm/JWHr5ANNT5tFytzRaom+QnP3I+Q52xnB4GkhYBbi4Oqt7v3sRn&#10;wr8pQDQ7P9jbpbHff+sMUw9aqV8LgWMXMt5bE8myD3Pr+2uiPtkUE5uUVYsoCWfUIvgmv/WRc+nb&#10;YniLwRWtgckCd0ZC5uWGXqrkcYTYPnFji2HtGrCtT1OU3s397FW8cdUR6OnUwt/d5BJXxw14Y7lu&#10;NS0DPJRWW+oRn5aLyxqL09wN0XPWRZE0bEt0EqoVEdUER204kUiU1ImLWSpr49UHKiZhcpybOrDF&#10;E4NaEjun7ns+NK3vOqJ9w1BfF0vFzczblZZTQCTbL/vPHz2XcTI5B+1wyZ64b7efrkVtQzjDzMeM&#10;UeLFJudk6cQLkV0q7pLKpent4oAnw9Fe+83enRt539OzsebE0dDL6dZOwUpyCPM/+jSvP7ZLsKb8&#10;nRp5DW8f6O/upCl8UtZlNqmghJHHN9XM3g7Ermw0Bt58x3Qffj6dyAVd2FEjSFxP+nqS2G+OSiLO&#10;7bsdZ/adScMaGZ2oeuUR1siZvxyGPz7bFMtCdfbfkaqJRnvTfz1XRzu7siVC60AP+GP64FZPDGrB&#10;Vx9Xh/E9Gr00ou2gNgG6g8T8h0HdlTA7v4iYeCwE7JhhiLLRkohHhev5iwtqN+9DjEurrQYKZ9QW&#10;8jVxX2wOynSgeZAIiPzVFdweGnmof7N3b+tAGUreeV2jt8d0GNqugaN93TDuoDZNG9zy4eubIn+I&#10;j8sjA5q/cnPbVg08tsakEA/2/c4zMYlZ22OTp/14iDDiL7ecfG9t1At/HD1cew+hVl+woeTbHadf&#10;+CP8082xvGT72d+PLtl9Fou2ZjFiwFYfvUDietLXk8T+9VXHIRglYFp9wBzbY1PxQl3IuMznHSdT&#10;ohJ09IzSetc18cVcqb6KlcHQtg34yofHBjS/oZW/l+t/8RHVOGpxyPMuWDj76+2nIchyebEab1dX&#10;qjp3KffTTTGvLI9gcwwaxlfbTuku+zhTi1EJwhl1ZSwZIifTgZ+b9gPv6Wzfs5lvxdXV93DCZkUZ&#10;Lxd77Ff9WvpjwDBEgtq4Bn9GiLcrbefm7YM8J/dt4uHsQPQtzyEMgTn44UUHnvstfO+ZSwSbJmcX&#10;EA/GFoTP/4m9ZAbaBvsPd8SmLNh2Cv8Tm7EvZlzGoIRsTK+amySYMoh9InE96evZY8FXGlIx2Oxr&#10;tLVVeS/UScv5cEunhte39NdcQ3CSZDJU5WRvGwBw9iaZIpIyL8PfM389PP+fk59vjn3y58PfbD/N&#10;tvPaGC8mvCf6IloCQw4C4ANfK74ZHikc3VifiFVRvZsgQ9W5KBlaV/GOKzen/2jehA0or2qTDIga&#10;boPc7loI4LpEY8AVoRSgs7FHPXpD8yZ6uDQVcwRKia+7o2LvrkuHTT37MplVpnobmxWH4pcfjseg&#10;T5hQSnYBMyyfNZ9E3DxRidm7TqXWehvxPv0TnZSOEUnjuJRbuCHyqpMrj1wgALqq0gLGwNYBD/Rr&#10;woXs/H9zdPsXbmqDPkFi2qpWZUz5gqKSrTHJqBfYSNGN+Adtoy2x9ZKfjKm51q9FS4DgUfswKhKl&#10;xn7SqT8e+GrrKQiSD3zlJD9RgGIU1hI47lLu7lNsvK9k/ylU7mRng5aMyXHjiURCXWqy4XVtLqhJ&#10;bOr+vZgvb+0c/ONDPUlESGumDGi2+ol+47o10jVY1fW2xqflsZqbtvTQ7DWR2Gg0mxOVmLXvrPY7&#10;QnTbyxIvPr3KwbgZeYXYiDBtvboigvfjGp9khaUobdH2VJfWY37RrJycLgaEv8KgxAI0LYtlGBDm&#10;f8d1jRp6u9T8YCCnwMYTSVpbQ3IKikmdWYfSDYAhVkTSDTz96xEyDpDqkV1NN7y/meim73aeRqkd&#10;8fG2eRtjk7MKMCXxjw985SQ/UYBiFF5+6DxmRpwTr686Rs5QajuvQySaYxVLM34mojlm/HIEExZU&#10;9NAP+19eFk6anBp7hIUzagzqWrsR84KSufaJG1uG1BE/tv5g4R1cE3Fx3Bc7yb246vAFrE/DP9qK&#10;51C9pQCPIr7fSvcXuDjaNfhXIdPn7tSPX+T5349O++nQz/vO4U6495u9JIhV3cuA6fzfWzKtq/bK&#10;XL3uRw2A9VmMf7Au6tElB15ffcxJpT5pi+loZ6MEvBE57e5oR6J7rekmxNul3KAyfdprZBkUiPDz&#10;GbxCeOqPBzHTs6DW4kUwS8m+KjMYMELkMDEJbDBe4erXDSDWlUpJ9U+2NNiX6VjPvqAYhbmEC7lc&#10;9yrNNwjQFoqwVeLhRftnrYhgsOF/uuWT7TN/OYLyqv5X7pBT8nqp/z3/R/jbfx4fN38nrfv9wHm2&#10;zkSzGri6VXTp7d1DVN1qbzt9cMsZg1uSAUizkpVHLhLHUWNpwYQzjHwW5PJaRqDMGnASu7860V5Z&#10;xqQo1axUdvi4OPi5O1ZsfGEGJqFv3+blBOleq3msHNltzn4XzacX6/z+M5d07M9VgIhNM2gASpph&#10;9YG/gYkDjzem/zXhCcRHrThyQesuxDvc27sxcdJcNapL0NIpvT++q3OTf9+Dgk2yY4jXk4Nb4qmq&#10;gjTVVJRZGIPMrZ9u/2Hnmb+OXmRmZGe+dt029YK8XAqKS/Bq4PBnBkcRwQ0w8Zu9P+6JW3k4npX4&#10;Uz8fPnAWeK+5AGAqx2S36uhFlt7P/X6UCxkGSmocDDjqmrVuzb0oRmEu4UIupxKylqmLQRiabxBY&#10;tPsMmgGrhENx6RUzRKX4EcT47c6z/1VSXstwJd7TsxFV4WG6o3sjdthoLxds6qFJG6AlVypeuQUM&#10;54ycnJzTp0+Hh4efOHHi0qVLJSXahsiioqKEhIRjx45FRETEx8fn518xv9IBKSkpXHXkyJHY2Fj1&#10;ecMaIFdZOQJsZtaNlGXBuPPkFecEed3xh7s5XTULN/BwYgM80MElfO7V1BclrErzaVnWpnRdhWDt&#10;8URjEluhZ+CUnty3qZLNBfJo7Os6unPw/rNpeGLUvMhPqI5KvBNaBQoE4W3je4QqIQ8jOzRs29Bz&#10;SNvAb+/vrsw1Tw1t9dXE7r2qQorVOK6I1yLkV506V5mNtaZHWgq1Q4czfz3y5p8nWEoTbzp/y0kl&#10;+7Lyb++ZtD8OxrNloVzZmFjYj8Jy4alfDi87FL/q6IX/rTo2a8Ux5ne2NRCBpq45QyMIDW7Ax8B2&#10;FgpzCRdyOYYjtjFpqqqabxB4688TTy49RFSC8V6gctmPAEW83LSRcBXl3QTN6l/ZGgVf4uvSJs3S&#10;erhAoNtq7LIKqjKQM3Jzc9esWfPss88+9thjjz766Pz585OSkjQVuuLi4qioqLfeeotfKfPaa68d&#10;OHCgsFDlq6Hkhx9++Pjjj3Oeg3p0+UZLYoYLK4Uq/ystVZYk/FdcWkowH+sXJaSPOSU9l9eaFmj9&#10;owCmDArQAeUW0L3E/M9k5BYqTymPCtLqtpGWKgOOtvOr0iIluJMLubzsa6ES9aGGjgLKTmOsMUoB&#10;XiTOV8I80vOu1KCgnZOvQl6pVnlc6Rb94VW2L3EvdSWamGNT1k2eSJ4MxTKOiEXFpQSMEj/qXkYb&#10;Xs72rL7Zv/Z+WTAx+v7kfk3/d2s7qKVKXcnCMyOvQNfAgjxVqke3MKFKt3dvdGunIMRjb/art7QN&#10;9XPVzS3p7GjXpZE3ZRr5uswc1uqBfs1YkGr1IwxEAbSUIW0aUK1mPyqPg9LRFfejPs2hEnqZe+F0&#10;0e0m9hWWG/yDMY1LYIsgL2dITjHx/ROZhLXn4R/2E+qms5mk3vGLmawSmOWZ1Mm+DH+oxQP5jZGJ&#10;WHg0U/3/E5384bpoaIBQNHXNuN9RT6mB2sIvZLBzniS+6rcDcDmbXTZFJqq7krwdaCGa1bKoT8jM&#10;r9Tgqc8krks8bLxXcvncEOZPyPuA1gHY6JSnJje/OFDHdMlP0C3Tr2ZPVXm2/HeCVRnmKmyYjZ72&#10;Pq3G79279/3332/VqtVdd90FN7zzzjvPPPPM6NGjnZyuaL5oHp988snu3btffPFFBweHzz77zNvb&#10;mzKNGjWaM2fOqlWrnn/++bCwsEWLFi1ZsmTjxo2cV98CCuFQBIOc+vXr9/Csjxu3CKtqcAfXE634&#10;9l+Rzf3dpg5snltQcjE9jwHHko0MS4xR3VcWc8+41JyVRy+GNXAf1KZBzbsH9RlkVS2Dbr54d1xW&#10;ftEj1zdj4tBtI8OL6AsCh27t2JCVqoIzkZ1fbD3FS/wm9AolBokOOXQuncV7n+Z+TFVAR7VsT2Xq&#10;nNSniTsL3tJ66P5L9sbx/LMutrOz4RIFbcJ2Wwa4K8E5SrUsjR/o28RevzhO1lDf7jzDCvqO7iFK&#10;NJTmEXkxky1OWjHsTvY2jXxc2dKo7keeOja+nU7JbeHv1iXUB/cAra6qJJr3pbEExZ65+sXptLBd&#10;sGf/Fv5arz6sapdpoX3kfPqBOIj4qkhNlqJMH+SxhwJHdGjIWNXtR120qZmJktji7o19ejb11acf&#10;9RFe5d1Jyl57LLFDsBcuE60HZ0t0MgkwtNbBaH4MAyLZgr2d2wR6HruYiYGx0nthZAv2cWF24NqW&#10;DTzQEdVPMc6QbbEpkRezKp3KgW5Y2wYk68U05ORgi3eaODrNW9OPrRt69G9R36mMdInyYht2pdVW&#10;Kny5BbiXVs0NPZ2gWIKnyx4cD54bdT9O6tOYLZ5wsFZVPJUdg700A6PJRmqYPCz31/7+o01a3Ny5&#10;c9Xz+VXgGMAZXPLtt9/+9ddf6Bk9evTg6yOPPMLfd99919f3SuA/Rqdp06aNHDly6tSp3O/nsgPd&#10;olevXmPHjh04cCDn3d3doYSOHTu+/PLL999/v1osDFl79uxJTEzkTEFBwXvvvVc6/EWH+o1rOCLQ&#10;MMTlKkFAEBAE6i4CpSXF2UfW3tm8tDo5g3kc49Lx48ffeOONxo0bgw5f0RW+/vrrwMBABSz8HJMn&#10;T37zzTeHDRvG1+3bt3/wwQcTJ07s3r37uHHjIIkRI0agf/ATHzp06DB79mw1ytHR0StWrMBZwhnM&#10;WX/88ce4WQsDQslnYJT9kIgIIiO1+pKlGWoprH5jmD8pFMrtaZZmLPSwJvdo4uPl4ogUxcUlm6KS&#10;3Z3slZUafElMC+ssVtON/VTR7soSG1PP9S3Lliql2GeKdp5KZZXUrbGPsjKiDJ5AzKYs21VOWhsb&#10;pVpCX65v5c9Krcw+mx8en9HIxyWsgYeNrapaLLMYNPs081Nt6rGpx9qK7c1qSaiWq8jhejo1t02g&#10;BysyMyfactuohbZmp9BfWBWAWqunaGw+XtP8YmcHW/Z+uzgasuMJYYhzPZGQda1+5NZstVPfmt7E&#10;KYLVCJ2DLkV38XZ1pHPV/ciKG3PB4XMZWtKi+HIJS2xGFGtDXlKiZbqhqjYNPbGbqS9Myco/wVgp&#10;vGKzZqi2a+jVoEYyaOmOKMYhOtblopIKnprLBcURFzJoY0NPZ2xrjP8IDb83npjWDTy8/91wih+C&#10;6GGt6Fsg5WXDmpl3zWoiJj80KjV6NrZT1F8+o20b8LgBLzXQt4wBRpS/h7Nmv1faZFSQ6MQsdv9p&#10;lRzdJcjDyZB9uCUlxYfW/dbENrU6OQPlAMPUuXPn4IyGDRsi6xdffPHLL78sXrw4KEhlhOXAvw1D&#10;fPrpp9dffz1f9+3bR+G77767c+fO/IUhUDXs7VUP9h133BEQEEBJdZsxTOE/VxQgPO3UsGjJj+3a&#10;tTOgPzRxxDrJZKqFLObXJ346DJ0smNhNMf7qHrg0522K5RUUr45s06JMVcQW/NCiA0zlr93Sjg5m&#10;ImP35s/7z9/ZPeSm9iorAdF4hBViN/j4zs6+bo605EJa3vPLwlEYnxveWkkiS7ULt5/G2vP00FZo&#10;9MROKtUSJPPJXZ3Zi4sCDvEQFDS4dcA9vRrDJVzy7ppI8kC8O6ZDEHxQT2UOmv7zYbUkVEtbiBPH&#10;SoAFf3CbAIagbsLBSgdijRUot43/oQ1TXi0K7WU728bIJM3TlMH63yrQA9gJmW3i62rYLln6ESsK&#10;drBy+5HJnXD4o+f/IwDMZYDM5M5ahFHR0MsF7rfT6McPxnXcEpP8637Vy0g0j34t/AjUYUfbPT1D&#10;seZ/v+uslksGCry7Z6jm1ktWD7tOqZJ/ZFwudHO0b+7vDiFh+K6BnmIuw8FANBFGSDxDDG+kJcSI&#10;6fJaTw3dtPt0Ku/nYKXF4MRX1Ly+Gz6A0ynZjE9vF0cGvCpJwb9vbeEVvD/sPquVbB8DI3uJsCfz&#10;HDHyeUAIxmVqrVKTA72cWVdVO/EEeTuT06xdkJfi88BjxNZIGM6AVS1+FMyOLFZoIyMq0MuFmAX9&#10;2wg45BwjmErrifjk7i7D2l1ZwetfGyWZe79euPD4sYhrcYYhyzHmeuxcaBscijSwiIuLiy2pCf49&#10;+EyZvLwrVkKCoziDYkExOzs7yv8Xk5Cd3bSpKjWQ5rWOjlcyXtAALmTWK9vPa0CP/FctaYh4cakW&#10;fEzTitQM62tlYcJFqMQ+srmBYix/cstcu7AFX+lgHiq/svx3/OUM0vJQKYsFFiNETzJlKBM3t+Bp&#10;V8YE1SpxL0HeLlARvzNq+Io8lIHA8NufLQsY9XJ1YGUKAlyiCMnCrUl9VRIIhqymJDzG+48n4CHk&#10;JDl88EaO7Niw/9XJIao0gExduNw2qtGmv7S6nCUV85GuCRjd68bWASzTjBEYzsDWf61+ZJc4Op9m&#10;/aB9MiVnWPtAtEDN8+p+hNd1X55KSfRLpQwvwmJY674sL6egiDGjOVz53LWxN2Z3lFfGAN4acgsa&#10;01j9r2V4+5QpBIzkslf/2lwuKlYcNuU+NTwd5LYiClmZqZnU+JecdXnWze1pF6s0tjEz5lnLqGVg&#10;wqUHr6TMouVlHUxazEl9m7KOvpCRhwyJGZd/O3ieTR4V+xWINQoLVHUHQ4ugo55N/XhnFLSNa1N1&#10;OxuVJ1l3/OAX4YEqLCmB8vEbnUrJ0VJ6kLaZvzuaBDM7DiTyYJLKkydZfxgrKdnEwJpwAilhO1oH&#10;BombO15ZwVepapvScpLUadZQBUJTX8bUj2YAHyguB2Z/3OAhISHqiZ6TcIO/v//JkyeVq3BRQBU+&#10;Pj6c9PPzi4yMVEJsqQRLVJs2barUKsMKk3qP3W1a/1iGKJuj+KD7q3KGnxRXGMuiht5lxcpsAkzi&#10;V67ycvZ0UY0e/vKTcomSbyPA00kpz/PGV4hEKaCcVAgARUR9FV+R599qXdjzyRm15JxXqIjalEtw&#10;NatgLCw+mZKNgsxYJ1hQSVuLD43YRGLhWQUHeF6zdddqdQ2d9yqnjf+hrdMpNKQcHcJGhXwFPahn&#10;WwK9naFnzX50cbyyUiG6BtOQ7poFbLFN6Q6qK/3oWTYwdC5jMlWsTCy9mU91X7eLlsnSQqta5izo&#10;H0WW17YzWevZKOOLgYni02byzS4oYmEE1MqZcjFnzoUUtZb2ZM06nZpN5pLh7Rv2bVGftZSmYMzX&#10;d/cIfXZYa6KEuzb2YYcK6jiJzqCoNkGeRKOwZB7SrkH7IK9Kn30ePOp/cUQbMvJOH9RqVOfge3s1&#10;eXZYGK+KUWp+uP9VK1Slwg4hXtMHteQSLiSgQDe7GqOONJ0vjmj90sg2vHKG2vDAG4+t8TUwFSjP&#10;i+bBlGa6fD+GcAbr/fbt2/N35cqVbL9YtmwZcbTYmtzc3D766KOlS5eq5kFf3549e65evRpPBkFW&#10;OMyDg4NbtGgBlwwePPjvv//mPB4LbFyoEYMGDap0KEgBXQQIASSonPMpWQW8jGXWyghSEZwrIwz1&#10;gSGLdycoq1oLODD089oP7YaU1uvdzK/iZL36tB3TlpK6JyI+E1v84XNpBPsT0MmZr7ac2h6TohWD&#10;yKxZpgFfU/11drTt1cxP95UVlQqD6UNZLNf6gadh8a6zG46rVofYml5eFrHicLwSVnutA7Wg3Fci&#10;EkFXwVWsBm7tHDRzaBj2XrJgsT+RED7N8pAoCe1Ja8+ECOKK0UEXenqEcDJC43AclqX6t2XbDTQw&#10;Y0grpeYpNzS/q0cjpQblL3kboRZsZVzChcS2+rppK6yYBAa1DujcyKd7Y1/SuJlPcngsEOzg0QUW&#10;tdtEg8cQzkAUOOPOO+9EvZgyZcq8efPGjBkzYMAA9AzIYNeuXRTw8vLC1928eXNibWfOnMlP48eP&#10;x/kB0+Dn6NOnD2xxzz337Nixgw/QiYmaZ8HVYvR4bUXE3tOq5xCbFb5ZHmm8qVpNZpqLSmB1WEP7&#10;fUwNOE5mlpxEFqoeeOVfWXJWFuBVsgLryolVmhj8Jbvj+GlbTMrzv4c/99vRP49eVGwUGAkxzWtZ&#10;RfiKmQKHuVZtvJmDMxhV1kYk4u1AvCszVJm01zpYuPMrf3nN0W1dQ8zhbSVYbrdEJfMqJ5QhxAYB&#10;5n22TZQFzl7TREReE2Zq3ZYSt13x8EBFQP9gyU/ieledwqjR7FYhrf3D1zdj48JN7QOfGtJS63Vh&#10;1I/WztSvdSNW4kz0Ss3oSezffGdsB4iEYBO2T75+a3uC79WBqrxbDGcSeyrVPcLQmtirsZmwuFbT&#10;0FQIbW8dqLKZK+OHv/f3aYLpzEQPo4Gc4erqOnz4cKJg2c3HwcY9rFXwAfswnn76aWTFEsX2i5de&#10;ekkpwJ6+bt26KYFSlHzqqafYvcF5ylOPpiPERO20vGr/iriIJUqzXRhJSPSm9Sgzq5q3F7xqPYNJ&#10;pH2wJ9vcnh/eGvK4uWPDt8a0f2ZYaxbmxri74FS29ZJaVZkcsTjBwWxYIQ2JlnxXHksb1cOJxjOu&#10;Wwj2Gc0yxPJPXXKQM/i02DxM5tGBYQEIiagIzFJa833syoVUdVO7wDFdgm9sE0Ae4vfHdRrMFjwz&#10;yCWMrZzmaL2Wg5NkGKwgrTfBCLRRl1JuKdulaMyB1sBU+MgNzXmhy6s3t7u/T9PHb2xBpJx6ukQN&#10;va9PEyxdFd+FLhvVJfiVkW3fHtuB3Z09mvriP1RfAuExC88b32VCr8aQ023dQr6Y0I18juajW2i2&#10;jnFyfav674zt+OiA5hjxUJjm3dXlsYHAYip3l4GcgdBYovBdEyaLNwJLlDLvY31S787DVU7oLfFO&#10;KCVoEurtITzb9evXb9u2badOnShf7rYRYwZWXbkWpx9TPNKyQ4cNTbqO0IobgjdYn5aiZ6Cl8rDp&#10;U7hOlOHRZaPTxN6N3xnT4fVR7cd2DSG41k4j/sKAVkASxGKRcrziazFDEa3EJm2MJE8NafXhHZ0w&#10;nWveGkfrO3+eOH5B1TVMmolZ+bw4Dw8T4UaIisBcxd4rrbtQ8rGBqhdDwRZMgphHdFfZBjTK+EvY&#10;TanaZ3f19M+IInOw7r509e1468ad3RuR3ko1lZeRK0RLqitipYwXCbR9XB1xoTPve7o43NUjdNHk&#10;HqgFg9s2eKBf068mdoOZKqVbpiAsmdRA4Bl6ie5GUSgEInl6aNicOzq9PLItnY7f3njhTVQDkeUd&#10;Q7wfHdDivXEdZ93SlqWJ7ltzqvHWhnNGNQpR56qKu6Ra4BP5t3RfnGKIqPhAj8fISxniXoj9IPKH&#10;0CZMw5vLYkZXHLpw11e7CBqpUp4iJb251sGrMghq5ClV/5vUtwl56yqwuVcmuzn+zsISFiSYh+mD&#10;9ZQxGobSPIJ5yJlaqePB3ta2RzNfEo18eHvnh69vjhdUa+25/kTCRfIUaWCGDed0ag4mHURFYCxO&#10;9/QK7Rrqre4gZtUXhrcmahOzG/MXc5P5ZB9gj7SuDx+BaUgFQvITQ+7Tu7rgT2YGJ0x86cO9gEt3&#10;ajZ+bDEMujX2ZVr/eHxnpnimzupaXyMtnMQ2KCJoTSG58W3XrAHMCeJi/DCKVIZB40JMK5ZNOKPK&#10;fbfs0PkRH28v44wC3p0y+dt9+85oexG0KoUP7v9mHyd5qxrZ88ml89afx9cdT1R2cuGNyM4v/t+q&#10;41qqA9Zk5b06JFkjharWhsSxXVTpkbUOlqhf338dyikZ69Csf5jc49nhreu7O5l0DFUZQfO7gHm6&#10;DKVKJCPAdHSnYGYldoHwZOqmI4/nFaU6riPMOOqIWy7p0dSPdIGKhkQs6erH+z3Yv5luGhtzAIll&#10;eM8m2j589IwhbdBcKzJ9oA3gwaZdWHjeGNW+ZzO/6prKdWEBOiqHPHBamCeM5tCV1SiDcEbVwGRa&#10;f3V5hNr/xwd2ty7Yeorg8WtVxMtY2N+nXntyCavOHbHar4RjwsKIoVSiMmtkkinrxJurT/D1+IXM&#10;GUsPP/3LYV4Uoexp4i3QbAqbfVvHhl6qdRDZ94j0GNDKH1MvxlzisrFvMivxTlbTPatVA868S6ME&#10;DG8XqJWBHFR5owbhzmRGAmSCm+fc3qniF5DgEtd9GSphmqRU0gSASB4Y/YPbO2GPasd2znIcxmaB&#10;F5LjhiGECYcwXjG2PqDdPjMsrHsTXyMTaplF80QIgxAQzqgabOuOJV5JEqtxHY5TzbwIWjXCBLrr&#10;V10PIWdI9apci5GK3AyqVJr/Ugiu2PUnkqYvPcJOYM7xEoL7vtlLGOgPk3sSxn5/36av3tIO83on&#10;kwVLVA2mulYapYG1MBZhUr9gC+YfHx4b0GLxAz2Jx8fXOm1Qy98f6TO0so21uI6gDU0KwHJGnkRC&#10;gesaJFfkhSMJMfjwjs445x8Z0PzLid1wG2C0qaPNEbGNR0A4o2oYkvFHN1EwxiUl6Xe5h26Sq3KL&#10;wSvqYD7iO8mCVYGpBAqBTtA2kAcLAJZcIj18y/aiy2EYAtiCSYr+0Z2diTnhHx/4iseC9BWsrJko&#10;2dRdac1sMiCgq0cTX9zy/u4q4iGIE+6p013D5mdiUmFNGoLxU3cHWaWwSAFLQkA4o2q9SQZ1Xe+f&#10;6g291878U+7an5WsVmg5Yf4kL1KkIQsTtKHPG0LZk1G1BkjpayOAHY85EXrgHx8MM+vxXiNS/RAf&#10;xd4xth+/O7Zj51Dt7QLSCYJA3UVAOKNqfceCixcPcI1ibuIvhMEWM52MQ7zpR2VYIsy/XwtVahrN&#10;S7CS33FdyL29Gl/XxIdIdhIXssX0uZtah/hc2c/JHqK27HauzCVLnepEp1VrhpQ2JQLkhcS/jf43&#10;smNQndYwTAmS1F1XERDOqFrPYcHAUnF7txD2lKIZ9Grmy5ZLzBearw7FzcDLwi5lqxI48kJjPlN+&#10;dOeg9sFsQ3Xv08IP0/B9vZuwDiUYccbgVuRL+N+odje0ClBrMKxwsYwTz67aP1xhCniFwOQQBAQB&#10;QaBmEBDOqDLOHUK88YvCHE8PCyOSleVkqEa+F7bp/bL/HAnMld2z+8+kQRukRGWvFuVxPJB8jQzY&#10;ZDwmKAUDCBuD2YODhqFp8mLHAUkOsG+M7RqMaQuyIXfbmC5Bqt3O/7IIH9gtzG6jKjdALhAEBAFB&#10;wFAEhDMMQY6NMyQ4Yq5n0tdKs8qrRjexozjnSgQU9in+kWvhZFKO6q3U7QLZdnStNwIpr7DGqrXj&#10;ZCpOdYxaqCBwzPM3tZ45VKWOPDmoJZm32WHLninCaiEhL9crSeMNaYZcIwgIAoJAFREQzqgiYJUV&#10;Jyc527y1SrF3j5dpV3wp73RiQwZl2JNMniIyqvLmMnIkQA8kqCAPNrrIrZ2DZw5p9dLItrAIgY/o&#10;IpWJI78LAoKAIFCdCAhnVCea1EVSBd3AKqJmyaRWwZ1Ss/M/Wh+9JjyBMmz64/UDvGtv4bZTvDRJ&#10;8yr8HER/kgkHZYVdZtUsulQnCAgCgkBlCAhnVIZQFX9nNicsSusiEsDwnpwKatoWm3I0Pl0zJy0B&#10;UQfi0nnZVhXvL8UFAUFAEDAhAsIZ1Qwu/vB7ejbmHcia6ezJt8zGjgruhBlK9xUXOflFyrtd5RAE&#10;BAFBwEwQEM6o5o5ApcA3/vk9XfFR8zbK8T1Cf3qoF5G1yjtZr3XwImvdbN6cUl4YLocgIAgIAmaC&#10;gHBG9XcEXgcSz00f3PLjO7u8enNb3A+Vvg6B7P+ujtp9QfKJvs0llLb6O0hqFAQEAYMREM4wGLqK&#10;LiTltZO9KmO26m0IemQtbeLnxjsAoA3858qbFciE+uSQVsRNmUQ+qVQQEAQEAYMQEM4wCDYTXESe&#10;ibVP3kCSWl4DRyjtb4/0qdhtbgIRpEpBQBAQBCpBQDjDjIYIL3F7cnAr3orBS80qSHpoRhKLKIKA&#10;IGBlCAhnWFmHS3MFAUFAEDACAeEMI8CTSwUBQUAQsDIEhDOsrMOluYKAICAIGIGAcIYR4P17Ka9i&#10;Vd5jcT4tj398rYZKpQpBQBAQBMwPAeEMY/skM69ww4mkbTHJVPRPVPLcDdGbI5PYwm1svXK9ICAI&#10;CALmh4BwhlF9gkpxMC7tk00xB86mK3rGysMXPtoQHRGfUSTahlHQysWCgCBgjggIZxjVK2k5BWgV&#10;MUnZ6lp4W8aJhKxNUUlZomoYBa1cLAgIAuaIgHCGUb0CMcQmZ6teq6R5lNaLSsjKKyg2qmq5WBAQ&#10;BAQB80NAOMOoPuElrGQXVL2zW/OwqefKazR4aYYcgoAlIpCaXVDMa17q1fvjYHxS5mVLbKK06ZoI&#10;CGcYNTj83B27N/HV1TP6NPPzdJGUtJVjW1BUrLzWMDIhc3tMSvZliR2oHLTaLbHvzKVnfjsCbSDG&#10;vA0xjy05sOtkSu2KJHevSQSEM4xCm5eBD2nTYGTHhkpiQeXfbV2DbwgLUOkfclSIQEZe4Tc7zszd&#10;EEOpI+cynvn1yPtrI8+nyStDzHfcpGTlf7opZu/pNF5XjJRJ2fkH49LnrItKFm3DfDutmiUTzjAK&#10;UAxQTeu7vXZLuw/v6HxbtxDSC35yV5cXR7YN9nGxEdtUhdASV8ZbCOdtjEnPLaQgxo6UnIIf98at&#10;O5aYVyjahlHD0nQX7ziZciolRzFMKQcfz6XlbY5WxZrLYQ0ICGcY28ukOq/v4TS6S/D74zqRXpD0&#10;tL5ujuLMqBTWnILivyMuau1/ZPW6+9SlC+liIq8Uv9opkJiZrxvckV9YfDFDuqx2eqTm72oIZ+Tk&#10;5Pz444+9e/cOCgoaMmTIpk2bCgpUxk31UVxcHBERMWHChLCwsJCQkMGDBy9dupSrlAIDBgxwcXHx&#10;9PT0KjtWrlxZ882WO9Y6AkUlJclZ+aU6IWcZeQWXCyXkrNb7p3wBeNc9b4XR+s3Jwa6hl7OZSixi&#10;VTcCVeaMkpKSzZs3L1iwYPTo0atWrWrTps3s2bNPnDhRqvH0UyY9Pb1p06bff//9+vXrBw0a9MUX&#10;X/BBXebFF18MDw+PLTuGDRtW3Y2S+uoAAg62trw7XduAZ1MvwMMZL1EdaIBVisiLI5vVdyMoUN16&#10;PjbycRnYyt8q8bDGRleZMzIyMg4cOBAaGjpp0qRu3bo9/vjjly9fRqvQVDUcHBz69ev3xhtv9OrV&#10;C1IZO3ZsYGBgXFycmjPQOZKSki5dumRra+vo6KgFPMXQVNSHJhtZYxdZaJsJR+bF6djxNNvn6Wzf&#10;p7lfQ09ZtJppr2OGfeLGlr2a+gZ6Onm72KN2dA31njk0zF+6zEx7rPrFqjJnoEBcuHChUaNGAQEB&#10;iNOiRQt/f/+YmJjc3PLDXdA5oAcIwNfXF4bgkoYNG+7cufP555+fMWPG+++/T21azYJLdu/evabs&#10;QDvJysqq/nZLjbWNgL2dbacQrycHt2zb0APLBnNQWAP3+/s0Gdg6AFtHbUsn978mAgSXfzy+y7PD&#10;W0/q1wy2mH9Pt97y1nprGi/lc0ZUVBQeiO90jtWrV8MZhYWFOCQUlKABNzc3CANW0MUNwjh58uTy&#10;5csbNGjQo0cPpQCqyWefffb1119PmzZtw4YN7733ntaFiYmJ69atw2XC8csvv3BHa+oRK2qru7PD&#10;nd1DyyagsJnDwmaP6/TIDc0DxTJu9kMAbWNs15Dpg1re0b2RaBhm313VLGD5nMHaf8eOHfgttA6s&#10;UkVFRXZ2dtCGIgisgFUK+5KiQ2ge/HTmzBl4h0l/4sSJaCTKr3379u3QoUOTJk2GDx8+efJkGEWL&#10;b1q3bo3DA1Lh+Pzzz/GiV3OjpTqzQcDB3rZlA48xXUJu79aocyNvF0fxZJhN34gggkB5CJTPGcRE&#10;vfbaa3N0junTp2OVwsqEKqCYjLA7paamMq07OTlpEQYOjIULF0I/DzzwwHXXXadLKpTnqvx8gmeu&#10;ip6hJOed/z3KvVB6UxAQBAQBQaDmESifM5iu/fz86usc3t7eEAZawtmzZ3E2oEb8+uuvaAnt27fn&#10;kszMzLfffvvcuXNwQHx8/CeffBIZGXnnnXe2bds2Oztb4QaIZO/evVyenJy8a9euRYsW3Xjjjfb2&#10;srqs+a6XOwoCgoAgUGUEquwDxwx1/fXXo4gsXrx45syZ+KjHjRsHK2CwQvMg7vb8+fNYrvbv30+g&#10;LfFU2JemTJny0EMPrVixAtqAKvBSPPvsszgz5s6d27x58+eee67KUssFgoAgIAgIArWBgI0Bkawo&#10;FtimoqOj0R7QPIimRfkgVUZeXt7atWv79+/PSbSNw4cPa7aI/X0tW7bkEhzsmLOoBOc5ezhwbFSQ&#10;ZoOoXPhpyZIlqDKmyMaRV1DU4+2NWZeLjr8+zPUaxvT8ouJHFx/cFJn0+6O9u4T6yB5vkw5UTbS7&#10;hvqYotNNKr9ULgjUaQTwWLP9jv1zrOm1PA5KuwzhjJpERDijJtE2h3sJZ5hDL4gMVotApZxRZduU&#10;FUKZnnslm8Wf4RdPJmeXaCRos0I0pMmCgCBgzQgIZ1TS+8cuZLy64hgZWCn3y97zExfuWXYo3ppH&#10;jLRdEBAErBkB4YyKeh8NY8nusxtPJOUXlVAuu6AoITP/5eXhcalX8i1a89CRtgsCgoAVIiCcUVGn&#10;R1zIPHYxU/NtAZSGP37ad84Kx4o0WRAQBAQB4YyKxkDW5ULeNqqdrru0Xnx6ngwdQUAQEASsEAHh&#10;jIo6nayrPq6O/+V9LitL+u6WAe5WOFakyYKAICAICGdUNAbaBHp2CSUJ0lVpVht4Ot/WRVJgybMj&#10;CAgC1oiAcEZFve7p4nDndY3GdA5q7u8W4OEU7O3cMcTrtVvaBvlcSetrjUNG2iwICAJWjIBwRiWd&#10;3yLA47mb2rxyc9tHBzSfPrjVp3d1GdIu0IoHjDRdEBAErBoB4YzKux9tY0BYwKS+TXlbQKifm+QO&#10;qRwyKSEICAIWioBwhoV2rDRLEBAEBAETICCcYQJQpUpBQBAQBCwUAeEMC+1YaZYgIAgIAiZAQDjD&#10;BKBKlYKAICAIWCgCwhkW2rHSLEFAEBAETICAcIYJQJUqBQFBQBCwUASEMyy0Y6VZgoAgIAiYAAHh&#10;DBOAKlUKAoKAIGChCAhnWGjHSrMEAUFAEDABAsIZJgBVqhQEBAFBwEIREM6w0I6VZgkCgoAgYAIE&#10;hDNMAKpUKQgIAoKAhSIgnGGhHSvNEgQEAUHABAgIZ5gAVKlSEBAEBAELRUA4w0I7VpolCAgCgoAJ&#10;EBDOMAGoUqUgIAgIAhaKgHCGhXasNEsQEAQEARMgIJxhAlClSkFAEBAELBQB4QwL7VhpliAgCAgC&#10;JkBAOMMEoEqVgoAgIAhYKALCGRbasdIsQUAQEARMgIBwhglAlSoFAUFAELBQBAzhjPz8/JUrVw4c&#10;ODA0NHTUqFF79+4tLi7WwufUqVP9+/f3/veg8JYtW5QySUlJTz75ZJMmTZo3b/7KK68UFRVZKLbS&#10;LEFAEBAELA0BQzhj69atH3zwQd++fZcuXerj4zNr1qyoqCgtYEpKStzd3V999dXIsuO3337r1asX&#10;ZWCX55577vDhw998881nn332xRdfvP3225YGqrRHEBAEBAELRaDKnJGZmblnz55GjRpNnTq1T58+&#10;zzzzTFZWVkREREFBgRZENjY2jo6OLi4ukIenpyefKXDw4EEIA5q54YYbhg8f/s4773z11VeXL1/W&#10;vLb06sNCkZdmCQKCgCBQ9xCoMmdcunTp/PnzWJYaNmxIc1u3bt2gQQM0idzcXM3W29rawgSff/75&#10;gAEDJk6ciJ4BtVAAjcTPzy8oKMjOzo6vQ4YMycjIiI6O1rw2JycH0xY8xHH8+HEtRql7GIvEgoAg&#10;IAhYCgLlc0ZKSgrzNQqB1sHknp2djUrh6uqqIMDUjxrBSS23hK+v74wZM3744YeFCxd27Nhx/vz5&#10;f//9N4Yp1BSutbe3Vy739/dHqYCHNPE8ceIERq17yo7JkyfHxcVZCtrSDkFAEBAE6jYC5XPGtm3b&#10;nn766Yd1DkxJTProEGqnNzM+bAEHYInSRALn9y233NK9e/du3bo99thjqCNYpbiWklzLVUphxaLl&#10;4OCgeW3Xrl1hml1lx+bNm1u0aFG3MRbpBQFBQBCwFATK54yhQ4fio/5D55g9ezaxUjgnUlNTFZMR&#10;lqW0tLSAgAAnJ6drYeLm5ubh4YHFiYCrwMBAmAO9RKENTFX4OYKDgzWvRXfBC8JVHCglUJSloC3t&#10;EAQEAUGgbiNQ/nTMZI3LIUTngBvwRqA0nD17FiWAqNm1a9fiyWjfvr2zs3NeXt6yZcugE4KmsG7h&#10;5IBO+ErJkydPQjYwR4cOHdAq0B4uXrwYHx//7bffdunShfvUbRRFekFAEBAErAOBKi/h0QD69evX&#10;uHFjFBEibn/99Ve83O3atcPoBENMmTIlNjYW6xN/582b9+GHH86dO3fJkiUw0KBBg6AiLrz77ruJ&#10;1p0zZw6X47rACKZ2b1gH5tJKQUAQEATqKgJV5gwa2qpVK7gB5mBzBk6LBx54gNApzuMMx3VBPBXG&#10;JUiic+fOWJbQLQYPHswmvk6dOlEGQ9P48ePxbKOyUPKll14aNmxYXQVP5BYEBAFBwMoQsFG7o82z&#10;4XhBevfujaaC+UvLzV4tAucVFPV4e2PW5aLjrw9zdbwSzVUtNUslhiGQX1T86OKDmyKTfn+0d9dQ&#10;H1N0umGCyVWCgDUgQEzTggULwsPDMRGV66U2RM+wBuCkjYKAICAICAK6CAhnyKgwLwQy8gpRNZBp&#10;/fHEc2l55iWcSCMIWD0CwhlWPwTMCYDIhMy3/zxxOC4doX7ee27yt3vXHUswJwFFFkHA2hEQzrD2&#10;EWA+7UfDWLo37u+IhJwClZ6RllcYm5zzwh9H49OuSktjPgKLJIKAFSIgnGGFnW6mTT5+IePI+YyC&#10;ohJN+dJyC5cfvmCmEotYgoD1ISCcYX19bq4thh5QNa5kldEQ8myq6Bnm2mcil/UhIJxhfX1uri32&#10;cXXwcnG4Km1ZmaiN/a4kxDRXwUUuQcCKEBDOsKLONvOmtg3y6hTi5Wh/1ZiESEZ3DjJzyUU8QcB6&#10;EBDOsJ6+NveWomTc1SN0RIfAIG9nqKK+u2OLALd3xnYM9hE9w9z7TuSzHgSEM6ynr+tAS8MCPV+7&#10;pd3/bm338PXNpg1q+e39PYa2C6wDcouIgoDVICCcYTVdXUca6uXqOKRt4KMDWtzbu0kjX9Ew6ki3&#10;iZhWg4BwhtV0tTRUEBAEBAGjERDOMBpCqUAQEAQEAatBQDjDarpaGioICAKCgNEICGcYDaFUIAgI&#10;AoKA1SAgnGE1XS0NFQQEAUHAaASEM4yGUCoQBAQBQcBqEBDOsJquloYKAoKAIGA0AsIZRkMoFQgC&#10;goAgYDUICGdYTVdLQwUBQUAQMBoB4QyjIZQKBAFBQBCwGgSEM6ymq6WhgoAgIAgYjYBwhtEQSgWC&#10;gCAgCFgNAsIZVtPV0lBBQBAQBIxGQDjDaAilAkFAEBAErAYB4Qyr6WppqCAgCAgCRiMgnGE0hFKB&#10;ICAICAJWg4BwhtV0tTRUEBAEBAGjERDOMBpCqUAQEAQEAatBQDjDarpaGioICAKCgNEIWDtnXMot&#10;KC1VobjhRGJqTr7ReEoFgoAgIAhYMgJWzRnh8RmvrzqeV1hMD3+8PuaVZRGH49IsubelbYKAICAI&#10;GIeAIZxRUFCwdevWKVOmjBw58qmnnjp27FhxsWraVR983b1794Crj3fffTchIYEyTz75pOYvVGVc&#10;Ewy8+lJOwZdbTm48kVRcolI0TqbkrDueOG9TzKVs0TYMhFQuEwQEAYtHwBDO2L9//0cffeTs7Dx+&#10;/PjExMT333//zJkzmkjZ2Ni0aNHi5X8PikEzJSUlnp6eFDt8+HCbNm2eeeYZ5ffWrVvXCsr7zlyK&#10;iM8oKiMM5eDziYtZ20+m1oo8clNBQBAQBMwfgSpzRnZ29q5du+zt7R999NHbb7+dv7GxsagahYWF&#10;6tbCGX5+fgP/Pby9vb28vDp16uTi4qKUgVGuv/565Xd/f/9agel8Wl5OQZHWrbFTxaXm1oo8clNB&#10;QBAQBMwfgSpzRmpqKiTRvHlz9ANUjd69ezPpHz16NCcnR5MzoA27siMtLW3fvn1BQUFdunThpFJm&#10;9uzZTZs27dGjx/fff6+LUVFREbVl/ntoGb6qC1MfVwcnezut2hztbH3dHavrFlKPICAICAIWhkD5&#10;nJGfn5+RkZGuc2RlZeXl5fGru7u7AgSsgMWJ6Z2JXhea0tLSqKio6Ojo6667DtpQCjzyyCM//fTT&#10;hg0bJk2aNGPGjE8++UTrQvSYUaNGhZYdMFNkZKQpQO/Xsn6It8sVEiu7AZ8DPJ0GhQWY4nZSpyAg&#10;CAgCFoBA+Zzx66+/Yjtqp3PgmUhKSkJdgAyUxvMBR4Wtbfn14MaIiIigQPfu3dVgUcmgQYM6d+78&#10;+OOP49X47LPP1LUpZdBdVq5cea7sgG9M5PAI8HB+cnDL1oEe3q4Obo52/OXzc8NbN/BytoB+lSYI&#10;AoKAIGAKBMqf61nmr1q1arvOsWDBgsaNG7u5uWFxUhwYubm5aCN4LxwdyzHpnD9/fs+ePXi8YZ9y&#10;pYcPUlJStHQUnCWurq4eZQcKDaqMKVpOnb2a1/9uUo+ZQ1tN7N2Ev3zu37J2nCsmaqBUKwgIAoJA&#10;9SJQPmcwWWMXwuWgdWBfwnvRsmVLAqWOHDmC/YpIWQxT7du3Z5ZHq9i7dy/2K0VE/BAxMTHx8fHo&#10;DWrvN4WJuOUvZHPhwoV169aFhYU5ODhUb6v0rw2tYmKvJs/f1Jq/omHoj5uUFAQEAetEoMo+cLih&#10;b9+++DC++uqrhQsX4sTGuY0agXKAe3zMmDEnTpxQoIQYDhw4gKKAr1sNLrYmLvnmm28WL16MJwPi&#10;YYeHdUIvrRYEBAFBoM4hUGXOoIUdOnSYOnUqOgdqBITB55CQEM47OTkNGTKEyFoFBSxOKCXjxo1T&#10;flUOzsA6RF5BJxid2Og3duzYOoeaCCwICAKCgHUi8J832zzbT9Atpq0lS5Zg/lKH6pqnqCKVICAI&#10;CAJ1HQHW+vitw8PD586dixqg2xxD9Iy6DorILwgIAoKAIGAYAsIZhuEmVwkCgoAgYI0ICGdYY69L&#10;mwUBQUAQMAwB4QzDcJOrBAFBQBCwRgSEM6yx16XNgoAgIAgYhoBwhmG4yVWCgCAgCFgjAsIZ1tjr&#10;0mZBQBAQBAxDQDjDMNzkKkFAEBAErBEB4Qxr7HVpsyAgCAgChiEgnGEYbnKVICAICALWiIBwhjX2&#10;urRZEBAEBAHDEBDOMAw3uUoQEAQEAWtEQDjDGntd2iwICAKCgGEICGcYhptcJQgIAoKANSIgnGGN&#10;vS5tFgQEAUHAMASEMwzDTa4SBAQBQcAaERDOsMZelzYLAoKAIGAYAsIZhuEmVwkCgoAgYI0ICGdY&#10;Y69LmwUBQUAQMAwB4QzDcJOrBAFBQBCwRgSEM6yx16XNgoAgIAgYhoBwhmG4yVWCgCAgCFgjAsIZ&#10;1tjr0mZBQBAQBAxDQDjDMNzkKkFAEBAErBEB4Qxr7HVpsyAgCAgChiEgnGEYbnKVICAICALWiIBw&#10;hjX2urRZEBAEBAHDEBDOMAw3uUoQEAQEAWtEQDjDGntd2iwICAKCgGEICGcYhptcJQgIAoKANSIg&#10;nGGNvS5tFgQEAUHAMASEMwzDTa4SBAQBQcAaEagyZ1y8ePH7779/7rnnHnnkkU2bNpWLWWlpaXp6&#10;+jfffPP444/PnDlz1apV2dnZSsnLly8vW7ZsxowZjz766FdffcVXa0Rd2iwICAKCQN1EoMqckZGR&#10;ERMTc+nSpT179kRFRZXb6tzc3B9//HHp0qXBwcEODg7ffvvt33//XVxcTOHff/8dLvH09GzevPmi&#10;RYvmzZtXN3ETqQUBQUAQsEYEqswZjRo1euihhyZMmNC0adMKlIyff/556NChU6ZMQdVo2bLlunXr&#10;4uPjU1JS/vjjj27duj344INKJR9++GFqaqo1Ai9tFgQEAUGgDiJggx3JALGPHz/++uuv33DDDZiY&#10;tC4vKSnZu3fvpEmToI2OHTvy9aefflq5cuW0adPs7e2feeaZV1999cYbb7S1tcV+5efnB50MGjRI&#10;sxI0koKCAkUvycnJoTCqSdu2bW1sbAwQVS4RBAQBQUAQ0BMBJl4sQ9HR0SzonZ2dda+qfs4oKipa&#10;vXr1Sy+99M8///j7+3NLvv7www+wCPyBHG+//XbPnj05D13Vr19/zpw5999/v6Zku3btmj179qFD&#10;hzjJJYmJiVCLo6Ojnm2WYoKAICAICAKGIcC0jPv5tttuY2bGiaAXZ+CHePPNN8+fP69VulWrVngj&#10;sE1xvgI9A85YsWLFrFmztmzZwlxP4T///BO3OcQAg3388cdvvfWWwhkcAQEB77zzzgMPPKB5Lxzj&#10;eE3y8/MVXsnMzHR3d7ezszMAAi7fv38/DITvxMXFxYAaaviSrKys3r174ytyc3Or4VsbcDscV+iI&#10;jIqgoCADLq/hSxhXqMUTJ04cMGAAam4N372qtyssLGSB5eHh8fDDD6OgV/Xymi/Pg8/UERkZiSHB&#10;/Fd4MjNUMEIYe8yWgYGB5T8mYKd1YDLCy31C5zh58iQmI6XwsWPH7rzzzs8//1z3coYObAHBUIny&#10;6y+//HLHHXds3ryZ8/369du2bZtyHslgAqKqdCuprjOwFLfjpti4qqtOk9YDWXp5eUGTJr1LdVUO&#10;w4WGhp49e7a6KjRpPTDcyJEj0XoZoia9UbVUDsM9//zzrKhYPFVLhaauhMmBCQFWRnJT38v4+mVm&#10;MBjDclZbzFktWrRorXM0a9aMICjuBNwcWI04lA+chLXQaBg3UBPucZbJO3fuhBWYrCEPFkrEUOEM&#10;d3V1xejEzMhzu3btWjjjuuuuq/k1kdxREBAEBAFBwAAEqqyhswTGxb1jx46EhAQsVMz7p06dggC4&#10;94gRI1Aa8FTDOqNGjVq4cOFvv/3GXzSM66+/HiJp2LDhTTfdhCkDzQOv+GuvvYbe3aBBAwPk1v8S&#10;6ArTlv7la70k6NUVbz9yYvE0fzuPuk9ZyrDuqfUu1kcAsMUDyVFXBgONcnJyqhMWYAV/mRn0GYe6&#10;ZeyYuKt05enTp9lUgYKPynzu3LmNGzfi6EYnYbj8+uuvOCrCwsKwZrZr144gWs6cOXMGwxQHGgY3&#10;6tChA6oJtIGdClM4wVemfoYZGRjm2rRpUyemNiYIX1/frl27Gua/qVJXGl8Yab29vTt37mz+9msa&#10;i7S4BxgJdYWVeWTYxnRNs7Lx/VetNQAvk0DjsqNOPGsyMxjW/wbGTRl2M7lKEBAEBAFBoE4jUGXb&#10;VJ1urQgvCAgCgoAgYAwCwhnGoCfXCgKCgCBgXQgIZ1hXf0trBQFBQBAwBgHhDGPQk2sFAUFAELAu&#10;BCzZB87ukDVr1pCwnQ8kRmQ/F9vOzap7SSxPIPLRo0eTk5PZn8zeQ2I52OzC7jNCy/bt28dXTg4Z&#10;MqTcTfw12RZi5MgMxkbPvLw8YqaHDx9OCBxxMsgAvKQUY+860TK9evUaPXq0OWxiT0tLQ2CyALDx&#10;EPTYXU96NGLSiAsnyzKws3Ooffv29913X61jq9mPRBvS9UQbkryBQUuQIfucaAgjhBiqu+++my33&#10;5hB9i0jkrlYkJ/SRXVbEzbNVi/h7Au7j4uKQc8yYMURUmskmdoYB+SnYJ8AAJpkFqYz4y7PGM8j5&#10;iIgIYuqGDRvGAK71cGGw5YURyKkeGOxVmDx5MiOWB439bTx3DGaSwNaKqFWOta3JecrIe8EWJEFh&#10;RzozBaG9PHU8hKYO7a2SzOyg3r17N/OCks+RoFVCbJUpmGwrnGF2IJqZOpmgazd+8ciRI+vXr2dj&#10;ZkhICJs0+UzQKhyMhGQ0mz9/PpMyVEGeGAivR48eVcLBFIWZI2A4ni52qrMzmdUDAcFsVoUw2K7M&#10;BlXOL1++nC7QSpFpCmH0rJP4dQbqRx99dOHCBZJygjCEgbSMCghj+/bt9AIpO81hDEMMcAYJgZqU&#10;HWzXJcSWlyN89tlnCI/kkAfLCMYtT5+ezTddMeZfErGwgGAnAEiCJwMAwci0zegFc1YPLDJ41lgP&#10;0ZDaZWWGK10MpQEsG3TI0Dp48GDmLrBl9wL0DDfDK7QCeE0H2jVrNngHuflfOHbsWJKuk+KQtduC&#10;BQvYcsggNiuxmddYkbHSYch++eWXSmoWNsn37dv3jTfeQGwSyP/vf/+76667SNxSu5IjDKku+YvM&#10;LMoGDhzIbk0WPhzsxSHFBa9UAWryiZHNiUbVrrTcHTBZJTARICGC8Yqw6dOnx8bGsn7nPWBQBbtT&#10;Wc2xHKZdtS6tkl6BeRa9h5Qht956K28NgELI9cmZgwcPMirgaWY6FhnmIO3cuXNZ0yChcrDQ4SCr&#10;280334yc5B9CTkYCZ5iva11gljIItnXrVsYDaxrGKlIx86LKo8QzOXCGR+zee+994YUXGC21KzCq&#10;sBrYL774Ap5juPLcseL59NNPaQJfX3nllfHjxzN11LyoFuvPYASTaYpt56yFfXx8IGR2SJFArRZo&#10;+dq3ZIM6qwk2bWnu4CM7JGMChmMdxKoH5YN1B5vta1dyhGEtyV9kBlLFhsZyDEhhiHvuuQeQ2d2J&#10;JQ1pmftqV1rFYELWZLYcslJjwmVFifCwCJtSmSagCmwRWNhQPpg4al1aBEBI1rxMEGgSynhg8oLk&#10;mJqx8GBA69+/P01gLjYHaZGBfsfeS945JjKEh4PRM0jrwEKYXZPsS0WTIzGd+h2dtSg2ObYBELXy&#10;9ttvRzdCY2NUMEVgA2RtgeWH0cuinllCec1PLYrKrel9hiUHpgV2T7M+48kKDw9n9GLuY0ij63fv&#10;3h1irpVpwWI5gxWxYrikD5jaIAxGCauJ2h0N+twd1Z5iWIEUyZnamKB5JvW5tgbKQBUsz3neFH8G&#10;zxgjWy0t5imOpKSkGpCk0luwNMNohp0EboA/SEbABIHkcJ4yKTMk+KybwrnSmk1RgNmBKQCvgNpI&#10;TaejJJEcWnmNAWgzI5uJtJjOeKnB008/DbaoRCzPebg4mJoV/5DC2SyKwdwUcFWpTugNmyQaBm/x&#10;gdJ4tzRfGQnMwqCKnNTGMIaSWfFQrEqVm64wrgtomHELf9AEIGV9qYiqTAu1MqFZLGegeCqMrfQo&#10;ky+HctLMD+VlU2rvhWJaNR/JcRhiyMZgorhYFME0pVWfrHWcWSiwLsMz9Oyzz2KAwmYCiyjSqg3W&#10;jBBzwBYmICUPWcQ1rf+K2UEZugqYSKsMj1o/UIZ4hQF2dkYC+YewnvHaGy1pzWckYO1htmUYYHh4&#10;4oknWLl/9913YAiYYKsevXxQMK91eBUBcFrgfUHLRDAtUWtxQrNYzmDtAKxqNVMxuZpVhMy1xiVr&#10;ScaHegWhGF7NJM3iX3/9hSGbhQ86vpJADK2ZBxI1WWmOkskYTd8cnjpmWGYKImF4xzBuDPzJaJ88&#10;flhR1DzBCFHeDFa7B+5ZDuw5rCUJiUGTU156wyoY2w6oKuIhrZnE/rHIZfELwuhAaPOK3Y/FL4t0&#10;luqKtIwKZTlcu9hydwYkM68iDJCiJGGV4jNiMzMwHhQJWVLwqxINWOsHfY11nVAuJT0aI1lT1Fqc&#10;0CyWMxjQPIGEVCrmCEJFmS8g7VofCpoCqBPLc1KdWJ4EwAxl/HWIzROIaw4KIZajdiWHGBTCwJeI&#10;9wL7ibIiQ9uAibGrIC30hnucD5iDalda7g5oTF6IrbwqmGeMD3gRYQjM2UwT/ITujxnNHLLxE7uF&#10;6Z+oaw4UI74SPUXUH9Mx5zEAIi1hYBgo1O8rq12E1dgCLJ5YHi7cXcCLqLi4kJZJGVMbUYvmsNxh&#10;lGLog32VwYDBh6eMKYK/PHcMAwRmSIAwj55iqqrdgycLHwwchj6n2CqJm0JgIrsQlbbgMuQrMRE1&#10;L6clx9qyEMaczToIR+LixYvxLk6YMMGsMrCyJGe8Ms+yrsS1RffzBLKggCqWLFnCsgj3LI47xg3O&#10;xtqNtWWexXKC8w3tHrGZJnjYcF0woJGWKEDc9cxuRH8RLYMWUvNDWeuO+Lq//vprRVQy9mNzR+FA&#10;eJbG2NYYBrDFyy+/jC/xscceq3VpWdtCZsrB5IWpB4839MAch+UdpZPpA8LmVyzy5jCGcWbAE7gr&#10;eC0CwXKsxqZOnUorcNEzDBCb1zkjM7sKGDO1Di+6OzBin2Q2wERJLDsBaTAczxTjhIkY9Y4lEY8b&#10;MYqsNWv3WQMuFl5fffUVGgYRdMwDnEFyNDmGLjoTIDMtMJjRQmoeW0vmDBY+TGpENLORp0+fPoxp&#10;c1hBaPYxizLCxqEHHjaWkGhFTMTYiDt16sTEgeQsiHgTCSGAtb5Ljp0Bys4y/hKbz8EgJsqWv8zF&#10;0AajGf5jHBPSWu6r52t4cAPghg0beLQQGDUfUw8b4phzWXJCG+yb41cmZaKEFSOb+RzMxQwGwqVY&#10;BbOQZDGBqEx5fCUCW9kTU+vS4r1gfPIWHPQJRiyuAlboyEasFDMvwwNU8ZAzks0hqz8Y0u+YetgI&#10;xVqBaGbiEsGQ6RhNiDBFxgPEjIeGjXLmMHqxiyAtwHbp0kUNIA8aby2iCShw48aNw5NUK2Y0S94H&#10;XuvPlQggCAgCgoCFIWCx/gwL6ydpjiAgCAgC5oDA/wFRgskZQE6oxgAAAABJRU5ErkJgglBLAwQK&#10;AAAAAAAAACEAk21I/nWZAAB1mQAAFAAAAGRycy9tZWRpYS9pbWFnZTIucG5niVBORw0KGgoAAAAN&#10;SUhEUgAAAmUAAAGgCAIAAABkIIfqAAAAAXNSR0IArs4c6QAAmS9JREFUeF7tnQWYXNXZx2dl1n2T&#10;jbuQhIQAgeAuwaVFC6WUlmKFD6dIKS3FobhToLhrgEAghOAkkIS4u+1mXWdnZ/b73Xs2w5CVsWsz&#10;+96HJ8zOnHvOe//n3PM/r5z3JLW2trrkEgQEAUFAEBAEBIEuEUgWfAQBQUAQEAQEAUEgJALClyEh&#10;6u4Fzj777A8++MBUFMrLyx944IFnnnnG1FbaV/7JJ5+ce+654TT61ltvXXvttY2NjeEUDi7DLdzI&#10;7ZHeKOWjQ6Curu7111+/++67a2tro6tB7hIEOkNA+NLpY6Ompua///3vmWee+eqrr4Yjq9frXbx4&#10;8aeffgoJhVM+ZJn//e9/8+bNC1kslgL19fXTpk379ttvY6kkinsXLlz4/PPPh3PjnDlz3n77bbAN&#10;p3BwGW7hRm6P9EYpHyYCH374YfDIaW5u/vHHH1kJeTyeMGuQYoJAmAgIX4YJlG3FoL2XXnrp448/&#10;RsmrqqoKKQfTxIwZMx577LF169aFLCwFBIF4R+Dee+995ZVXAk+Rm5t7zjnn3HbbbXl5efH+aCK/&#10;0xAQvnRaj/xKHr/fv2LFirKyslNOOWX9+vU///xzSHEJ4EIl3bx5MwvtkIWlgCCgEGCZxWBzGhqI&#10;FHIYb9iwgRckIHlqauqIESN22WUXt9vttMcReeIdAeFLR/cgk8XUqVP79u172mmn5eTkfP/998Hi&#10;YsZ89NFHDz300B122GHPPfe87rrrtmzZgtn21ltvnTVr1gknnDB48OD/+7//W716NS60v/zlL8ws&#10;gdup8OKLL+ZPpiRo+LLLLtt333133HFHasNEWV1dHRIXn8+HKeyPf/zj7rvvPmbMmOOPP3769Onq&#10;rpaWls8///yAAw54+umn//GPf+y6665U/uyzzwZXiwH28MMPHzVq1EknnfTNN9900RwF8KF+9913&#10;Rx99NBL+4Q9/wI7Kk95zzz176dfjjz/OEiFQAyidfPLJo0eP3m233a6//vrgp+bzLbfcgsDAhccU&#10;X1dwu6jvjzzyyEEHHcTjHHXUUSC5XQFVWK1IaH2//fZDnuOOOw73ZFNTU+BX/jzyyCMRAJCXL1/e&#10;2aNVVFT8/ve/v+GGG5566qlJkybRiTzaypUrA+VLS0sfeughYBw7diy9CdrKgUqdfKPQ5hvMDzvt&#10;tBNqlrrxxRdfZHUVGCrghjEfYeiFv/3tbwGrA0YIuuz++++/77776B0kYUG2nag8JtZ4BIB+Lr/8&#10;cnAGFkydgWKTJ08+5phj6MQ99tjj5ptv5onUT2+88QawMJD++c9/0gtcOBQDBlIApCPoGjoCyelc&#10;DKoMJ3UvTdDWm2++edhhh40fP56ftm7devvttx9xxBE89d57783ngKgUBo333nuPoT5y5Eg6lzF2&#10;5513gmRlZaWqkNGFxklDEyZMuPLKK0FVfQ/LMrQuuugibmco0tb555+/ZMmSzvpLvhcEhC8dPQbg&#10;S6ZFJiwmU6a8uXPnbtq0SUnMBH3FFVcw2xYVFRG0wuTCzMgUwGt/8MEH9+/fnykDmmTaKiwsxKjL&#10;NBGYkrgdBVStyvnyp59+ouZDDjmESTMtLe2qq6569913Q8a2IAAzOJz9m9/85owzzmAG/O1vfxvw&#10;dHL77NmzoR8qP/HEE7Oyspg6kVApMUxhv/vd7zZu3EiLvXr1osVly5Z11hOIyuzPpM+szRT/2Wef&#10;wf0YnPkALRUUFNxxxx0zZ85UO6NoAnkQ4/TTT2duhbAvvPBC9aSAADcgEmAyPxJexKQMtat2mWf/&#10;/e9/Mxcz7dIWOLD+ePnll9vrNzzapZdeSlU777wzD0678BCkpeCFKriRYBPwz8jIOPXUUxsaGjp8&#10;NKCA9QlO+c9//kNVoPfRRx/RtGIdSAKyZOlTUlLCEyE8Tw1XIc+gQYNgMsWXMDrgLFiwALTpEYSZ&#10;P38+EgI4v2LGh7MBEMJgJfTaa69BDwoNCtNlsD6ubn7iys7ODpaTht55551rrrkGKIB91apVyPPD&#10;Dz8EHufJJ5+E6jIzM//85z/Dl7Apo1H9ilTYRehxVjb0fr9+/cCWp+MnJOSpWWYBPo2yDli6dCnL&#10;ta+++kq1zqhgXEGZ1EnNxcXFDF1QZWly1llnDR8+nB5EEkV7PBcF+ImhfvXVVzOGQRWmpAk10ng6&#10;XhPAYbG1zz77PPfcc3Ck8kPTXyAA5cPlUCmrH0YUoyJAqI6eGkQ4WxBg+MrlWATQ0oYNG4ayyMuP&#10;unPggQcy6ShpmaCZN5nvmJvUN5ThYia96667mBqYRgPPBaEy5a1ZsybwDRzMVK7uYmZkBlE/wX8w&#10;WXBhhiXeoPYQMd1wI/+qn+Ab5jLmLz5TG95WLGM0ocSDwGBxVApogD/hOZRm9Dk+M8OiJaenpyNk&#10;hx3BsyQlJUGxqjDTZXJyMmqNqgpwqBnlhllS1QwBwy58RqGBIfr06QO38SdqBArKv/71L8iMP5nQ&#10;BwwYoGZwnoL5mmkdlUjJAKlALbTCSoI///73v8OyPCOfmc179OjBA6qS6DrnnXcelLZo0SIKHHvs&#10;sai8KD0Ay6/M+/AQt7d/NJpglQMbwYIKfyZ3vG50H5/Rv2Fu9CEemT/Xrl3LY6KGYi3gTzRI/uQD&#10;+ihN0yIrAMgJsqH7LrnkEj5wIysG/qRPKamUfvro4Ycf5k+olKUVBAOAHcIOy6J3st6CvykApHQu&#10;HUH4En/CNAMHDoQg1b1ADaUBLyDzJ6wDmHSoGnKME1RMBpUqyfqAR8Oqoe5lrRM8NpCKVlArA1LR&#10;O2opoJ6CNQTP++WXX6pvWEeyNgoURk44HmCBlwe/4IIL0CwprLoDdRmCZxXFZ5ae0CTKMbComlkt&#10;8cjBL06HyMiX3RYB0S9tWaWE1SiDEv1myJAhvPC87XzAJMtKWalEX3/9NaoVq+aAWsAswxVW1UGF&#10;uAX6YUaDvZgEmSWZ6fgQUr/kLu6lGETFbM70xDKf0MRA3ShGzINKPFgfGmOGojzrd+gTvSc/P5+f&#10;mL9YBwwdOrQLyTGQMkVSAFodN24cGjMGVRQLvkFaGBGxAzUze6Jz8xNUhBGSmqEE5lyoBZ8WEzcw&#10;8ivfM6tC6nzm8WFBvgdqeJQL5kN+RA0o9AHxIAyaZsZXJZnKEQDWxNSJngdRQWDcq/oC7bbrTtl/&#10;//2pSokxceJEpm8spZAK0vKwLGvAh5+gdlDCWsh6iIGBMkTMLZ/hfjoLskSXhaRhU/6kEiREF0QY&#10;zMvIhpz8RD09e/YM9oJDDxRujzxNsNCB7bgdtCkApLAvdgtVGGqnAAqiAoFnh+lTUlJYNKgCyMOj&#10;qRUJsGMbYJAoqKFqaBsNWN3LAzI2IHsWQOpe+hrqDUilAORh0RoRCXkgwnBcBrQIjPQyHk1VCWMD&#10;BN5//31VOWOY1wqQ+YzwLEB5cCpvD4h8IwhoA0ZQcCwCzAjYRZlK0CnRZpgreechJKYYZGYq5ydm&#10;pejkZ15QN6LZsKBmWmfqZIJjcmH1DUkEG287bAL1BeaA9qAuZlWmbFSi4FkM2dDD1L3MibAXMxFk&#10;D7fxL/NUoFqIAdrr4kFQRgMTHKxGeUWWXLSyXc1wc6AqfoXMWArAK8hG8CSLjMCvOL2YJfmT5QgT&#10;MSZHjIfocOrCdsevqkDwRTG4B3daoCRaKWzB5IsqBm0jLSKpW0Cg60DN4MLUACGBD3wJeSBtAECq&#10;oiS4KX2dnoJ4YFYYGq4Ff/iMEcLY4FdYCgEgS+rBf4zOrUTFvIn6pQiYi0eDe5TldruLSiiJPIyx&#10;wE9gjkjqTwiSkYM9NgACmhzfB6JsWAyxVAqsFQBB+ZhVCBsKX+BG9E6onZoDYxL5aVo1RHnawn7A&#10;cgHCZnxi5mXHVDh7e+h04OIR1ApJiYdaHHDi8if0GRCS0QLC4dTcHjH5pjsgIHzp3F7Gs8JEj0KJ&#10;b4YLoyiuKeYaVuLMLEyIzJhhxjQyMyp7VOBpA14oZmcsnLgPiQwiJAerr4otCokLcxx2TuZE5rIX&#10;XniBGzGcBjdBDYFZL7g2JFeKaeBLZOt6t1x70tquZtVuZzXDKNTAvywCAg5LyisrHx+Qh3uZSbHX&#10;8SCBCy8p+uh2UMDWkD2qf3BJwm0w7tEEggXHmiqTdRdgUjgYNESifiUPNwbP3ZTkewUFRkgIiQUK&#10;yiKsj/7du3dvHIGMDfqOJYLiBsozcoJFxYyPtVbJozDpTP3ldgQLdt8iTOBZFNT4EYNBwAyLoVhV&#10;3pm1g+9haJiPTSDB92KrB391b2C1wWfGCZZe1i5o7XhMuQt/ZNerqwDaarkT3AVqpIFwQMgOh2jI&#10;wS8FuicCwpcO7XcmJuYIwkCYIwIXzIRCwBTJqhmLFuYpLE4BAlBOBTWlMi8ET9MoVVBvYGqGI5Vx&#10;jAuti+U22hLKB1Y+JmLml5BB/NwIc1MhPi2CUTGgIU/AntY1puhJPAVeq0DYBeqsshbGeKmaUZdV&#10;zYCAlZinQ1+BRbCRght/KsRQdvFNKpRATBm9QQ8TLszHxQd4KKBRBWTDtIjiwveqmCqJVZNv0A6h&#10;MTpIuQy5Batph0G2gdpQCjFoq3UPKh32Q8yzKDo8C60AspIQ2kCponKlyEJmtPvFF19g/0Qe+het&#10;GrJE44R14E5uoUcQCZUXC3ZAVAoHbKpdoA0OKKyIgXhqMPAvinUgCQbIwDqojMFwgWGwPtph/UCN&#10;rZVRB+cFS4V5vENjCWOMJSPOY8J5MO/zRsDxwYst/gxeAwU3inbOBW7K1c1PWBEY+bhIYxxpcnv3&#10;RED40qH9ztyEzYroQVbigYvoeV51Ik75FcMUsyFbEYhWYEZgjsYtxDTETMrsyQd8hDi0MNtCHngW&#10;mTLYmoL5DmceuwgCjMisxyyMfsn3VEKADNNTOHwJMzH3IQwNcQtJiMLMkMCMTxwN4Z3oDchDZAf2&#10;zM6CSCPqHmom3AbO4CnQxdGA2VzBhIubDQJgmla+K2iGJ0XTgmwUUTHnEvmCvfHBBx9EMKTiodDe&#10;+BzYIxGQhE5RQbk0BEVRFcDSWaxImPQhJHoE+zmV42NWoUxdPAULBSJFVYgyCyM6DnDoRFgTysQg&#10;T200gembJrBJKtcsF9o8cjISoBDKw4LwK/Igg7LisvShPFCwv4XKGSSsJHDTcldIVIELMFkGETLK&#10;LaDB6OJ5A0nm+AlvK3ty+BWoeVj6kTIQUteVozsSCQxW3Is83MizY0phYdGhjYExBv0zenl8JMc3&#10;Qb8EJ+6AoQFBQbFdTituxDyA8AT6ggBLNEKNeLSAEhwSBykgCAQjoEUZyOVABJhD4TkIMlg2pmkm&#10;QaZ7LG/MqoRlooMS1Mf8yCxAeWWmY+3P4h0bKRMcsyqGLOZN7sIxyeTL9I2yhRFP1cx0A/Vi5sLR&#10;Rf0sw6ktnNybKAdMmsRDQkvUyY0QUhfbDYMfhMhJZjf2GCAwXAU9Qw+G9ILaZsoOAUymVMsEyr4O&#10;3HtUjnhs/4DXaRddE7hYfCiOR2NDG2NXA/ZYfoU4+Qa9kGckVGQ7wVDXKAndKnUf5NEmceKiA3Ej&#10;ex5QaolBBWHIGIZWYU2dXbAdqw1og+ZAj9vpDgrT7p/+9CekJRyUGlj38A3PEsyXalmjQmOwwcKv&#10;qKoErSiG5l9Mr+heCKNc3RAS/7KHh0ZDos1qDPckowtHADorgNBTMJCy3yIGu2iwQiMeX9IWOh8j&#10;hzHZdc3wH8sX1NYpU6awDmAoghLPThxvh5FHGG/xv7KYI7CZB6QwYtB9gVYY3qz/GL0QPNDhFg38&#10;BDezuMF6wYqB8a9852yyxFUf8vGlgCDQHoGUm266SXBxIAK82GqXerDrjqkKfyFzNIyIPkEBaIY/&#10;mU+ZnZmGmMpRNfgT6xz/MuVBGyo2lX+ZzviSu6Ar5nEmTephTuFeZiJ+wm6JfsbUT7UszAORt9Bt&#10;wLcUwEq1wszFPMVUzsZBCENlTqCMMujxOThihQmRFpmy+QnbHeyC8JAWUYtUhWDc3mFfoLRRPvAT&#10;kyw6dyAIiAmUmrmomQqxECIVz06dxO8wnyrGUk/KlwjMk/IT4oEPsTP8Cm48BZVQA+sGCrAawADI&#10;g6vgVUqiUSlXKPo6hSnGBT8hjNrzyk9IxU88Go2CIRsNqZAbg+Ob1IOgUrMqAmo4kifiFsDns4pH&#10;RVpq5lfqobNY9/ATy4tAQA1N87wwhNpvQ3lqACjIIMCp3Aga8JkyRyM2YVlIpUJ+KMavnfkCVbAP&#10;/UVDfGAMIBh2CBVuyu0gwxBSAU0UoIOw6tOE8j7SKKuN4N4HebZUKlHpdAChj5CZlQro8RTUr7yJ&#10;SMiTqpHPv1ROi+BAnSx9lACUUZVTLWsFngg5+Z4/gQglmyZUOA+DihvVu0Cns2YKGH6RBMSCeZo6&#10;wSQAoANnBhHJRgSStgvQsFEUaVoQ6FYIYGNEqWJ+J+AzWGFyDghqR69aLqBDo2hioCZ7DusD5wgp&#10;kggCliEg/kvLoJaGBIE4Q4BoI6zTeHyxnRILje0drS5gyY+zhxFxBYGYERC+jBlCqUAQSFAEcEkS&#10;soSHks0eBBxh6cWB6kxVOEF7QB7LWQiIPdZZ/SHSdB8ECDginBXHGxpb8I5D5yCAhxUVk00j7GlR&#10;W1xwJcq5H87pIJHEYgSELy0GXJoTBAQBQUAQiEsExB4bl90mQgsCgoAgIAhYjIDwpcWAS3NOQeDG&#10;G29kI0HwwZl2ScauDPaKmN06B7CwA4TIHbMbkvoFgURFQPgyUXs28Z+LvfkkxGH3JBsf2YHH4cOk&#10;M1WneiX+w8sTCgKCgOUICF9aDrk0aBACpCYnwQ1ZBdi/SBoadsfzgcw+XaduN6hxqUYQEAS6HQIS&#10;79PtujxRH5id9eQY4rwz0oR2eIQWPEqmOlKPkmKGtC8kUSO9Dsn8KMy9JJwjdysErFKnUkAlwSGp&#10;PbeQaieQFIZgUdLckPyIHEAq5R5KLbnWyESjcvG0TxhLKCxNY/ulfPti2GNJjkPqWk7goiQ1k48m&#10;kFyJ5hCA5AbIT+oAEuKQg4ZK1BHHiEfyQu5Sh3Pxa6B1buShEI+nQzAS1ZIJ74knniALT6KOAXku&#10;QcBUBIQvTYVXKjcdAXUSiyKVyy+/nLTaJP5uz5eQDd9zPhc5S0mNhhWXtKKQJYlJKcxGwyuvvJIk&#10;ror5yLlD6lRSx5G8lOSr5N2FZkicprK1kZ+W5HCnnnoqOUvJEk6d/MtdECplLr300vZ5ULmFxJOw&#10;LEIiMJn/OA2GLDmKg+FLUrWhKJO7HP4jGdvFF1980kknqQPISLVK1nhSAXMv31Dsr3/9K03A61R7&#10;3XXXQYTq2FEywFEtSf7YnQKbkmf8nnvuYfXAn5SnOZRv4UvTR6Q0kLgIiD02cfu2ezwZOhkxLJxw&#10;gkkW3iLjbod7GUllDvNxlhPptjlAkfS8HI4RsNzCLjAT6inpbMilDqVxrgjMCoSccQarfffdd5h/&#10;FaKcj8HGRHK9orpxtCTZ0kmMTuswZSDr6XbYUznUy9ln1M+5ylA1vMXRXYFiqMUw90UXXQQHowty&#10;dodKBM/TIck333zDc5E3gGy0fKYtstPxK2ol3E+Kc34iJzDESbXqpDaIn2Ic/UGj5IUnsSq+3u4x&#10;IuQpBQHTEFCHJsolCMQpAjAZZ5IccMABUAKWRk6tgpy2exaUP05rIRX4448/jkWUX+EqUrthUEUz&#10;408IUn3PveianKKFNgZR8Q2cSv2cBoPmp3TZo48+mvzgfA8HczQVOWA586tr9LhL1Y8kcC3UReZx&#10;WlF3oReS9Jz6+QwFQv88y+uvv05zHHlGVh1ObcPoimBcd911Fxl2OL6KX6mN8uoDR3yg6VKYrHXU&#10;w4Fi5GoniZ06iRMBSGrP83IeVpx2tIgtCNiOgOiXpq1EpGJLEIAFr732Wg6WwuCJJRM+UIdFB19Q&#10;FOoa51dw2oZKT4P9kxsDqWqgHMgPTkWx44hEKsHdqA5TRFvlTAyMomhvvK6c74hiyjEXfI8hlwph&#10;aFqH3ro4Glql8uGwMJymFGZrBwquMqKqC0OuyjOHxRXuRDBah+RoDqMrlmRuxLjKRT1QIPJgj6UA&#10;9udnn32WX6FGqlXOVOrBtkyj0KfywmJJ3u5sOEs6RxoRBBIKAeHLhOrObvgw6ixP+AY9D0fgI488&#10;AsFshwPMAcfAHIEgGgpAroGz0iBL6BY1jnSpEBLkiroW4F1MsrTCYch8g8IHpaFiqhpOO+00eAjS&#10;QhlVNWBB3a51lD9sthzfyGGlaMMwGWWoH7YLlITLA5/hNvgS/VWJDdnzRBCkuqiNE8ogV26HR2kU&#10;7yYUDm1j5kUBpQBVUT+MjiVZHVfJRShQNxwe8siCgIEICF8aCKZUZTMC7MdHwWrPl9APTAmXKLef&#10;ujCiBhgLG+aXX36JAxJWw8WIP5INnYGS5E3FPEswDhoh5AR9Ei7Lr9AtDksChdjHguuRyFhUPahL&#10;HeMcuCA8TK8E++A3xZVI/bBs8MGQlAywWvCNEDMcjyRkM+Cu4IuVAa3gPV2/fv0111yjqj3llFMC&#10;gU4QPAXwuQZ2oyp1WS5BQBCIGgHhy6ihkxttRkDxQUAIyI+QGf5tr0gRa4PrjvhSdEelNa5atQoX&#10;YECDxNYK0+D+hP/gJ5yF8FCgZsjs+OOPJ44G9ZG7UGRVoCxtIQDhObAXOt/JJ5/M97D1dgZhFD6+&#10;JFP5IYccwtnFqIZsDmGnR0j44EtUZ1iZwjwUqwF1odfyRNiQERLjLdXiquRLquVS1aqTpbHQskrg&#10;TwrD9yFblAKCgCDQBQIp2HMEIEEgHhHAyMmeRf7FF0gsK2SGExFLKYEt24XIQmN8A1l+8sknbIIk&#10;2Icb4T9YhGhVNizircTQivaJBomu+eqrr0I8EydOZN+IQgYSnTx5MkE00BJORFU/LEv0DUZRQnWo&#10;nBOv+AbWZPOGIlR10QptcS+KJg1ROZ/R9qBniJYCxOnApvhEVXnKsDEUCzM7Q9hSiXGYP6kBvoet&#10;OY0SJyvRubAp5tmpU6eybsASS7X8xGdCn5Q3FH/qO++8g2GWZwEc5MTGy43Dhw+Px+4WmQUB2xEQ&#10;vrS9C0SAKBGA+diGAQXCE59//jl0wp7ISy65BLtoe/Mm6iMqJnxGYe7CvgoV4Uck9hW+JKMeehhM&#10;+dlnn6EdQlRwGzFBAb5EV4N1iFxlewaxskpibmGPI4wF/33xxRc0yqYOdm1i+w0WAGLDoov5l/rZ&#10;RomJddddd4UUaaVrviSGlqoU+1K/Mhqja3I7IUhwNhLCpjwR37OxhO9phX/hSx6KXZ7otdwFOJhn&#10;WUbQuvBllKNNbhME8JsE3BuChiAQXwhAbChPEJuKcIE/YAUIJli3C34iykOxKJEqgw93YU1FcaQ8&#10;bwE/YYZFF4RpoDS4kA/BYThkLSBRACZfYmJVtdhjEYAKlQCUp9rgEJtA65Skci4aonJKchcMh8CU&#10;gbbhY2helUdHhJv5STkjEYln5F6Ve0j5YrmXn6iNVYLaMYKFlp8QO/ArN6IuIyEf+JXvUWrxm6qI&#10;WbkEAUEgUgSELyNFTMp3RwQgpOOOO46tGqhonfFxd8RFnlkQ6E4ISLxPd+ptedbIEcDnhz2T0Nbp&#10;06dfeOGFQpaRQyh3CAIJgoDwZYJ0pDyGSQhgzyQ4iEgiIoMIgjWpFalWEBAEnI+A2GOd30cioSAg&#10;CAgCtiEgMS6B8D3hS9tGoTQsCAgCgoCTEQikViZWrnuyptqKxqUo07l8qbqKwELxGDn5jRLZBAFB&#10;IGEQUKTIDihFDwR+E+NGbLZGFdsSKybMw4bzIHAQaLA9mph2EHAuX9JVpMQkfL/D45nCeVQpIwgI&#10;AoKAIBA+Augn7Gtidy/0AHdClmxJUhufuqfeQrgfe5rZJAYsIOBcvmRvHKcvcWYh+68DebHD73gp&#10;KQgIAoKAIBA+AhAkW4HZnvvKK6+Q5RHuJHEVOhV7dgMn+YRfW2KURG2DL9n63Lt3b03tdqxVGos5&#10;SbzIdkbKMRY7iYG+PIUgIAgIAs5EAIIkW9Z///vf1157jQQXUAV8iXkv+CQfZ0punlRgQkoQEoaQ&#10;2CQO+JJ8Y5wXKHxp3oCQmgUBQUAQAAG4gYyPnEzH7im0TOFLMMF/iVE6wJey/1LeFEFAEBAEBIHu&#10;jsCNN95IThKV27KzS/iyu48SeX5BQBAQBByLALmUORHosssu4zSeLoT85ptvbrvttq7LdP2MnEyw&#10;dOnSrh2UwpeOHScimCAgCAgC3R0BjuqDBdH8+LDdybLB0BCp9MMPP2A7NRUv4UtT4ZXKBQFBQBAQ&#10;BKJEAIKcOXMmezkmTZo0f/58TsFTFX399ddnnHEGB95xfN7dd99NWCg7KcjzfNZZZ3FGHpoijtjz&#10;zjuP8/tU+RdffJGDafnAAT4ff/wx9+6///4cAv/CCy8QzhO+cMKX4WMlJQUBQUAQ6I4IYKVs8rY0&#10;Nhv8X4vP37X9k6PdOeF1hx12gNs4kp3zXCmP6fUPf/gDZ8recsstHLHH3lCOQKcATPm3v/3tySef&#10;5HRbWHDFihXsnlS9BdEqUy3uSa4jjzzypptu4mT1Z599lpDgrn2Wwf3t9P0kEh/bHd9OeWZBQBCw&#10;HIEu4mO9ftcZT323dEudsULdedJOh4/pnZKs5RLq8HrjjTfgMw5132mnnTiqfd999z3zzDM5lR2G&#10;e+6559jrAn0iNh8oiRJ59dVXcww7e0ZfffVVtiOidMK11Hzfffdxfi0WXcordiT5AMrr9ddfz9ZS&#10;nKNk8IFuOYDoj3/8Y/BmU4mPNbbHpTZBQBAQBBIfgXqPr7apxdj/0C+7AI7UQnPmzCksLOSEdhgR&#10;C+p3333HmedYXw888EB2vJDHhj2RbZnqtGx1SbCgloWn89R9kOWPP/54yimnDBw4EDMvRw/h+OTE&#10;9XD7D7515kVKhUceeYRDlEj040wJRSpBQBAQBBIGAbhk8uTJRx99NNsNeSjUr/Xr15eWlvI9alZj&#10;s7feY/B/XgjTr5lk2198DzsefPDBmFsL9IuUQ9nZ2QT+jB8//v7779/uFvaMnnDCCZhq1ffol2T1&#10;W7Rokaqf0Nlx48bxYdmyZXyPqkpJLLQolGefffby5cv5iWrJKAfvBNeM8kqA7tq1a1XGefFfhruw&#10;kHKCgCAgCHRPBNDYMtypWWkG/5eKKbYTXRCSxmEJWWJohTi5vv/++2OPPZZonVGjRk2bNo1QWLgN&#10;D6VKB69ypvInDAexFRcXozVSBp6jAPeqjiPeB7X1t7/97YQJE9BQcXMGfJzh9KzwZTgoSRlBQBAQ&#10;BAQB6xBQ+0NGjhyJ6RUfpLrQfWfMmHHaaacRy/PPf/7zgw8+eOedd4hxRSyS3GKb5dcvvvhi8+bN&#10;Y8eOxSVJbr/333//iSeegHqV6GioZLZ7++23+Z7IoLlz50aUGlf40roRIC0JAoKAILAdAihDzS2+&#10;9ZUNZbUewkUFH4UAbrh+/foddthhwclQ4U4Cf3A9EsuDYvrSSy8RDcThIZTne7ySbCB56KGHMMNC&#10;ljfccANWXNRTfiWSFjMsH6jzmmuugSPfffddImz//Oc/symFZLn8RIFBgwZ1fWyZxMfK+BQEBAFB&#10;wDYEvD7/7DWVr/24Pj/DPX5AwfCSnAFFmTnpbSdQWimW5I9tj7bEx1o5AqUtQUAQEAQ6RYBYFDTL&#10;R6aveOun9S/+sOam9xfcOWXx01+t+mxRKd9DpYKdoxAQe6yjukOEEQQEgW6EQGOz78Xv1n63qnzC&#10;oMILDhi255CilVvrHp+x8raPFt3zyZK566qEMh01GoQvHdUdIowgIAh0IwSmzN/85k/r+xZk/vWg&#10;4ecfMOzKSTv87cjRZ+89ONOd8sHPm75ZUd7Q7OtGcDj+UYUvHd9FIqAgIAgkIgKLNtU8/PnyFn/r&#10;mXsM2nNYcbo7ZWjPnCPG9v7L/kMP37F3boa7sqGZUKBEfPR4fSbhy3jtOZFbEBAE4heBmkbv7R8t&#10;WlvRcPiYXifu0i89Vds+yMWGxIKstL4FGZlpKQ0eH2wav8+YeJILXyZen8oTCQKCgKMRIOfMo9NX&#10;YG4d1jPnooOGF2anbSduRmqKOyW5Ae1S+NJJPSl86aTeEFkEAUGgGyAwddGW139cx4Nef/TowT2y&#10;2z9xhhu+TMJ52eIT/dJBA0L40kGdIaIIAoJAwiOADfa+qUvL65ovOWTEXsOKMcB2xJfJaSnJjV6f&#10;6JeOGg/Cl47qDhFGEBAEEhyBZ75etaq8fu/hPf6y31CMrh0+raZfpmKPFf+lAYPh22+/JdEPaWO7&#10;qIsM7DfffHNNTU3X7QlfGtAfUoUgIAgIAuEgsHBj9bTFpd4W/w1HjSYgtrNbdHus8l9265QFpLvj&#10;WErOf4bzAlj9/e9/J0ke54qEAzhlyFvUNVlShiNZyMAXskLhy5AQSQFBQBAQBAxAAPp7/rs1pTWe&#10;0yYOHNKzA7dloI0Mt2aPFf0SQIqKisgKO3/+fHWQCMz33nvvDRgwgM/q8OeysjLO21q3bh2nkaiz&#10;oLkovGXLljVr1mzatIljTALAkt+urq5uw4YN3EJado4roZLwu1b4MnyspKQgIAgIAlEiwLz88/rq&#10;H1ZVsFHkd3sMTEvtau79Jd7HIfGxkEqr3+X3GfyfVm0IuiopKeGwkcWLF3MYJ9B/+OGH/fv333HH&#10;HfkM+c2bN++iiy7i5EuO6Lrppps4h4QvYc2pU6f+6U9/Ov74488///yvv/5a9RldwHGejz322Fln&#10;nUX5884776233gppgw3ub+HLKEe/3CYICAKCQPgIkPqObD6bqpt+s2u/gUVZHYb5BOmXmv+yEYVU&#10;O8wxAgUofHkiKwlZrv3etWKawf/VbQlHDOyxHNq8cuVKTKYol5yCmZam7cDhhMt//etfnCjy9NNP&#10;33777WiNzz33HFomauUjjzzCMZkc9XXZZZdx7Jdqhds5PpPruuuue+WVVw4//PDXXnuNozHDR1j4&#10;Mpz+kjKCgCAgCIRGoMXvn722ckVpHTssg0szI89ZX/X9qoqi7LRjduqTnZbadV0ZqZo9tsnrb/Y5&#10;I7+Pr9n1wRWuF08y+L/VX2tqa6hrzJgx+fn5mGQ5ERNS5FQvdWglFlfY7pJLLsHHyZfwKEy5dOlS&#10;nJ2Q6BlnnIFiyvenn366aoGDo6FbjgPDW4kmynnRFRUVy5Yt40zpUCK0/S58GSZQUkwQEAQEgRAI&#10;LNtSe8Pb8+/+ZMnM1RXBqdJrm1o+X1y6amvd8Tv3HVycnZzcwR6S4KoJBSLeB8pt9HKEiQNgT0px&#10;jTzcNe4Ug/8rwA0ZAgoeHmLbd999YThOft59990521KdUglfpqSkDBkyhM/Jycl4OjkyGlKEBQsL&#10;C7lLATd8+HD1ATvt8uXLFyxY8LJ+YbPtrV8EBIUJsfBlmEBJMUFAEBAEukIAJfKl79cu2FQzdeGW&#10;Oz9ewplcGFS5QVMu11V+u7K8Z276waN65WVoulHXV2pyUnqqxqoNHjLiOYAwU9yug65zHf+Qwf/1&#10;m+DqaPtpe3AwyeJonDFjxgEHHJCd3RYqhdIJtsT7KJAxz+K85PhoCqBBBsJ8oFVVISzbs2fPSZMm&#10;3a9fDzzwAGbbI488MvhI6q77Rfgy1MiV3wUBQUAQCAMBAl+nLNhCaCspYZdurr3v06XvztlY3eAl&#10;bfqXy7au3lp/2OheQ3uGVi7VzE5YUGpKcn2zMzIWwGopaa7UdIP/S04Jky/79et38sknE7wzceJE&#10;ZYzl4kt0x5deekkF0H755ZfFxcWDBw8eP3483Dl9+nSCZtFK33//fVUeHt1vv/1mzpyJzRZ+xZ3J&#10;B5RRdNMwulcrEm65MKuTYoKAICAIdE8EUCvLaj27DCi44vAdiIDl86NfrHjphzWfLiz9atnW/oVZ&#10;+47omZ8ZWrlU6HGklzuZlHjO0C/t7lEWEAS7XnHFFYTLKmMsV25uLs5LGPHGG2+89dZb4UjK9O3b&#10;l+jZY445Ztq0addff/1DDz0EiQb48qSTToJiH374YUJ+/v3vf7/55psB7TOcR0whBjecctaXQbP+&#10;6aefCP894ogjsEpbL4C0KAgIAoJAmAg0eX03T164uabpskNH7jW8eFTv3Oz01Dnrqn5cUzl/Y82G&#10;ysbjxvc9alzvrFCRPoHmflpTOWd99dh++bsOLOgsDVCYsoVZDJUL996sWbNOOeUUdDhmYBgIByGO&#10;wPA1sDDbCrMYxtVhw4aNHj0a0yuSQASKLDGrTpgwAVWSC/8lJApHwhR8iXEV4bmLPZp9+vQZN24c&#10;cUB8v+uuu/I9Pk6ih/CA8tPIkSPxhvIvD0iFBA3BtbQSLJtSQwkIgpsBISn8UNown9CoYoj41FNP&#10;sb3m3nvvDd++bFTrUo8gIAgIAuEj8NXysvOf/yknI/WjS/bjvBHm1epG78cLNj/99eolm2vH9su7&#10;etKofUf06HobSXBzT3658rEvVpy0a3/SzEK94UsSdUnCXqZMmfLoo4++/vrrUAjRMehe7NyAY7Zj&#10;kaibiLsbWTSwQQVvKPwKW4s9Nu56UAQWBAQBZyEAO77900bSo6NEFmRpFlfUIEyvR+/U55pJO5y5&#10;50DMszsPKAifLKkhS7PHainxHBHv4yy8bZNG+NI26KVhQUAQSAwEVpfX/7C6nHDW300cEPCu8YF9&#10;lvuM6IGF9tid+uZmRKYjkuInNSWp3uOMeJ/E6KeYn0L4MmYIpQJBQBDo3gh88POmirrmQ0aVDCr+&#10;VVZYKDM9NaU4Jz03wx3g0TChIj4Wt2W96Jdh4mVJMeFLS2CWRgQBQSBBEYDSPlm4hdzoZFGPlBS7&#10;gCRL40tNv3TC9ssE7brQj7VdfI/wZWjIpIQgIAgIAh0iwHw6fXHplpqm4SU5EwYVGoiSZo+11X9J&#10;OChhPhz0QeillsS2W17E+/D4LIPUSkjiYw0c4VKVICAIdC8EvC2+q974+aP5my87dMQ5+w7t+tSR&#10;iKCZu67q7+/OJ73P83+aWJKbEdG90RXeLj6WSsgtR6JztmHk5OR0zxBZlgvkFeK4aRLsaZwp+0mi&#10;G1tylyAgCAgCP6+vuur1n0trm147by9UTAPtsUu31F771jw01zfO37t3vj18CTtwWiQbKsLPSJ54&#10;Q4KsQD169FA5AIQvE69/5YkEAUHACgQIXX1o2rJnvl592JheNxw9Oj9LO2TKqGttRcNVr89dVlr3&#10;wcX79iloSx1uVOUd1tNev1TF1ImSpjbt2MpZAKFYB9I1iP/SsT0lggkCgoCjEdha55m1ppIMr4fv&#10;2CvL6JQCWe5k4n1UvnV7rYCwBVkLuueFLTo4t5HwpaNfSBFOEBAEHIsAJlPOfx5ZkjOyVy4nihgr&#10;Z2ZaKvnWm1o4AjP0CZHGNi21dYaA8KWMDUFAEBAEokGgqsHb2OzDbcneDwM9l0oUzvNCteGDtqUk&#10;GunkHuMREL40HlOpURAQBLoDAp4WX4vfT3LXiBLdhYlMSnISR4OhtdZ5WlxCmGGiZnIx4UuTAZbq&#10;BQFBIEERaPL6W3yteC7hNsMfse0IzOSkuiav0KXh8EZXofBldLjJXYKAINDdEeAMLy/6ZRoBlMbz&#10;JeCiuVJ1TVOLvfE+3b2bg55f+FIGgyAgCAgC0SBA7KqmX5KkYNsJxtHU0vk9HBlN1bXwpbH1Sm3R&#10;IiB8GS1ycp8gIAh0bwTQL3W+NEu/VDXjv5QUsg4ZaMKXDukIEUMQEATiDAEP/ku/H/+lWfolW0o0&#10;/yX6pWiYjhgbwpeO6AYRQhAQBOILAZiS+Fh/q3aws0n+y236JenO4wubhJVW+DJhu1YeTBAQBMxD&#10;gIMpVSYBDqo0J9zHBV9yREkt9ljzHkNqjgQB4ctI0JKygoAgIAjoCGCMhTIzyCoAXZoT76PzpW6P&#10;FQXTGaNO+NIZ/SBSCAKCQFwhgHLJfyiXhmfCC8Cg2WNTtHgfcV86ZGgIXzqkI0QMQUAQiCcECI5F&#10;v4QvzbLGapbeQLxPPCGTwLIKXyZw58qjCQKCgFkIQJZe+FLfImlSGyqSSPNfigPTJIgjrFb4MkLA&#10;pLggIAgIAvgvtXifVlP1SxXvU9dIPjwhTEeMOeFLR3SDCCEICALxhYAWH9viN28zCWhgj9XyFeAm&#10;Fbp0xuAQvnRGP4gUgoAgEFcIsPmy2edTp1SaJDiZaTH2osh6vD6TmpBqI0IgdE/7/f7vvvvu7rvv&#10;vvrqq//1r399/PHHKriZf8vLy1988cXrrrvu5ptvnj59elNTk2q7sbHxzTff5Ptrr732jTfeaG5u&#10;Dnz/zTff3HLLLfz03HPPbdq0KSJZpbAgIAgIAg5BQLPHol+aGe+T7k5hswrPq4XIyuUABELz5axZ&#10;s+6///4NGzb06tULRrzpppugRiSvqal59dVXX375ZUKet2zZ8vjjj8+cORNy5aeXXnrpySefTE1N&#10;TU9Pf/jhhynDlz6fb86cOQ888MC6dev46d1336VYVVWVA0AQEQQBQUAQiAwBnS9bifcxLz6WmvGP&#10;srezpskbmXBS2hwEQvMlGmFDQ8Ppp59+3nnn/fWvf4XqPvroI5RLOPKdd9456KCDLrnkkv/7v//L&#10;y8ubOnVqRUVFaWnps88+e/DBB1900UUXX3wxHx555JHq6urKyspPPvmEGy+//HK+58YZM2asXbvW&#10;nOeSWgUBQUAQMBEBPd7H3P2XSI9JlmwItY2iX5rYleFXHZovi4qKamtrMbFmZGSgX0KTw4YNQ1mE&#10;6qDAww8/vGfPnnwzfvx4vikrK1u0aBF22mOOOaakpKS4uBiiRaFcvHgxhVesWLHzzjuPGDGCW/bb&#10;bz9qwyRLVQFxYVOMt/X6BUkHDLnhP4+UFAQEAUHAAgTa4n3MtMdqfKklc3fVin5pQY+G0URovjz2&#10;2GMPO+ywK6+8cuLEiUcffTREeOqpp0JymzdvRtfs3bs3rSQnJ0OrcCo8t3HjxpycHNRNlSOqR48e&#10;mZmZmHP5ta6uDhINfA8Bw68tLb8snSDIe++9dy/92nfffe+8884wHkGKCAKCgCBgNQLE4KBfZphp&#10;j+WR8I9q+mWT6JdW92+H7YXmy2XLln355ZdHHXUUwT7nn3/+22+/jR0VRRDKhPlwXqp6+cCX6nvo&#10;M9CYKgMp8hPezeDy/ETh4NSIbrf7rLPOIoaI6/nnnz/nnHMcAZIIIQgIAoLArxEIxPuYl69A58tU&#10;9I5aj/gvHTH+QvPlM888M3r0aJyXRxxxxAUXXHDGGWeg9kF7KJRerxfHpHoONMu0tDQCfAoLC9Ej&#10;VeAPF2X4k8L8iqJJlJD6ni+xx1IYJTWYXFFYx+rXmDFj+vbt6wiQRAhBQBAQBNrzpe6/NC/ehwaV&#10;/7JG9EtnDL/QfAmxwY6wHcTGv9nZ2VhW+Tx48GAUxLlz5/IgHo8H32RBQQG8CNWhNfK9MrSijFJ4&#10;p512wkKLbRbvpnJY4tGEU2HH7fiSOgOXMyASKQQBQUAQ+BUCWqRFi498eFluUryGnkWjhi+bA1A0&#10;vhT9MmoIjbwxdE/vs88+n332GQbSH3/8kQ0kDz300EknnQSlQXW4GPnz/fffZzPJF198ceCBB/bp&#10;02fQoEEYb9lkyU5Nrn/84x+E/OC2ZDvKoYceOnv27P/85z+TJ09+6qmnCPwZOHCgkU8jdQkCgoAg&#10;YD4CLf5W7LHsQ89wJ5uqX+r+S+J9xH9pfqeG0UJovjz77LPZGcIekt///vew42WXXUbsDzWjLF56&#10;6aUojjfccMPrr7/+hz/8YdKkSco9yR5N4mZJSkDJE044AcrkS/RI9paw+eTDDz+8/vrrYUp2lahw&#10;IbkEAUFAEIgjBFRwLJ5F4n1MS7eu4aH7LyXexylDI8mxJ5Hi+EQHnTdvHhGzuEWdApjIIQgIAt0e&#10;gcr65numLn3zx3WPnDHhoFEl5uExY2nZ/70ye4feua/8ZS/zWlE14ymbMmXKo48+iv5DrInZzcVj&#10;/aH1y3h8KpFZEBAEBAHzENAOi27xoVympph1mJcSvi1fgdhjzevLSGoWvowELSkrCAgCgoDLhTEW&#10;/2VGqnbelql46PkKyO8j8T6mwhxu5eZ2drhSSDlBQBAQBOIHAY0vvf50d7LbZP0S/6XE+zhnXAhf&#10;OqcvRBJBQBCIDwQ0e6wPvtTO2zJV4qz0lCSOwNSCceUMTFORDqty4cuwYJJCgoAgIAgEEND1Sx97&#10;I807/FK1pfsvXV5/a1OzHIFp/wAUvrS/D0QCQUAQiC8EvD7df2l+vE96atsRmJKywAkjRPjSCb0g&#10;MggCgkA8IaD2XxKLY3a8T3JyUjZbMF2uagn5ccAAEb50QCeICIKAIBBXCOC8bNMvTfZfgkpORqpL&#10;OzJaUvzYP0SEL+3vA5FAEBAE4gsBfT+JD/3S7PhYxZfolzWiXzpgiAhfOqATRARBQBCIKwR+0S9T&#10;TJ9Cc9O1lHjiv3TCADG9s53wkCKDICAICAIGItDmv3TjvzR3Pwkya3yJ/7JBUhYY2IFRViV8GSVw&#10;cpsgIAh0WwSUPTbT3Ra8aioOudhj8V+KPdZUlMOrXPgyPJyklCAgCAgCOgLa4Zd6vA+bPczOH0tz&#10;uv8yqcYj8T72jz/hS/v7QCQQBASBOEKATDvol15fK/nwzN5PovFlulv0S4cMD+FLh3SEiCEICALx&#10;gYDX72/yatl2tPw+5vsvVXys7L90wuAQvnRCL4gMgoAgEDcIoFlijIUptVzopof76PE+SUnCl04Y&#10;H8KXTugFkUEQEATiBgGS4TVxOElqchreS/MJk3gf8hXUSr4CBwwQ4UsHdIKIIAgIAvGDgJ481ody&#10;SS50C6TO0feTSHysBVCHbMKK/g4phBQQBAQBQSBeEMAei/+S4Fgo0wKZ2+J9RL+0AOtQTVjR36Fk&#10;kN8FAUFAEIgbBNThJJo91hL9Utt/6dKOwPT5/XGDUYIKKnyZoB0rjyUICALmIOBt0eJj2UxilX6J&#10;l9Tl87c2yBGY5nRo+LUKX4aPlZQUBAQBQcCl6ZdeP8qlNXyZ5k5BlwV3CfmxffAJX9reBSKAICAI&#10;xBMC+C8bNf0yxRp7LHtWtBBZjS8lhazN40T40uYOkOYFAUEgvhAI+C/dlsT7AE5uhpt/5YgS28eJ&#10;8KXtXSACCAKCQDwhoO+/1A6/tMYeq/Ol0i8lhazN40T40uYOkOYFAUEgvhBQ+X3YT5JuSXzsL/ql&#10;HFFi90ARvrS7B6R9QUAQiCsElH6Jcum2ii/zRL90xggRvnRGP4gUgoAgECcIqPw+uj3W/OyxOibK&#10;fyn2WNsHiPCl7V0gAggCgkA8IaDZY9lPYoP/UuJjbR4nwpc2d4A0LwgIAnGEgHZYNPkKWvwZ5MNL&#10;SbFGcon3sQbnkK0IX4aESAoIAoKAINCGgF/jSx/ZdnT90iJ7bF7bfhKJj7V5HApf2twB0rwgIAjE&#10;EQItWrICPzyZ5k5OtSreR/IVOGSECF86pCNEDEFAEIgDBFr82uEkHHxJvI8Vp0XrkOSmS7yPI8aG&#10;8KUjukGEEAQEgbhAAP1SbSZh/6VlAov/0jKou25I+NIhHSFiCAKCQBwg4PX7teSxKfCldZNnXqam&#10;X1ZL/li7B4h1XW73k0r7goAgIAjEigCnUG7TL62bPJV+2djsY+tnrA8g98eAgHVdHoOQcqsgIAgI&#10;Ao5AAP8l8T5kWrdSv1T5CvQjMCVE1s5hIHxpJ/rStiAgCMQXAtphXs0+/fBL6/yX7pSkTLfWXF2T&#10;L77gSjBphS8TrEPlcQQBQcBEBFr8JCvQ+NJK/TIpKSkvM5VUCXUeSfFjYueGrFr4MiREUkAQEAQE&#10;gTYEtPhY9Etr7bG0Tcr1Vkkha/cwFL60uwekfUFAEIgfBH7ZT+K2dPLMz0xrbcUeK/5LO8eKpV1u&#10;54NK24KAICAIxIwA9lgt3gf/pVXJY5XIhMi2ulprPcKXMXdhDBUIX8YAntwqCAgC3QwBXb9s0eyx&#10;1uqXbMHU9UvxX9o54IQv7URf2hYEBIH4QkDPV2DpYV4Knzb/peiXtg4X4Utb4ZfGBQFBIK4QUP5L&#10;8vtkWJjfR+NLzX/ZKv5LeweL8KW9+EvrgoAgEE8I6P5LH/kKrNx/qfRL/q0T/dLWwSJ8aSv80rgg&#10;IAjEDwL6YdHaedHW7yfJSkvBf9nklXx4dg4X4Us70Ze2BQFBII4Q8LW2ekgg2+rS8/tYOnmS34f9&#10;l7QeR3AlnqiWdnniwSdPJAhYj4C/tfXblVvXVzZY33Q3b9HnI4OrLznJRXKfVP5n4ZWh58PztIh+&#10;aSHo7ZoSvrQTfWlbEIgCgVVb6//zydL/frkqinvlllgQQLUkeSybLzn8khx1sVQV6b0ZaclYgz1e&#10;0S8jRc7I8sKXRqIpdQkCFiCweFPNvA3VUxdt8flF27AA71+a0A8naYEvM6zdfIkEGalavE+T6JeW&#10;dvj2jQlf2gq/NC4IRI7A2vIGiLK60Vte1xz53XJH9AjoJ2qhXyal69ZRKy8YWvNfin5pJejt2hK+&#10;tBV+aVwQiByBtZUNuDCZu9dWiAszcvhiuAPM2Xyp6ZfWBvto+iUMTXys6JcxdF/stwpfxo6h1CAI&#10;WIrA+opG+NLvb11TLnxpKfLYY3X9Enus1fplpq5fNst+Eks7XOyxtsItjQsCMSLAdoZ1mn7pYm/D&#10;6vL6GGuT2yNCQIv30fTLJCsPv1QSKobm6M2IBJbCxiIg+qWxeEptgoC5CJTVetSmdShT9EtzsW5X&#10;O8l9bNMv07R4H69Ps8Nb/NTSXACB0HxJEPPatWuvuOKKkSNHlpSU7L777nPmzNFeV79/0aJFZ555&#10;5oABA8aMGXPnnXeWl5dTmJ82b958wQUX8H2/fv3OO+88vudLfuLDgw8+OHbsWH46/fTTZ82aRSXS&#10;GYKAIBA+AhuqGpm1cZ/p9th69cbJZQ0Cmv+yLd4n9MxprEgqIpcjvSRlgbHARlRb6F7fsGHDpZde&#10;6vV6n3/++Z9++umBBx7o2bMnb+mmTZvuuOOO5ubmN95446abbpo6derbb7/t8Xj45uqrr4Zi33zz&#10;zcmTJy9duvTyyy9vaWnhJ/585ZVXrr32Wn7KyMigqnXr1kUkrhQWBLo5AusqGlAydh9clJyUVFrr&#10;qZUDhC0cENv8lykZqVb7L2mR/Z6sjsjGZ+ETS1O/QiA0X7777rtogcceeyz/wpGDBg1Ca1R8uWDB&#10;gnPPPXePPfY48cQTDzzwQPRFNMvly5fPnDkTfXTChAm77LLL9ddfP23aNHixtLT022+/3XPPPU87&#10;7bSJEyeimFKY74MXyHymFciVy+djd5mMDBmvgsCvEND0S59/bN/8nnnpTN+S5cfK8RHwX1of75Oc&#10;nEQSPvjSIyE/Vnb5r9sKzZdYX2tra5977jksrrfeeuttt922fv16+AwNkgwXo0aNokK32z1w4ECK&#10;VVVVoVCmpaUNHz48RT9/fNddd+XfJUuW8GtFRcWwYcPU90OHDk1NTd2yZQtVBUSCIGfPnv2afr3+&#10;+us//vijfchIy4KAExHYUIk9tnVwj+whxdla7E9FoxOlTFCZ2vL7WH5YtIKTE6rFHmvvyArNl5WV&#10;lT///DPKItbXyy677Isvvnj66achNvgPwsvOzlYPgH0Vmy1XXV1dZmZmcnJbzbAjf9bU1MCLmGqz&#10;srJUeb6EVimMHhmAgM8LFy78QL8+/PDD+fPn24uOtC4IOAoBDDDrNf2ydVBx9pCe2RhmiZV1lISJ&#10;LYxujyW/T5L19lidL7UjSiSFrI1jLDRfpqeno0Qed9xxxPvsv//+mF4/+ugj6BCChN7wSirp4UKo&#10;kYvv+RywssKs/Ak78hP8yudAeW6ncIBZ+R49FWvtf/XriSeewGZrIzTStCDgNAQIziSnD0rGgKLM&#10;oT2Ufil8aV0vbbPHJqPqWdfqtpZIkiB8aT3swS2G7nUMrXl5eYHkwlAaFAj54cXkw+rVq6kO3RHL&#10;Krpmbm4uDs6mpia8m8r7uHLlSpTOIUOGoFnm5+fjsFTfb9y4Ee4kdAgSDQhEK9QPiaqLz/aiI60L&#10;Ao5CoLS2if1/+Znugqy0oeiXfk2/lBBZa/oInLXDopv9en4fq+N9eEacpiyVmmULpjX93VErofmS&#10;QJ7q6mpidgiUxbn4/vvvT5o0CaWwf//+UCnBscuWLSOQ57vvvhs9enSvXr122GEHnJf4Own8gSwf&#10;eeSRnXfeGW9ljx49dtppJ1ySM2bM4BZiZQsKCqgkWL+0DwdpWRCIAwQ2VTURHtm/MIvDpAYXZ7Ol&#10;pLTGA4PGgejxL6KWXqfF3+zzp2GPtUW/xH8p9lhbB1Jovtxrr71OOumkKVOm4Ly8/fbb4bxzzjkH&#10;RRBqPPvss9esWXPNNdfcfffdvXv3PvLII9EvUUYpWVZWxr6Rq666CvcnBVAuc3JyDj/8cDj1P//5&#10;D98QAfSb3/wGvrT18aVxQSCeENhUrfElxlg2kxRlp+VnpWKhhTLj6RniVlZWJxzmhfjolxYfFq0w&#10;Q6nVj4yWXQO2jaEUtk523Tj+SzyXqIz8y9aRE044YfDgwdyCHRW2g//4nl0iRxxxBEqkin3le1ye&#10;hMKiWeL4JFYIJRKKRaGkPFWNHz8e7uQuSLSz1jHbst2TXSjUHGyztQ0qaVgQsBuBaYu3zFxdse/w&#10;HnsPL05yJU1dWFrnadlzaPHAorYwOrsFTOT2McYu3FQ7deHm8QMKDh3dy+LzL0H2/bkbMcgfPKpk&#10;WEmn02YsHYDBGaMg2wJPOeUU8YV1iGRo/ZLbioqK9tlnH7ZgHnrooYosuRguOCzhwqOPPhrygwUD&#10;EPMBRuT7Y445hg8BtuN7bj/ssMP4iTxBaKKx9K7cKwh0NwSwx6JewI4sP/lvUHEW2V42VsmWEisG&#10;gs/vQptP1ZOtW0+WPKG2n0Szx4r53Yrujp4vbZNOGhYEBIFtCGAP3FjdqNtjdb5Mdg0uzuJPMhgI&#10;SBYgwJkwbCYhzU5mmg3BPjygHu8j9lgLurrTJsLSL+0UUNoWBAQBHYHqJi9nRJMUrX8B/ksXOg5Z&#10;CzgQUbaUWDNA2ExS72lxJydnWn6Yl3pAff8l+WPFf2lNh3fQivClbdBLw4JARAhsqWYzib9XXgb6&#10;DfZAQgLgS/RLgoDIHRlRVVI4CgQ4QI3UveiX1ifDU9K27b+UfHhRdJ5BtwhfGgSkVCMImIwAsR5N&#10;Xl/fgsxUPXkWimavXDYpJ6P0lNVJiKzJ6GsnMrU2eHyAb5d+SV/75XwS0/u5qwaEL22FXxoXBMJG&#10;YHMNJ1/6+hdm6idVaAF37GroV5DJ/svN1U3bVYPeubXWA5VKNoOwAQ5RUNMvtXgf+/RL7MByPolR&#10;3RlVPcKXUcEmNwkCliNQWqMl94EglX7JRZwmsbJ8ualme76ctabiwhd/fOn7tZLNwKiO0vRL4n2S&#10;7UlWoNlj3SmY3cV/aVSHRlGP8GUUoMktgoDVCKAmbtMvs5R+yQVxom6yiZ59JsECeVv8H83bNG9D&#10;zUs/rNla+0syZ6uFTqz2fK3afhKSFdhnj5V4H5uHlPClzR0gzQsC4SDAmSRba7XkPn0L1MnBOl+m&#10;JLG3RLPH/lq/XFNRv2hTLd+v2towZ10lgZ3hNCFlukYgSL+0aT+Jnm9dzou2caAKX9oIvjQtCISL&#10;QGVDc21TS3pqco+cdKJj1W3oOvBlk9dP6GyAFNFEZ66qYFMmCfMwHr43d6NY8MJFucty2/yXyRk2&#10;7b/U9pNo9ljJV2BIf0ZTifBlNKjJPYKAxQgQAVvf7AtsJlGtpyQn9cnLYC+mzqZe9SUZ8uasq6qs&#10;bz5+fN8++Rnfr6yQDZqGdFabfkm+Apv2X2r5CmT/pSF9GW0lwpfRIif3CQIWIlBW6yHYBP4LzvRN&#10;lp+cDHfPnHSotLS2bUvJ0i21y0rrSvLSj96pzx5Dijw+/5QFmy2UNGGbatMvbYz3kfMv7R5cwpd2&#10;94C0LwiEgQB8We/x9SnI3O5kDCy07Mhk3wjRs1RDzjaUyzXlDXsMKSaS9shxfbLTUjDJqoM15IoF&#10;Ac7tBUZirGw5/BLJlT1W/JexdGKM9wpfxgig3C4IWIEA9tg2/TLlV++stgWzMBMb7Bb9VC/2XC7Y&#10;WEOkz8QhRfgvdxtUyIYT6PP7leVWSJnQbbAWwROMDdyWw7yAlnwFmj1Wjju1b5gJX9qHvbQsCISH&#10;ALMk6iP6JSpjeuqvgjPRLzk+Gv1yi65fLtxUs3hT7cheOSN75TKt52W6J43tTXzQ89+tCa8pKdUx&#10;AnQBEVXodjbyJYkq5Lxoeweo8KW9+EvrgkBoBNAXKxu8Xp+/96/9l5qNLjWlX0GGxpfabhPf/A3V&#10;K7fW7T64CKWTBEBcx4zrk5mW/PWKrRL1ExrozksoQyj/2siXcj5JLD1oyL3Cl4bAKJUIAiYiQLAr&#10;4a/5mW7+Ixo2+EKJxH/p9bVW1nuXbqlDvyR6c6f++YVZaapYv8KsvYf1YM+JRP3E0kModk36Rg74&#10;km08sVQV9b3YY7mXY6t9uFLlsgMBezrejieVNrtCAA1m7rqqlWV1OGkEKachUK7xZQshr3DhdicV&#10;Q58YXQuz3TVN3u9Wli/cWDO2X/7QHjkBWmV+P2lCP55o8tyN5P1x2qPFizzYY0neC6ppAGqT0Opc&#10;FJTc5hZ5Se3pA+FLe3B3VKssV9+fs/GcZ2fe88nS1VvrHSWbCAMC5XXNdU0tbL5sf5IU9AmJ9snP&#10;xMH55bKy1eUNO/cvGFScHUyrB4wsKclNX1/Z+MPqCsEzOgS0RAFePxt40tHwt+WLiK6qqO/CV829&#10;MHezT6Kdo0YxphuFL2OCLwFu5vWbvbbqtVnrUGLmb6xeW9EgJ1o4rVs1/dIDX6Z3ePIifNk7LwNj&#10;7HcrK0gnO7pvXk5GavAjpKYkn7r7AGJoSSor9oPoOldPFODjzFH0y+hqiP0u7USalCT0S0nYFDuY&#10;0dVgW99HJ67cZSwCzAJb6zxvz94wd30Vp9GigqwsI3ZErHbGwhxTbfRRRZ1H0y9zMzvMLMPx0X0K&#10;MghGoeN27JtHcGz79k6a0B+mRL8kc15M0nTXm2EpfMAk7rVrM4kGfBLhXdqWEtmCadcwFL60C3n7&#10;21W5tWYsLXt/7sadBxQcNa4PO/YIsGRrvP3CiQTbEMChzJoG7bB3fqf6ZZ+8TIozmcKXbLhsDx4W&#10;WoJm0VM/X1om0EaBAPZY4n00e6xuFLXlwm9KygLdfykrWlt6wGVb39vzuNJqEAK8eIs21fz3q9WY&#10;707cpd9pEwcM6ZH184ZqDh8Wk6xzRkp9c0t1o5f5mkzrHU7WGGl75aczmQ4uzt6xb37arzdoBh7k&#10;yLG9axtbflhZLp0bRefqiQL8mj3WVr4ktZDol1F0n1G3CF8ahWSc1cNbhx75/LdrVm2tP3xMryPG&#10;9h5RkjukOIddenzT7JMFrFM6lFzq1Y0tRVnuXPYTdBSbScwseQx26J272+DC0X3yOpN7p/4F7OBk&#10;MST29ii6Vu0nQb+0kS9derSR+C+j6D6jbhG+NArJOKsHRpz888aP5m8e2y/v5AkDirLTC7LcuL6y&#10;01PxZVY1tB12EXgq+JV8bD+trSSdtygoVnZ2Vb0X/bJHbnpWesfHLhIGQjafKw8fiZOShAadyYax&#10;PSstpcHrq6hvtlL+xGhLS6yD/zI5KT3FnsMvgVGzx6ZijyU+Vpaz9gwr4Ut7cLe91W9XlD/55cqi&#10;bPcf9ho8pq+mlDDtjuufP7Ao84dVFaie25EiycBI5H3TewuenLFSpSqVyxoEKjT90luSm8Fxlp21&#10;WJyTfuiY3rsMLEQB6qyMymzAJkJUTGskT6RWWl1t+y/R8Gx8Lj2FrPgvbesBO/vetofu9g1jl3tw&#10;2nK2wJ+wc7+DR5cE9pNhkh1QmLWuEpNsHSljgpVL4k3e+HH9z+urv1lRPnN1haiYlg2imqYWwEc7&#10;JA42lkY5O7pvQQZBnhLPFQWM2+Jjbd1Pood0afqlxPtE0YVG3CJ8aQSK8VYH+99nr61kCv7dHgOz&#10;grSW/Cz3qD64yVJ+XFNZ5/nFJMtkQeKYaYtLmXPL6z3kkRGbnmV9zk4StvgUZLrZ8BNLo+zCVPol&#10;mWZjqad73vvL/svYeiEm9NhPoh0ZLfsvY0IxlptjegNjaVjutRGBDVUNKI9scmcCDRYDax5RIeSR&#10;Yee7FpO5LTceO7Vf/mFti6/1gJE9cJXhxUTRtFH+btU0Cxc8x2SO7TBZQfhQ6PqlxpeBk6XDv1dK&#10;avtJVH4f+/gyyaW1ruuXkt/HniEpfGkP7va2uq6ykTe/V35G+8xebEjok5dBiCyHJuKzVHLO21D9&#10;+ZIy+PWCA4dPGtOLnAbfryrnlEV7n6I7tE4XYIxlpoYvY5ypU1OS+uaLPTbKUaNrdT4t3qeT7TpR&#10;1hvhbXq+ApfE+0QIm2HFhS8NgzKOKtqg8aULXmwvM1GyhP8QG/L9qgqmaVXgv1+uYuI+dEzJ+AEF&#10;u+lnRRETtHhzTRw9cpyK2tjsq2/S0nyzR9Ydm2aTmpzcpyCTqZZsQXLmcKTj4Zd867H1QqTtBpcn&#10;lov9l+K/jAXDGO8VvowRwLi8Hb5Es+xw7wF6566DCnFtfrVsa4O3hcf7aU3l9KVlfHP6xIGcZDS8&#10;JGfvYcXzN9Tg42Q2j8vnjx+hscSSOTYnw80+nxiPxYB0OeQrOz2lrtlHzG38YOAISfX9lzbnKwAI&#10;3X8p8T62DQnhS9ugt7Hh9ZUNmn6Z/yvnZUCeXQYWFGenLdhYvbGyicXsfZ8u5RU9bnyfAXqiNYhz&#10;jyHFPXLTvl6+dUVZnY1P0R2aJnMEwT55GantT/KK9PFZIWHN65Wb0eBp2SopDyOEz+8iv4+P09Ri&#10;tIpH2OyvirNgIuZL8hXEgmGM9wpfxghgXN6+vkrzX5KPtEPpi7PTOUMRP82M5WXfLC+fsWxrbrr7&#10;j/sMUXv7mHZJNksy0h9WVeLXZGtKXEIQJ0LDbfgvCVnuMNN6pA+BmR2jQkOzb2ud6JeRgafyFdib&#10;D0/Lt87+S1ervHSRdZ5xpYUvjcMyTmry+/0b9Xgf4nc6E3nPIUV5manTF5fe99kSypw+cUBJUGEO&#10;jdpjcFFuRur0JaVry+X8LxM7nuSxtR4vUGfEtvlSichZVHS6zpeScSKyXtuWD8/O80m0+Fg937pk&#10;NIys84wrLXxpHJZxUlNFvRdPDJF+pFjrTGSCevB1zV5XNWt1VX5m6h/2HhxcEhVztyFFaJnkLli0&#10;uYaTpOLk0eNPTLiNeB/ssVnumJIVtPFlm37ZInwZ6VDQ8vvw1mCPte/8S2SWfAWRdpyx5YUvjcUz&#10;DmrbWNWIlCW5HHbR6RSMNjmmTx7pvSl59j6Dg5VL9YTDeuaQ3Rsl9bNFpaU12yfPiwMU4kRE9Ev2&#10;X2KPNUa/1PmSKC3ssZKhKaIhoNljm3V7rH358PCH8M6qnS0RCS+FjUJA+NIoJOOmnvVVDciKTbVr&#10;iQ8b06s4J40M7Gft9SvlUt2Ferr/yJ6ctvjF0rIlomKa1vn1Hh9pC/My3aRKj70R7LF98jPUlhLJ&#10;qRY+nqwtCHzbdv6lAR0RftPbldymX4pFJ2oIY7pR+DIm+OLx5k1VWjq07TL7tH+QvYYVn7HHwCsO&#10;34Hwnw4fk0Q/mGSZdkknSwxnPELhcJmZowEWk6yKj41dWlY5BZlpVMUelSpJNxEJoOw/Zp0BgKw5&#10;IrnPyLJafKyeD0/y+xgJayR12db3kQgpZY1EYGO1Zo9Fz+i60oKstL8ePGLSjr07K8ZeTGy2PXLS&#10;Vm6tb/SKgcjIPlJ1eVv8JI/1tbaSrMCQbQw4nrHr9sxNJ+ZWMgBH1GGsCyEqdmHZeT6J3rp+npfo&#10;lxH1nmGFhS8NgzJeKlL+y5D6ZTiPw8xLuvYtNU3M7OGUlzIRIcAqBEUQlSIHt1VHJ0VHVJsqnOlO&#10;7pUHX/rK5RTMsOHTk8dqK0J6QTn1bbmIj922/1KWp7b0gMu2vrfncaVVl2ujbo/t9+tM69EBg4MT&#10;v9rmao8ktIwOwK7vgi9ZiuSkp2SR3Kfzgy0jahrm7ZmbgdpaKXwZPnAk9/H6MYdijCXkJ/z7DC+p&#10;x/tIfh/DcQ23QuHLcJFKjHI+v3+TflywIfolxxRzKCMnfOFjk3hLw0cIgay1jS056e5sI4J9lHho&#10;qxw9Tcyt2GPD7y+lX8KUbH8M/y7DS2r5YzV7rJZvXV43w+ENp0Lhy3BQSpwyVQ3eBq+Po5165nS6&#10;+TL8p83LcPMfLy/7+QKHmYR/u5QMT79MDT6jNEbQmHBLNHss/ktJWRA+lq2NLVrWe0O8yOG32r5k&#10;mr4HDJ+2vG6xwBj1vcKXUUMXlzduYa+kv5VMBYaELWhJD3LSmESw8UrWAsMHhKZfNqFfphqtX6aT&#10;2q2ywSthlmF2mb750qcS8IZ5ixnF9PhYTQC0S68kCTED4lB12tn9oWST341HYHN1Iy9a/4JMo/xh&#10;KCuY+DZVNwpfGt5bWrwP/ssMzX9pVOWYFjiyDSs6x5dyJLhR1SZ2Pdhj6Qtdv7TTHgvIajeLtrlF&#10;UhbYMeaEL+1A3b42cV6yOOUAS6NEwK7LJKLpl5J43ShMt9WDflmj6ZdG+i9ZJ2Hd5fwZIolkC2b4&#10;PaYd5oV+aV9yHyUqPlR3ShJLXq9sKQm/84wrKXxpHJbxUNPmGo0vBxjIl7kZ2IigYdEvDe9/Tb9s&#10;JD7WSP8lQmLdZZVT09iCM9twmROyQi3ZerP9/kvWOsomLEdG2zXMhC/tQt6eduFLXv5+hdpJloZc&#10;bMHU7LFVxEPIHmpDEG2rBJsbyfBYhpCsICvdSDNgJvolfNnkrRa+DLvHsJ/Y7r/U9Est5bp2RIns&#10;eA6764wsKHxpJJrOrwti0/RL/eRnQ65eeeiX+C+bcKhIjLshkKpK2MBQ1djsTk7KSUs1NgdbdnoK&#10;Xmecl5UNcgpmWD3G4SS6/xLdzsiFS1ht/7qQnnI92e9vJR49itvllhgREL6MEcB4uh2VZXONR4/3&#10;CZEML/ynKszSUoFzgG1ZnUcUzPBxC1kSvkT/I9KHwy+NCs5SjdJfRDVjj4UvZYkTsiMooNtj8V/a&#10;v59E03G1IzBbRb8Mp+MMLyN8aTikzq0QExz5u9kE0ivPsHgfErVxNBgxCOsrG1n2Ovfh400yzgRG&#10;BcTXmG1ccKzCINNNvE86Bkb8lxI2Eua4aDucxNZ8BYiq5RhS/kvRL8PsOUOLCV8aCqezK+OgSlRM&#10;YiPZTmCgpJhk3anJGzRLr4G1dveqNP2yUdMv8V8aiwWLG7aUkImU+Fj2qxhbeULWpuf38StbqL0P&#10;2GaP1eJjxR5rQ1fY3P02PHE3brKU3e/+1j7GGWMVlhxBjINtA/oldiu5DEJA6ZfYTomPNajKtmqw&#10;6cHBRdnp6JfsVzG28sSsrS0+1uZ8Bbp+qcfHavsvhS9tGGvClzaAbleTHCSCfmlIpvXgR0C/xEYk&#10;fGlstyr9Mjst1XC+RE72dBZlp1U1NJO1wFixE7I2Ld5Hy4fnmHgfSblu0ziLjC+//fbbm2666dNP&#10;P0VaIgVKS0tffvnl22+//eGHH549e7bX2/bu1dbWvvXWW7fddttdd901bdo0v79tKdTQ0PD111/f&#10;e++9d9555+TJkysqKmx66m7aLPbYFr+/b75hzss2/TIvXdMvxR5r6LBq0y/TUwy3x+p8mQJfwse4&#10;tA2VOkEr084n0fdf2p2vANuA7r/UUq4nKNaOfqwI+HLDhg333XffE0888dlnn/FMVVVVzz///Cuv&#10;vFJeXj5r1qxHHnlk0aJFfA87/u9//3v22WcrKyu5BTaFMvkeNv3+++8ffPBBivH9M888A2XCoI6G&#10;J7GE21Kr6ZeGnEzSXr/kGGpJ8WPgePFwmJeJ+iX2WKVfij02dKdt8186QL9s23/ZKoFaobvNhBLh&#10;8qXH47n//vtHjx49aNAgRYpr1qx59913jzrqqCuvvPL888+vq6ubPn16fX39ypUrn3vuOb6/4oor&#10;+GnAgAFwZEtLy9atWz/66KP09PSr9GvHHXf85JNPNm7caMJDSZUdI6Dplz740rDNJKqZHjlayoIG&#10;j0+OiDJq5OEJ5og0gpnN8F9q+mWGssd6axplS0noTms7z8s58T6SPzZ0p5lSIly+fO2117C+/vGP&#10;f4TwlLKImtjc3Hzsscf26tVrl112gf+WLl2KrolhlgKHHXZYSUlJ//79Tz/99Llz527atAm+XLFi&#10;xV577TVixAi+33///cvKyvgy+LG0o1Cbm1E6uRobG/lsykN3y0qJESDeR9MvjbbHYiCCMslsyZaS&#10;bgmt8Q9N9CPGUqZpcguoIymMvai2MNvNHnxCZEVTCY2tssdq518a3xehWw8qEciHJ70WEW5GFQ6r&#10;+3/66ae33377nHPOgedUw+iL2FSzs7MhS/5MS0vr0aMHKib6JSpjcXExP6lN1rBjU1MTX/Ivfs3e&#10;vXurGrjR5/NxS8C7yZcQ5GOPPTZJv9BQUUyNek6phyMPOaSSPumVZ8DJl8F40tF98tmekLSuQqzr&#10;xgw0oh8xlqK1s1WHMBNjKg2qBX9zYSYHsaVwqldDs5hkQwBMvI/uv3SEPZYjMMV/afgbEWaFofmS&#10;qBzCc44//vjddtstObmtPIoglMmfKSltO/n4APNxoXoGvkQIt9tNYb5Uv6amtgXHqzJQZrCgFD75&#10;5JNxhXI99NBD6KZhPoYUC4kA+XeYhdmobuDhUIFGOSAMvlxdUR9SDCkQDgL0VEWDN9OdkpvpNja5&#10;j2qdOvMz3ezCLK/zsMkoHJG6eRl1nherQntx0PZfupP187wk3seGrgjd/RhRFy5cePHFF+OJRIn8&#10;6quviPqBOwsKClAZUSiV1HxAy8RaW1hYiB4Z0BqxuEKNRUVF/JqZmVlTU6PKo1nyb1ZWVvB0wGcU&#10;0LH6NWbMmL59+9oASYI2WcbWdJ+/V366GfoKezpJ9LOuQuyxxowepV+SVgL90pga29WSB19munE5&#10;Y3gwqYmEqVbLh+fV8q2nOcYeK3xpy+gKzZdQ15tvvvnNN998oV+4Ks844wzMs3wP+eGbRG50UGi1&#10;T58+8CLfY6rFYako8/PPP+fL4cOH5+Xl8QHqVc+5ePFiyDI/P387vlRn1qjLFkQStdGttc3knOyd&#10;l2EGrn10/XK92GMNGj3sFiAYB/0yz+jkPgEBqbkgK034Mpwe0/Kbt7Q6In/stvNJZD9JOB1neJnQ&#10;fIlSiA9S6XxcOCZ79uxJoOyQIUPGjx+PqXbKlCk4HefNm7fvvvvCiKieBPX87W9/YxsJuzCJqj33&#10;3HNRLvv163fwwQezd5PCb7zxxgsvvDBu3Dh0VsMfSSrsEIHSWg/vWO/8TFP0y7xM0tKurWiQ/N2G&#10;DD+0B5Kho1+SbN2QCttXoumXWbp+KfbYUBCzF5YijvBfJpE/lvOixR4bqs/M+T00X27XLvZSLLF8&#10;iTZ5ww03wJ1sDoEaL7jgggMOOIDvsb7efffdMOull17673//+8ILL7zooov4PiMjg2BaImzZbXLr&#10;rbdOnDgRHsV4a85zSa3bI7C1jh19rX3yTLHHYuYlSpbkalgRBfrYEQjSL02zx2ZofAkrY4+VVU7X&#10;XYbzUvGlsQerRTFOtHx4WqQI+y/FfxkFfrHeEjFfkqDgmmuu0UZPcvLIkSOffPJJNEu0xlNPPRVG&#10;VOIQ+0oSn/nz5xNYyxbMQIwP2ud5552HaZfvodLBgwfHKr7cHzYCxPvwjpHrFbOS4VdWWipbSqh4&#10;Tbm4MA1At02/JN7HNP8lmiv+y/pmsu7RmiT+7arX4EvGNolb2VJiQO/GUIWK99HiYyXeJwYYo741&#10;Yr6MuiW50UYEMOCU1yq+zDTJMdyvIIPZZI2EyMbczWh7GADJvKPZYzPNssdiD8jPSkNhwiRLMEvM&#10;UidyBY3N2kYs2zdfAvG280lEv7RnvAlf2oO7xa2SLKZad1OVkFjAnCVyv0I8o+iXsqUk1r5ltwCZ&#10;8FjcmJTcR8mnnVKSnkoT7CdR/jm5OkNABccSAm47RPr5JNp50c0+MQnY0BvClzaAbn2TbLPDgMPm&#10;BBK7mNR6v4IsHDxryiVlQawAYx2taGjmlEpMpu4UE99QDIz8x1pKnGFd95myx5qRaCnSsYJ+KedF&#10;RwqageVNfBsNlFKqihGB8rpmUseS2YddkibZY/tr+qXwZYwdpd0Oe2EjTWczSaZZwT5KSvIHMSAw&#10;NpJV2AC5E7eKNnusE/RLPYctO/U0n7McN2v5kBO+tBxyOxosr/d4vP6SvAzo0qT2OVZTs8fKlpKY&#10;8YW9KuFL/Ium82UyykqDV/TLEH2m6ZfYY91m2WbCHzLKHsvqhrOA5Hj28HEzqqTwpVFIOrqe8npd&#10;v8w1kS85JgwyrqjzSL6YGIcCqSPRL5mdzeZLZl5YmfBYscd23WVa8ljiY+1O7oOQyh7LB0JkJeV6&#10;jC9aFLcLX0YBWvzdsrXWQ0wHuySxx5okPccac0QUhr0NckpJbBCjX7K+IbqkIDMttppC3E3+IKy+&#10;9R70S7HHdoUVLl7H6JdavgJsRASFySrH1Lejw8rNmj2tfxJpsQsEdP3Sj35J1jqTgMJ52b8wi8rX&#10;VkrIT0wYb/Nfmm6PRWHS9Euxx4bqLt0ea3+ydSVmSnIysWCScj1Up5nyu/ClKbA6qlLiAoiPZfdl&#10;LzP9lzzywCKNL9dJiGxs3Y9+WVGn22OzLIj3UfGxol921WdNDtp/mcSKVz/SC/1Sei22Ny3yu4Uv&#10;I8cs3u4guo89drxcPXPZnm6WfgkqA4oyNb4Ue2xsIwT/JWnqtHgf05LHKgGxNuAMw39J8EhsIif4&#10;3fp+Eg6Ltj/eB6C1Y1J0/VLssdYPO+FL6zG3ukUmX174vMzU7HS3iWwJXyp7rJxSEkMPozfUe1pI&#10;U6ftJ8ky139JEzi0Zf9lyO5ylD1WPyZF6ZeyygnZdQYXEL40GFAHVsfJw7zwPXOw8Jl7StoA3R4r&#10;p3rFMgbQG9gsS0flpqcSjxNLVSHv1fdf6v5LyR/bJViNzX7c807I76P0S3eqdmS08GXIEW54AeFL&#10;wyF1XIWcGdLk9ffITjM1WUzAHru5tqnJK0cQRzkMNL6sb3anJpEMPcoqwr4NssQeixtMO0lcKLNz&#10;3LR8eHp6h7ChNbGgOoZT4n1MhLjzqoUvbYHd0kbJ3E2wT2G2G/3S1IYLs9JIScqbvKmqydSGErhy&#10;0OPkNfzMBdlW8CUzL2A2eHxyREkXg0rZY52w/1LTL13asWLa/ktZ4lg+EQhfWg655Q3WNGqbSQqz&#10;iaozt7uxFA0uziJZ1/oqOdUrym7W9MvaZtQ+Fh9RVhH2bfQXJl+CR+oJ+aHb5OoEAT0fnpZYxwkI&#10;6fGxuj1WsuRb3h/mTqCWP4402AECHOOs8SVnVJoZHKsaHgRftrZuEL6MdiT6Wlu31nvoKgvssciY&#10;kZaCM4yQH0kh20WPEV3ukHzrmn5JfCwpZCXeJ9pXLJb7hC9jQS8+7q1u9GKPJfmO2f5LnS+zNb6U&#10;LSXRDg0V76PbY03XL5FR1y+TicgVe2xIe6xz/Jdt+qXsv4z2LYv6PuHLqKGLjxtJVqDxZYsfvkw1&#10;2X8JIoM1vnStlxQ/0Y4O+LKszoPpr8h8e2wbX6YqvhR7bKd9hj2W+FjH2GORJBk7RLPsJ4n2LYv6&#10;PuHLqKGLjxs590dpD9j3UpNN726yrsPQzPjxgY7DpAQ6Xb/U7bEmJ/dRj56ZpumX2GN9oqx0PhjU&#10;eV5OOP/yF3usv1WyTFj/+po+gVr/SNJiMAKcFkJ0H5lcslmUmhseqzVLFC6n8lU3eKUXokOgpsmL&#10;v5lQTOwB0dUQ0V2aPRb9Uov3keRqneuXen4fB9ljU0S/jGiYG1ZY+NIwKJ1ZEZnw9OQ+bpK5mHRS&#10;dPCDE1XEvEujsp8vivGgm7K10OLi7DTM51HUEOktcICmX2r7ScQe2zF4IIPlU8+37oj4WBWpy/sl&#10;+WMjHe2xlxe+jB1DR9dQ6/GSrADjHtsGLBBUWRGZX9jibUFzCdYExtjVW+sxBGiHb1tgDdDtsZjp&#10;Nf1S7LGdDCZi5TCZOGf/5bb9JC7ZT2L96y98aT3mlrao6ZfNPk5StCA4lgdTKdbQVWjX0udMiMYI&#10;LV5d3saX1jxQW3ys2GM7hxvzDD9inDE73UeYPa72k0i8T5hwGVtM+NJYPB1XW11TC6qepl/qmVzM&#10;vggjzMtIZd6vbRIXZsRga3y5tQFrW79C7aQXCy7NHsv+S7HHdsGXzZqlmlUgY9uCHgnZhKZfpiTp&#10;9lgxoYdEy+ACVsyhBoss1UWCALzFAjk/E3usRX2dn5XGvF/jEf0ykn7SyzIJKv1SnbxtwZXpTtb2&#10;X0q+gq74si15rAXu/3B6XNcvU9AvhS/DgcvYMhbNocYKLbWFjwB2UV2/TMNNFf5dsZTMz0S/FHts&#10;NBCystlY1ZjmTrZMv9T2k7Ttv5T42I67rAF7rLaZxBHBPoio51tX+qV0WTRvWSz3WDSHxiKi3BsL&#10;ArX6fhLL7LGIiq+Ul7m2UeyxEffb6vIGpsDCTLc1yfCQDxrAsY2HW9tQQliLXO0Q0DZfakA5ZarE&#10;LCz6pV3j1CmDwK7nT+x2mQF1/dJvqT020y3+y+jG1cqyendyMseIWmb6U/5LeLIe657QZUfd1tis&#10;eRaco1/iRdXOJ/G7RL+M7i2L5S7hy1jQc/q9pMEjuQ8TIXxpTXyspl9mwZcuNt07HR3nybeirI4g&#10;zIHFFjkvAYBRQW4ETHxqnDgPEvslwh7L8sU5fKnrl3I+iT0DQ/jSHtytaZXkPqQ6y3KncCxliiX7&#10;+XguuFmL95H42Mj7eHlpLf1EzvrIb43+DhIjwJrEUQtfdggiwcPYY9l4Ez3Eht6pdoLKfhJDQQ23&#10;MuHLcJGKx3IoDQ2eFi25j1XBPm18if9S9MsIRwzGc80em5I0qMg6/RIZCZGlUZZWwpcd9pjaf+ks&#10;/VKzx2rxseJyjvAli7W48GWsCDr5fk2/1JLhpZIMzzI5lT1W+DJSwIkrITgWVa+/VZsvlYSci0qj&#10;mj1W4n066jP8l85Jto6Amv9SdznTYWJBj/Qti7G88GWMADr6dl2/1JPHWqpfavsvJT420pGxroK1&#10;TSurjaLs9EjvjaV8FinxsMc2i37ZMYqsYxynX+qvM+qlbMGMZeRHca/wZRSgxc0t9R5fQ3NLXobF&#10;fKnHx0q+ggiHybKyOkI5BhZlWeZpVgKyBZODUevFf9lJf2nxPo45nETTL11afCz/Yg+QI70ifMli&#10;LS58GSuCTr5fxfuQQIAAAcvk1ON9VLyl5OuKAPVlW+o4n5QDtyO4x4iiAXusHCnTIZz4LzGB4uU1&#10;AmwD6iBYF7pkiaPrlxLSbACk4VfhlEEQvsRSMnwENHtss0/XL63zX+IuRUKOKKHp8EWVkstKNf1y&#10;cA+r+VI7okSzx3JitEy+HQxDZY+18g0K+S5oW0o4ApMjo2VJGhIsQwsIXxoKp8Mq0/nS6vhYZham&#10;YF5mtFuH4eFocZZtqUVvGGLh5ksFh+6/TJL9l50NDiLMtfw+adatOEMOU7UFk4xMol+GxMrYAsKX&#10;xuLpoNpwIsJYKtm6ldHwGK84okTjS9lSEvZwaG7xr61oYB4cZLl+yfZcMhbI/stO+VLPH+sceyxy&#10;4r3EJCDxPmG/XoYVFL40DEqnVcQ5t5w7gY0tNyPVssNJAAH/CgwtfBnReGAnCcmY6KmeOZYGxyKk&#10;iveR/Zed9ZeePzYpw0KPRsiRQ0KmthQ/cqRXSLAMLSB8aSicTqoM9yFKQ1Z6CgEdVp7ch/GKeR+i&#10;Fnts+MNhTXk9hQcVWx0cq9tj9f2X7CcR/2VHHablK+B8EqfZY5X/UuJ9wn/HjCgpfGkEio6sA88l&#10;kyDUhQJhWf5uXb8khWwaL7McgRn+uFhRpvHliJIcK3tKide2/1L2k3TSW6w7HZUPT7PHKv2SIzAl&#10;3if8d8yIksKXRqDoyDowxqJf5qa7LU59yYwv/stIR4TSL4f2zIn0xtjL6/plEpZ7zkmV/Grt8Ww7&#10;z8tR9tg2/6Vf4n1iH/8R1SB8GRFc8VS40eMj6BH90spgH02/dBHvo/yXcgRmWAMGllrVxpdWbyZB&#10;PnI/oazwAfu55Fdr32Ft50WnOWiq1ONjtf2Xkq8grBfMuEIOGgTGPZTUpCGg6Zc6X1oc2oc9ti3e&#10;R/aThDcSoakNFY2aftnDBv0S4x4We7ay6HwpWzB/1WcsZdrifSzMwBxy1AT2X4p+GRIrYwsIXxqL&#10;p4Nqw3+p86Wlm0l0/RJ7rK5fCl+GNxxKazykC8CP2Ds/I7w7DC7FkV6pyUmkyJcUP9shywKCVQRf&#10;Ois+dtt+EtEvDX4TQlUnfBkKobj9nTgFZY9Fe7DyIdAvczMlPjYCyNdW1DPxDe2RbdmZ3tsJp/gS&#10;+7nYY7dDBki0JSDxsY7SL/V4H8lXEME7ZlBR4UuDgHRYNdiR9PhYHydFW/yq/2KPlXwF4Y0KMhVw&#10;0ATBseEVN74Um444p5oU+WKP3Q5clQxP+QuNxz3aGol3l/2X0YIX033ClzHB59ibmfg4nIStY9hj&#10;rY6PxR6r5ytg/pV4y3BGCHwJUw3vZRtfZpOyQNMvhS+37y51WDQhUSnkwnfMRX4flT9W9pNY3CcO&#10;GgQWP3liN4eqgPuQdTH6pYp+tOzS9MsM7YgS1uYScBkO7Nv0y9xwCptRJis9VaX4EXvs9vqlzpcW&#10;R8yF7GLea5UPT/IVhMTK2AKWzqTGii61dYEA6+Jaj5f3HFMbb5eVWNFYNgvyJBc2RmzCVjYdj23h&#10;udxQ2cjEZ6M99pd4H4mP/fUYYk+qxpfWRgCEHMaSDy8kRCYVEL40CVibq21q9hHuCG8RdWm9KOx/&#10;Zxc82goBR9a3Hl8tltc31zS1cEBp34JMuyTHHou9UfaTtMdf2WMtjgAIOQza8q2T30fy4YUEy9AC&#10;wpeGwumYyhq9ftxRGGPhLYuFIr8P61/ictGZ8KFa3HrcNYdySWb8fgWZ6fZFYCp7bC3BoHLC93b6&#10;pR7vY3EEQMgxLPkKQkJkUgHhS5OAtbla7EhMf/AlpjbrRSF+jy2Y7OaTLZghwcd5id9wiOXHeAUL&#10;lk18rNp/KfbYX3eYOvPckfZY7YhZ2QAU8v0ytoDwpbF4OqU2Ym1stMey/t2mX4o9NsSQ2KCf5GUz&#10;X2r7L5OFL9t3VZv/0j7Vv8PRo/L76PsvxSBg6ZQrfGkp3JY1psX7tNljbfBfEnuv8SX+S315LlcX&#10;CKyvRL/0DSq2IXNsQCqc3Co+VtTL7XqqzX9pRxBAF2NG919K/lgb5hXhSxtAt6BJZY+1K95H1y81&#10;e6zE+3Td1+xPVSdF26xf4r/U918SrCtbZoO7jDgAzR7rQP2S87w0/VLy/Vowm/7SRGi+fO211449&#10;9thBgwYNHjz4mGOO+fHHH9Ub1dLSMmvWrOOPP75fv3677LLLo48+Wltby/f8unLlyjPPPLNPnz7c&#10;cs0119TXa2cV8f2mTZtuueWWHXbYgdrOO++8BQsW+CXAwITu1pJEa/tJ7In34YEC9ljxX3bdvRUE&#10;xza24O4l3seEgRBulQSFkd+Ht5oDU8O9p3uUU/ql4/iSfHgpmv9S8sdaPAxD8yUkd/TRR7/33nsf&#10;ffRR3759jzvuuKqqKmbkdevWQX75+fnvvPMO5Pfqq69++umnPp+vqanp0ksvbWxs/OCDD5599llu&#10;vOOOOygPa7711lsffvjhzTff/Mwzz1Dtk08+uXXrVosfuDs0x65zAlOJdiSOw5b9JNiLOAKT+NgG&#10;iY/tcsBtqm5iRu5bkGHvjgUyWug7Zl3sbBGTbHCPsS9L40vn2WPVeV76iaWiYlo3qYfmy//7v/87&#10;//zzx48fP3r0aKhu48aNS5cuhRdXrFixevXqyy67bPfddz/99NMnTJjw/fffV1RU/PDDD8uWLbvx&#10;xht33nnnAw888PLLL3/99dchSwjy22+/PeKII0455ZSDDz74d7/73fLlyzds2BD8rPQ9GieVc/FB&#10;tM/oBgL+MIyx5CkgONbi5D5KYG0/SaYeH9ssR2B21Ydbaz1YzvvkZ+I+jK6vjbqLUGoGTG1ji8y+&#10;v7bHOnP/pZbfh54iREBSMhn1CoRTT2i+DNQCmc2bNy8vL693795er3fJkiW5ubmjRo2iAFomJtay&#10;srLKykq+xxLbs2fPZD3j4j777FNdXb1q1Sqstfw6cuRIVeHw4cPRRGtqaoLXRxDk4sWLp+jXxx9/&#10;vHDhwnCeQcpsh4DH669u9Ga5U3IyUtkNaT0+2GPz0uFL2X8ZAnuSFeC8LMnNgKus76bgFjFFaHzZ&#10;5BV9pT1fOs0eq/KtIydLUv6zd+R0q9Yj4EvY66677vrjH/8INaL/wX/p6emZmW1+Fz5AolxQYFZW&#10;liJLroKCAgpDmfzk8Xiys9viACnDr1Bm8PtJya+++gpXKNdjjz02Y8aMbtUZRj0sU3BNk5dMeMT7&#10;GFVnRPVoeWszUgl2l3ifrnGrqPc0w5d5yhpq56X0S80ea6cUjmtbnU/itPyxrIHd2HBcLkkha/GI&#10;CZcvf/7559tuu23gwIEYWhERrQWyhN5gQSUxH1L0i+/5HGBBGJHCGRkZMCi/Njc3B8rzITX1VxO6&#10;2+2Gj7Hfcr3yyivnnnuuxXAkRnPYY2vQL9NSbElWAIaa/5IjMHX9UvSVLgbVNv1SS/Jr79jTU/4q&#10;/dJeQZzVujPzxzKjpqQkYcMnRED0SytHTGi+ZL6bPXv23XffjdH1pptuKioqQj6IDe7EK6kckJBi&#10;aWkpptqcnBy+J4qnrq5OTZSLFi1ClSSGln8pEHBY4s6kEsoHNFFFw3yJqqouPluJRcK0RaRPdWNL&#10;ZloqSoMtD6XFx6ZrR5Qw3UjIe2ddwAtSXoc91leS6xT9Uuyx23WWM/PHIiQmWVyYuDzkiBIrp7jQ&#10;fPnNN98QBwvVXXjhhdAb5lbUR5iM8B++fOGFF9g98vnnn8+ZM2ennXbq0aMH4T8U4/s1a9bgjHzi&#10;iScOOOCAkpKSXr16jRs3bvr06QQEYdolehYSxRVq5dN2k7aYgvFfkkQ7J8OGZAX6uselHUGcnNQs&#10;JtnOxxz26qpGL+uJXvn4L0O/iaaO3jZ7rMT7/BplZY/Nctuz7uyixzHH6nzpl/Woqe/FdpWHfktf&#10;eumlqVOnQocol3/5y1+wkRIHiyKIHnn22WfPnDnzqquuwtfIrsqDDjoIuyvBPuwnmT9//hVXXHHd&#10;ddehJvInllgcmWzfhDhh3+uvv55I2hNPPFH40ozObvNfpqXa5b9keJBfjdZ5mVUGTrnaI8CahvPO&#10;MtzJ+fjHbDbHun7xX4o9Nqir2vZfOmw/ia5fcmR0kqZfSryPhZNLaL4866yz/ve//1155ZVnnHEG&#10;+0a4iPdBQiJ3yGNw7bXX4nG85JJL0D7V98yVRx55JEzJ93/+85/xd6JW8j2uyh133JHtJZSEdGFZ&#10;9E6cnRY+bHdpivhY5b/MsSPZukIZhxxTsByB2cWYq6z3NjX7i7PTCLWxJYw5WDYWNwih2WNdQpi/&#10;AKP8l/buju1wCPF+aUdG47+UFD8Wzuuh+XKPPfY44dfXgAEDFC9ij91zzz3RGg855BDIEiVSSY6W&#10;yXZMvj/qqKPGjBkT8FDCjiNGjJg0aRLfszsTs62FT9pdmsIrxvlQbKQjaUt2hm12JJ0vU7QQWUkZ&#10;08nQq2xoRn3pkcNBXnZrl66AfinxPr/qrW3xsfb4NbqYswgRaPNfin5p4dQemi8tFEaaMgABolLJ&#10;hOfx+fX4WNvec50v3fClmnHkao8AfIn6ovOl/a+hpl/qR3qJdhncU86Mj1X2G02/lHgfa2cW+19U&#10;a5838VuDonCMobKwA9LGiVjjS7ZgtkhKvE6HXGWDV9MviSR2AF9u819KvoJf+ovsrIQC8LfT8hUg&#10;khbvk4r/knwFssKxblYXvrQOa2taam5prWrwZqSmsEnBRq8YwbEc6SX+yy46fZt+meYEe2yb/5L4&#10;WJl+t/UZRhoFhhP9l7o9VvdfSn4fa2ZWrRXhS+uwtqYltnBUNzaTIRq6sqbFDlvBv6LHx+K/FHts&#10;x/1Qpdtje+am25LjdzuZlH7Z1OIn35CNw8ZRTZNsXa0eiGF2lGBt+qXafyn6pYV947hxYOGzJ2ZT&#10;8KWmX7qT7UpWoGDdpl/KfpKOh5nf36rFx3r9PbLTyW1m+1hkgaVyDJFJ0XZhHCIAceZIgjHWRjtN&#10;Z1AE9pOwJHUIXN1BDPtf1O6AspXP6G3RdsFnulM5IcTKdrdrS/aTdA1+rcdL5DCJHQpJWuiA+Fjt&#10;NJt0iMGF89vGYeOophu1vRqttpyIFxKHX+J9RL8MCZZxBYQvjcPSGTXp+mUz+iX+Sxsl4n1GAN1/&#10;KfbYDvqBhIUgU5jlRrFziPpC4BFWdHbu2jhsHNW0ssc6MNgHlPR4Hy2/j+y/tHLMCF9aibYVbRHR&#10;V1HfzKI4T/RLK/COsg18zPBlUXY6qWOjrMLo24hnxiJbLfbYbcA2tajDop3SQcEdrh3plazvJ5H9&#10;l0a/CF3U58ShYOHjJ1pTJCto8LSU1npyMtzFOWk2Pp6mX2ay/1LzX/ol5rJdT+Bj5rCzHjlach8b&#10;uym46TyNL5NQfB0ij+1isHWYkUveD9slaS+AZo9Fv5T8Ptb2jfCltXib3Bq+jAo9awxzX4G9+iXx&#10;sWkpRBcS0iIhl+27XU8e60D9Uuyxv/SVY5MVaPZYbT+Jyh8rG4BMnlWDqhe+tA5rC1piM9amqib0&#10;BJRLe3fBEznCrjV8c6iX5Oez4Nnjq4nqBi3ZOt3kHHusOlVM/JeBgcTuGuJ9nOm/3Bbvg/9S4mOt&#10;e/WFL63D2oKWvP7WTdWNWempPXMz7I0i0Y4yTUlGEpTLRj0uX65gBLbplw7iS2z4RJEIXwa6aZs9&#10;1ikG8+DxE8gfyysvb5ZlCAhfWga1FQ1p+mV1EzsUeubYf/AL2yQ4IAW+VHYtuQII4NCt0uN9OJwE&#10;O4BDkCHBhea/lHifbf2h7CIEMDukg4LFCPJfymLUuv4RvrQOawtawoCk6ZdpKWSNsaC5rptg9uXU&#10;aOHL9iixgCCzOSkLCrPS0hyQPFZJSIILsccGdxbxsehubGW2/VVqL4CWryBZ/JdW94zwpdWIm9oe&#10;Lzj+SxLROYIvU7QcQ80+n+iX23U6ZElwLOCoLRwOudr0S4mP3dYfjc1+DgN1pn6p9l/K+SQWvzvC&#10;lxYDbmJzbCZpbNY2kzhHv4S5Rb9s3+XknKvz+Aqz3Y7Ktabrl0mSDy/QXyrex8n5ffR8BWKPNXFS&#10;3a5q4UvrsDa7JV7uzTVN+MbyM9zsJzG7uZD1pyYn40nV+FJSeP8aLE7zrvN4C7LSHHXwha5fSnzs&#10;L13Vtp/EMQ7m4EGk5StISdLOJ5F4n5AzkXEFhC+Nw9LummDKdRWNTMEleekoCnaL4yLeh5Sk7CcR&#10;e+x2faHpl01aMjxH8WVbfCxHRkt+Cb3D2vLhOTLeZ1s+vFY9HYiEyFo02wlfWgS0Bc3w3qytqGcK&#10;7pVn82YS9bA6Xyp7rJiMftX/yn9JsI+j9vbp+y+TmH7lCDbVWyrex5n5fTgDLi/dzaqYsSQpmi2Y&#10;XVUTwpeWQW16QySSXFPewBTcOz/D9MbCaAB7LC4x8tmyjy2M4t2oCPplraelKDvNUblJmYJV8oTK&#10;+uZu1BmdPyp5svgxy5H2WFY2eVluhlBFvYeDx6W/rEFA+NIanK1oRbPHVup8mecQvkzS4mM1/6Xw&#10;5S8DAOtZTWObfukoeywpJnIz3Njx5UivNv2SXACtrY5a0wTPI8Qo9MhJr6j3Sn9ZMb2KfmkZytY0&#10;hOcfviRJC/ZYa1rsupVg/6W4WAJYccYZ+iVqd4HD/JdImJeZiomP8+CcMH5sl8HJ+WMBR52pgHIp&#10;fGnZUBH90jKoTW+ottFbUefF3eKEzZc8LdnV8F9yRAl2LQniC3R/vUdLVkAsal4GO+jsD8sKHpeE&#10;yKJlyvy7Tb907vmXSIi/uUd2OsZzchGbPrlIA6JfJtgYQLlEOSDq0iE7xkjZBXlDCNoRJT4xybYN&#10;tzpPS22TNz/TTfIje3P8th//UDj9VSVHRuvQKP3SmfE+Gl9mpOr6pWaPFfuNNZO56JfW4GxFK6vL&#10;G1JTkvsUZDpkFoa8iR8hioR5xyMhstuGAHxJTvN8bVlj/x7Z7calrl+K/1JDBQZi3Gr58By5n0Sz&#10;x6anFmenE0yHSVaXVC7TERC+NB1iyxpYU16Pfa+PM4Jjeeq2I0rSUjS+lJQFQXyJPVbTL503Eev6&#10;ZZLEx9JXuBA4LlrXL52Ybx3BWImSIirdnVxe38z2JMvmme7ckPBl4vT+6q0NHKHVt8ARwT4KVpKJ&#10;k+IHe6zwZWCc1TW1EO+j86Xj9Et2IqFfrqloSJy3ItonIQ8A0bHc7ag9ssFPw3qUFFHs4i2v82Dh&#10;j/ZB5b4IEBC+jAAshxdd3aZfZjpHTo6AZ3mu22PFf9nWLZo91qn65bCeOXidF26sEX8YHgToknis&#10;9FSH6peMJ1ZdqJhb65qxWDjnrU9gSYQvE6RzSbu8rgL/ZVIfJ+mXBIAS1SL22OBBpsX7NJI81k2y&#10;QKcNvmE9s8lKurm6qaLbpyzQkvu0ag54Ms85rZsC8sCXRW36pfClFb0kfGkFyha0UVbnIS1WRmqK&#10;E06KDjwv9mGsjo1ij92GCEY+7LENXl9+ZpoD7bG5me5+hVls5F1eWmfBoHVyEzgRULIdlVCiPVy6&#10;fok9trnWI/ZYK0aT8KUVKFvQxuqt9XieCPaBoixoLswmFF+KPTYAF0cqEv3PPhIiUYnXCBNGy4qR&#10;ZW2H3rk0t3hTjWWNOrMhBi1Zjx3rvFSgaXyZlVbR0EzEtfK2ymUqAo57Y0192gSufHlZHZPdwOIs&#10;h2wmUVDjv8TAx9QjKfEUIPXNLVWNzZCl2unowGvHvnlItaDb82VpTRMhsmhvDuyjgEicN16cnUYy&#10;kLK6ZjkFyIKeEr60AGQrmlhZVg9fDirOtqKxsNvQ4mPTUyFLiY9VmGEzJxsLaVpxXjpqZRPo0lG9&#10;Nb5ctKk27E5OzIKLNteS+nh8/wInPx6vPIxOItmyWg95o5wsamLIJnyZGP3oWgVfJrsGFDooOBZk&#10;yZ/Adm/OEZR8Bdv4sgV7LBNcTrrbmSNvVO9cFF/28nbnLX14LgkS9rT4xg/Id2Y3BaQinxdWWbTh&#10;7txflvWR8KVlUJvYEK/3yq2aPXZAUZaJzURe9bb9JOy/lMWvrl96fPAl+mVOhuOCY1X3Fuekswuz&#10;m4f8kPF4RVkd9liH65f0F/oluaL0cD8JkY18horwDuHLCAFzZHGsnRurGtk5199h+qUe76P2X8op&#10;8Moei//SyzEgJDNz5FDShMKFCVUs3dJ9TbJ4Nwhj5tyCvgXOMti0HzPsJynITCutEXusFe+T8KUV&#10;KJvdxobKRvLNcV4B+STNbiui+lV8LFypH1HS3eP3MANo/kulXzqYL8f2y6ezlnVjvmStwJ6fcf3y&#10;2dAc0YC3vrCmX2Zq+iX7eiXLhNn4C1+ajbAV9a8p1xKYDSrOctreaqYb9Es2fMMTEvLDgoFJDcUF&#10;/yVhUFaMjKjaGNNH6Zd13Xb+XbK5FkuAxpcEBTj7giz5D+clcddY0Z0tbNxLl+TYV8Lr9T711FPz&#10;5s27995709NNVpuYyVr9Lr/P1cp/bLvi4hvVu3EwBJ//bs1tHy0+add+/zp+rNOG5CcLttz43oIj&#10;x/W+4IBhJbkm96PTHv7X8jS1+F+bue6uj5ecd8BQ0NDWEY681lc2Hnn/jIHF2W+ev5fDN+ybgR9n&#10;fVz22pwZS8vuP23n/Uf0dGw3tU1Pra6HP1/+zDerLzpo2Cm7DdDsFqkZrpRoosl8Pt+UKVMeffTR&#10;119/PTPT6YZoM7o+ZJ3djy8hRU+tq67UVc9/Za7GKleLR6NJvve36P8RmQJHKr7UydLxjPntyvKZ&#10;ayp2G1S099DikF1ucQGSd3++pLRHTtpeQ4udZi62GAqPzzd3ffXMVRV7DCnebVChxa2H3xx2vce+&#10;WI4h/dTdBpAuP/wbE6Mk3fTe3I2bqptOnziwR3YaB7Y4/Ll+Wlc5a3Xl2H55uxAf705xjTra1W+X&#10;KGQWvgwJWrfhSzTIxkrXimmuqjWu2s2u2k36f5tdDRWulqZtOqUOVxIWGP0NIV+O/r+gzyHxtKeA&#10;cg5i/CRE1h4JOm8VAwaJOP1+F3mHMBc7f/YxD0ANCn8rNjOOXXOa5Xy7p1YjCtXK4dqVGZ3Fo/Mf&#10;I5VucuYe2e2emoNUtFy3bN9SAh99r2vXM6NARvgyJGjdhi9RIr992PXj/zSaRGHM6e3K7+/K7+fK&#10;6eVKy3Ylp+r/pWj/JqXEEVNq2m+r646Pl9R5vJcfukNRdjR2mJCjJJYCvMffriiftrh0l4EFWLdI&#10;bRNLbXF9b2mt55OFW6oamg8b02uHXlraOcde05aUfrVs674jehy8Q4ljhTRJMMYqBpvdhxQdMKIn&#10;+dZNasXAarGffzR/M1u2frtrf+342yH7uXqOiqJ+4cuQoHUbvlw21fXexZq5dZffu4qHu7J7uLKK&#10;XVlFrowCV2q6xpE49tEsfyHLkNA5pUB1Q/P+d02va/LOufFw8mU7RaxtcqBUTf55090fLyEx6TVH&#10;jBpWkuM0CS2TZ+HG6n+9v5BQ4auPGLXP8B6WtRtFQ6/NWnvD2/NP2X3Av08YF8Xt8XsLw/X6t+e/&#10;+dP6vx8z+qQJA+LCfbuitO4f7y1gw+hjZ04YP6AgavCFL0NCFwerp5DPELpA9QbXJ3/X3Ja7/8m1&#10;76Wu8ae5Rk5y9d/NVTRUo0z0Szce8jRduXScPTPk03GMF9azXnkZJJMMWdj6AhiIRvTKGdwj++f1&#10;VZtrGh0bX2Y2Mtg3t9R4lpXWFWWnOT/uaUyffMJeiLtu7maJJirrmzdUNdJZ5AUkstvsUWFI/T1y&#10;09nRS0o8TsGUXVuGQNpZJfExIGKCwNfimvI3V/ky16C9Xbv/xZWRr9ldE+haW6G93kN6ZDvW1zKw&#10;KGtQUVZ5fTPbwLttVmi2Xc5eV8m+mpG9cp2Whqn929CvIBPLeVWDd0tNUwK9K6EfhfA0zv4cUJjF&#10;vsZ4WTyz8ZqUBTg+SmvVqSpymYVAN+DLmU+5lk5xZfV0HfpPTZtMuItJmBAS+NKxT0bMHiomBw/9&#10;vL6aKdixcpoqGBlYvly6tV9h5q4DC53vFeOssaE9c9Au11U0mgqL0ypfXd5AAqaRvXO1g7PjhDCJ&#10;HUPFZKPzJn0PptMgTSR5Ep0vN8x2fXGny9fsmnSzq2RUPJpbQ462tRUNBMgNdTBfMu/gvOxbkDFn&#10;XRVn9YV8osQrwKp/eWntzxuq6KYJgwqdPxETFrtDrxx2wTO6Eq87ungizpElIItnz4yrjTS9ctPZ&#10;+YMlWbKCmDpcE5ovPXWuD690NVa4dj7TNe5kfaNIAl7rNf2ydYiz42hYsPcpyFxeWkee25buZzJi&#10;CmYTKmde7jKwEFXA+aOQjQl0WX2zD++486U1SkKUs7UV9XgBd+idh7pmVLUW1EOqW06I21jdJPql&#10;qWgnJoVokPm8rq/udZUu0EKrj7zDVBBtrBzFRdMvW11O1i/BB//KyJJcIpJ+WltJTjgbEbO+aUKc&#10;ymo8ny8uw2251zDHJZToEBD0yxEludhj17Ia6zZZ1jbXNG2ta+YEZnZlkPrY+qESdYvwJfklWIyK&#10;fhk1huHcGE9jIpznaSvDnsSVn7sWvO1KTnMdc58rPTH3MKBWTl9cikewIMvt/IMUOPWCuNAfV1ey&#10;fu9WUbJNXj/7+WqavCNKcgAhgmFsX1FS9RGlxf53gl/K6z32CWJpy/BNeV3zsJ7ZTs6G3yEiJXma&#10;fklOIg9hzd3+YAPzBk2C8iWAlS3V9ofsf4Wr367mwWdvzZurmx6fsZKQyz/tO8T5y2GyeJfkZizY&#10;WEPgu+MzDBrWsUxeMOWUBZvRANj+7/xuUk+Oh5WDvvsXZtU2tnD6jWFwOLgiekrjy3rP8JIcDpBx&#10;sKQdiEamSeKZWYlWNni7z8tlfR8lKF8S2DbxL64j73Ttdk50qYet74lIW2Tb+4vfr1mypZYj4M/c&#10;Y1Ckt1tfHg14cHEWG8Tmrq/iOEzrBbClRWyZbCcn0AnuIYOuLTJE1yi7DzHyQ/ZEkURXQ3zdRQ48&#10;+LKy3ktgcNxlocJ83CMnnbhrFc0QX8jHkbQJypf0QGqaa9iBrvTchIyJZS38w8ryD+dt5g3560Ej&#10;8pyX1qf9O0DUO8lHCrPc360oh+zj6CWJRVQczB/8vDE9NYWwWHJKxFKVxfe6U5PJMoHK0k34kg2y&#10;2DNx3GKI1rKWx9vF6II1yY1Hrma5TEIgcfnSJMCcUS1T2Csz15XWNJ08of+uAwviJSn2+P4FbAP/&#10;aV0Vc1M38bJsrfN8triMnD6HjCpx/jaS4NGNfqnxpUfjS3QvZwx8E6Uguy/65YCizOKcNIdnw+8Q&#10;hd55GdC86JcmDhGXy2q+LCsre+edd+68887777//+++/93i6SyiBgb1I1OI7szf8sKpi54EFJ03o&#10;n+Xgk4e3e+qhPbNZvJNybP6G6u4wBfP40xaVbq33jOmTy+HDBo4BC6riuBs6i/yQZFqoaUz8LBNE&#10;A7AywBhLYg0L4DW8iT75mbic9Wj5xF/cGI5emBVaypdVVVWQ5QsvvLBp0yYOgn7ggQcWLlxIkt8w&#10;ZZViIIBaRojpxwu2EDnyu4kD8Yo58Ayvznoq3Z2y84DC7PRUzr7oDmfBs9P0zdnr2UjOgSQ8e3wN&#10;YMZVfqabkGZCSNhoEV/CRyqtnt23aVNV0+Di7IL45Mte+ekZ7mSCs7rP/p9Iezn28pby5cqVKz/9&#10;9NMJEyZceeWVV1xxhUqHX1tbG/tjdJ8aMBm9//PGlWV1x+zUZ+KQYvKWxdezc04ywRSc8NUdEsmS&#10;/2/RplooZ7+RPeOrm5S0rGwGFmeRbAHdKx7lD19mgsx5s5pafAOLtMS54d/onJLKHltW56n3iAZi&#10;VrdYd56X3+//4IMPHnzwwX/+85977bUXetJ//vOfn3766bbbbhs4cKB6Pr70er0tLdp+dv595pln&#10;lixZcu+996anR5wSZfGmmsWbCVZItKGzaFPNlPmbMZRde+RowmfixXMZGL+cO3bW0z/MW199ySEj&#10;euZF3K1mvQfm1Mvu2M8Wl5615+AbjhkdX85Lhcfm6sb7P1vGeEM/3nVQoTkgOaJWDM6fLSpdXV5/&#10;64njDo43T7NCEAfHX56bRRqpN87fO7rOkvO8Qo5F6/iyubn5lVdeefnll6HM4cOHI9lLL730/PPP&#10;Y5UdMWKEEhR35uOPP/76668r7ty8efPhhx8eHV++9P2a579bQ3R4SAjiqwDOSwIXrzhs5Im79Iuv&#10;FJeBJdHNkxe99MMa0pHEy3lJUY8Qwpo4VvXlc/fcqX9B1JXYeGNdUwt7lu6Yspj9+/SXjZKY3XSL&#10;30/aKbYI/+PYHWM5QtJsObuu//q353FyJ5T/m137RyGJ8GVI0KzjS7jwxRdffPPNNx966KEhQ4Yg&#10;2auvvvrf//6XP0eOHKkERQddvXr1xo0bteWSz/f+++83NDREx5czlpZNX1KaeKnX8CoROXLomF5Y&#10;+eJRZaFn2Y/4+qx1lY3N3SEugc46dfeBcWc23/Y+ti4vqyO4jCjfkFNJvBcgIGD3wUWHji7Jibdk&#10;BQHk35uz4cc1lUfrnpooukP4MiRo1vElnfHWW2898cQT8N/YsWORDLKcPHnyPffcM3To0IDyoTRL&#10;/sUwS4H58+dHx5fkhSKVYkIGiqGWpbuJeI+/o61VL2M4QktOzL5p98LRWUQthnwPHVsAxaup2U+O&#10;NcdKaJRgvE4sa9jQHKfLUHBobPax35ddmNGtz4QvQ44l6/gSFpw+ffpdd9117rnnnnjiiaiSV111&#10;VVNT09///vfevXu3FxS+fOqppwijjY4vQz65FBAEBAFBQBAIICB8GXIwWBddyaoNPyWq5JNPPkmU&#10;LIrmtGnTjjjiiOLiaEwHIR9MCggCgoAgIAgIAgYiYB1fInT//v0vueSSwYMHo2I++uij559//oEH&#10;Huh2x1lqYwPRl6oEAUFAEBAE4gUBS/kSUAjteeSRR1atWjV37tzzzjsvNzc3XpASOQUBQUAQEAS6&#10;MwJW82V3xlqeXRAQBAQBQSB+ERC+jN++E8kFAUFAEBAErENA+NI6rKUlQUAQEAQEgfhFQPgyfvtO&#10;JBcEBAFBQBCwDgHhS+uwlpYEAUFAEBAE4hcB4cv47TuRXBAQBAQBQcA6BIQvrcNaWhIEBAFBQBCI&#10;XwSEL+O370RyQUAQEAQEAesQsC5/bKTPpPLHckDmHXfcEcX5l5E2J+UFAUFAEOjOCJA/durUqZw6&#10;/Nprr2VlZXVnKDp7dufyJanYH3vssZtvvrlPnz7JnCIolyAgCAgCgoBpCHAkRm1t7ahRoziouKCg&#10;wLR24rhi5/IlB5hs2bJlw4YN0SmX0C359m644YbAYdTO7yUl86WXXrrzzjvHxaFCnGl6xRVXnHLK&#10;Kfvuu2+8rGmQ+R//+MdRRx0VLzJz0Pqdd95JIsnf/va3KSnxcTRY3Mnc0tLyv//9r66u7qKLLkpN&#10;jY+TsQMyX3jhhUZl4UbFZL5lzowXECye1Z3Ll+oUTP6Njjk4aJrDT8hVu+OOO0ZXg8U9QXNK5ttu&#10;u22vvfaKC/ppbGyELC+44IJJkybFy1TOouTPf/7z7373u3iRGYK//PLLx40b96c//cmoadHssR13&#10;MkPwnBtYXV190003paWlmY2PIfWbIbOadZkw42XONATJ8Ctxrp1T9Rm0oT5EcSkUorjRxlviTua4&#10;EzgwEdjYy5E2LSBHilgU5eMXZANnOeZbNeWGTyHdqqRz+TL2bsjJyYkXpSfwsMgcX5aQ7OzseFF6&#10;AiATyxBfMmdmZkbnlYj9JYq6hviSGYbI0K84oop4lDnq4eSQG1OwPzhEFGPFYDDl5eVhjOW9jZd3&#10;ICAzx5zFhcwIiaijR4/Oz8+PC4HVGGNRgjswXmQGWBYluJRKSkriBeR4lJmJYsiQIf369YsLV4ga&#10;yUpmzhWOI5mNnectrs25/kuLgZDmBAFBQBAQBASBLhBIZHusdLwgIAgIAoKAIGAUAsKXRiEp9QgC&#10;goAgIAgkMgLCl4ncu/JsgoAgIAgIAkYhkLD+y2XLln355ZebNm3q2bPn0UcfjRvfKMiMqofdlgsW&#10;LJgzZ05ZWRlxSQceeCARKFTOFqjv9Ku+vn7o0KHsrHdIrg12c3/99dcAy4fCwsLdd999zJgxhBQi&#10;M1unZ8yYQfJC9oSRH4StjYSoGAVU1PWwCxAYf/75ZwRGTuKSkLm4uJhN2T/oFwgTLnHssccSARR1&#10;KybdWF5e/tlnn1VUVBx66KHDhw9HZuD9/vvva2pqBg0axKigC0xqOtJqP/3006+++krdRRwviSD2&#10;228/BAZ58K+srCQg5cgjj+zRo4dz4pV4y0pLS6dNm7ZmzRqCZRjJyMwLyPfz58//5ptvwL93797g&#10;zL+RAmJG+fvuu6+qqipQM73PjMGu3KVLlwI+c0ivXr0OOeQQoI67TQFmwGVSnYkZH8s78MADDyxa&#10;tIhZcubMmczyTDpO24bMPALHzJ49+/PPP+fznnvuqfiSeZyUBTAQ456ZiBlz4sSJToh/27x58+OP&#10;P85+f4SENZlT+vbty0KESfCTTz65//77EZisTB988AFlYCaThmz41SIGU8n69eu5hQmFz9D5Djvs&#10;AOYMD0iU76dMmcK8yVwZfrUWlETyL7744u6772YMM5XDl4yKRx99dOvWraDNqNi4ceMBBxxggSTh&#10;NPHkk0+ScXT8+PHIxls2UL9YCJLPkvxcjArG+dq1a/fee2/n7JXijbv99tsXLlyIwFA7grFyYtnE&#10;Nw8++CDSIjYjHO6EhJzAQAwA1n8gjLRgy/BgADCeAZ9lN/ujKLB8+XJSgzlw8RfOKIqPMqynEu8i&#10;UTtKAxM38wuDnkD8d955x2mPiX4J6zDWSYB3zjnnwPFICN+ce+65p59++pIlS1jhvvrqq7vuuuu8&#10;efOcIDyaDRMfckLhP/74429+8xtmHFKikOXnhBNO+Otf/7pq1Spoielmp512YsaxXWZS9iMG1IKQ&#10;69at+9vf/nbWWWfBQFdffTWAz507F2mfffZZLBArV660XdqAAEozA09GAsB+9NFHTJTIjPDMibD7&#10;iy++CCE5R+Zrr7328MMPZzyri0mci8zPDGNsPAgMm7KBh2WKc0BmioAIwZMpgvFM6k2GMW8fQ/qk&#10;k06aPn06Y4NVICtCVttOEBvxFLwM6UsuueTUU09Fcp7i+OOPZ6JD/smTJ++xxx4ffvghS20nCJyQ&#10;MiSg/5LphtkcSyZLLYxv6G1Qzscff+y09Qt7p9Ab0B6UWqkulr2zZs3CCsRqt6ioCLWYzfV84wTh&#10;2WqJHsZMjS0IeBEbNYgphhcYEoI+BwwYgM3txBNP5HsmR9tlRmlAJPL1IzmfYR3sDXAn0h500EEo&#10;mkhLUlZe7G+//dZ2aQMCMA+++eabiE3vK4WM2RCZGcnY7WF3pki+d47MALh48WIyr5KuGY4BZ8gG&#10;gdE4eQcRmPHMMMY26xyQX375ZV4x1iIsRLCaQOqMDezzrE1Z7WHnZGxg8MT0zRM5QWzEY8bgX5at&#10;vFz7778/UgEy7yPpM1EJDj74YKDmJyZAJwickDIkIF+yEIN1GDrqSBosGMyMqD5x0X9MNMqppkxA&#10;eIN4EIxajhJeEQzmWTyCGH9wErOk5b1VRmPSRMD06HNOkJm5G4sr/tSTTz4ZgU877TSABWH0BmWf&#10;R35Mys4ZHoxezlRavXr173//e5BUGGJpQGYcVMyY/IlvGPmdIzPscv755zODAykZm1944QWGMSdd&#10;MImrdxCBoX8eyglDQsnAkpoxDNo4DtDU77nnHrgHKmI5hcNSiY2RkzdxxYoVzhGblSgGMwwnDGkQ&#10;ZqLjXVMLbsYGI4RBLnxpXn8lIF8yXJRDIhBcwGuMgcg8EA2smTcBjS04WxsPAhsZ2ETsVTHRsCTH&#10;HYVFC/GQmTrhoQDgyK++tP1CPFSca6655owzzsBhiXmQCRG+D5bWOcODrmfW5gDCiy++mMCNAHqM&#10;Z2QOHtIg7JwhjdEYCyHW1yuvvJJ5HIUMLwPPAsgBv7ujBAZYiAfdERP92Wef/Yc//AE7JzbY9lOH&#10;08SGI7G+olAOHjwYhBE4GGQHzhW2zwDGCpCAfMnakKUWS8XAlI2xBS3NWOBMqg1TJ68o+kTgeBYe&#10;xDmRkDw1ERAcL4UZmaPHWNvyjRKPNzkgM4F86ifbL+ZrFt0Y1nBYMqEzj6MugDDcGViGO2d4IBL2&#10;NEI5sMRiD+Tsl3fffZd/cVgqmQMrJ2y2zhnSvHFokNhC6HRcDHQ62jB/8m/gHWRI80S2j4eAACiR&#10;yhWChRPdlxB0jN48BVMHK6qA2OCMluwQsSFIRi9j+LjjjoMmkRzkYXqMKEpC3rt4yfLoEEgjFSMB&#10;+ZKZZdiwYYSlYKwADgYZ8YR4wiOFxpby2Nm4UODUG8sjYCwaO3asLcJs1yh0SPD6jTfeyMKcYy+Z&#10;r5VCibkbyyFhEUpmIpUwx6HVOUFmdU4FkwtKpNIVoE8u9mZA8EhIyBVDxSHDA/0ANzCUiR4Ma7Iu&#10;gen5l/O8kJkgIDWkmTSxbTpE5uBehu/hRVQ3onsgIXRlRgIFkJbLCSHTAWlBL2Afhte5oExWfqj1&#10;+GIVzowQAoL22WcfJ4xkZGD0vvHGGzg+VDg36w+0TJ6CAAL+xGuDiR4XiXOCkB2Cm4FiJOZ+EpxS&#10;b731FqZ8lmBMN8zguFWcsCMwuOdU9CbqGjMja1uWsWgPEA8yP/zww7y9OFeIPIQ+mS6dENGOS5JQ&#10;XvRdQjchIWZGBEaNYEnOzEJcO2t25keMnwRYcSimgcM0uqqIe2RLBpM40x8gP/3004CJCxOZn3vu&#10;ORgUsQn3IHYJnKNrwti7QBUwGQnqQrlhewNxHOAJCREExLOgT3DeNfTpEJlBAAxZS6GWoQ0DMtZC&#10;VHm+ee+999CJmeVvvfVW3r6rrrrKOXu6gJdAboTnNSQKHbLBAgHH86LBSYjNOvuWW26BR3FtOoSB&#10;GMbXXXcdBmS1VEJUXkA26TKNYEdh0kBszo52lB5v7Atif20JGfXLQ7ETmdBHVJ9jjjkGZcKBjwnf&#10;ELyOrha4mGXYQcWLCvcw6bBI5x2GpRwiPIagYGn5zETJ7kbEwyIEM02YMIFkBbiymOidIDMIM32g&#10;1rDoJiAWtFmMI5jatcYine9BGHusE6RtLwMeNZYd/Ktkfv755+FOZGZjidp95JCLYB/V9Tgv2SSq&#10;vAnwENtI+AazJ85j1qzKC+uQCzxZf6gt/4wBLDpKMN4+9p4R0MvjMIEw5h0iMGIQzQtTBk8IgIy3&#10;GP8xICMt6Sz4xjkCJ54kCZvfx/6ViEggCAgCgoAgkEAIJKD/MoF6Rx5FEBAEBAFBwCkICF86pSdE&#10;DkFAEBAEBAEnIyB86eTeEdkEAUFAEBAEnIKA8KVTekLkEAQEAUFAEHAyAsKXTu4dkU0QEAQEAUHA&#10;KQgIXzqlJ0QOQUAQEAQEAScjIHzp5N4R2QQBQUAQEAScgsD/A9RsEb+fYjgrAAAAAElFTkSuQmCC&#10;UEsDBBQABgAIAAAAIQB5X9Eh3QAAAAUBAAAPAAAAZHJzL2Rvd25yZXYueG1sTI9Ba8JAEIXvhf6H&#10;ZQre6iaKbZNmIyK2JxGqhdLbmB2TYHY2ZNck/vtuvbSXgcd7vPdNthxNI3rqXG1ZQTyNQBAXVtdc&#10;Kvg8vD2+gHAeWWNjmRRcycEyv7/LMNV24A/q974UoYRdigoq79tUSldUZNBNbUscvJPtDPogu1Lq&#10;DodQbho5i6InabDmsFBhS+uKivP+YhS8Dzis5vGm355P6+v3YbH72sak1ORhXL2C8DT6vzD84gd0&#10;yAPT0V5YO9EoCI/42w1ekiTPII4K5otZAjLP5H/6/AcAAP//AwBQSwMEFAAGAAgAAAAhAC5s8ADF&#10;AAAApQEAABkAAABkcnMvX3JlbHMvZTJvRG9jLnhtbC5yZWxzvJDBisIwEIbvC/sOYe7btD0sspj2&#10;IoJXcR9gSKZpsJmEJIq+vYFlQUHw5nFm+L//Y9bjxS/iTCm7wAq6pgVBrINxbBX8HrZfKxC5IBtc&#10;ApOCK2UYh8+P9Z4WLDWUZxezqBTOCuZS4o+UWc/kMTchEtfLFJLHUsdkZUR9REuyb9tvme4ZMDww&#10;xc4oSDvTgzhcY21+zQ7T5DRtgj554vKkQjpfuysQk6WiwJNx+Lfsm8gW5HOH7j0O3b+DfHjucAMA&#10;AP//AwBQSwECLQAUAAYACAAAACEAsYJntgoBAAATAgAAEwAAAAAAAAAAAAAAAAAAAAAAW0NvbnRl&#10;bnRfVHlwZXNdLnhtbFBLAQItABQABgAIAAAAIQA4/SH/1gAAAJQBAAALAAAAAAAAAAAAAAAAADsB&#10;AABfcmVscy8ucmVsc1BLAQItABQABgAIAAAAIQBzWLjDogIAACkIAAAOAAAAAAAAAAAAAAAAADoC&#10;AABkcnMvZTJvRG9jLnhtbFBLAQItAAoAAAAAAAAAIQB3xw48xnYAAMZ2AAAUAAAAAAAAAAAAAAAA&#10;AAgFAABkcnMvbWVkaWEvaW1hZ2UxLnBuZ1BLAQItAAoAAAAAAAAAIQCTbUj+dZkAAHWZAAAUAAAA&#10;AAAAAAAAAAAAAAB8AABkcnMvbWVkaWEvaW1hZ2UyLnBuZ1BLAQItABQABgAIAAAAIQB5X9Eh3QAA&#10;AAUBAAAPAAAAAAAAAAAAAAAAAKcVAQBkcnMvZG93bnJldi54bWxQSwECLQAUAAYACAAAACEALmzw&#10;AMUAAAClAQAAGQAAAAAAAAAAAAAAAACxFgEAZHJzL19yZWxzL2Uyb0RvYy54bWwucmVsc1BLBQYA&#10;AAAABwAHAL4BAACtFwEAAAA=&#10;">
+            <v:shape id="Picture 1" o:spid="_x0000_s1100" type="#_x0000_t75" style="position:absolute;left:34544;top:698;width:28936;height:21711;visibility:visible;mso-wrap-style:square" o:gfxdata="UEsDBBQABgAIAAAAIQDb4fbL7gAAAIUBAAATAAAAW0NvbnRlbnRfVHlwZXNdLnhtbHyQz07DMAyH&#10;70i8Q+QralM4IITa7kDhCAiNB7ASt43WOlEcyvb2pNu4IODoPz9/n1xv9vOkForiPDdwXVagiI23&#10;jocG3rdPxR0oScgWJ8/UwIEENu3lRb09BBKV0ywNjCmFe63FjDSjlD4Q50nv44wpl3HQAc0OB9I3&#10;VXWrjedEnIq03oC27qjHjympx31un0wiTQLq4bS4shrAECZnMGVTvbD9QSnOhDInjzsyuiBXWQP0&#10;r4R18jfgnHvJr4nOknrFmJ5xzhraRtHWf3Kkpfz/yGo5S+H73hkquyhdjr3R8m2lj09svwAAAP//&#10;AwBQSwMEFAAGAAgAAAAhAFr0LFu/AAAAFQEAAAsAAABfcmVscy8ucmVsc2zPwWrDMAwG4Ptg72B0&#10;X5TuUMaI01uh19I+gLGVxCy2jGSy9e1nemrHjpL4P0nD4SetZiPRyNnCruvBUPYcYp4tXC/Htw8w&#10;Wl0ObuVMFm6kcBhfX4Yzra62kC6xqGlKVgtLreUTUf1CyWnHhXKbTCzJ1VbKjMX5LzcTvvf9HuXR&#10;gPHJNKdgQU5hB+ZyK23zHztFL6w81c5zQp6m6P9TMfB3PtPWFCczVQtB9N4U2rp2HOA44NMz4y8A&#10;AAD//wMAUEsDBBQABgAIAAAAIQBTFLwTxgAAAOMAAAAPAAAAZHJzL2Rvd25yZXYueG1sRE9fa8Iw&#10;EH8X9h3CDfamSTuVUY0y5oayh8GcH+BozrbYXEoS2+7bL4Kwx/v9v/V2tK3oyYfGsYZspkAQl840&#10;XGk4/XxMX0CEiGywdUwafinAdvMwWWNh3MDf1B9jJVIIhwI11DF2hZShrMlimLmOOHFn5y3GdPpK&#10;Go9DCretzJVaSosNp4YaO3qrqbwcr1ZDvrPl13D2ueqrT37fXw7LmDmtnx7H1xWISGP8F9/dB5Pm&#10;Z5l6XizmKofbTwkAufkDAAD//wMAUEsBAi0AFAAGAAgAAAAhANvh9svuAAAAhQEAABMAAAAAAAAA&#10;AAAAAAAAAAAAAFtDb250ZW50X1R5cGVzXS54bWxQSwECLQAUAAYACAAAACEAWvQsW78AAAAVAQAA&#10;CwAAAAAAAAAAAAAAAAAfAQAAX3JlbHMvLnJlbHNQSwECLQAUAAYACAAAACEAUxS8E8YAAADjAAAA&#10;DwAAAAAAAAAAAAAAAAAHAgAAZHJzL2Rvd25yZXYueG1sUEsFBgAAAAADAAMAtwAAAPoCAAAAAA==&#10;">
+              <v:imagedata r:id="rId34" o:title=""/>
+            </v:shape>
+            <v:shape id="Picture 1" o:spid="_x0000_s1101" type="#_x0000_t75" style="position:absolute;width:32924;height:22345;visibility:visible;mso-wrap-style:square" o:gfxdata="UEsDBBQABgAIAAAAIQDb4fbL7gAAAIUBAAATAAAAW0NvbnRlbnRfVHlwZXNdLnhtbHyQz07DMAyH&#10;70i8Q+QralM4IITa7kDhCAiNB7ASt43WOlEcyvb2pNu4IODoPz9/n1xv9vOkForiPDdwXVagiI23&#10;jocG3rdPxR0oScgWJ8/UwIEENu3lRb09BBKV0ywNjCmFe63FjDSjlD4Q50nv44wpl3HQAc0OB9I3&#10;VXWrjedEnIq03oC27qjHjympx31un0wiTQLq4bS4shrAECZnMGVTvbD9QSnOhDInjzsyuiBXWQP0&#10;r4R18jfgnHvJr4nOknrFmJ5xzhraRtHWf3Kkpfz/yGo5S+H73hkquyhdjr3R8m2lj09svwAAAP//&#10;AwBQSwMEFAAGAAgAAAAhAFr0LFu/AAAAFQEAAAsAAABfcmVscy8ucmVsc2zPwWrDMAwG4Ptg72B0&#10;X5TuUMaI01uh19I+gLGVxCy2jGSy9e1nemrHjpL4P0nD4SetZiPRyNnCruvBUPYcYp4tXC/Htw8w&#10;Wl0ObuVMFm6kcBhfX4Yzra62kC6xqGlKVgtLreUTUf1CyWnHhXKbTCzJ1VbKjMX5LzcTvvf9HuXR&#10;gPHJNKdgQU5hB+ZyK23zHztFL6w81c5zQp6m6P9TMfB3PtPWFCczVQtB9N4U2rp2HOA44NMz4y8A&#10;AAD//wMAUEsDBBQABgAIAAAAIQD4kUNrxwAAAOMAAAAPAAAAZHJzL2Rvd25yZXYueG1sRE9fS8Mw&#10;EH8X9h3CDXxzyWZnZ7dsDFHRF8G6D3A0tyasuZQm2+q3N4Lg4/3+32Y3+k5caIgusIb5TIEgboJx&#10;3Go4fL3crUDEhGywC0wavinCbju52WBlwpU/6VKnVuQQjhVqsCn1lZSxseQxzkJPnLljGDymfA6t&#10;NANec7jv5EKpB+nRcW6w2NOTpeZUn72GcF+enCtfi8PorFfvHyr19bPWt9NxvwaRaEz/4j/3m8nz&#10;l8VyUTyuyjn8/pQBkNsfAAAA//8DAFBLAQItABQABgAIAAAAIQDb4fbL7gAAAIUBAAATAAAAAAAA&#10;AAAAAAAAAAAAAABbQ29udGVudF9UeXBlc10ueG1sUEsBAi0AFAAGAAgAAAAhAFr0LFu/AAAAFQEA&#10;AAsAAAAAAAAAAAAAAAAAHwEAAF9yZWxzLy5yZWxzUEsBAi0AFAAGAAgAAAAhAPiRQ2vHAAAA4wAA&#10;AA8AAAAAAAAAAAAAAAAABwIAAGRycy9kb3ducmV2LnhtbFBLBQYAAAAAAwADALcAAAD7AgAAAAA=&#10;">
+              <v:imagedata r:id="rId35" o:title=""/>
+            </v:shape>
+            <w10:anchorlock/>
+          </v:group>
+        </w:pict>
+      </w:r>
     </w:p>
     <w:p>
       <w:pPr>
         <w:pStyle w:val="Caption"/>
         <w:jc w:val="center"/>
       </w:pPr>
-      <w:bookmarkStart w:id="43" w:name="_Toc139922755"/>
+      <w:bookmarkStart w:id="40" w:name="_Toc139829247"/>
       <w:r>
         <w:rPr>
           <w:color w:val="auto"/>
@@ -12192,7 +12045,7 @@
         </w:rPr>
         <w:t>Autoregressive partial autocorrelation</w:t>
       </w:r>
-      <w:bookmarkEnd w:id="43"/>
+      <w:bookmarkEnd w:id="40"/>
     </w:p>
     <w:p>
       <w:pPr>
@@ -12218,8 +12071,11 @@
       <w:pPr>
         <w:pStyle w:val="Caption"/>
         <w:jc w:val="center"/>
-      </w:pPr>
-      <w:bookmarkStart w:id="44" w:name="_Toc139922756"/>
+        <w:rPr>
+          <w:color w:val="auto"/>
+        </w:rPr>
+      </w:pPr>
+      <w:bookmarkStart w:id="41" w:name="_Toc139922756"/>
       <w:r>
         <w:rPr>
           <w:color w:val="auto"/>
@@ -12285,18 +12141,17 @@
         <w:rPr>
           <w:color w:val="auto"/>
         </w:rPr>
-        <w:t xml:space="preserve">three </w:t>
-      </w:r>
-      <w:proofErr w:type="gramStart"/>
-      <w:r>
-        <w:rPr>
-          <w:color w:val="auto"/>
-        </w:rPr>
-        <w:t>days</w:t>
-      </w:r>
-      <w:bookmarkEnd w:id="44"/>
-      <w:proofErr w:type="gramEnd"/>
-    </w:p>
+        <w:t>three days</w:t>
+      </w:r>
+      <w:bookmarkEnd w:id="41"/>
+      <w:r>
+        <w:rPr>
+          <w:color w:val="auto"/>
+        </w:rPr>
+        <w:t>.</w:t>
+      </w:r>
+    </w:p>
+    <w:p/>
     <w:p>
       <w:pPr>
         <w:pStyle w:val="ListParagraph"/>
@@ -12305,7 +12160,7 @@
       </w:pPr>
       <w:r>
         <w:pict w14:anchorId="58CCBD6D">
-          <v:group id="Group 3" o:spid="_x0000_s1090" style="width:493.55pt;height:170.7pt;mso-position-horizontal-relative:char;mso-position-vertical-relative:line" coordsize="62677,21680">
+          <v:group id="_x0000_s1090" style="width:493.55pt;height:170.7pt;mso-position-horizontal-relative:char;mso-position-vertical-relative:line" coordsize="62677,21680">
             <v:shape id="Picture 1" o:spid="_x0000_s1091" type="#_x0000_t75" style="position:absolute;left:34172;width:28505;height:21621;visibility:visible;mso-wrap-style:square" o:gfxdata="UEsDBBQABgAIAAAAIQDb4fbL7gAAAIUBAAATAAAAW0NvbnRlbnRfVHlwZXNdLnhtbHyQz07DMAyH&#10;70i8Q+QralM4IITa7kDhCAiNB7ASt43WOlEcyvb2pNu4IODoPz9/n1xv9vOkForiPDdwXVagiI23&#10;jocG3rdPxR0oScgWJ8/UwIEENu3lRb09BBKV0ywNjCmFe63FjDSjlD4Q50nv44wpl3HQAc0OB9I3&#10;VXWrjedEnIq03oC27qjHjympx31un0wiTQLq4bS4shrAECZnMGVTvbD9QSnOhDInjzsyuiBXWQP0&#10;r4R18jfgnHvJr4nOknrFmJ5xzhraRtHWf3Kkpfz/yGo5S+H73hkquyhdjr3R8m2lj09svwAAAP//&#10;AwBQSwMEFAAGAAgAAAAhAFr0LFu/AAAAFQEAAAsAAABfcmVscy8ucmVsc2zPwWrDMAwG4Ptg72B0&#10;X5TuUMaI01uh19I+gLGVxCy2jGSy9e1nemrHjpL4P0nD4SetZiPRyNnCruvBUPYcYp4tXC/Htw8w&#10;Wl0ObuVMFm6kcBhfX4Yzra62kC6xqGlKVgtLreUTUf1CyWnHhXKbTCzJ1VbKjMX5LzcTvvf9HuXR&#10;gPHJNKdgQU5hB+ZyK23zHztFL6w81c5zQp6m6P9TMfB3PtPWFCczVQtB9N4U2rp2HOA44NMz4y8A&#10;AAD//wMAUEsDBBQABgAIAAAAIQApkydRywAAAOMAAAAPAAAAZHJzL2Rvd25yZXYueG1sRI/NasMw&#10;EITvhb6D2EBvjZQ0dWInSmgLJj21ND+Q42JtbFNrZSzVcd4+KhR6HGbmG2a1GWwjeup87VjDZKxA&#10;EBfO1FxqOOzzxwUIH5ANNo5Jw5U8bNb3dyvMjLvwF/W7UIoIYZ+hhiqENpPSFxVZ9GPXEkfv7DqL&#10;IcqulKbDS4TbRk6VSqTFmuNChS29VVR8736shrP/SNOn9vW05cbQMZ8fPvtcaf0wGl6WIAIN4T/8&#10;1343GqYqUZNZskif4fdT/ANyfQMAAP//AwBQSwECLQAUAAYACAAAACEA2+H2y+4AAACFAQAAEwAA&#10;AAAAAAAAAAAAAAAAAAAAW0NvbnRlbnRfVHlwZXNdLnhtbFBLAQItABQABgAIAAAAIQBa9CxbvwAA&#10;ABUBAAALAAAAAAAAAAAAAAAAAB8BAABfcmVscy8ucmVsc1BLAQItABQABgAIAAAAIQApkydRywAA&#10;AOMAAAAPAAAAAAAAAAAAAAAAAAcCAABkcnMvZG93bnJldi54bWxQSwUGAAAAAAMAAwC3AAAA/wIA&#10;AAAA&#10;">
               <v:imagedata r:id="rId38" o:title=""/>
             </v:shape>
@@ -12322,7 +12177,7 @@
         <w:pStyle w:val="Caption"/>
         <w:jc w:val="center"/>
       </w:pPr>
-      <w:bookmarkStart w:id="45" w:name="_Toc139922757"/>
+      <w:bookmarkStart w:id="42" w:name="_Toc139922757"/>
       <w:r>
         <w:rPr>
           <w:noProof/>
@@ -12456,14 +12311,14 @@
         </w:rPr>
         <w:t xml:space="preserve"> shifting trick.</w:t>
       </w:r>
-      <w:bookmarkEnd w:id="45"/>
+      <w:bookmarkEnd w:id="42"/>
     </w:p>
     <w:p>
       <w:pPr>
         <w:pStyle w:val="Caption"/>
         <w:jc w:val="center"/>
       </w:pPr>
-      <w:bookmarkStart w:id="46" w:name="_Toc139922758"/>
+      <w:bookmarkStart w:id="43" w:name="_Toc139922758"/>
       <w:r>
         <w:rPr>
           <w:color w:val="auto"/>
@@ -12517,31 +12372,21 @@
         <w:rPr>
           <w:color w:val="auto"/>
         </w:rPr>
-        <w:t xml:space="preserve">Testing error distribution for shifted autoregressive </w:t>
-      </w:r>
-      <w:proofErr w:type="gramStart"/>
-      <w:r>
-        <w:rPr>
-          <w:color w:val="auto"/>
-        </w:rPr>
-        <w:t>model</w:t>
-      </w:r>
-      <w:bookmarkEnd w:id="46"/>
-      <w:proofErr w:type="gramEnd"/>
-    </w:p>
-    <w:p>
-      <w:pPr>
-        <w:jc w:val="left"/>
-      </w:pPr>
-      <w:r>
-        <w:br w:type="page"/>
+        <w:t>Testing error distribution for shifted autoregressive model</w:t>
+      </w:r>
+      <w:bookmarkEnd w:id="43"/>
+      <w:r>
+        <w:rPr>
+          <w:color w:val="auto"/>
+        </w:rPr>
+        <w:t>.</w:t>
       </w:r>
     </w:p>
     <w:p>
       <w:pPr>
         <w:pStyle w:val="Heading2"/>
       </w:pPr>
-      <w:bookmarkStart w:id="47" w:name="_Toc139818911"/>
+      <w:bookmarkStart w:id="44" w:name="_Toc139818911"/>
       <w:r>
         <w:lastRenderedPageBreak/>
         <w:t>5</w:t>
@@ -12555,7 +12400,7 @@
       <w:r>
         <w:t>. XGBoost</w:t>
       </w:r>
-      <w:bookmarkEnd w:id="47"/>
+      <w:bookmarkEnd w:id="44"/>
       <w:r>
         <w:t xml:space="preserve"> </w:t>
       </w:r>
@@ -12603,15 +12448,7 @@
         <w:t>various</w:t>
       </w:r>
       <w:r>
-        <w:t xml:space="preserve"> feature </w:t>
-      </w:r>
-      <w:proofErr w:type="gramStart"/>
-      <w:r>
-        <w:t>types</w:t>
-      </w:r>
-      <w:proofErr w:type="gramEnd"/>
-      <w:r>
-        <w:t xml:space="preserve"> thanks to parallel processing and tree-based learning techniques, making it suitable for a wide range of fields.</w:t>
+        <w:t xml:space="preserve"> feature types thanks to parallel processing and tree-based learning techniques, making it suitable for a wide range of fields.</w:t>
       </w:r>
       <w:r>
         <w:t xml:space="preserve"> Also, t</w:t>
@@ -12769,7 +12606,7 @@
         <w:pStyle w:val="Caption"/>
         <w:jc w:val="center"/>
       </w:pPr>
-      <w:bookmarkStart w:id="48" w:name="_Toc139922759"/>
+      <w:bookmarkStart w:id="45" w:name="_Toc139922759"/>
       <w:r>
         <w:rPr>
           <w:color w:val="auto"/>
@@ -12819,7 +12656,7 @@
         </w:rPr>
         <w:t>XGB - Feature importance on non-optimized model</w:t>
       </w:r>
-      <w:bookmarkEnd w:id="48"/>
+      <w:bookmarkEnd w:id="45"/>
     </w:p>
     <w:p>
       <w:pPr>
@@ -12843,15 +12680,7 @@
         <w:t xml:space="preserve"> </w:t>
       </w:r>
       <w:r>
-        <w:t xml:space="preserve">To effectively search the hyperparameter space and determine the ideal configuration for XGBoost, Optuna uses state-of-the-art optimization methods, including Bayesian optimization and </w:t>
-      </w:r>
-      <w:proofErr w:type="gramStart"/>
-      <w:r>
-        <w:t>tree-structured</w:t>
-      </w:r>
-      <w:proofErr w:type="gramEnd"/>
-      <w:r>
-        <w:t xml:space="preserve"> </w:t>
+        <w:t xml:space="preserve">To effectively search the hyperparameter space and determine the ideal configuration for XGBoost, Optuna uses state-of-the-art optimization methods, including Bayesian optimization and tree-structured </w:t>
       </w:r>
       <w:proofErr w:type="spellStart"/>
       <w:r>
@@ -13017,7 +12846,7 @@
         <w:pStyle w:val="Caption"/>
         <w:jc w:val="center"/>
       </w:pPr>
-      <w:bookmarkStart w:id="49" w:name="_Toc139922760"/>
+      <w:bookmarkStart w:id="46" w:name="_Toc139922760"/>
       <w:r>
         <w:rPr>
           <w:color w:val="auto"/>
@@ -13067,7 +12896,7 @@
         </w:rPr>
         <w:t>XGB Optuna - Optimization History Plot</w:t>
       </w:r>
-      <w:bookmarkEnd w:id="49"/>
+      <w:bookmarkEnd w:id="46"/>
     </w:p>
     <w:p>
       <w:pPr>
@@ -13163,7 +12992,7 @@
         <w:pStyle w:val="Caption"/>
         <w:jc w:val="center"/>
       </w:pPr>
-      <w:bookmarkStart w:id="50" w:name="_Toc139922761"/>
+      <w:bookmarkStart w:id="47" w:name="_Toc139922761"/>
       <w:r>
         <w:rPr>
           <w:color w:val="auto"/>
@@ -13213,7 +13042,7 @@
         </w:rPr>
         <w:t>XGB Optuna - Parallel Coordinate Plot</w:t>
       </w:r>
-      <w:bookmarkEnd w:id="50"/>
+      <w:bookmarkEnd w:id="47"/>
     </w:p>
     <w:p>
       <w:pPr>
@@ -13340,7 +13169,7 @@
           <w:color w:val="auto"/>
         </w:rPr>
       </w:pPr>
-      <w:bookmarkStart w:id="51" w:name="_Toc139922762"/>
+      <w:bookmarkStart w:id="48" w:name="_Toc139922762"/>
       <w:r>
         <w:rPr>
           <w:color w:val="auto"/>
@@ -13390,7 +13219,7 @@
         </w:rPr>
         <w:t>XGB Optuna - Hyperparameter Importance</w:t>
       </w:r>
-      <w:bookmarkEnd w:id="51"/>
+      <w:bookmarkEnd w:id="48"/>
     </w:p>
     <w:p>
       <w:r>
@@ -13543,7 +13372,7 @@
         <w:pStyle w:val="Caption"/>
         <w:jc w:val="center"/>
       </w:pPr>
-      <w:bookmarkStart w:id="52" w:name="_Toc139922763"/>
+      <w:bookmarkStart w:id="49" w:name="_Toc139922763"/>
       <w:r>
         <w:rPr>
           <w:color w:val="auto"/>
@@ -13591,17 +13420,9 @@
         <w:rPr>
           <w:color w:val="auto"/>
         </w:rPr>
-        <w:t xml:space="preserve">XGB Optimized - Feature importance on optimized </w:t>
-      </w:r>
-      <w:proofErr w:type="gramStart"/>
-      <w:r>
-        <w:rPr>
-          <w:color w:val="auto"/>
-        </w:rPr>
-        <w:t>model</w:t>
-      </w:r>
-      <w:bookmarkEnd w:id="52"/>
-      <w:proofErr w:type="gramEnd"/>
+        <w:t>XGB Optimized - Feature importance on optimized model</w:t>
+      </w:r>
+      <w:bookmarkEnd w:id="49"/>
     </w:p>
     <w:p>
       <w:r>
@@ -13687,7 +13508,7 @@
         <w:pStyle w:val="Caption"/>
         <w:jc w:val="center"/>
       </w:pPr>
-      <w:bookmarkStart w:id="53" w:name="_Toc139922764"/>
+      <w:bookmarkStart w:id="50" w:name="_Toc139922764"/>
       <w:r>
         <w:rPr>
           <w:color w:val="auto"/>
@@ -13735,17 +13556,9 @@
         <w:rPr>
           <w:color w:val="auto"/>
         </w:rPr>
-        <w:t xml:space="preserve">XGB Optimized - Model Predictions vs </w:t>
-      </w:r>
-      <w:proofErr w:type="gramStart"/>
-      <w:r>
-        <w:rPr>
-          <w:color w:val="auto"/>
-        </w:rPr>
-        <w:t>Actual</w:t>
-      </w:r>
-      <w:bookmarkEnd w:id="53"/>
-      <w:proofErr w:type="gramEnd"/>
+        <w:t>XGB Optimized - Model Predictions vs Actual</w:t>
+      </w:r>
+      <w:bookmarkEnd w:id="50"/>
     </w:p>
     <w:p>
       <w:pPr>
@@ -13865,15 +13678,7 @@
         <w:t>follows</w:t>
       </w:r>
       <w:r>
-        <w:t xml:space="preserve"> most of the trends from the </w:t>
-      </w:r>
-      <w:proofErr w:type="gramStart"/>
-      <w:r>
-        <w:t>actual</w:t>
-      </w:r>
-      <w:proofErr w:type="gramEnd"/>
-      <w:r>
-        <w:t>.</w:t>
+        <w:t xml:space="preserve"> most of the trends from the actual.</w:t>
       </w:r>
     </w:p>
     <w:p>
@@ -13881,7 +13686,7 @@
         <w:pStyle w:val="Caption"/>
         <w:jc w:val="center"/>
       </w:pPr>
-      <w:bookmarkStart w:id="54" w:name="_Toc139922765"/>
+      <w:bookmarkStart w:id="51" w:name="_Toc139922765"/>
       <w:r>
         <w:rPr>
           <w:color w:val="auto"/>
@@ -13953,17 +13758,9 @@
         <w:rPr>
           <w:color w:val="auto"/>
         </w:rPr>
-        <w:t xml:space="preserve">redictions </w:t>
-      </w:r>
-      <w:proofErr w:type="gramStart"/>
-      <w:r>
-        <w:rPr>
-          <w:color w:val="auto"/>
-        </w:rPr>
-        <w:t>period</w:t>
-      </w:r>
-      <w:bookmarkEnd w:id="54"/>
-      <w:proofErr w:type="gramEnd"/>
+        <w:t>redictions period</w:t>
+      </w:r>
+      <w:bookmarkEnd w:id="51"/>
     </w:p>
     <w:p>
       <w:pPr>
@@ -14059,7 +13856,7 @@
         <w:pStyle w:val="Caption"/>
         <w:jc w:val="center"/>
       </w:pPr>
-      <w:bookmarkStart w:id="55" w:name="_Toc139922766"/>
+      <w:bookmarkStart w:id="52" w:name="_Toc139922766"/>
       <w:r>
         <w:rPr>
           <w:color w:val="auto"/>
@@ -14107,17 +13904,9 @@
         <w:rPr>
           <w:color w:val="auto"/>
         </w:rPr>
-        <w:t xml:space="preserve">XGB Optimized - Model Predictions vs </w:t>
-      </w:r>
-      <w:proofErr w:type="gramStart"/>
-      <w:r>
-        <w:rPr>
-          <w:color w:val="auto"/>
-        </w:rPr>
-        <w:t>Actual</w:t>
-      </w:r>
-      <w:bookmarkEnd w:id="55"/>
-      <w:proofErr w:type="gramEnd"/>
+        <w:t>XGB Optimized - Model Predictions vs Actual</w:t>
+      </w:r>
+      <w:bookmarkEnd w:id="52"/>
     </w:p>
     <w:p>
       <w:pPr>
@@ -14136,12 +13925,12 @@
       <w:pPr>
         <w:pStyle w:val="Heading1"/>
       </w:pPr>
-      <w:bookmarkStart w:id="56" w:name="_Toc139818912"/>
+      <w:bookmarkStart w:id="53" w:name="_Toc139818912"/>
       <w:r>
         <w:lastRenderedPageBreak/>
         <w:t>Conclusion</w:t>
       </w:r>
-      <w:bookmarkEnd w:id="56"/>
+      <w:bookmarkEnd w:id="53"/>
     </w:p>
     <w:p>
       <w:pPr>
@@ -14280,7 +14069,7 @@
                 <w14:ligatures w14:val="none"/>
               </w:rPr>
             </w:pPr>
-            <w:bookmarkStart w:id="57" w:name="_Hlk139911382"/>
+            <w:bookmarkStart w:id="54" w:name="_Hlk139911382"/>
             <w:r>
               <w:rPr>
                 <w:rFonts w:ascii="Calibri" w:eastAsia="Times New Roman" w:hAnsi="Calibri" w:cs="Calibri"/>
@@ -14596,7 +14385,6 @@
           </w:tcPr>
           <w:p>
             <w:pPr>
-              <w:spacing w:after="0" w:line="240" w:lineRule="auto"/>
               <w:jc w:val="right"/>
               <w:cnfStyle w:val="000000100000" w:firstRow="0" w:lastRow="0" w:firstColumn="0" w:lastColumn="0" w:oddVBand="0" w:evenVBand="0" w:oddHBand="1" w:evenHBand="0" w:firstRowFirstColumn="0" w:firstRowLastColumn="0" w:lastRowFirstColumn="0" w:lastRowLastColumn="0"/>
               <w:rPr>
@@ -14890,7 +14678,6 @@
           </w:tcPr>
           <w:p>
             <w:pPr>
-              <w:spacing w:after="0" w:line="240" w:lineRule="auto"/>
               <w:jc w:val="right"/>
               <w:cnfStyle w:val="000000000000" w:firstRow="0" w:lastRow="0" w:firstColumn="0" w:lastColumn="0" w:oddVBand="0" w:evenVBand="0" w:oddHBand="0" w:evenHBand="0" w:firstRowFirstColumn="0" w:firstRowLastColumn="0" w:lastRowFirstColumn="0" w:lastRowLastColumn="0"/>
               <w:rPr>
@@ -15185,7 +14972,6 @@
           </w:tcPr>
           <w:p>
             <w:pPr>
-              <w:spacing w:after="0" w:line="240" w:lineRule="auto"/>
               <w:jc w:val="right"/>
               <w:cnfStyle w:val="000000100000" w:firstRow="0" w:lastRow="0" w:firstColumn="0" w:lastColumn="0" w:oddVBand="0" w:evenVBand="0" w:oddHBand="1" w:evenHBand="0" w:firstRowFirstColumn="0" w:firstRowLastColumn="0" w:lastRowFirstColumn="0" w:lastRowLastColumn="0"/>
               <w:rPr>
@@ -15479,7 +15265,6 @@
           </w:tcPr>
           <w:p>
             <w:pPr>
-              <w:spacing w:after="0" w:line="240" w:lineRule="auto"/>
               <w:jc w:val="right"/>
               <w:cnfStyle w:val="000000000000" w:firstRow="0" w:lastRow="0" w:firstColumn="0" w:lastColumn="0" w:oddVBand="0" w:evenVBand="0" w:oddHBand="0" w:evenHBand="0" w:firstRowFirstColumn="0" w:firstRowLastColumn="0" w:lastRowFirstColumn="0" w:lastRowLastColumn="0"/>
               <w:rPr>
@@ -15774,7 +15559,6 @@
           </w:tcPr>
           <w:p>
             <w:pPr>
-              <w:spacing w:after="0" w:line="240" w:lineRule="auto"/>
               <w:jc w:val="right"/>
               <w:cnfStyle w:val="000000100000" w:firstRow="0" w:lastRow="0" w:firstColumn="0" w:lastColumn="0" w:oddVBand="0" w:evenVBand="0" w:oddHBand="1" w:evenHBand="0" w:firstRowFirstColumn="0" w:firstRowLastColumn="0" w:lastRowFirstColumn="0" w:lastRowLastColumn="0"/>
               <w:rPr>
@@ -16068,7 +15852,6 @@
           </w:tcPr>
           <w:p>
             <w:pPr>
-              <w:spacing w:after="0" w:line="240" w:lineRule="auto"/>
               <w:jc w:val="right"/>
               <w:cnfStyle w:val="000000000000" w:firstRow="0" w:lastRow="0" w:firstColumn="0" w:lastColumn="0" w:oddVBand="0" w:evenVBand="0" w:oddHBand="0" w:evenHBand="0" w:firstRowFirstColumn="0" w:firstRowLastColumn="0" w:lastRowFirstColumn="0" w:lastRowLastColumn="0"/>
               <w:rPr>
@@ -16363,7 +16146,6 @@
           </w:tcPr>
           <w:p>
             <w:pPr>
-              <w:spacing w:after="0" w:line="240" w:lineRule="auto"/>
               <w:jc w:val="right"/>
               <w:cnfStyle w:val="000000100000" w:firstRow="0" w:lastRow="0" w:firstColumn="0" w:lastColumn="0" w:oddVBand="0" w:evenVBand="0" w:oddHBand="1" w:evenHBand="0" w:firstRowFirstColumn="0" w:firstRowLastColumn="0" w:lastRowFirstColumn="0" w:lastRowLastColumn="0"/>
               <w:rPr>
@@ -16657,7 +16439,6 @@
           </w:tcPr>
           <w:p>
             <w:pPr>
-              <w:spacing w:after="0" w:line="240" w:lineRule="auto"/>
               <w:jc w:val="right"/>
               <w:cnfStyle w:val="000000000000" w:firstRow="0" w:lastRow="0" w:firstColumn="0" w:lastColumn="0" w:oddVBand="0" w:evenVBand="0" w:oddHBand="0" w:evenHBand="0" w:firstRowFirstColumn="0" w:firstRowLastColumn="0" w:lastRowFirstColumn="0" w:lastRowLastColumn="0"/>
               <w:rPr>
@@ -16916,8 +16697,8 @@
           <w:color w:val="auto"/>
         </w:rPr>
       </w:pPr>
-      <w:bookmarkStart w:id="58" w:name="_Toc139922776"/>
-      <w:bookmarkEnd w:id="57"/>
+      <w:bookmarkStart w:id="55" w:name="_Toc139922776"/>
+      <w:bookmarkEnd w:id="54"/>
       <w:r>
         <w:rPr>
           <w:color w:val="auto"/>
@@ -16961,7 +16742,7 @@
         </w:rPr>
         <w:t>. Models' results summary</w:t>
       </w:r>
-      <w:bookmarkEnd w:id="58"/>
+      <w:bookmarkEnd w:id="55"/>
     </w:p>
     <w:p/>
     <w:p>
@@ -17021,16 +16802,7 @@
         <w:ind w:firstLine="720"/>
       </w:pPr>
       <w:r>
-        <w:t xml:space="preserve">Furthermore, regarding the results of the models, we could say that the shifted autoregressive model is a bit too holistic as it is taking in consideration only the response variable. </w:t>
-      </w:r>
-      <w:r>
-        <w:t xml:space="preserve">In comparison, XGBoost </w:t>
-      </w:r>
-      <w:r>
-        <w:t xml:space="preserve">and the other models were </w:t>
-      </w:r>
-      <w:r>
-        <w:t xml:space="preserve">based on the indicators provided by </w:t>
+        <w:t xml:space="preserve">Furthermore, regarding the results of the models, we could say that the shifted autoregressive model is a bit too holistic as it is taking in consideration only the response variable. In comparison, XGBoost and the other models were based on the indicators provided by </w:t>
       </w:r>
       <w:proofErr w:type="spellStart"/>
       <w:r>
@@ -17083,8 +16855,7 @@
         <w:br w:type="page"/>
       </w:r>
     </w:p>
-    <w:p/>
-    <w:bookmarkStart w:id="59" w:name="_Toc139818913" w:displacedByCustomXml="next"/>
+    <w:bookmarkStart w:id="56" w:name="_Toc139818913" w:displacedByCustomXml="next"/>
     <w:sdt>
       <w:sdtPr>
         <w:rPr>
@@ -17109,7 +16880,7 @@
           <w:r>
             <w:t>References</w:t>
           </w:r>
-          <w:bookmarkEnd w:id="59"/>
+          <w:bookmarkEnd w:id="56"/>
         </w:p>
         <w:p/>
         <w:sdt>
@@ -17404,7 +17175,6 @@
                 <w:rPr>
                   <w:noProof/>
                 </w:rPr>
-                <w:lastRenderedPageBreak/>
                 <w:t xml:space="preserve">OpenWeather. (2023). </w:t>
               </w:r>
               <w:r>
@@ -17434,6 +17204,7 @@
                 <w:rPr>
                   <w:noProof/>
                 </w:rPr>
+                <w:lastRenderedPageBreak/>
                 <w:t xml:space="preserve">Rebala, G., Ravi, A., &amp; Churiwala, S. (2019). </w:t>
               </w:r>
               <w:r>
@@ -17654,12 +17425,12 @@
       <w:pPr>
         <w:pStyle w:val="Heading1"/>
       </w:pPr>
-      <w:bookmarkStart w:id="60" w:name="_Toc139818914"/>
+      <w:bookmarkStart w:id="57" w:name="_Toc139818914"/>
       <w:r>
         <w:lastRenderedPageBreak/>
         <w:t>Appendix A</w:t>
       </w:r>
-      <w:bookmarkEnd w:id="60"/>
+      <w:bookmarkEnd w:id="57"/>
     </w:p>
     <w:p>
       <w:r>

</xml_diff>